<commit_message>
Updated Purchase Order layout.
</commit_message>
<xml_diff>
--- a/App/Objects/Reports/Layouts/Purchase Order.docx
+++ b/App/Objects/Reports/Layouts/Purchase Order.docx
@@ -5,23 +5,22 @@
     <w:tbl>
       <w:tblPr>
         <w:tblStyle w:val="TableGrid"/>
-        <w:tblW w:w="0" w:type="auto"/>
+        <w:tblW w:w="10452" w:type="dxa"/>
         <w:tblBorders>
-          <w:top w:val="none" w:color="auto" w:sz="0" w:space="0"/>
-          <w:left w:val="none" w:color="auto" w:sz="0" w:space="0"/>
-          <w:bottom w:val="none" w:color="auto" w:sz="0" w:space="0"/>
-          <w:right w:val="none" w:color="auto" w:sz="0" w:space="0"/>
-          <w:insideH w:val="none" w:color="auto" w:sz="0" w:space="0"/>
-          <w:insideV w:val="none" w:color="auto" w:sz="0" w:space="0"/>
+          <w:top w:val="none" w:sz="0" w:space="0" w:color="auto"/>
+          <w:left w:val="none" w:sz="0" w:space="0" w:color="auto"/>
+          <w:bottom w:val="none" w:sz="0" w:space="0" w:color="auto"/>
+          <w:right w:val="none" w:sz="0" w:space="0" w:color="auto"/>
+          <w:insideH w:val="none" w:sz="0" w:space="0" w:color="auto"/>
+          <w:insideV w:val="none" w:sz="0" w:space="0" w:color="auto"/>
         </w:tblBorders>
         <w:tblLayout w:type="fixed"/>
         <w:tblLook w:val="04A0" w:firstRow="1" w:lastRow="0" w:firstColumn="1" w:lastColumn="0" w:noHBand="0" w:noVBand="1"/>
       </w:tblPr>
       <w:tblGrid>
-        <w:gridCol w:w="2938"/>
-        <w:gridCol w:w="1382"/>
-        <w:gridCol w:w="2938"/>
-        <w:gridCol w:w="2938"/>
+        <w:gridCol w:w="4231"/>
+        <w:gridCol w:w="3566"/>
+        <w:gridCol w:w="2655"/>
       </w:tblGrid>
       <w:tr>
         <w:trPr>
@@ -29,7 +28,7 @@
         </w:trPr>
         <w:tc>
           <w:tcPr>
-            <w:tcW w:w="2938" w:type="dxa"/>
+            <w:tcW w:w="4231" w:type="dxa"/>
           </w:tcPr>
           <w:p>
             <w:pPr>
@@ -40,7 +39,7 @@
         </w:tc>
         <w:tc>
           <w:tcPr>
-            <w:tcW w:w="1382" w:type="dxa"/>
+            <w:tcW w:w="3566" w:type="dxa"/>
           </w:tcPr>
           <w:p>
             <w:pPr>
@@ -55,7 +54,7 @@
             <w:tag w:val="#Nav: Standard_Purchase_Order/1322"/>
             <w:id w:val="-1743247001"/>
             <w:placeholder>
-              <w:docPart w:val="91B5E8ABC584427DAE793DF6A8F4A35A"/>
+              <w:docPart w:val="07F282B309054205B663C44C3FB8D0E2"/>
             </w:placeholder>
             <w:dataBinding w:prefixMappings="xmlns:ns0='urn:microsoft-dynamics-nav/reports/Standard_Purchase_Order/1322/'" w:xpath="/ns0:NavWordReportXmlPart[1]/ns0:Purchase_Header[1]/ns0:ShiptoAddress_Lbl[1]" w:storeItemID="{87D04C01-A11F-4608-B8EC-EB9876D5B4B4}"/>
             <w:text/>
@@ -64,33 +63,27 @@
           <w:sdtContent>
             <w:tc>
               <w:tcPr>
-                <w:tcW w:w="2938" w:type="dxa"/>
+                <w:tcW w:w="2655" w:type="dxa"/>
               </w:tcPr>
               <w:p>
                 <w:pPr>
                   <w:pStyle w:val="Heading1"/>
                   <w:outlineLvl w:val="0"/>
                 </w:pPr>
+                <w:proofErr w:type="spellStart"/>
                 <w:r>
                   <w:t>ShiptoAddress_Lbl</w:t>
                 </w:r>
+                <w:proofErr w:type="spellEnd"/>
               </w:p>
             </w:tc>
           </w:sdtContent>
         </w:sdt>
-        <w:tc>
-          <w:tcPr>
-            <w:tcW w:w="2938" w:type="dxa"/>
-          </w:tcPr>
-          <w:p>
-            <w:pPr>
-              <w:pStyle w:val="Heading1"/>
-              <w:outlineLvl w:val="0"/>
-            </w:pPr>
-          </w:p>
-        </w:tc>
       </w:tr>
       <w:tr>
+        <w:trPr>
+          <w:trHeight w:val="264"/>
+        </w:trPr>
         <w:sdt>
           <w:sdtPr>
             <w:rPr>
@@ -100,7 +93,7 @@
             <w:tag w:val="#Nav: Standard_Purchase_Order/1322"/>
             <w:id w:val="1115949697"/>
             <w:placeholder>
-              <w:docPart w:val="598DD3ABF51348559E5D6211D2ACE404"/>
+              <w:docPart w:val="3E9E45F4A0874C6B9B6BE52F88B3B3BC"/>
             </w:placeholder>
             <w:dataBinding w:prefixMappings="xmlns:ns0='urn:microsoft-dynamics-nav/reports/Standard_Purchase_Order/1322/'" w:xpath="/ns0:NavWordReportXmlPart[1]/ns0:Purchase_Header[1]/ns0:BuyFromAddr1[1]" w:storeItemID="{87D04C01-A11F-4608-B8EC-EB9876D5B4B4}"/>
             <w:text/>
@@ -109,7 +102,7 @@
           <w:sdtContent>
             <w:tc>
               <w:tcPr>
-                <w:tcW w:w="2938" w:type="dxa"/>
+                <w:tcW w:w="4231" w:type="dxa"/>
               </w:tcPr>
               <w:p>
                 <w:pPr>
@@ -130,7 +123,7 @@
         </w:sdt>
         <w:tc>
           <w:tcPr>
-            <w:tcW w:w="1382" w:type="dxa"/>
+            <w:tcW w:w="3566" w:type="dxa"/>
           </w:tcPr>
           <w:p>
             <w:pPr>
@@ -150,7 +143,7 @@
             <w:tag w:val="#Nav: Standard_Purchase_Order/1322"/>
             <w:id w:val="-1477758454"/>
             <w:placeholder>
-              <w:docPart w:val="598DD3ABF51348559E5D6211D2ACE404"/>
+              <w:docPart w:val="3E9E45F4A0874C6B9B6BE52F88B3B3BC"/>
             </w:placeholder>
             <w:dataBinding w:prefixMappings="xmlns:ns0='urn:microsoft-dynamics-nav/reports/Standard_Purchase_Order/1322/'" w:xpath="/ns0:NavWordReportXmlPart[1]/ns0:Purchase_Header[1]/ns0:ShipToAddr1[1]" w:storeItemID="{87D04C01-A11F-4608-B8EC-EB9876D5B4B4}"/>
             <w:text/>
@@ -159,7 +152,7 @@
           <w:sdtContent>
             <w:tc>
               <w:tcPr>
-                <w:tcW w:w="2938" w:type="dxa"/>
+                <w:tcW w:w="2655" w:type="dxa"/>
               </w:tcPr>
               <w:p>
                 <w:pPr>
@@ -178,45 +171,11 @@
             </w:tc>
           </w:sdtContent>
         </w:sdt>
-        <w:sdt>
-          <w:sdtPr>
-            <w:rPr>
-              <w:rFonts w:cstheme="minorHAnsi"/>
-            </w:rPr>
-            <w:alias w:val="#Nav: /Purchase_Header/CompanyAddress1"/>
-            <w:tag w:val="#Nav: Standard_Purchase_Order/1322"/>
-            <w:id w:val="543332441"/>
-            <w:placeholder>
-              <w:docPart w:val="7D9E37430DCB48BF9C7F29F1AE4E21D0"/>
-            </w:placeholder>
-            <w:dataBinding w:prefixMappings="xmlns:ns0='urn:microsoft-dynamics-nav/reports/Standard_Purchase_Order/1322/'" w:xpath="/ns0:NavWordReportXmlPart[1]/ns0:Purchase_Header[1]/ns0:CompanyAddress1[1]" w:storeItemID="{87D04C01-A11F-4608-B8EC-EB9876D5B4B4}"/>
-            <w:text/>
-          </w:sdtPr>
-          <w:sdtEndPr/>
-          <w:sdtContent>
-            <w:tc>
-              <w:tcPr>
-                <w:tcW w:w="2938" w:type="dxa"/>
-              </w:tcPr>
-              <w:p>
-                <w:pPr>
-                  <w:pStyle w:val="NoSpacing"/>
-                  <w:rPr>
-                    <w:rFonts w:cstheme="minorHAnsi"/>
-                  </w:rPr>
-                </w:pPr>
-                <w:r>
-                  <w:rPr>
-                    <w:rFonts w:cstheme="minorHAnsi"/>
-                  </w:rPr>
-                  <w:t>CompanyAddress1</w:t>
-                </w:r>
-              </w:p>
-            </w:tc>
-          </w:sdtContent>
-        </w:sdt>
       </w:tr>
       <w:tr>
+        <w:trPr>
+          <w:trHeight w:val="276"/>
+        </w:trPr>
         <w:sdt>
           <w:sdtPr>
             <w:rPr>
@@ -226,7 +185,7 @@
             <w:tag w:val="#Nav: Standard_Purchase_Order/1322"/>
             <w:id w:val="-1412156141"/>
             <w:placeholder>
-              <w:docPart w:val="598DD3ABF51348559E5D6211D2ACE404"/>
+              <w:docPart w:val="3E9E45F4A0874C6B9B6BE52F88B3B3BC"/>
             </w:placeholder>
             <w:dataBinding w:prefixMappings="xmlns:ns0='urn:microsoft-dynamics-nav/reports/Standard_Purchase_Order/1322/'" w:xpath="/ns0:NavWordReportXmlPart[1]/ns0:Purchase_Header[1]/ns0:BuyFromAddr2[1]" w:storeItemID="{87D04C01-A11F-4608-B8EC-EB9876D5B4B4}"/>
             <w:text/>
@@ -235,7 +194,7 @@
           <w:sdtContent>
             <w:tc>
               <w:tcPr>
-                <w:tcW w:w="2938" w:type="dxa"/>
+                <w:tcW w:w="4231" w:type="dxa"/>
               </w:tcPr>
               <w:p>
                 <w:pPr>
@@ -256,7 +215,7 @@
         </w:sdt>
         <w:tc>
           <w:tcPr>
-            <w:tcW w:w="1382" w:type="dxa"/>
+            <w:tcW w:w="3566" w:type="dxa"/>
           </w:tcPr>
           <w:p>
             <w:pPr>
@@ -276,7 +235,7 @@
             <w:tag w:val="#Nav: Standard_Purchase_Order/1322"/>
             <w:id w:val="-229392333"/>
             <w:placeholder>
-              <w:docPart w:val="598DD3ABF51348559E5D6211D2ACE404"/>
+              <w:docPart w:val="3E9E45F4A0874C6B9B6BE52F88B3B3BC"/>
             </w:placeholder>
             <w:dataBinding w:prefixMappings="xmlns:ns0='urn:microsoft-dynamics-nav/reports/Standard_Purchase_Order/1322/'" w:xpath="/ns0:NavWordReportXmlPart[1]/ns0:Purchase_Header[1]/ns0:ShipToAddr2[1]" w:storeItemID="{87D04C01-A11F-4608-B8EC-EB9876D5B4B4}"/>
             <w:text/>
@@ -285,7 +244,7 @@
           <w:sdtContent>
             <w:tc>
               <w:tcPr>
-                <w:tcW w:w="2938" w:type="dxa"/>
+                <w:tcW w:w="2655" w:type="dxa"/>
               </w:tcPr>
               <w:p>
                 <w:pPr>
@@ -304,45 +263,11 @@
             </w:tc>
           </w:sdtContent>
         </w:sdt>
-        <w:sdt>
-          <w:sdtPr>
-            <w:rPr>
-              <w:rFonts w:cstheme="minorHAnsi"/>
-            </w:rPr>
-            <w:alias w:val="#Nav: /Purchase_Header/CompanyAddress2"/>
-            <w:tag w:val="#Nav: Standard_Purchase_Order/1322"/>
-            <w:id w:val="-503211096"/>
-            <w:placeholder>
-              <w:docPart w:val="8A02928710804C16ABBDEF5544AE5693"/>
-            </w:placeholder>
-            <w:dataBinding w:prefixMappings="xmlns:ns0='urn:microsoft-dynamics-nav/reports/Standard_Purchase_Order/1322/'" w:xpath="/ns0:NavWordReportXmlPart[1]/ns0:Purchase_Header[1]/ns0:CompanyAddress2[1]" w:storeItemID="{87D04C01-A11F-4608-B8EC-EB9876D5B4B4}"/>
-            <w:text/>
-          </w:sdtPr>
-          <w:sdtEndPr/>
-          <w:sdtContent>
-            <w:tc>
-              <w:tcPr>
-                <w:tcW w:w="2938" w:type="dxa"/>
-              </w:tcPr>
-              <w:p>
-                <w:pPr>
-                  <w:pStyle w:val="NoSpacing"/>
-                  <w:rPr>
-                    <w:rFonts w:cstheme="minorHAnsi"/>
-                  </w:rPr>
-                </w:pPr>
-                <w:r>
-                  <w:rPr>
-                    <w:rFonts w:cstheme="minorHAnsi"/>
-                  </w:rPr>
-                  <w:t>CompanyAddress2</w:t>
-                </w:r>
-              </w:p>
-            </w:tc>
-          </w:sdtContent>
-        </w:sdt>
       </w:tr>
       <w:tr>
+        <w:trPr>
+          <w:trHeight w:val="264"/>
+        </w:trPr>
         <w:sdt>
           <w:sdtPr>
             <w:rPr>
@@ -352,7 +277,7 @@
             <w:tag w:val="#Nav: Standard_Purchase_Order/1322"/>
             <w:id w:val="1819614024"/>
             <w:placeholder>
-              <w:docPart w:val="598DD3ABF51348559E5D6211D2ACE404"/>
+              <w:docPart w:val="3E9E45F4A0874C6B9B6BE52F88B3B3BC"/>
             </w:placeholder>
             <w:dataBinding w:prefixMappings="xmlns:ns0='urn:microsoft-dynamics-nav/reports/Standard_Purchase_Order/1322/'" w:xpath="/ns0:NavWordReportXmlPart[1]/ns0:Purchase_Header[1]/ns0:BuyFromAddr3[1]" w:storeItemID="{87D04C01-A11F-4608-B8EC-EB9876D5B4B4}"/>
             <w:text/>
@@ -361,7 +286,7 @@
           <w:sdtContent>
             <w:tc>
               <w:tcPr>
-                <w:tcW w:w="2938" w:type="dxa"/>
+                <w:tcW w:w="4231" w:type="dxa"/>
               </w:tcPr>
               <w:p>
                 <w:pPr>
@@ -382,7 +307,7 @@
         </w:sdt>
         <w:tc>
           <w:tcPr>
-            <w:tcW w:w="1382" w:type="dxa"/>
+            <w:tcW w:w="3566" w:type="dxa"/>
           </w:tcPr>
           <w:p>
             <w:pPr>
@@ -402,7 +327,7 @@
             <w:tag w:val="#Nav: Standard_Purchase_Order/1322"/>
             <w:id w:val="-1181434376"/>
             <w:placeholder>
-              <w:docPart w:val="598DD3ABF51348559E5D6211D2ACE404"/>
+              <w:docPart w:val="3E9E45F4A0874C6B9B6BE52F88B3B3BC"/>
             </w:placeholder>
             <w:dataBinding w:prefixMappings="xmlns:ns0='urn:microsoft-dynamics-nav/reports/Standard_Purchase_Order/1322/'" w:xpath="/ns0:NavWordReportXmlPart[1]/ns0:Purchase_Header[1]/ns0:ShipToAddr3[1]" w:storeItemID="{87D04C01-A11F-4608-B8EC-EB9876D5B4B4}"/>
             <w:text/>
@@ -411,7 +336,7 @@
           <w:sdtContent>
             <w:tc>
               <w:tcPr>
-                <w:tcW w:w="2938" w:type="dxa"/>
+                <w:tcW w:w="2655" w:type="dxa"/>
               </w:tcPr>
               <w:p>
                 <w:pPr>
@@ -430,45 +355,11 @@
             </w:tc>
           </w:sdtContent>
         </w:sdt>
-        <w:sdt>
-          <w:sdtPr>
-            <w:rPr>
-              <w:rFonts w:cstheme="minorHAnsi"/>
-            </w:rPr>
-            <w:alias w:val="#Nav: /Purchase_Header/CompanyAddress3"/>
-            <w:tag w:val="#Nav: Standard_Purchase_Order/1322"/>
-            <w:id w:val="-490486326"/>
-            <w:placeholder>
-              <w:docPart w:val="C3C8F42419BC4CF19A81C875FEB126C8"/>
-            </w:placeholder>
-            <w:dataBinding w:prefixMappings="xmlns:ns0='urn:microsoft-dynamics-nav/reports/Standard_Purchase_Order/1322/'" w:xpath="/ns0:NavWordReportXmlPart[1]/ns0:Purchase_Header[1]/ns0:CompanyAddress3[1]" w:storeItemID="{87D04C01-A11F-4608-B8EC-EB9876D5B4B4}"/>
-            <w:text/>
-          </w:sdtPr>
-          <w:sdtEndPr/>
-          <w:sdtContent>
-            <w:tc>
-              <w:tcPr>
-                <w:tcW w:w="2938" w:type="dxa"/>
-              </w:tcPr>
-              <w:p>
-                <w:pPr>
-                  <w:pStyle w:val="NoSpacing"/>
-                  <w:rPr>
-                    <w:rFonts w:cstheme="minorHAnsi"/>
-                  </w:rPr>
-                </w:pPr>
-                <w:r>
-                  <w:rPr>
-                    <w:rFonts w:cstheme="minorHAnsi"/>
-                  </w:rPr>
-                  <w:t>CompanyAddress3</w:t>
-                </w:r>
-              </w:p>
-            </w:tc>
-          </w:sdtContent>
-        </w:sdt>
       </w:tr>
       <w:tr>
+        <w:trPr>
+          <w:trHeight w:val="276"/>
+        </w:trPr>
         <w:sdt>
           <w:sdtPr>
             <w:rPr>
@@ -478,7 +369,7 @@
             <w:tag w:val="#Nav: Standard_Purchase_Order/1322"/>
             <w:id w:val="-267086038"/>
             <w:placeholder>
-              <w:docPart w:val="598DD3ABF51348559E5D6211D2ACE404"/>
+              <w:docPart w:val="3E9E45F4A0874C6B9B6BE52F88B3B3BC"/>
             </w:placeholder>
             <w:dataBinding w:prefixMappings="xmlns:ns0='urn:microsoft-dynamics-nav/reports/Standard_Purchase_Order/1322/'" w:xpath="/ns0:NavWordReportXmlPart[1]/ns0:Purchase_Header[1]/ns0:BuyFromAddr4[1]" w:storeItemID="{87D04C01-A11F-4608-B8EC-EB9876D5B4B4}"/>
             <w:text/>
@@ -487,7 +378,7 @@
           <w:sdtContent>
             <w:tc>
               <w:tcPr>
-                <w:tcW w:w="2938" w:type="dxa"/>
+                <w:tcW w:w="4231" w:type="dxa"/>
               </w:tcPr>
               <w:p>
                 <w:pPr>
@@ -508,7 +399,7 @@
         </w:sdt>
         <w:tc>
           <w:tcPr>
-            <w:tcW w:w="1382" w:type="dxa"/>
+            <w:tcW w:w="3566" w:type="dxa"/>
           </w:tcPr>
           <w:p>
             <w:pPr>
@@ -528,7 +419,7 @@
             <w:tag w:val="#Nav: Standard_Purchase_Order/1322"/>
             <w:id w:val="1116787563"/>
             <w:placeholder>
-              <w:docPart w:val="598DD3ABF51348559E5D6211D2ACE404"/>
+              <w:docPart w:val="3E9E45F4A0874C6B9B6BE52F88B3B3BC"/>
             </w:placeholder>
             <w:dataBinding w:prefixMappings="xmlns:ns0='urn:microsoft-dynamics-nav/reports/Standard_Purchase_Order/1322/'" w:xpath="/ns0:NavWordReportXmlPart[1]/ns0:Purchase_Header[1]/ns0:ShipToAddr4[1]" w:storeItemID="{87D04C01-A11F-4608-B8EC-EB9876D5B4B4}"/>
             <w:text/>
@@ -537,7 +428,7 @@
           <w:sdtContent>
             <w:tc>
               <w:tcPr>
-                <w:tcW w:w="2938" w:type="dxa"/>
+                <w:tcW w:w="2655" w:type="dxa"/>
               </w:tcPr>
               <w:p>
                 <w:pPr>
@@ -556,45 +447,11 @@
             </w:tc>
           </w:sdtContent>
         </w:sdt>
-        <w:sdt>
-          <w:sdtPr>
-            <w:rPr>
-              <w:rFonts w:cstheme="minorHAnsi"/>
-            </w:rPr>
-            <w:alias w:val="#Nav: /Purchase_Header/CompanyAddress4"/>
-            <w:tag w:val="#Nav: Standard_Purchase_Order/1322"/>
-            <w:id w:val="1221334029"/>
-            <w:placeholder>
-              <w:docPart w:val="644575690FA0464D847145EF11CA0989"/>
-            </w:placeholder>
-            <w:dataBinding w:prefixMappings="xmlns:ns0='urn:microsoft-dynamics-nav/reports/Standard_Purchase_Order/1322/'" w:xpath="/ns0:NavWordReportXmlPart[1]/ns0:Purchase_Header[1]/ns0:CompanyAddress4[1]" w:storeItemID="{87D04C01-A11F-4608-B8EC-EB9876D5B4B4}"/>
-            <w:text/>
-          </w:sdtPr>
-          <w:sdtEndPr/>
-          <w:sdtContent>
-            <w:tc>
-              <w:tcPr>
-                <w:tcW w:w="2938" w:type="dxa"/>
-              </w:tcPr>
-              <w:p>
-                <w:pPr>
-                  <w:pStyle w:val="NoSpacing"/>
-                  <w:rPr>
-                    <w:rFonts w:cstheme="minorHAnsi"/>
-                  </w:rPr>
-                </w:pPr>
-                <w:r>
-                  <w:rPr>
-                    <w:rFonts w:cstheme="minorHAnsi"/>
-                  </w:rPr>
-                  <w:t>CompanyAddress4</w:t>
-                </w:r>
-              </w:p>
-            </w:tc>
-          </w:sdtContent>
-        </w:sdt>
       </w:tr>
       <w:tr>
+        <w:trPr>
+          <w:trHeight w:val="264"/>
+        </w:trPr>
         <w:sdt>
           <w:sdtPr>
             <w:rPr>
@@ -604,7 +461,7 @@
             <w:tag w:val="#Nav: Standard_Purchase_Order/1322"/>
             <w:id w:val="2143303583"/>
             <w:placeholder>
-              <w:docPart w:val="598DD3ABF51348559E5D6211D2ACE404"/>
+              <w:docPart w:val="3E9E45F4A0874C6B9B6BE52F88B3B3BC"/>
             </w:placeholder>
             <w:dataBinding w:prefixMappings="xmlns:ns0='urn:microsoft-dynamics-nav/reports/Standard_Purchase_Order/1322/'" w:xpath="/ns0:NavWordReportXmlPart[1]/ns0:Purchase_Header[1]/ns0:BuyFromAddr5[1]" w:storeItemID="{87D04C01-A11F-4608-B8EC-EB9876D5B4B4}"/>
             <w:text/>
@@ -613,7 +470,7 @@
           <w:sdtContent>
             <w:tc>
               <w:tcPr>
-                <w:tcW w:w="2938" w:type="dxa"/>
+                <w:tcW w:w="4231" w:type="dxa"/>
               </w:tcPr>
               <w:p>
                 <w:pPr>
@@ -634,7 +491,7 @@
         </w:sdt>
         <w:tc>
           <w:tcPr>
-            <w:tcW w:w="1382" w:type="dxa"/>
+            <w:tcW w:w="3566" w:type="dxa"/>
           </w:tcPr>
           <w:p>
             <w:pPr>
@@ -654,7 +511,7 @@
             <w:tag w:val="#Nav: Standard_Purchase_Order/1322"/>
             <w:id w:val="260579305"/>
             <w:placeholder>
-              <w:docPart w:val="598DD3ABF51348559E5D6211D2ACE404"/>
+              <w:docPart w:val="3E9E45F4A0874C6B9B6BE52F88B3B3BC"/>
             </w:placeholder>
             <w:dataBinding w:prefixMappings="xmlns:ns0='urn:microsoft-dynamics-nav/reports/Standard_Purchase_Order/1322/'" w:xpath="/ns0:NavWordReportXmlPart[1]/ns0:Purchase_Header[1]/ns0:ShipToAddr5[1]" w:storeItemID="{87D04C01-A11F-4608-B8EC-EB9876D5B4B4}"/>
             <w:text/>
@@ -663,7 +520,7 @@
           <w:sdtContent>
             <w:tc>
               <w:tcPr>
-                <w:tcW w:w="2938" w:type="dxa"/>
+                <w:tcW w:w="2655" w:type="dxa"/>
               </w:tcPr>
               <w:p>
                 <w:pPr>
@@ -677,43 +534,6 @@
                     <w:rFonts w:cstheme="minorHAnsi"/>
                   </w:rPr>
                   <w:t>ShipToAddr5</w:t>
-                </w:r>
-              </w:p>
-            </w:tc>
-          </w:sdtContent>
-        </w:sdt>
-        <w:sdt>
-          <w:sdtPr>
-            <w:rPr>
-              <w:rFonts w:cstheme="minorHAnsi"/>
-            </w:rPr>
-            <w:alias w:val="#Nav: /Purchase_Header/CompanyAddress5"/>
-            <w:tag w:val="#Nav: Standard_Purchase_Order/1322"/>
-            <w:id w:val="1983809205"/>
-            <w:placeholder>
-              <w:docPart w:val="B8F3BA27E3374E15A18EF017A46592C4"/>
-            </w:placeholder>
-            <w:dataBinding w:prefixMappings="xmlns:ns0='urn:microsoft-dynamics-nav/reports/Standard_Purchase_Order/1322/'" w:xpath="/ns0:NavWordReportXmlPart[1]/ns0:Purchase_Header[1]/ns0:CompanyAddress5[1]" w:storeItemID="{87D04C01-A11F-4608-B8EC-EB9876D5B4B4}"/>
-            <w:text/>
-          </w:sdtPr>
-          <w:sdtEndPr/>
-          <w:sdtContent>
-            <w:tc>
-              <w:tcPr>
-                <w:tcW w:w="2938" w:type="dxa"/>
-              </w:tcPr>
-              <w:p>
-                <w:pPr>
-                  <w:pStyle w:val="NoSpacing"/>
-                  <w:rPr>
-                    <w:rFonts w:cstheme="minorHAnsi"/>
-                  </w:rPr>
-                </w:pPr>
-                <w:r>
-                  <w:rPr>
-                    <w:rFonts w:cstheme="minorHAnsi"/>
-                  </w:rPr>
-                  <w:t>CompanyAddress5</w:t>
                 </w:r>
               </w:p>
             </w:tc>
@@ -742,20 +562,20 @@
         <w:tblStyle w:val="TableGrid"/>
         <w:tblW w:w="9776" w:type="dxa"/>
         <w:tblBorders>
-          <w:top w:val="none" w:color="auto" w:sz="0" w:space="0"/>
-          <w:left w:val="none" w:color="auto" w:sz="0" w:space="0"/>
-          <w:bottom w:val="none" w:color="auto" w:sz="0" w:space="0"/>
-          <w:right w:val="none" w:color="auto" w:sz="0" w:space="0"/>
-          <w:insideH w:val="none" w:color="auto" w:sz="0" w:space="0"/>
-          <w:insideV w:val="none" w:color="auto" w:sz="0" w:space="0"/>
+          <w:top w:val="none" w:sz="0" w:space="0" w:color="auto"/>
+          <w:left w:val="none" w:sz="0" w:space="0" w:color="auto"/>
+          <w:bottom w:val="none" w:sz="0" w:space="0" w:color="auto"/>
+          <w:right w:val="none" w:sz="0" w:space="0" w:color="auto"/>
+          <w:insideH w:val="none" w:sz="0" w:space="0" w:color="auto"/>
+          <w:insideV w:val="none" w:sz="0" w:space="0" w:color="auto"/>
         </w:tblBorders>
         <w:tblLayout w:type="fixed"/>
         <w:tblLook w:val="04A0" w:firstRow="1" w:lastRow="0" w:firstColumn="1" w:lastColumn="0" w:noHBand="0" w:noVBand="1"/>
       </w:tblPr>
       <w:tblGrid>
-        <w:gridCol w:w="3964"/>
-        <w:gridCol w:w="3261"/>
-        <w:gridCol w:w="2551"/>
+        <w:gridCol w:w="4390"/>
+        <w:gridCol w:w="3402"/>
+        <w:gridCol w:w="1984"/>
       </w:tblGrid>
       <w:tr>
         <w:sdt>
@@ -773,16 +593,18 @@
           <w:sdtContent>
             <w:tc>
               <w:tcPr>
-                <w:tcW w:w="3964" w:type="dxa"/>
+                <w:tcW w:w="4390" w:type="dxa"/>
               </w:tcPr>
               <w:p>
                 <w:pPr>
                   <w:pStyle w:val="Heading1"/>
                   <w:outlineLvl w:val="0"/>
                 </w:pPr>
+                <w:proofErr w:type="spellStart"/>
                 <w:r>
                   <w:t>VendorInvoiceNo_Lbl</w:t>
                 </w:r>
+                <w:proofErr w:type="spellEnd"/>
               </w:p>
             </w:tc>
           </w:sdtContent>
@@ -802,23 +624,25 @@
           <w:sdtContent>
             <w:tc>
               <w:tcPr>
-                <w:tcW w:w="3261" w:type="dxa"/>
+                <w:tcW w:w="3402" w:type="dxa"/>
               </w:tcPr>
               <w:p>
                 <w:pPr>
                   <w:pStyle w:val="Heading1"/>
                   <w:outlineLvl w:val="0"/>
                 </w:pPr>
+                <w:proofErr w:type="spellStart"/>
                 <w:r>
                   <w:t>VendorOrderNo_Lbl</w:t>
                 </w:r>
+                <w:proofErr w:type="spellEnd"/>
               </w:p>
             </w:tc>
           </w:sdtContent>
         </w:sdt>
         <w:tc>
           <w:tcPr>
-            <w:tcW w:w="2551" w:type="dxa"/>
+            <w:tcW w:w="1984" w:type="dxa"/>
           </w:tcPr>
           <w:p>
             <w:pPr>
@@ -847,12 +671,14 @@
           <w:sdtContent>
             <w:tc>
               <w:tcPr>
-                <w:tcW w:w="3964" w:type="dxa"/>
+                <w:tcW w:w="4390" w:type="dxa"/>
               </w:tcPr>
               <w:p>
+                <w:proofErr w:type="spellStart"/>
                 <w:r>
                   <w:t>VendorInvoiceNo</w:t>
                 </w:r>
+                <w:proofErr w:type="spellEnd"/>
               </w:p>
             </w:tc>
           </w:sdtContent>
@@ -872,19 +698,21 @@
           <w:sdtContent>
             <w:tc>
               <w:tcPr>
-                <w:tcW w:w="3261" w:type="dxa"/>
+                <w:tcW w:w="3402" w:type="dxa"/>
               </w:tcPr>
               <w:p>
+                <w:proofErr w:type="spellStart"/>
                 <w:r>
                   <w:t>VendorOrderNo</w:t>
                 </w:r>
+                <w:proofErr w:type="spellEnd"/>
               </w:p>
             </w:tc>
           </w:sdtContent>
         </w:sdt>
         <w:tc>
           <w:tcPr>
-            <w:tcW w:w="2551" w:type="dxa"/>
+            <w:tcW w:w="1984" w:type="dxa"/>
           </w:tcPr>
           <w:p>
             <w:pPr>
@@ -894,19 +722,22 @@
             </w:pPr>
             <w:sdt>
               <w:sdtPr>
+                <w:alias w:val="#Nav: /Purchase_Header/DocumentDate"/>
+                <w:tag w:val="#Nav: Standard_Purchase_Order/1322"/>
                 <w:id w:val="2011252700"/>
                 <w:placeholder>
                   <w:docPart w:val="DefaultPlaceholder_-1854013440"/>
                 </w:placeholder>
                 <w:dataBinding w:prefixMappings="xmlns:ns0='urn:microsoft-dynamics-nav/reports/Standard_Purchase_Order/1322/'" w:xpath="/ns0:NavWordReportXmlPart[1]/ns0:Purchase_Header[1]/ns0:DocumentDate[1]" w:storeItemID="{87D04C01-A11F-4608-B8EC-EB9876D5B4B4}"/>
                 <w:text/>
-                <w:alias w:val="#Nav: /Purchase_Header/DocumentDate"/>
-                <w:tag w:val="#Nav: Standard_Purchase_Order/1322"/>
               </w:sdtPr>
+              <w:sdtEndPr/>
               <w:sdtContent>
+                <w:proofErr w:type="spellStart"/>
                 <w:r>
                   <w:t>DocumentDate</w:t>
                 </w:r>
+                <w:proofErr w:type="spellEnd"/>
               </w:sdtContent>
             </w:sdt>
             <w:r>
@@ -928,6 +759,8 @@
       <w:pPr>
         <w:pStyle w:val="Style1"/>
         <w:rPr>
+          <w:b/>
+          <w:bCs/>
           <w:color w:val="auto"/>
           <w:sz w:val="20"/>
           <w:u w:val="none"/>
@@ -935,6 +768,8 @@
       </w:pPr>
       <w:r>
         <w:rPr>
+          <w:b/>
+          <w:bCs/>
           <w:color w:val="auto"/>
           <w:sz w:val="20"/>
           <w:u w:val="none"/>
@@ -949,15 +784,16 @@
           <w:sz w:val="20"/>
           <w:u w:val="none"/>
         </w:rPr>
+        <w:alias w:val="#Nav: /Purchase_Header/Notes"/>
+        <w:tag w:val="#Nav: Standard_Purchase_Order/1322"/>
         <w:id w:val="-599486567"/>
         <w:placeholder>
           <w:docPart w:val="DefaultPlaceholder_-1854013440"/>
         </w:placeholder>
         <w:dataBinding w:prefixMappings="xmlns:ns0='urn:microsoft-dynamics-nav/reports/Standard_Purchase_Order/1322/'" w:xpath="/ns0:NavWordReportXmlPart[1]/ns0:Purchase_Header[1]/ns0:Notes[1]" w:storeItemID="{87D04C01-A11F-4608-B8EC-EB9876D5B4B4}"/>
         <w:text/>
-        <w:alias w:val="#Nav: /Purchase_Header/Notes"/>
-        <w:tag w:val="#Nav: Standard_Purchase_Order/1322"/>
       </w:sdtPr>
+      <w:sdtEndPr/>
       <w:sdtContent>
         <w:p>
           <w:pPr>
@@ -992,24 +828,24 @@
         <w:tblStyle w:val="TableGrid"/>
         <w:tblW w:w="10877" w:type="dxa"/>
         <w:tblBorders>
-          <w:top w:val="none" w:color="auto" w:sz="0" w:space="0"/>
-          <w:left w:val="none" w:color="auto" w:sz="0" w:space="0"/>
-          <w:bottom w:val="none" w:color="auto" w:sz="0" w:space="0"/>
-          <w:right w:val="none" w:color="auto" w:sz="0" w:space="0"/>
-          <w:insideH w:val="none" w:color="auto" w:sz="0" w:space="0"/>
-          <w:insideV w:val="none" w:color="auto" w:sz="0" w:space="0"/>
+          <w:top w:val="none" w:sz="0" w:space="0" w:color="auto"/>
+          <w:left w:val="none" w:sz="0" w:space="0" w:color="auto"/>
+          <w:bottom w:val="none" w:sz="0" w:space="0" w:color="auto"/>
+          <w:right w:val="none" w:sz="0" w:space="0" w:color="auto"/>
+          <w:insideH w:val="none" w:sz="0" w:space="0" w:color="auto"/>
+          <w:insideV w:val="none" w:sz="0" w:space="0" w:color="auto"/>
         </w:tblBorders>
         <w:tblLayout w:type="fixed"/>
         <w:tblLook w:val="04A0" w:firstRow="1" w:lastRow="0" w:firstColumn="1" w:lastColumn="0" w:noHBand="0" w:noVBand="1"/>
       </w:tblPr>
       <w:tblGrid>
-        <w:gridCol w:w="839"/>
-        <w:gridCol w:w="1054"/>
-        <w:gridCol w:w="733"/>
-        <w:gridCol w:w="2810"/>
-        <w:gridCol w:w="1330"/>
-        <w:gridCol w:w="631"/>
-        <w:gridCol w:w="949"/>
+        <w:gridCol w:w="851"/>
+        <w:gridCol w:w="845"/>
+        <w:gridCol w:w="1418"/>
+        <w:gridCol w:w="2131"/>
+        <w:gridCol w:w="987"/>
+        <w:gridCol w:w="709"/>
+        <w:gridCol w:w="1405"/>
         <w:gridCol w:w="1355"/>
         <w:gridCol w:w="1176"/>
       </w:tblGrid>
@@ -1019,13 +855,7 @@
         </w:trPr>
         <w:tc>
           <w:tcPr>
-            <w:tcW w:w="839" w:type="dxa"/>
-            <w:tcBorders>
-              <w:top w:val="single" w:color="00B0F0" w:sz="4" w:space="0"/>
-              <w:left w:val="single" w:color="00B0F0" w:sz="4" w:space="0"/>
-              <w:bottom w:val="single" w:color="00B0F0" w:sz="6" w:space="0"/>
-              <w:right w:val="single" w:color="00B0F0" w:sz="6" w:space="0"/>
-            </w:tcBorders>
+            <w:tcW w:w="851" w:type="dxa"/>
             <w:vAlign w:val="bottom"/>
           </w:tcPr>
           <w:p>
@@ -1049,16 +879,11 @@
             <w:dataBinding w:prefixMappings="xmlns:ns0='urn:microsoft-dynamics-nav/reports/Standard_Purchase_Order/1322/'" w:xpath="/ns0:NavWordReportXmlPart[1]/ns0:Purchase_Header[1]/ns0:Purchase_Line[1]/ns0:No_PurchLine_Lbl[1]" w:storeItemID="{87D04C01-A11F-4608-B8EC-EB9876D5B4B4}"/>
             <w:text/>
           </w:sdtPr>
+          <w:sdtEndPr/>
           <w:sdtContent>
             <w:tc>
               <w:tcPr>
-                <w:tcW w:w="1054" w:type="dxa"/>
-                <w:tcBorders>
-                  <w:top w:val="single" w:color="00B0F0" w:sz="4" w:space="0"/>
-                  <w:left w:val="single" w:color="00B0F0" w:sz="6" w:space="0"/>
-                  <w:bottom w:val="single" w:color="00B0F0" w:sz="6" w:space="0"/>
-                  <w:right w:val="single" w:color="00B0F0" w:sz="6" w:space="0"/>
-                </w:tcBorders>
+                <w:tcW w:w="845" w:type="dxa"/>
                 <w:vAlign w:val="bottom"/>
               </w:tcPr>
               <w:p>
@@ -1066,22 +891,18 @@
                   <w:pStyle w:val="Heading1"/>
                   <w:outlineLvl w:val="0"/>
                 </w:pPr>
+                <w:proofErr w:type="spellStart"/>
                 <w:r>
                   <w:t>No_PurchLine_Lbl</w:t>
                 </w:r>
+                <w:proofErr w:type="spellEnd"/>
               </w:p>
             </w:tc>
           </w:sdtContent>
         </w:sdt>
         <w:tc>
           <w:tcPr>
-            <w:tcW w:w="733" w:type="dxa"/>
-            <w:tcBorders>
-              <w:top w:val="single" w:color="00B0F0" w:sz="4" w:space="0"/>
-              <w:left w:val="single" w:color="00B0F0" w:sz="6" w:space="0"/>
-              <w:bottom w:val="single" w:color="00B0F0" w:sz="6" w:space="0"/>
-              <w:right w:val="single" w:color="00B0F0" w:sz="6" w:space="0"/>
-            </w:tcBorders>
+            <w:tcW w:w="1418" w:type="dxa"/>
             <w:vAlign w:val="bottom"/>
           </w:tcPr>
           <w:p>
@@ -1105,16 +926,11 @@
             <w:dataBinding w:prefixMappings="xmlns:ns0='urn:microsoft-dynamics-nav/reports/Standard_Purchase_Order/1322/'" w:xpath="/ns0:NavWordReportXmlPart[1]/ns0:Purchase_Header[1]/ns0:Purchase_Line[1]/ns0:Desc_PurchLine_Lbl[1]" w:storeItemID="{87D04C01-A11F-4608-B8EC-EB9876D5B4B4}"/>
             <w:text/>
           </w:sdtPr>
+          <w:sdtEndPr/>
           <w:sdtContent>
             <w:tc>
               <w:tcPr>
-                <w:tcW w:w="2810" w:type="dxa"/>
-                <w:tcBorders>
-                  <w:top w:val="single" w:color="00B0F0" w:sz="4" w:space="0"/>
-                  <w:left w:val="single" w:color="00B0F0" w:sz="6" w:space="0"/>
-                  <w:bottom w:val="single" w:color="00B0F0" w:sz="6" w:space="0"/>
-                  <w:right w:val="single" w:color="00B0F0" w:sz="6" w:space="0"/>
-                </w:tcBorders>
+                <w:tcW w:w="2131" w:type="dxa"/>
                 <w:vAlign w:val="bottom"/>
               </w:tcPr>
               <w:p>
@@ -1122,9 +938,11 @@
                   <w:pStyle w:val="Heading1"/>
                   <w:outlineLvl w:val="0"/>
                 </w:pPr>
+                <w:proofErr w:type="spellStart"/>
                 <w:r>
                   <w:t>Desc_PurchLine_Lbl</w:t>
                 </w:r>
+                <w:proofErr w:type="spellEnd"/>
               </w:p>
             </w:tc>
           </w:sdtContent>
@@ -1140,16 +958,11 @@
             <w:dataBinding w:prefixMappings="xmlns:ns0='urn:microsoft-dynamics-nav/reports/Standard_Purchase_Order/1322/'" w:xpath="/ns0:NavWordReportXmlPart[1]/ns0:Purchase_Header[1]/ns0:Purchase_Line[1]/ns0:Qty_PurchLine_Lbl[1]" w:storeItemID="{87D04C01-A11F-4608-B8EC-EB9876D5B4B4}"/>
             <w:text/>
           </w:sdtPr>
+          <w:sdtEndPr/>
           <w:sdtContent>
             <w:tc>
               <w:tcPr>
-                <w:tcW w:w="1330" w:type="dxa"/>
-                <w:tcBorders>
-                  <w:top w:val="single" w:color="00B0F0" w:sz="4" w:space="0"/>
-                  <w:left w:val="single" w:color="00B0F0" w:sz="6" w:space="0"/>
-                  <w:bottom w:val="single" w:color="00B0F0" w:sz="6" w:space="0"/>
-                  <w:right w:val="single" w:color="00B0F0" w:sz="6" w:space="0"/>
-                </w:tcBorders>
+                <w:tcW w:w="987" w:type="dxa"/>
                 <w:vAlign w:val="bottom"/>
               </w:tcPr>
               <w:p>
@@ -1159,7 +972,7 @@
                   <w:outlineLvl w:val="0"/>
                 </w:pPr>
                 <w:r>
-                  <w:t>Qty_PurchLine_Lbl</w:t>
+                  <w:t>Quantity</w:t>
                 </w:r>
               </w:p>
             </w:tc>
@@ -1176,16 +989,11 @@
             <w:dataBinding w:prefixMappings="xmlns:ns0='urn:microsoft-dynamics-nav/reports/Standard_Purchase_Order/1322/'" w:xpath="/ns0:NavWordReportXmlPart[1]/ns0:Purchase_Header[1]/ns0:Purchase_Line[1]/ns0:UOM_PurchLine_Lbl[1]" w:storeItemID="{87D04C01-A11F-4608-B8EC-EB9876D5B4B4}"/>
             <w:text/>
           </w:sdtPr>
+          <w:sdtEndPr/>
           <w:sdtContent>
             <w:tc>
               <w:tcPr>
-                <w:tcW w:w="631" w:type="dxa"/>
-                <w:tcBorders>
-                  <w:top w:val="single" w:color="00B0F0" w:sz="4" w:space="0"/>
-                  <w:left w:val="single" w:color="00B0F0" w:sz="6" w:space="0"/>
-                  <w:bottom w:val="single" w:color="00B0F0" w:sz="6" w:space="0"/>
-                  <w:right w:val="single" w:color="00B0F0" w:sz="6" w:space="0"/>
-                </w:tcBorders>
+                <w:tcW w:w="709" w:type="dxa"/>
                 <w:vAlign w:val="bottom"/>
               </w:tcPr>
               <w:p>
@@ -1193,9 +1001,11 @@
                   <w:pStyle w:val="Heading1"/>
                   <w:outlineLvl w:val="0"/>
                 </w:pPr>
+                <w:proofErr w:type="spellStart"/>
                 <w:r>
                   <w:t>UOM_PurchLine_Lbl</w:t>
                 </w:r>
+                <w:proofErr w:type="spellEnd"/>
               </w:p>
             </w:tc>
           </w:sdtContent>
@@ -1211,16 +1021,11 @@
             <w:dataBinding w:prefixMappings="xmlns:ns0='urn:microsoft-dynamics-nav/reports/Standard_Purchase_Order/1322/'" w:xpath="/ns0:NavWordReportXmlPart[1]/ns0:Purchase_Header[1]/ns0:Purchase_Line[1]/ns0:DirectUniCost_Lbl[1]" w:storeItemID="{87D04C01-A11F-4608-B8EC-EB9876D5B4B4}"/>
             <w:text/>
           </w:sdtPr>
+          <w:sdtEndPr/>
           <w:sdtContent>
             <w:tc>
               <w:tcPr>
-                <w:tcW w:w="948" w:type="dxa"/>
-                <w:tcBorders>
-                  <w:top w:val="single" w:color="00B0F0" w:sz="4" w:space="0"/>
-                  <w:left w:val="single" w:color="00B0F0" w:sz="6" w:space="0"/>
-                  <w:bottom w:val="single" w:color="00B0F0" w:sz="6" w:space="0"/>
-                  <w:right w:val="single" w:color="00B0F0" w:sz="6" w:space="0"/>
-                </w:tcBorders>
+                <w:tcW w:w="1405" w:type="dxa"/>
                 <w:vAlign w:val="bottom"/>
               </w:tcPr>
               <w:p>
@@ -1229,9 +1034,11 @@
                   <w:jc w:val="right"/>
                   <w:outlineLvl w:val="0"/>
                 </w:pPr>
+                <w:proofErr w:type="spellStart"/>
                 <w:r>
                   <w:t>DirectUniCost_Lbl</w:t>
                 </w:r>
+                <w:proofErr w:type="spellEnd"/>
               </w:p>
             </w:tc>
           </w:sdtContent>
@@ -1247,16 +1054,11 @@
             <w:dataBinding w:prefixMappings="xmlns:ns0='urn:microsoft-dynamics-nav/reports/Standard_Purchase_Order/1322/'" w:xpath="/ns0:NavWordReportXmlPart[1]/ns0:Purchase_Header[1]/ns0:ItemLineAmount_Lbl[1]" w:storeItemID="{87D04C01-A11F-4608-B8EC-EB9876D5B4B4}"/>
             <w:text/>
           </w:sdtPr>
+          <w:sdtEndPr/>
           <w:sdtContent>
             <w:tc>
               <w:tcPr>
                 <w:tcW w:w="1355" w:type="dxa"/>
-                <w:tcBorders>
-                  <w:top w:val="single" w:color="00B0F0" w:sz="4" w:space="0"/>
-                  <w:left w:val="single" w:color="00B0F0" w:sz="6" w:space="0"/>
-                  <w:bottom w:val="single" w:color="00B0F0" w:sz="6" w:space="0"/>
-                  <w:right w:val="single" w:color="00B0F0" w:sz="4" w:space="0"/>
-                </w:tcBorders>
                 <w:vAlign w:val="bottom"/>
               </w:tcPr>
               <w:p>
@@ -1265,9 +1067,11 @@
                   <w:jc w:val="right"/>
                   <w:outlineLvl w:val="0"/>
                 </w:pPr>
+                <w:proofErr w:type="spellStart"/>
                 <w:r>
                   <w:t>ItemLineAmount_Lbl</w:t>
                 </w:r>
+                <w:proofErr w:type="spellEnd"/>
               </w:p>
             </w:tc>
           </w:sdtContent>
@@ -1275,12 +1079,7 @@
         <w:tc>
           <w:tcPr>
             <w:tcW w:w="1176" w:type="dxa"/>
-            <w:tcBorders>
-              <w:top w:val="single" w:color="00B0F0" w:sz="4" w:space="0"/>
-              <w:left w:val="single" w:color="00B0F0" w:sz="6" w:space="0"/>
-              <w:bottom w:val="single" w:color="00B0F0" w:sz="6" w:space="0"/>
-              <w:right w:val="single" w:color="00B0F0" w:sz="4" w:space="0"/>
-            </w:tcBorders>
+            <w:vAlign w:val="bottom"/>
           </w:tcPr>
           <w:p>
             <w:pPr>
@@ -1296,17 +1095,11 @@
       </w:tr>
       <w:tr>
         <w:trPr>
-          <w:trHeight w:val="193" w:hRule="exact"/>
+          <w:trHeight w:hRule="exact" w:val="193"/>
         </w:trPr>
         <w:tc>
           <w:tcPr>
-            <w:tcW w:w="839" w:type="dxa"/>
-            <w:tcBorders>
-              <w:top w:val="single" w:color="00B0F0" w:sz="6" w:space="0"/>
-              <w:left w:val="single" w:color="00B0F0" w:sz="4" w:space="0"/>
-              <w:bottom w:val="single" w:color="00B0F0" w:sz="6" w:space="0"/>
-              <w:right w:val="single" w:color="00B0F0" w:sz="6" w:space="0"/>
-            </w:tcBorders>
+            <w:tcW w:w="851" w:type="dxa"/>
           </w:tcPr>
           <w:p>
             <w:pPr>
@@ -1317,13 +1110,7 @@
         </w:tc>
         <w:tc>
           <w:tcPr>
-            <w:tcW w:w="1054" w:type="dxa"/>
-            <w:tcBorders>
-              <w:top w:val="single" w:color="00B0F0" w:sz="6" w:space="0"/>
-              <w:left w:val="single" w:color="00B0F0" w:sz="6" w:space="0"/>
-              <w:bottom w:val="single" w:color="00B0F0" w:sz="6" w:space="0"/>
-              <w:right w:val="single" w:color="00B0F0" w:sz="6" w:space="0"/>
-            </w:tcBorders>
+            <w:tcW w:w="845" w:type="dxa"/>
             <w:vAlign w:val="bottom"/>
           </w:tcPr>
           <w:p>
@@ -1335,13 +1122,7 @@
         </w:tc>
         <w:tc>
           <w:tcPr>
-            <w:tcW w:w="733" w:type="dxa"/>
-            <w:tcBorders>
-              <w:top w:val="single" w:color="00B0F0" w:sz="6" w:space="0"/>
-              <w:left w:val="single" w:color="00B0F0" w:sz="6" w:space="0"/>
-              <w:bottom w:val="single" w:color="00B0F0" w:sz="6" w:space="0"/>
-              <w:right w:val="single" w:color="00B0F0" w:sz="6" w:space="0"/>
-            </w:tcBorders>
+            <w:tcW w:w="1418" w:type="dxa"/>
           </w:tcPr>
           <w:p>
             <w:pPr>
@@ -1352,13 +1133,7 @@
         </w:tc>
         <w:tc>
           <w:tcPr>
-            <w:tcW w:w="2810" w:type="dxa"/>
-            <w:tcBorders>
-              <w:top w:val="single" w:color="00B0F0" w:sz="6" w:space="0"/>
-              <w:left w:val="single" w:color="00B0F0" w:sz="6" w:space="0"/>
-              <w:bottom w:val="single" w:color="00B0F0" w:sz="6" w:space="0"/>
-              <w:right w:val="single" w:color="00B0F0" w:sz="6" w:space="0"/>
-            </w:tcBorders>
+            <w:tcW w:w="2131" w:type="dxa"/>
             <w:vAlign w:val="bottom"/>
           </w:tcPr>
           <w:p>
@@ -1370,13 +1145,7 @@
         </w:tc>
         <w:tc>
           <w:tcPr>
-            <w:tcW w:w="1330" w:type="dxa"/>
-            <w:tcBorders>
-              <w:top w:val="single" w:color="00B0F0" w:sz="6" w:space="0"/>
-              <w:left w:val="single" w:color="00B0F0" w:sz="6" w:space="0"/>
-              <w:bottom w:val="single" w:color="00B0F0" w:sz="6" w:space="0"/>
-              <w:right w:val="single" w:color="00B0F0" w:sz="6" w:space="0"/>
-            </w:tcBorders>
+            <w:tcW w:w="987" w:type="dxa"/>
             <w:vAlign w:val="bottom"/>
           </w:tcPr>
           <w:p>
@@ -1389,13 +1158,7 @@
         </w:tc>
         <w:tc>
           <w:tcPr>
-            <w:tcW w:w="631" w:type="dxa"/>
-            <w:tcBorders>
-              <w:top w:val="single" w:color="00B0F0" w:sz="6" w:space="0"/>
-              <w:left w:val="single" w:color="00B0F0" w:sz="6" w:space="0"/>
-              <w:bottom w:val="single" w:color="00B0F0" w:sz="6" w:space="0"/>
-              <w:right w:val="single" w:color="00B0F0" w:sz="6" w:space="0"/>
-            </w:tcBorders>
+            <w:tcW w:w="709" w:type="dxa"/>
             <w:vAlign w:val="bottom"/>
           </w:tcPr>
           <w:p>
@@ -1407,13 +1170,7 @@
         </w:tc>
         <w:tc>
           <w:tcPr>
-            <w:tcW w:w="948" w:type="dxa"/>
-            <w:tcBorders>
-              <w:top w:val="single" w:color="00B0F0" w:sz="6" w:space="0"/>
-              <w:left w:val="single" w:color="00B0F0" w:sz="6" w:space="0"/>
-              <w:bottom w:val="single" w:color="00B0F0" w:sz="6" w:space="0"/>
-              <w:right w:val="single" w:color="00B0F0" w:sz="6" w:space="0"/>
-            </w:tcBorders>
+            <w:tcW w:w="1405" w:type="dxa"/>
             <w:vAlign w:val="bottom"/>
           </w:tcPr>
           <w:p>
@@ -1427,12 +1184,6 @@
         <w:tc>
           <w:tcPr>
             <w:tcW w:w="1355" w:type="dxa"/>
-            <w:tcBorders>
-              <w:top w:val="single" w:color="00B0F0" w:sz="6" w:space="0"/>
-              <w:left w:val="single" w:color="00B0F0" w:sz="6" w:space="0"/>
-              <w:bottom w:val="single" w:color="00B0F0" w:sz="6" w:space="0"/>
-              <w:right w:val="single" w:color="00B0F0" w:sz="4" w:space="0"/>
-            </w:tcBorders>
             <w:vAlign w:val="bottom"/>
           </w:tcPr>
           <w:p>
@@ -1446,12 +1197,6 @@
         <w:tc>
           <w:tcPr>
             <w:tcW w:w="1176" w:type="dxa"/>
-            <w:tcBorders>
-              <w:top w:val="single" w:color="00B0F0" w:sz="6" w:space="0"/>
-              <w:left w:val="single" w:color="00B0F0" w:sz="6" w:space="0"/>
-              <w:bottom w:val="single" w:color="00B0F0" w:sz="6" w:space="0"/>
-              <w:right w:val="single" w:color="00B0F0" w:sz="4" w:space="0"/>
-            </w:tcBorders>
           </w:tcPr>
           <w:p>
             <w:pPr>
@@ -1471,9 +1216,10 @@
           <w:alias w:val="#Nav: /Purchase_Header/Purchase_Line"/>
           <w:tag w:val="#Nav: Standard_Purchase_Order/1322"/>
           <w:id w:val="1326716514"/>
-          <w15:dataBinding w:prefixMappings="xmlns:ns0='urn:microsoft-dynamics-nav/reports/Standard_Purchase_Order/1322/'" w:xpath="/ns0:NavWordReportXmlPart[1]/ns0:Purchase_Header[1]/ns0:Purchase_Line" w:storeItemID="{87D04C01-A11F-4608-B8EC-EB9876D5B4B4}"/>
+          <w15:dataBinding w:prefixMappings="xmlns:ns0='urn:microsoft-dynamics-nav/reports/Standard_Purchase_Order/1322/' " w:xpath="/ns0:NavWordReportXmlPart[1]/ns0:Purchase_Header[1]/ns0:Purchase_Line" w:storeItemID="{87D04C01-A11F-4608-B8EC-EB9876D5B4B4}"/>
           <w15:repeatingSection/>
         </w:sdtPr>
+        <w:sdtEndPr/>
         <w:sdtContent>
           <w:sdt>
             <w:sdtPr>
@@ -1487,6 +1233,7 @@
               </w:placeholder>
               <w15:repeatingSectionItem/>
             </w:sdtPr>
+            <w:sdtEndPr/>
             <w:sdtContent>
               <w:tr>
                 <w:trPr>
@@ -1498,25 +1245,20 @@
                       <w:sz w:val="20"/>
                       <w:szCs w:val="20"/>
                     </w:rPr>
+                    <w:alias w:val="#Nav: /Purchase_Header/Purchase_Line/LineNo"/>
+                    <w:tag w:val="#Nav: Standard_Purchase_Order/1322"/>
                     <w:id w:val="864250102"/>
                     <w:placeholder>
                       <w:docPart w:val="976E63A16E2643E5B611191FC3151582"/>
                     </w:placeholder>
                     <w:dataBinding w:prefixMappings="xmlns:ns0='urn:microsoft-dynamics-nav/reports/Standard_Purchase_Order/1322/'" w:xpath="/ns0:NavWordReportXmlPart[1]/ns0:Purchase_Header[1]/ns0:Purchase_Line[1]/ns0:LineNo[1]" w:storeItemID="{87D04C01-A11F-4608-B8EC-EB9876D5B4B4}"/>
                     <w:text/>
-                    <w:alias w:val="#Nav: /Purchase_Header/Purchase_Line/LineNo"/>
-                    <w:tag w:val="#Nav: Standard_Purchase_Order/1322"/>
                   </w:sdtPr>
+                  <w:sdtEndPr/>
                   <w:sdtContent>
                     <w:tc>
                       <w:tcPr>
-                        <w:tcW w:w="839" w:type="dxa"/>
-                        <w:tcBorders>
-                          <w:top w:val="single" w:color="00B0F0" w:sz="6" w:space="0"/>
-                          <w:left w:val="single" w:color="00B0F0" w:sz="4" w:space="0"/>
-                          <w:bottom w:val="single" w:color="00B0F0" w:sz="6" w:space="0"/>
-                          <w:right w:val="single" w:color="00B0F0" w:sz="6" w:space="0"/>
-                        </w:tcBorders>
+                        <w:tcW w:w="851" w:type="dxa"/>
                       </w:tcPr>
                       <w:p>
                         <w:pPr>
@@ -1525,6 +1267,7 @@
                             <w:szCs w:val="20"/>
                           </w:rPr>
                         </w:pPr>
+                        <w:proofErr w:type="spellStart"/>
                         <w:r>
                           <w:rPr>
                             <w:sz w:val="20"/>
@@ -1532,6 +1275,7 @@
                           </w:rPr>
                           <w:t>LineNo</w:t>
                         </w:r>
+                        <w:proofErr w:type="spellEnd"/>
                       </w:p>
                     </w:tc>
                   </w:sdtContent>
@@ -1551,16 +1295,11 @@
                     <w:dataBinding w:prefixMappings="xmlns:ns0='urn:microsoft-dynamics-nav/reports/Standard_Purchase_Order/1322/'" w:xpath="/ns0:NavWordReportXmlPart[1]/ns0:Purchase_Header[1]/ns0:Purchase_Line[1]/ns0:No_PurchLine[1]" w:storeItemID="{87D04C01-A11F-4608-B8EC-EB9876D5B4B4}"/>
                     <w:text/>
                   </w:sdtPr>
+                  <w:sdtEndPr/>
                   <w:sdtContent>
                     <w:tc>
                       <w:tcPr>
-                        <w:tcW w:w="1054" w:type="dxa"/>
-                        <w:tcBorders>
-                          <w:top w:val="single" w:color="00B0F0" w:sz="6" w:space="0"/>
-                          <w:left w:val="single" w:color="00B0F0" w:sz="6" w:space="0"/>
-                          <w:bottom w:val="single" w:color="00B0F0" w:sz="6" w:space="0"/>
-                          <w:right w:val="single" w:color="00B0F0" w:sz="6" w:space="0"/>
-                        </w:tcBorders>
+                        <w:tcW w:w="845" w:type="dxa"/>
                       </w:tcPr>
                       <w:p>
                         <w:pPr>
@@ -1569,6 +1308,7 @@
                             <w:szCs w:val="20"/>
                           </w:rPr>
                         </w:pPr>
+                        <w:proofErr w:type="spellStart"/>
                         <w:r>
                           <w:rPr>
                             <w:sz w:val="20"/>
@@ -1576,6 +1316,7 @@
                           </w:rPr>
                           <w:t>No_PurchLine</w:t>
                         </w:r>
+                        <w:proofErr w:type="spellEnd"/>
                       </w:p>
                     </w:tc>
                   </w:sdtContent>
@@ -1586,25 +1327,20 @@
                       <w:sz w:val="20"/>
                       <w:szCs w:val="20"/>
                     </w:rPr>
+                    <w:alias w:val="#Nav: /Purchase_Header/Purchase_Line/SerialNo"/>
+                    <w:tag w:val="#Nav: Standard_Purchase_Order/1322"/>
                     <w:id w:val="1295725183"/>
                     <w:placeholder>
                       <w:docPart w:val="97C66FE0DD534BDD807894570C6A005C"/>
                     </w:placeholder>
                     <w:dataBinding w:prefixMappings="xmlns:ns0='urn:microsoft-dynamics-nav/reports/Standard_Purchase_Order/1322/'" w:xpath="/ns0:NavWordReportXmlPart[1]/ns0:Purchase_Header[1]/ns0:Purchase_Line[1]/ns0:SerialNo[1]" w:storeItemID="{87D04C01-A11F-4608-B8EC-EB9876D5B4B4}"/>
                     <w:text/>
-                    <w:alias w:val="#Nav: /Purchase_Header/Purchase_Line/SerialNo"/>
-                    <w:tag w:val="#Nav: Standard_Purchase_Order/1322"/>
                   </w:sdtPr>
+                  <w:sdtEndPr/>
                   <w:sdtContent>
                     <w:tc>
                       <w:tcPr>
-                        <w:tcW w:w="733" w:type="dxa"/>
-                        <w:tcBorders>
-                          <w:top w:val="single" w:color="00B0F0" w:sz="6" w:space="0"/>
-                          <w:left w:val="single" w:color="00B0F0" w:sz="6" w:space="0"/>
-                          <w:bottom w:val="single" w:color="00B0F0" w:sz="6" w:space="0"/>
-                          <w:right w:val="single" w:color="00B0F0" w:sz="6" w:space="0"/>
-                        </w:tcBorders>
+                        <w:tcW w:w="1418" w:type="dxa"/>
                       </w:tcPr>
                       <w:p>
                         <w:pPr>
@@ -1613,6 +1349,7 @@
                             <w:szCs w:val="20"/>
                           </w:rPr>
                         </w:pPr>
+                        <w:proofErr w:type="spellStart"/>
                         <w:r>
                           <w:rPr>
                             <w:sz w:val="20"/>
@@ -1620,6 +1357,7 @@
                           </w:rPr>
                           <w:t>SerialNo</w:t>
                         </w:r>
+                        <w:proofErr w:type="spellEnd"/>
                       </w:p>
                     </w:tc>
                   </w:sdtContent>
@@ -1639,16 +1377,11 @@
                     <w:dataBinding w:prefixMappings="xmlns:ns0='urn:microsoft-dynamics-nav/reports/Standard_Purchase_Order/1322/'" w:xpath="/ns0:NavWordReportXmlPart[1]/ns0:Purchase_Header[1]/ns0:Purchase_Line[1]/ns0:Desc_PurchLine[1]" w:storeItemID="{87D04C01-A11F-4608-B8EC-EB9876D5B4B4}"/>
                     <w:text/>
                   </w:sdtPr>
+                  <w:sdtEndPr/>
                   <w:sdtContent>
                     <w:tc>
                       <w:tcPr>
-                        <w:tcW w:w="2810" w:type="dxa"/>
-                        <w:tcBorders>
-                          <w:top w:val="single" w:color="00B0F0" w:sz="6" w:space="0"/>
-                          <w:left w:val="single" w:color="00B0F0" w:sz="6" w:space="0"/>
-                          <w:bottom w:val="single" w:color="00B0F0" w:sz="6" w:space="0"/>
-                          <w:right w:val="single" w:color="00B0F0" w:sz="6" w:space="0"/>
-                        </w:tcBorders>
+                        <w:tcW w:w="2131" w:type="dxa"/>
                       </w:tcPr>
                       <w:p>
                         <w:pPr>
@@ -1657,6 +1390,7 @@
                             <w:szCs w:val="20"/>
                           </w:rPr>
                         </w:pPr>
+                        <w:proofErr w:type="spellStart"/>
                         <w:r>
                           <w:rPr>
                             <w:sz w:val="20"/>
@@ -1664,6 +1398,7 @@
                           </w:rPr>
                           <w:t>Desc_PurchLine</w:t>
                         </w:r>
+                        <w:proofErr w:type="spellEnd"/>
                       </w:p>
                     </w:tc>
                   </w:sdtContent>
@@ -1683,24 +1418,21 @@
                     <w:dataBinding w:prefixMappings="xmlns:ns0='urn:microsoft-dynamics-nav/reports/Standard_Purchase_Order/1322/'" w:xpath="/ns0:NavWordReportXmlPart[1]/ns0:Purchase_Header[1]/ns0:Purchase_Line[1]/ns0:Qty_PurchLine[1]" w:storeItemID="{87D04C01-A11F-4608-B8EC-EB9876D5B4B4}"/>
                     <w:text/>
                   </w:sdtPr>
+                  <w:sdtEndPr/>
                   <w:sdtContent>
                     <w:tc>
                       <w:tcPr>
-                        <w:tcW w:w="1330" w:type="dxa"/>
-                        <w:tcBorders>
-                          <w:top w:val="single" w:color="00B0F0" w:sz="6" w:space="0"/>
-                          <w:left w:val="single" w:color="00B0F0" w:sz="6" w:space="0"/>
-                          <w:bottom w:val="single" w:color="00B0F0" w:sz="6" w:space="0"/>
-                          <w:right w:val="single" w:color="00B0F0" w:sz="6" w:space="0"/>
-                        </w:tcBorders>
+                        <w:tcW w:w="987" w:type="dxa"/>
                       </w:tcPr>
                       <w:p>
                         <w:pPr>
+                          <w:jc w:val="right"/>
                           <w:rPr>
                             <w:sz w:val="20"/>
                             <w:szCs w:val="20"/>
                           </w:rPr>
                         </w:pPr>
+                        <w:proofErr w:type="spellStart"/>
                         <w:r>
                           <w:rPr>
                             <w:sz w:val="20"/>
@@ -1708,6 +1440,7 @@
                           </w:rPr>
                           <w:t>Qty_PurchLine</w:t>
                         </w:r>
+                        <w:proofErr w:type="spellEnd"/>
                       </w:p>
                     </w:tc>
                   </w:sdtContent>
@@ -1727,24 +1460,21 @@
                     <w:dataBinding w:prefixMappings="xmlns:ns0='urn:microsoft-dynamics-nav/reports/Standard_Purchase_Order/1322/'" w:xpath="/ns0:NavWordReportXmlPart[1]/ns0:Purchase_Header[1]/ns0:Purchase_Line[1]/ns0:UOM_PurchLine[1]" w:storeItemID="{87D04C01-A11F-4608-B8EC-EB9876D5B4B4}"/>
                     <w:text/>
                   </w:sdtPr>
+                  <w:sdtEndPr/>
                   <w:sdtContent>
                     <w:tc>
                       <w:tcPr>
-                        <w:tcW w:w="631" w:type="dxa"/>
-                        <w:tcBorders>
-                          <w:top w:val="single" w:color="00B0F0" w:sz="6" w:space="0"/>
-                          <w:left w:val="single" w:color="00B0F0" w:sz="6" w:space="0"/>
-                          <w:bottom w:val="single" w:color="00B0F0" w:sz="6" w:space="0"/>
-                          <w:right w:val="single" w:color="00B0F0" w:sz="6" w:space="0"/>
-                        </w:tcBorders>
+                        <w:tcW w:w="709" w:type="dxa"/>
                       </w:tcPr>
                       <w:p>
                         <w:pPr>
+                          <w:jc w:val="right"/>
                           <w:rPr>
                             <w:sz w:val="20"/>
                             <w:szCs w:val="20"/>
                           </w:rPr>
                         </w:pPr>
+                        <w:proofErr w:type="spellStart"/>
                         <w:r>
                           <w:rPr>
                             <w:sz w:val="20"/>
@@ -1752,6 +1482,7 @@
                           </w:rPr>
                           <w:t>UOM_PurchLine</w:t>
                         </w:r>
+                        <w:proofErr w:type="spellEnd"/>
                       </w:p>
                     </w:tc>
                   </w:sdtContent>
@@ -1771,24 +1502,21 @@
                     <w:dataBinding w:prefixMappings="xmlns:ns0='urn:microsoft-dynamics-nav/reports/Standard_Purchase_Order/1322/'" w:xpath="/ns0:NavWordReportXmlPart[1]/ns0:Purchase_Header[1]/ns0:Purchase_Line[1]/ns0:DirUnitCost_PurchLine[1]" w:storeItemID="{87D04C01-A11F-4608-B8EC-EB9876D5B4B4}"/>
                     <w:text/>
                   </w:sdtPr>
+                  <w:sdtEndPr/>
                   <w:sdtContent>
                     <w:tc>
                       <w:tcPr>
-                        <w:tcW w:w="948" w:type="dxa"/>
-                        <w:tcBorders>
-                          <w:top w:val="single" w:color="00B0F0" w:sz="6" w:space="0"/>
-                          <w:left w:val="single" w:color="00B0F0" w:sz="6" w:space="0"/>
-                          <w:bottom w:val="single" w:color="00B0F0" w:sz="6" w:space="0"/>
-                          <w:right w:val="single" w:color="00B0F0" w:sz="6" w:space="0"/>
-                        </w:tcBorders>
+                        <w:tcW w:w="1405" w:type="dxa"/>
                       </w:tcPr>
                       <w:p>
                         <w:pPr>
+                          <w:jc w:val="right"/>
                           <w:rPr>
                             <w:sz w:val="20"/>
                             <w:szCs w:val="20"/>
                           </w:rPr>
                         </w:pPr>
+                        <w:proofErr w:type="spellStart"/>
                         <w:r>
                           <w:rPr>
                             <w:sz w:val="20"/>
@@ -1796,6 +1524,7 @@
                           </w:rPr>
                           <w:t>DirUnitCost_PurchLine</w:t>
                         </w:r>
+                        <w:proofErr w:type="spellEnd"/>
                       </w:p>
                     </w:tc>
                   </w:sdtContent>
@@ -1815,24 +1544,21 @@
                     <w:dataBinding w:prefixMappings="xmlns:ns0='urn:microsoft-dynamics-nav/reports/Standard_Purchase_Order/1322/'" w:xpath="/ns0:NavWordReportXmlPart[1]/ns0:Purchase_Header[1]/ns0:Purchase_Line[1]/ns0:LineAmt_PurchLine[1]" w:storeItemID="{87D04C01-A11F-4608-B8EC-EB9876D5B4B4}"/>
                     <w:text/>
                   </w:sdtPr>
+                  <w:sdtEndPr/>
                   <w:sdtContent>
                     <w:tc>
                       <w:tcPr>
                         <w:tcW w:w="1355" w:type="dxa"/>
-                        <w:tcBorders>
-                          <w:top w:val="single" w:color="00B0F0" w:sz="6" w:space="0"/>
-                          <w:left w:val="single" w:color="00B0F0" w:sz="6" w:space="0"/>
-                          <w:bottom w:val="single" w:color="00B0F0" w:sz="6" w:space="0"/>
-                          <w:right w:val="single" w:color="00B0F0" w:sz="4" w:space="0"/>
-                        </w:tcBorders>
                       </w:tcPr>
                       <w:p>
                         <w:pPr>
+                          <w:jc w:val="right"/>
                           <w:rPr>
                             <w:sz w:val="20"/>
                             <w:szCs w:val="20"/>
                           </w:rPr>
                         </w:pPr>
+                        <w:proofErr w:type="spellStart"/>
                         <w:r>
                           <w:rPr>
                             <w:sz w:val="20"/>
@@ -1840,6 +1566,7 @@
                           </w:rPr>
                           <w:t>LineAmt_PurchLine</w:t>
                         </w:r>
+                        <w:proofErr w:type="spellEnd"/>
                       </w:p>
                     </w:tc>
                   </w:sdtContent>
@@ -1850,33 +1577,30 @@
                       <w:sz w:val="20"/>
                       <w:szCs w:val="20"/>
                     </w:rPr>
+                    <w:alias w:val="#Nav: /Purchase_Header/Purchase_Line/PlannedReceiptDate"/>
+                    <w:tag w:val="#Nav: Standard_Purchase_Order/1322"/>
                     <w:id w:val="-1965413580"/>
                     <w:placeholder>
                       <w:docPart w:val="DefaultPlaceholder_-1854013440"/>
                     </w:placeholder>
                     <w:dataBinding w:prefixMappings="xmlns:ns0='urn:microsoft-dynamics-nav/reports/Standard_Purchase_Order/1322/'" w:xpath="/ns0:NavWordReportXmlPart[1]/ns0:Purchase_Header[1]/ns0:Purchase_Line[1]/ns0:PlannedReceiptDate[1]" w:storeItemID="{87D04C01-A11F-4608-B8EC-EB9876D5B4B4}"/>
                     <w:text/>
-                    <w:alias w:val="#Nav: /Purchase_Header/Purchase_Line/PlannedReceiptDate"/>
-                    <w:tag w:val="#Nav: Standard_Purchase_Order/1322"/>
                   </w:sdtPr>
+                  <w:sdtEndPr/>
                   <w:sdtContent>
                     <w:tc>
                       <w:tcPr>
                         <w:tcW w:w="1176" w:type="dxa"/>
-                        <w:tcBorders>
-                          <w:top w:val="single" w:color="00B0F0" w:sz="6" w:space="0"/>
-                          <w:left w:val="single" w:color="00B0F0" w:sz="6" w:space="0"/>
-                          <w:bottom w:val="single" w:color="00B0F0" w:sz="6" w:space="0"/>
-                          <w:right w:val="single" w:color="00B0F0" w:sz="4" w:space="0"/>
-                        </w:tcBorders>
                       </w:tcPr>
                       <w:p>
                         <w:pPr>
+                          <w:jc w:val="right"/>
                           <w:rPr>
                             <w:sz w:val="20"/>
                             <w:szCs w:val="20"/>
                           </w:rPr>
                         </w:pPr>
+                        <w:proofErr w:type="spellStart"/>
                         <w:r>
                           <w:rPr>
                             <w:sz w:val="20"/>
@@ -1884,6 +1608,7 @@
                           </w:rPr>
                           <w:t>PlannedReceiptDate</w:t>
                         </w:r>
+                        <w:proofErr w:type="spellEnd"/>
                       </w:p>
                     </w:tc>
                   </w:sdtContent>
@@ -1895,17 +1620,11 @@
       </w:sdt>
       <w:tr>
         <w:trPr>
-          <w:trHeight w:val="193" w:hRule="exact"/>
+          <w:trHeight w:hRule="exact" w:val="193"/>
         </w:trPr>
         <w:tc>
           <w:tcPr>
-            <w:tcW w:w="839" w:type="dxa"/>
-            <w:tcBorders>
-              <w:top w:val="single" w:color="00B0F0" w:sz="6" w:space="0"/>
-              <w:left w:val="single" w:color="00B0F0" w:sz="4" w:space="0"/>
-              <w:bottom w:val="single" w:color="00B0F0" w:sz="6" w:space="0"/>
-              <w:right w:val="single" w:color="00B0F0" w:sz="6" w:space="0"/>
-            </w:tcBorders>
+            <w:tcW w:w="851" w:type="dxa"/>
           </w:tcPr>
           <w:p>
             <w:pPr>
@@ -1916,13 +1635,7 @@
         </w:tc>
         <w:tc>
           <w:tcPr>
-            <w:tcW w:w="1054" w:type="dxa"/>
-            <w:tcBorders>
-              <w:top w:val="single" w:color="00B0F0" w:sz="6" w:space="0"/>
-              <w:left w:val="single" w:color="00B0F0" w:sz="6" w:space="0"/>
-              <w:bottom w:val="single" w:color="00B0F0" w:sz="6" w:space="0"/>
-              <w:right w:val="single" w:color="00B0F0" w:sz="6" w:space="0"/>
-            </w:tcBorders>
+            <w:tcW w:w="845" w:type="dxa"/>
           </w:tcPr>
           <w:p>
             <w:pPr>
@@ -1933,13 +1646,7 @@
         </w:tc>
         <w:tc>
           <w:tcPr>
-            <w:tcW w:w="733" w:type="dxa"/>
-            <w:tcBorders>
-              <w:top w:val="single" w:color="00B0F0" w:sz="6" w:space="0"/>
-              <w:left w:val="single" w:color="00B0F0" w:sz="6" w:space="0"/>
-              <w:bottom w:val="single" w:color="00B0F0" w:sz="6" w:space="0"/>
-              <w:right w:val="single" w:color="00B0F0" w:sz="6" w:space="0"/>
-            </w:tcBorders>
+            <w:tcW w:w="1418" w:type="dxa"/>
           </w:tcPr>
           <w:p>
             <w:pPr>
@@ -1950,13 +1657,7 @@
         </w:tc>
         <w:tc>
           <w:tcPr>
-            <w:tcW w:w="2810" w:type="dxa"/>
-            <w:tcBorders>
-              <w:top w:val="single" w:color="00B0F0" w:sz="6" w:space="0"/>
-              <w:left w:val="single" w:color="00B0F0" w:sz="6" w:space="0"/>
-              <w:bottom w:val="single" w:color="00B0F0" w:sz="6" w:space="0"/>
-              <w:right w:val="single" w:color="00B0F0" w:sz="6" w:space="0"/>
-            </w:tcBorders>
+            <w:tcW w:w="2131" w:type="dxa"/>
           </w:tcPr>
           <w:p>
             <w:pPr>
@@ -1967,13 +1668,7 @@
         </w:tc>
         <w:tc>
           <w:tcPr>
-            <w:tcW w:w="1330" w:type="dxa"/>
-            <w:tcBorders>
-              <w:top w:val="single" w:color="00B0F0" w:sz="6" w:space="0"/>
-              <w:left w:val="single" w:color="00B0F0" w:sz="6" w:space="0"/>
-              <w:bottom w:val="single" w:color="00B0F0" w:sz="6" w:space="0"/>
-              <w:right w:val="single" w:color="00B0F0" w:sz="6" w:space="0"/>
-            </w:tcBorders>
+            <w:tcW w:w="987" w:type="dxa"/>
           </w:tcPr>
           <w:p>
             <w:pPr>
@@ -1984,13 +1679,7 @@
         </w:tc>
         <w:tc>
           <w:tcPr>
-            <w:tcW w:w="631" w:type="dxa"/>
-            <w:tcBorders>
-              <w:top w:val="single" w:color="00B0F0" w:sz="6" w:space="0"/>
-              <w:left w:val="single" w:color="00B0F0" w:sz="6" w:space="0"/>
-              <w:bottom w:val="single" w:color="00B0F0" w:sz="6" w:space="0"/>
-              <w:right w:val="single" w:color="00B0F0" w:sz="6" w:space="0"/>
-            </w:tcBorders>
+            <w:tcW w:w="709" w:type="dxa"/>
           </w:tcPr>
           <w:p>
             <w:pPr>
@@ -2001,13 +1690,7 @@
         </w:tc>
         <w:tc>
           <w:tcPr>
-            <w:tcW w:w="948" w:type="dxa"/>
-            <w:tcBorders>
-              <w:top w:val="single" w:color="00B0F0" w:sz="6" w:space="0"/>
-              <w:left w:val="single" w:color="00B0F0" w:sz="6" w:space="0"/>
-              <w:bottom w:val="single" w:color="00B0F0" w:sz="6" w:space="0"/>
-              <w:right w:val="single" w:color="00B0F0" w:sz="6" w:space="0"/>
-            </w:tcBorders>
+            <w:tcW w:w="1405" w:type="dxa"/>
           </w:tcPr>
           <w:p>
             <w:pPr>
@@ -2019,12 +1702,6 @@
         <w:tc>
           <w:tcPr>
             <w:tcW w:w="1355" w:type="dxa"/>
-            <w:tcBorders>
-              <w:top w:val="single" w:color="00B0F0" w:sz="6" w:space="0"/>
-              <w:left w:val="single" w:color="00B0F0" w:sz="6" w:space="0"/>
-              <w:bottom w:val="single" w:color="00B0F0" w:sz="6" w:space="0"/>
-              <w:right w:val="single" w:color="00B0F0" w:sz="4" w:space="0"/>
-            </w:tcBorders>
           </w:tcPr>
           <w:p>
             <w:pPr>
@@ -2036,12 +1713,6 @@
         <w:tc>
           <w:tcPr>
             <w:tcW w:w="1176" w:type="dxa"/>
-            <w:tcBorders>
-              <w:top w:val="single" w:color="00B0F0" w:sz="6" w:space="0"/>
-              <w:left w:val="single" w:color="00B0F0" w:sz="6" w:space="0"/>
-              <w:bottom w:val="single" w:color="00B0F0" w:sz="6" w:space="0"/>
-              <w:right w:val="single" w:color="00B0F0" w:sz="4" w:space="0"/>
-            </w:tcBorders>
           </w:tcPr>
           <w:p>
             <w:pPr>
@@ -2057,37 +1728,19 @@
         </w:trPr>
         <w:tc>
           <w:tcPr>
-            <w:tcW w:w="839" w:type="dxa"/>
-            <w:tcBorders>
-              <w:top w:val="single" w:color="00B0F0" w:sz="6" w:space="0"/>
-              <w:left w:val="single" w:color="00B0F0" w:sz="4" w:space="0"/>
-              <w:bottom w:val="single" w:color="00B0F0" w:sz="6" w:space="0"/>
-              <w:right w:val="single" w:color="00B0F0" w:sz="6" w:space="0"/>
-            </w:tcBorders>
+            <w:tcW w:w="851" w:type="dxa"/>
           </w:tcPr>
           <w:p/>
         </w:tc>
         <w:tc>
           <w:tcPr>
-            <w:tcW w:w="1054" w:type="dxa"/>
-            <w:tcBorders>
-              <w:top w:val="single" w:color="00B0F0" w:sz="6" w:space="0"/>
-              <w:left w:val="single" w:color="00B0F0" w:sz="6" w:space="0"/>
-              <w:bottom w:val="single" w:color="00B0F0" w:sz="6" w:space="0"/>
-              <w:right w:val="single" w:color="00B0F0" w:sz="6" w:space="0"/>
-            </w:tcBorders>
+            <w:tcW w:w="845" w:type="dxa"/>
           </w:tcPr>
           <w:p/>
         </w:tc>
         <w:tc>
           <w:tcPr>
-            <w:tcW w:w="733" w:type="dxa"/>
-            <w:tcBorders>
-              <w:top w:val="single" w:color="00B0F0" w:sz="6" w:space="0"/>
-              <w:left w:val="single" w:color="00B0F0" w:sz="6" w:space="0"/>
-              <w:bottom w:val="single" w:color="00B0F0" w:sz="6" w:space="0"/>
-              <w:right w:val="single" w:color="00B0F0" w:sz="6" w:space="0"/>
-            </w:tcBorders>
+            <w:tcW w:w="1418" w:type="dxa"/>
           </w:tcPr>
           <w:p>
             <w:pPr>
@@ -2106,37 +1759,28 @@
             <w:dataBinding w:prefixMappings="xmlns:ns0='urn:microsoft-dynamics-nav/reports/Standard_Purchase_Order/1322/'" w:xpath="/ns0:NavWordReportXmlPart[1]/ns0:Purchase_Header[1]/ns0:TaxBreakdown[1]/ns0:BreakdownTitle[1]" w:storeItemID="{87D04C01-A11F-4608-B8EC-EB9876D5B4B4}"/>
             <w:text/>
           </w:sdtPr>
+          <w:sdtEndPr/>
           <w:sdtContent>
             <w:tc>
               <w:tcPr>
-                <w:tcW w:w="2810" w:type="dxa"/>
-                <w:tcBorders>
-                  <w:top w:val="single" w:color="00B0F0" w:sz="6" w:space="0"/>
-                  <w:left w:val="single" w:color="00B0F0" w:sz="6" w:space="0"/>
-                  <w:bottom w:val="single" w:color="00B0F0" w:sz="6" w:space="0"/>
-                  <w:right w:val="single" w:color="00B0F0" w:sz="6" w:space="0"/>
-                </w:tcBorders>
+                <w:tcW w:w="2131" w:type="dxa"/>
               </w:tcPr>
               <w:p>
                 <w:pPr>
                   <w:jc w:val="right"/>
                 </w:pPr>
+                <w:proofErr w:type="spellStart"/>
                 <w:r>
                   <w:t>BreakdownTitle</w:t>
                 </w:r>
+                <w:proofErr w:type="spellEnd"/>
               </w:p>
             </w:tc>
           </w:sdtContent>
         </w:sdt>
         <w:tc>
           <w:tcPr>
-            <w:tcW w:w="1330" w:type="dxa"/>
-            <w:tcBorders>
-              <w:top w:val="single" w:color="00B0F0" w:sz="6" w:space="0"/>
-              <w:left w:val="single" w:color="00B0F0" w:sz="6" w:space="0"/>
-              <w:bottom w:val="single" w:color="00B0F0" w:sz="6" w:space="0"/>
-              <w:right w:val="single" w:color="00B0F0" w:sz="6" w:space="0"/>
-            </w:tcBorders>
+            <w:tcW w:w="987" w:type="dxa"/>
           </w:tcPr>
           <w:p/>
         </w:tc>
@@ -2151,25 +1795,22 @@
             <w:dataBinding w:prefixMappings="xmlns:ns0='urn:microsoft-dynamics-nav/reports/Standard_Purchase_Order/1322/'" w:xpath="/ns0:NavWordReportXmlPart[1]/ns0:Purchase_Header[1]/ns0:Subtotal_Lbl[1]" w:storeItemID="{87D04C01-A11F-4608-B8EC-EB9876D5B4B4}"/>
             <w:text/>
           </w:sdtPr>
+          <w:sdtEndPr/>
           <w:sdtContent>
             <w:tc>
               <w:tcPr>
-                <w:tcW w:w="1580" w:type="dxa"/>
+                <w:tcW w:w="2114" w:type="dxa"/>
                 <w:gridSpan w:val="2"/>
-                <w:tcBorders>
-                  <w:top w:val="single" w:color="00B0F0" w:sz="6" w:space="0"/>
-                  <w:left w:val="single" w:color="00B0F0" w:sz="6" w:space="0"/>
-                  <w:bottom w:val="single" w:color="00B0F0" w:sz="6" w:space="0"/>
-                  <w:right w:val="single" w:color="00B0F0" w:sz="6" w:space="0"/>
-                </w:tcBorders>
               </w:tcPr>
               <w:p>
                 <w:pPr>
                   <w:jc w:val="right"/>
                 </w:pPr>
+                <w:proofErr w:type="spellStart"/>
                 <w:r>
                   <w:t>Subtotal_Lbl</w:t>
                 </w:r>
+                <w:proofErr w:type="spellEnd"/>
               </w:p>
             </w:tc>
           </w:sdtContent>
@@ -2185,24 +1826,21 @@
             <w:dataBinding w:prefixMappings="xmlns:ns0='urn:microsoft-dynamics-nav/reports/Standard_Purchase_Order/1322/'" w:xpath="/ns0:NavWordReportXmlPart[1]/ns0:Purchase_Header[1]/ns0:Totals[1]/ns0:TotalSubTotal[1]" w:storeItemID="{87D04C01-A11F-4608-B8EC-EB9876D5B4B4}"/>
             <w:text/>
           </w:sdtPr>
+          <w:sdtEndPr/>
           <w:sdtContent>
             <w:tc>
               <w:tcPr>
                 <w:tcW w:w="1355" w:type="dxa"/>
-                <w:tcBorders>
-                  <w:top w:val="single" w:color="00B0F0" w:sz="6" w:space="0"/>
-                  <w:left w:val="single" w:color="00B0F0" w:sz="6" w:space="0"/>
-                  <w:bottom w:val="single" w:color="00B0F0" w:sz="6" w:space="0"/>
-                  <w:right w:val="single" w:color="00B0F0" w:sz="4" w:space="0"/>
-                </w:tcBorders>
               </w:tcPr>
               <w:p>
                 <w:pPr>
                   <w:jc w:val="right"/>
                 </w:pPr>
+                <w:proofErr w:type="spellStart"/>
                 <w:r>
                   <w:t>TotalSubTotal</w:t>
                 </w:r>
+                <w:proofErr w:type="spellEnd"/>
               </w:p>
             </w:tc>
           </w:sdtContent>
@@ -2210,12 +1848,6 @@
         <w:tc>
           <w:tcPr>
             <w:tcW w:w="1176" w:type="dxa"/>
-            <w:tcBorders>
-              <w:top w:val="single" w:color="00B0F0" w:sz="6" w:space="0"/>
-              <w:left w:val="single" w:color="00B0F0" w:sz="6" w:space="0"/>
-              <w:bottom w:val="single" w:color="00B0F0" w:sz="6" w:space="0"/>
-              <w:right w:val="single" w:color="00B0F0" w:sz="4" w:space="0"/>
-            </w:tcBorders>
           </w:tcPr>
           <w:p>
             <w:pPr>
@@ -2230,37 +1862,19 @@
         </w:trPr>
         <w:tc>
           <w:tcPr>
-            <w:tcW w:w="839" w:type="dxa"/>
-            <w:tcBorders>
-              <w:top w:val="single" w:color="00B0F0" w:sz="6" w:space="0"/>
-              <w:left w:val="single" w:color="00B0F0" w:sz="4" w:space="0"/>
-              <w:bottom w:val="single" w:color="00B0F0" w:sz="6" w:space="0"/>
-              <w:right w:val="single" w:color="00B0F0" w:sz="6" w:space="0"/>
-            </w:tcBorders>
+            <w:tcW w:w="851" w:type="dxa"/>
           </w:tcPr>
           <w:p/>
         </w:tc>
         <w:tc>
           <w:tcPr>
-            <w:tcW w:w="1054" w:type="dxa"/>
-            <w:tcBorders>
-              <w:top w:val="single" w:color="00B0F0" w:sz="6" w:space="0"/>
-              <w:left w:val="single" w:color="00B0F0" w:sz="6" w:space="0"/>
-              <w:bottom w:val="single" w:color="00B0F0" w:sz="6" w:space="0"/>
-              <w:right w:val="single" w:color="00B0F0" w:sz="6" w:space="0"/>
-            </w:tcBorders>
+            <w:tcW w:w="845" w:type="dxa"/>
           </w:tcPr>
           <w:p/>
         </w:tc>
         <w:tc>
           <w:tcPr>
-            <w:tcW w:w="733" w:type="dxa"/>
-            <w:tcBorders>
-              <w:top w:val="single" w:color="00B0F0" w:sz="6" w:space="0"/>
-              <w:left w:val="single" w:color="00B0F0" w:sz="6" w:space="0"/>
-              <w:bottom w:val="single" w:color="00B0F0" w:sz="6" w:space="0"/>
-              <w:right w:val="single" w:color="00B0F0" w:sz="6" w:space="0"/>
-            </w:tcBorders>
+            <w:tcW w:w="1418" w:type="dxa"/>
           </w:tcPr>
           <w:p>
             <w:pPr>
@@ -2279,16 +1893,11 @@
             <w:dataBinding w:prefixMappings="xmlns:ns0='urn:microsoft-dynamics-nav/reports/Standard_Purchase_Order/1322/'" w:xpath="/ns0:NavWordReportXmlPart[1]/ns0:Purchase_Header[1]/ns0:TaxBreakdown[1]/ns0:BreakdownLabel1[1]" w:storeItemID="{87D04C01-A11F-4608-B8EC-EB9876D5B4B4}"/>
             <w:text/>
           </w:sdtPr>
+          <w:sdtEndPr/>
           <w:sdtContent>
             <w:tc>
               <w:tcPr>
-                <w:tcW w:w="2810" w:type="dxa"/>
-                <w:tcBorders>
-                  <w:top w:val="single" w:color="00B0F0" w:sz="6" w:space="0"/>
-                  <w:left w:val="single" w:color="00B0F0" w:sz="6" w:space="0"/>
-                  <w:bottom w:val="single" w:color="00B0F0" w:sz="6" w:space="0"/>
-                  <w:right w:val="single" w:color="00B0F0" w:sz="6" w:space="0"/>
-                </w:tcBorders>
+                <w:tcW w:w="2131" w:type="dxa"/>
               </w:tcPr>
               <w:p>
                 <w:pPr>
@@ -2312,16 +1921,11 @@
             <w:dataBinding w:prefixMappings="xmlns:ns0='urn:microsoft-dynamics-nav/reports/Standard_Purchase_Order/1322/'" w:xpath="/ns0:NavWordReportXmlPart[1]/ns0:Purchase_Header[1]/ns0:TaxBreakdown[1]/ns0:BreakdownAmt1[1]" w:storeItemID="{87D04C01-A11F-4608-B8EC-EB9876D5B4B4}"/>
             <w:text/>
           </w:sdtPr>
+          <w:sdtEndPr/>
           <w:sdtContent>
             <w:tc>
               <w:tcPr>
-                <w:tcW w:w="1330" w:type="dxa"/>
-                <w:tcBorders>
-                  <w:top w:val="single" w:color="00B0F0" w:sz="6" w:space="0"/>
-                  <w:left w:val="single" w:color="00B0F0" w:sz="6" w:space="0"/>
-                  <w:bottom w:val="single" w:color="00B0F0" w:sz="6" w:space="0"/>
-                  <w:right w:val="single" w:color="00B0F0" w:sz="6" w:space="0"/>
-                </w:tcBorders>
+                <w:tcW w:w="987" w:type="dxa"/>
               </w:tcPr>
               <w:p>
                 <w:r>
@@ -2342,25 +1946,22 @@
             <w:dataBinding w:prefixMappings="xmlns:ns0='urn:microsoft-dynamics-nav/reports/Standard_Purchase_Order/1322/'" w:xpath="/ns0:NavWordReportXmlPart[1]/ns0:Purchase_Header[1]/ns0:InvoiceDiscountCaption_Lbl[1]" w:storeItemID="{87D04C01-A11F-4608-B8EC-EB9876D5B4B4}"/>
             <w:text/>
           </w:sdtPr>
+          <w:sdtEndPr/>
           <w:sdtContent>
             <w:tc>
               <w:tcPr>
-                <w:tcW w:w="1580" w:type="dxa"/>
+                <w:tcW w:w="2114" w:type="dxa"/>
                 <w:gridSpan w:val="2"/>
-                <w:tcBorders>
-                  <w:top w:val="single" w:color="00B0F0" w:sz="6" w:space="0"/>
-                  <w:left w:val="single" w:color="00B0F0" w:sz="6" w:space="0"/>
-                  <w:bottom w:val="single" w:color="00B0F0" w:sz="6" w:space="0"/>
-                  <w:right w:val="single" w:color="00B0F0" w:sz="6" w:space="0"/>
-                </w:tcBorders>
               </w:tcPr>
               <w:p>
                 <w:pPr>
                   <w:jc w:val="right"/>
                 </w:pPr>
+                <w:proofErr w:type="spellStart"/>
                 <w:r>
                   <w:t>InvoiceDiscountCaption_Lbl</w:t>
                 </w:r>
+                <w:proofErr w:type="spellEnd"/>
               </w:p>
             </w:tc>
           </w:sdtContent>
@@ -2376,24 +1977,21 @@
             <w:dataBinding w:prefixMappings="xmlns:ns0='urn:microsoft-dynamics-nav/reports/Standard_Purchase_Order/1322/'" w:xpath="/ns0:NavWordReportXmlPart[1]/ns0:Purchase_Header[1]/ns0:Totals[1]/ns0:TotalInvoiceDiscountAmount[1]" w:storeItemID="{87D04C01-A11F-4608-B8EC-EB9876D5B4B4}"/>
             <w:text/>
           </w:sdtPr>
+          <w:sdtEndPr/>
           <w:sdtContent>
             <w:tc>
               <w:tcPr>
                 <w:tcW w:w="1355" w:type="dxa"/>
-                <w:tcBorders>
-                  <w:top w:val="single" w:color="00B0F0" w:sz="6" w:space="0"/>
-                  <w:left w:val="single" w:color="00B0F0" w:sz="6" w:space="0"/>
-                  <w:bottom w:val="single" w:color="00B0F0" w:sz="6" w:space="0"/>
-                  <w:right w:val="single" w:color="00B0F0" w:sz="4" w:space="0"/>
-                </w:tcBorders>
               </w:tcPr>
               <w:p>
                 <w:pPr>
                   <w:jc w:val="right"/>
                 </w:pPr>
+                <w:proofErr w:type="spellStart"/>
                 <w:r>
                   <w:t>TotalInvoiceDiscountAmount</w:t>
                 </w:r>
+                <w:proofErr w:type="spellEnd"/>
               </w:p>
             </w:tc>
           </w:sdtContent>
@@ -2401,12 +1999,6 @@
         <w:tc>
           <w:tcPr>
             <w:tcW w:w="1176" w:type="dxa"/>
-            <w:tcBorders>
-              <w:top w:val="single" w:color="00B0F0" w:sz="6" w:space="0"/>
-              <w:left w:val="single" w:color="00B0F0" w:sz="6" w:space="0"/>
-              <w:bottom w:val="single" w:color="00B0F0" w:sz="6" w:space="0"/>
-              <w:right w:val="single" w:color="00B0F0" w:sz="4" w:space="0"/>
-            </w:tcBorders>
           </w:tcPr>
           <w:p>
             <w:pPr>
@@ -2421,37 +2013,19 @@
         </w:trPr>
         <w:tc>
           <w:tcPr>
-            <w:tcW w:w="839" w:type="dxa"/>
-            <w:tcBorders>
-              <w:top w:val="single" w:color="00B0F0" w:sz="6" w:space="0"/>
-              <w:left w:val="single" w:color="00B0F0" w:sz="4" w:space="0"/>
-              <w:bottom w:val="single" w:color="00B0F0" w:sz="4" w:space="0"/>
-              <w:right w:val="single" w:color="00B0F0" w:sz="6" w:space="0"/>
-            </w:tcBorders>
+            <w:tcW w:w="851" w:type="dxa"/>
           </w:tcPr>
           <w:p/>
         </w:tc>
         <w:tc>
           <w:tcPr>
-            <w:tcW w:w="1054" w:type="dxa"/>
-            <w:tcBorders>
-              <w:top w:val="single" w:color="00B0F0" w:sz="6" w:space="0"/>
-              <w:left w:val="single" w:color="00B0F0" w:sz="6" w:space="0"/>
-              <w:bottom w:val="single" w:color="00B0F0" w:sz="4" w:space="0"/>
-              <w:right w:val="single" w:color="00B0F0" w:sz="6" w:space="0"/>
-            </w:tcBorders>
+            <w:tcW w:w="845" w:type="dxa"/>
           </w:tcPr>
           <w:p/>
         </w:tc>
         <w:tc>
           <w:tcPr>
-            <w:tcW w:w="733" w:type="dxa"/>
-            <w:tcBorders>
-              <w:top w:val="single" w:color="00B0F0" w:sz="6" w:space="0"/>
-              <w:left w:val="single" w:color="00B0F0" w:sz="6" w:space="0"/>
-              <w:bottom w:val="single" w:color="00B0F0" w:sz="4" w:space="0"/>
-              <w:right w:val="single" w:color="00B0F0" w:sz="6" w:space="0"/>
-            </w:tcBorders>
+            <w:tcW w:w="1418" w:type="dxa"/>
           </w:tcPr>
           <w:p>
             <w:pPr>
@@ -2470,16 +2044,11 @@
             <w:dataBinding w:prefixMappings="xmlns:ns0='urn:microsoft-dynamics-nav/reports/Standard_Purchase_Order/1322/'" w:xpath="/ns0:NavWordReportXmlPart[1]/ns0:Purchase_Header[1]/ns0:TaxBreakdown[1]/ns0:BreakdownLabel2[1]" w:storeItemID="{87D04C01-A11F-4608-B8EC-EB9876D5B4B4}"/>
             <w:text/>
           </w:sdtPr>
+          <w:sdtEndPr/>
           <w:sdtContent>
             <w:tc>
               <w:tcPr>
-                <w:tcW w:w="2810" w:type="dxa"/>
-                <w:tcBorders>
-                  <w:top w:val="single" w:color="00B0F0" w:sz="6" w:space="0"/>
-                  <w:left w:val="single" w:color="00B0F0" w:sz="6" w:space="0"/>
-                  <w:bottom w:val="single" w:color="00B0F0" w:sz="4" w:space="0"/>
-                  <w:right w:val="single" w:color="00B0F0" w:sz="6" w:space="0"/>
-                </w:tcBorders>
+                <w:tcW w:w="2131" w:type="dxa"/>
               </w:tcPr>
               <w:p>
                 <w:pPr>
@@ -2503,16 +2072,11 @@
             <w:dataBinding w:prefixMappings="xmlns:ns0='urn:microsoft-dynamics-nav/reports/Standard_Purchase_Order/1322/'" w:xpath="/ns0:NavWordReportXmlPart[1]/ns0:Purchase_Header[1]/ns0:TaxBreakdown[1]/ns0:BreakdownAmt2[1]" w:storeItemID="{87D04C01-A11F-4608-B8EC-EB9876D5B4B4}"/>
             <w:text/>
           </w:sdtPr>
+          <w:sdtEndPr/>
           <w:sdtContent>
             <w:tc>
               <w:tcPr>
-                <w:tcW w:w="1330" w:type="dxa"/>
-                <w:tcBorders>
-                  <w:top w:val="single" w:color="00B0F0" w:sz="6" w:space="0"/>
-                  <w:left w:val="single" w:color="00B0F0" w:sz="6" w:space="0"/>
-                  <w:bottom w:val="single" w:color="00B0F0" w:sz="4" w:space="0"/>
-                  <w:right w:val="single" w:color="00B0F0" w:sz="6" w:space="0"/>
-                </w:tcBorders>
+                <w:tcW w:w="987" w:type="dxa"/>
               </w:tcPr>
               <w:p>
                 <w:r>
@@ -2533,25 +2097,22 @@
             <w:dataBinding w:prefixMappings="xmlns:ns0='urn:microsoft-dynamics-nav/reports/Standard_Purchase_Order/1322/'" w:xpath="/ns0:NavWordReportXmlPart[1]/ns0:Purchase_Header[1]/ns0:Tax_Lbl[1]" w:storeItemID="{87D04C01-A11F-4608-B8EC-EB9876D5B4B4}"/>
             <w:text/>
           </w:sdtPr>
+          <w:sdtEndPr/>
           <w:sdtContent>
             <w:tc>
               <w:tcPr>
-                <w:tcW w:w="1580" w:type="dxa"/>
+                <w:tcW w:w="2114" w:type="dxa"/>
                 <w:gridSpan w:val="2"/>
-                <w:tcBorders>
-                  <w:top w:val="single" w:color="00B0F0" w:sz="6" w:space="0"/>
-                  <w:left w:val="single" w:color="00B0F0" w:sz="6" w:space="0"/>
-                  <w:bottom w:val="single" w:color="00B0F0" w:sz="4" w:space="0"/>
-                  <w:right w:val="single" w:color="00B0F0" w:sz="6" w:space="0"/>
-                </w:tcBorders>
               </w:tcPr>
               <w:p>
                 <w:pPr>
                   <w:jc w:val="right"/>
                 </w:pPr>
+                <w:proofErr w:type="spellStart"/>
                 <w:r>
                   <w:t>Tax_Lbl</w:t>
                 </w:r>
+                <w:proofErr w:type="spellEnd"/>
               </w:p>
             </w:tc>
           </w:sdtContent>
@@ -2567,24 +2128,21 @@
             <w:dataBinding w:prefixMappings="xmlns:ns0='urn:microsoft-dynamics-nav/reports/Standard_Purchase_Order/1322/'" w:xpath="/ns0:NavWordReportXmlPart[1]/ns0:Purchase_Header[1]/ns0:Totals[1]/ns0:TaxAmount[1]" w:storeItemID="{87D04C01-A11F-4608-B8EC-EB9876D5B4B4}"/>
             <w:text/>
           </w:sdtPr>
+          <w:sdtEndPr/>
           <w:sdtContent>
             <w:tc>
               <w:tcPr>
                 <w:tcW w:w="1355" w:type="dxa"/>
-                <w:tcBorders>
-                  <w:top w:val="single" w:color="00B0F0" w:sz="6" w:space="0"/>
-                  <w:left w:val="single" w:color="00B0F0" w:sz="6" w:space="0"/>
-                  <w:bottom w:val="single" w:color="00B0F0" w:sz="4" w:space="0"/>
-                  <w:right w:val="single" w:color="00B0F0" w:sz="4" w:space="0"/>
-                </w:tcBorders>
               </w:tcPr>
               <w:p>
                 <w:pPr>
                   <w:jc w:val="right"/>
                 </w:pPr>
+                <w:proofErr w:type="spellStart"/>
                 <w:r>
                   <w:t>TaxAmount</w:t>
                 </w:r>
+                <w:proofErr w:type="spellEnd"/>
               </w:p>
             </w:tc>
           </w:sdtContent>
@@ -2592,12 +2150,6 @@
         <w:tc>
           <w:tcPr>
             <w:tcW w:w="1176" w:type="dxa"/>
-            <w:tcBorders>
-              <w:top w:val="single" w:color="00B0F0" w:sz="6" w:space="0"/>
-              <w:left w:val="single" w:color="00B0F0" w:sz="6" w:space="0"/>
-              <w:bottom w:val="single" w:color="00B0F0" w:sz="4" w:space="0"/>
-              <w:right w:val="single" w:color="00B0F0" w:sz="4" w:space="0"/>
-            </w:tcBorders>
           </w:tcPr>
           <w:p>
             <w:pPr>
@@ -2612,46 +2164,31 @@
         </w:trPr>
         <w:tc>
           <w:tcPr>
-            <w:tcW w:w="839" w:type="dxa"/>
-            <w:tcBorders>
-              <w:top w:val="single" w:color="00B0F0" w:sz="4" w:space="0"/>
-            </w:tcBorders>
+            <w:tcW w:w="851" w:type="dxa"/>
           </w:tcPr>
           <w:p/>
         </w:tc>
         <w:tc>
           <w:tcPr>
-            <w:tcW w:w="1054" w:type="dxa"/>
-            <w:tcBorders>
-              <w:top w:val="single" w:color="00B0F0" w:sz="4" w:space="0"/>
-            </w:tcBorders>
+            <w:tcW w:w="845" w:type="dxa"/>
           </w:tcPr>
           <w:p/>
         </w:tc>
         <w:tc>
           <w:tcPr>
-            <w:tcW w:w="733" w:type="dxa"/>
-            <w:tcBorders>
-              <w:top w:val="single" w:color="00B0F0" w:sz="4" w:space="0"/>
-            </w:tcBorders>
+            <w:tcW w:w="1418" w:type="dxa"/>
           </w:tcPr>
           <w:p/>
         </w:tc>
         <w:tc>
           <w:tcPr>
-            <w:tcW w:w="2810" w:type="dxa"/>
-            <w:tcBorders>
-              <w:top w:val="single" w:color="00B0F0" w:sz="4" w:space="0"/>
-            </w:tcBorders>
+            <w:tcW w:w="2131" w:type="dxa"/>
           </w:tcPr>
           <w:p/>
         </w:tc>
         <w:tc>
           <w:tcPr>
-            <w:tcW w:w="1330" w:type="dxa"/>
-            <w:tcBorders>
-              <w:top w:val="single" w:color="00B0F0" w:sz="4" w:space="0"/>
-            </w:tcBorders>
+            <w:tcW w:w="987" w:type="dxa"/>
           </w:tcPr>
           <w:p/>
         </w:tc>
@@ -2669,14 +2206,14 @@
             <w:dataBinding w:prefixMappings="xmlns:ns0='urn:microsoft-dynamics-nav/reports/Standard_Purchase_Order/1322/'" w:xpath="/ns0:NavWordReportXmlPart[1]/ns0:Purchase_Header[1]/ns0:Totals[1]/ns0:TotalText[1]" w:storeItemID="{87D04C01-A11F-4608-B8EC-EB9876D5B4B4}"/>
             <w:text/>
           </w:sdtPr>
+          <w:sdtEndPr/>
           <w:sdtContent>
             <w:tc>
               <w:tcPr>
-                <w:tcW w:w="1580" w:type="dxa"/>
+                <w:tcW w:w="2114" w:type="dxa"/>
                 <w:gridSpan w:val="2"/>
                 <w:tcBorders>
-                  <w:top w:val="single" w:color="00B0F0" w:sz="4" w:space="0"/>
-                  <w:bottom w:val="single" w:color="auto" w:sz="4" w:space="0"/>
+                  <w:bottom w:val="single" w:sz="4" w:space="0" w:color="auto"/>
                 </w:tcBorders>
               </w:tcPr>
               <w:p>
@@ -2686,12 +2223,14 @@
                     <w:b/>
                   </w:rPr>
                 </w:pPr>
+                <w:proofErr w:type="spellStart"/>
                 <w:r>
                   <w:rPr>
                     <w:b/>
                   </w:rPr>
                   <w:t>TotalText</w:t>
                 </w:r>
+                <w:proofErr w:type="spellEnd"/>
               </w:p>
             </w:tc>
           </w:sdtContent>
@@ -2710,13 +2249,13 @@
             <w:dataBinding w:prefixMappings="xmlns:ns0='urn:microsoft-dynamics-nav/reports/Standard_Purchase_Order/1322/'" w:xpath="/ns0:NavWordReportXmlPart[1]/ns0:Purchase_Header[1]/ns0:Totals[1]/ns0:TotalAmount[1]" w:storeItemID="{87D04C01-A11F-4608-B8EC-EB9876D5B4B4}"/>
             <w:text/>
           </w:sdtPr>
+          <w:sdtEndPr/>
           <w:sdtContent>
             <w:tc>
               <w:tcPr>
                 <w:tcW w:w="1355" w:type="dxa"/>
                 <w:tcBorders>
-                  <w:top w:val="single" w:color="00B0F0" w:sz="4" w:space="0"/>
-                  <w:bottom w:val="single" w:color="auto" w:sz="4" w:space="0"/>
+                  <w:bottom w:val="single" w:sz="4" w:space="0" w:color="auto"/>
                 </w:tcBorders>
               </w:tcPr>
               <w:p>
@@ -2726,12 +2265,14 @@
                     <w:b/>
                   </w:rPr>
                 </w:pPr>
+                <w:proofErr w:type="spellStart"/>
                 <w:r>
                   <w:rPr>
                     <w:b/>
                   </w:rPr>
                   <w:t>TotalAmount</w:t>
                 </w:r>
+                <w:proofErr w:type="spellEnd"/>
               </w:p>
             </w:tc>
           </w:sdtContent>
@@ -2740,8 +2281,7 @@
           <w:tcPr>
             <w:tcW w:w="1176" w:type="dxa"/>
             <w:tcBorders>
-              <w:top w:val="single" w:color="00B0F0" w:sz="4" w:space="0"/>
-              <w:bottom w:val="single" w:color="auto" w:sz="4" w:space="0"/>
+              <w:bottom w:val="single" w:sz="4" w:space="0" w:color="auto"/>
             </w:tcBorders>
           </w:tcPr>
           <w:p>
@@ -2772,12 +2312,10 @@
       </w:pPr>
     </w:p>
     <w:sectPr>
-      <w:headerReference w:type="even" r:id="rId8"/>
-      <w:headerReference w:type="default" r:id="rId9"/>
-      <w:footerReference w:type="even" r:id="rId10"/>
-      <w:footerReference w:type="default" r:id="rId11"/>
-      <w:headerReference w:type="first" r:id="rId12"/>
-      <w:footerReference w:type="first" r:id="rId13"/>
+      <w:headerReference w:type="default" r:id="rId8"/>
+      <w:footerReference w:type="default" r:id="rId9"/>
+      <w:headerReference w:type="first" r:id="rId10"/>
+      <w:footerReference w:type="first" r:id="rId11"/>
       <w:pgSz w:w="11907" w:h="16839" w:code="9"/>
       <w:pgMar w:top="567" w:right="1134" w:bottom="567" w:left="567" w:header="567" w:footer="567" w:gutter="0"/>
       <w:cols w:space="708"/>
@@ -2815,28 +2353,18 @@
 
 <file path=word/footer1.xml><?xml version="1.0" encoding="utf-8"?>
 <w:ftr xmlns:wpc="http://schemas.microsoft.com/office/word/2010/wordprocessingCanvas" xmlns:cx="http://schemas.microsoft.com/office/drawing/2014/chartex" xmlns:cx1="http://schemas.microsoft.com/office/drawing/2015/9/8/chartex" xmlns:cx2="http://schemas.microsoft.com/office/drawing/2015/10/21/chartex" xmlns:cx3="http://schemas.microsoft.com/office/drawing/2016/5/9/chartex" xmlns:cx4="http://schemas.microsoft.com/office/drawing/2016/5/10/chartex" xmlns:cx5="http://schemas.microsoft.com/office/drawing/2016/5/11/chartex" xmlns:cx6="http://schemas.microsoft.com/office/drawing/2016/5/12/chartex" xmlns:cx7="http://schemas.microsoft.com/office/drawing/2016/5/13/chartex" xmlns:cx8="http://schemas.microsoft.com/office/drawing/2016/5/14/chartex" xmlns:mc="http://schemas.openxmlformats.org/markup-compatibility/2006" xmlns:aink="http://schemas.microsoft.com/office/drawing/2016/ink" xmlns:am3d="http://schemas.microsoft.com/office/drawing/2017/model3d" xmlns:o="urn:schemas-microsoft-com:office:office" xmlns:r="http://schemas.openxmlformats.org/officeDocument/2006/relationships" xmlns:m="http://schemas.openxmlformats.org/officeDocument/2006/math" xmlns:v="urn:schemas-microsoft-com:vml" xmlns:wp14="http://schemas.microsoft.com/office/word/2010/wordprocessingDrawing" xmlns:wp="http://schemas.openxmlformats.org/drawingml/2006/wordprocessingDrawing" xmlns:w10="urn:schemas-microsoft-com:office:word" xmlns:w="http://schemas.openxmlformats.org/wordprocessingml/2006/main" xmlns:w14="http://schemas.microsoft.com/office/word/2010/wordml" xmlns:w15="http://schemas.microsoft.com/office/word/2012/wordml" xmlns:w16cex="http://schemas.microsoft.com/office/word/2018/wordml/cex" xmlns:w16cid="http://schemas.microsoft.com/office/word/2016/wordml/cid" xmlns:w16="http://schemas.microsoft.com/office/word/2018/wordml" xmlns:w16sdtdh="http://schemas.microsoft.com/office/word/2020/wordml/sdtdatahash" xmlns:w16se="http://schemas.microsoft.com/office/word/2015/wordml/symex" xmlns:wpg="http://schemas.microsoft.com/office/word/2010/wordprocessingGroup" xmlns:wpi="http://schemas.microsoft.com/office/word/2010/wordprocessingInk" xmlns:wne="http://schemas.microsoft.com/office/word/2006/wordml" xmlns:wps="http://schemas.microsoft.com/office/word/2010/wordprocessingShape" mc:Ignorable="w14 w15 w16se w16cid w16 w16cex w16sdtdh wp14">
-  <w:p>
-    <w:pPr>
-      <w:pStyle w:val="Footer"/>
-    </w:pPr>
-  </w:p>
-</w:ftr>
-</file>
-
-<file path=word/footer2.xml><?xml version="1.0" encoding="utf-8"?>
-<w:ftr xmlns:wpc="http://schemas.microsoft.com/office/word/2010/wordprocessingCanvas" xmlns:cx="http://schemas.microsoft.com/office/drawing/2014/chartex" xmlns:cx1="http://schemas.microsoft.com/office/drawing/2015/9/8/chartex" xmlns:cx2="http://schemas.microsoft.com/office/drawing/2015/10/21/chartex" xmlns:cx3="http://schemas.microsoft.com/office/drawing/2016/5/9/chartex" xmlns:cx4="http://schemas.microsoft.com/office/drawing/2016/5/10/chartex" xmlns:cx5="http://schemas.microsoft.com/office/drawing/2016/5/11/chartex" xmlns:cx6="http://schemas.microsoft.com/office/drawing/2016/5/12/chartex" xmlns:cx7="http://schemas.microsoft.com/office/drawing/2016/5/13/chartex" xmlns:cx8="http://schemas.microsoft.com/office/drawing/2016/5/14/chartex" xmlns:mc="http://schemas.openxmlformats.org/markup-compatibility/2006" xmlns:aink="http://schemas.microsoft.com/office/drawing/2016/ink" xmlns:am3d="http://schemas.microsoft.com/office/drawing/2017/model3d" xmlns:o="urn:schemas-microsoft-com:office:office" xmlns:r="http://schemas.openxmlformats.org/officeDocument/2006/relationships" xmlns:m="http://schemas.openxmlformats.org/officeDocument/2006/math" xmlns:v="urn:schemas-microsoft-com:vml" xmlns:wp14="http://schemas.microsoft.com/office/word/2010/wordprocessingDrawing" xmlns:wp="http://schemas.openxmlformats.org/drawingml/2006/wordprocessingDrawing" xmlns:w10="urn:schemas-microsoft-com:office:word" xmlns:w="http://schemas.openxmlformats.org/wordprocessingml/2006/main" xmlns:w14="http://schemas.microsoft.com/office/word/2010/wordml" xmlns:w15="http://schemas.microsoft.com/office/word/2012/wordml" xmlns:w16cex="http://schemas.microsoft.com/office/word/2018/wordml/cex" xmlns:w16cid="http://schemas.microsoft.com/office/word/2016/wordml/cid" xmlns:w16="http://schemas.microsoft.com/office/word/2018/wordml" xmlns:w16sdtdh="http://schemas.microsoft.com/office/word/2020/wordml/sdtdatahash" xmlns:w16se="http://schemas.microsoft.com/office/word/2015/wordml/symex" xmlns:wpg="http://schemas.microsoft.com/office/word/2010/wordprocessingGroup" xmlns:wpi="http://schemas.microsoft.com/office/word/2010/wordprocessingInk" xmlns:wne="http://schemas.microsoft.com/office/word/2006/wordml" xmlns:wps="http://schemas.microsoft.com/office/word/2010/wordprocessingShape" mc:Ignorable="w14 w15 w16se w16cid w16 w16cex w16sdtdh wp14">
   <w:tbl>
     <w:tblPr>
       <w:tblStyle w:val="TableGrid"/>
       <w:tblW w:w="5000" w:type="pct"/>
       <w:tblCellSpacing w:w="11" w:type="dxa"/>
       <w:tblBorders>
-        <w:top w:val="none" w:color="auto" w:sz="0" w:space="0"/>
-        <w:left w:val="none" w:color="auto" w:sz="0" w:space="0"/>
-        <w:bottom w:val="none" w:color="auto" w:sz="0" w:space="0"/>
-        <w:right w:val="none" w:color="auto" w:sz="0" w:space="0"/>
-        <w:insideH w:val="none" w:color="auto" w:sz="0" w:space="0"/>
-        <w:insideV w:val="none" w:color="auto" w:sz="0" w:space="0"/>
+        <w:top w:val="none" w:sz="0" w:space="0" w:color="auto"/>
+        <w:left w:val="none" w:sz="0" w:space="0" w:color="auto"/>
+        <w:bottom w:val="none" w:sz="0" w:space="0" w:color="auto"/>
+        <w:right w:val="none" w:sz="0" w:space="0" w:color="auto"/>
+        <w:insideH w:val="none" w:sz="0" w:space="0" w:color="auto"/>
+        <w:insideV w:val="none" w:sz="0" w:space="0" w:color="auto"/>
       </w:tblBorders>
       <w:tblCellMar>
         <w:left w:w="0" w:type="dxa"/>
@@ -2862,12 +2390,12 @@
             <w:tblStyle w:val="TableGrid"/>
             <w:tblW w:w="5000" w:type="pct"/>
             <w:tblBorders>
-              <w:top w:val="none" w:color="auto" w:sz="0" w:space="0"/>
-              <w:left w:val="none" w:color="auto" w:sz="0" w:space="0"/>
-              <w:bottom w:val="none" w:color="auto" w:sz="0" w:space="0"/>
-              <w:right w:val="none" w:color="auto" w:sz="0" w:space="0"/>
-              <w:insideH w:val="none" w:color="auto" w:sz="0" w:space="0"/>
-              <w:insideV w:val="none" w:color="auto" w:sz="0" w:space="0"/>
+              <w:top w:val="none" w:sz="0" w:space="0" w:color="auto"/>
+              <w:left w:val="none" w:sz="0" w:space="0" w:color="auto"/>
+              <w:bottom w:val="none" w:sz="0" w:space="0" w:color="auto"/>
+              <w:right w:val="none" w:sz="0" w:space="0" w:color="auto"/>
+              <w:insideH w:val="none" w:sz="0" w:space="0" w:color="auto"/>
+              <w:insideV w:val="none" w:sz="0" w:space="0" w:color="auto"/>
             </w:tblBorders>
             <w:tblCellMar>
               <w:left w:w="0" w:type="dxa"/>
@@ -2919,27 +2447,27 @@
 </w:ftr>
 </file>
 
-<file path=word/footer3.xml><?xml version="1.0" encoding="utf-8"?>
+<file path=word/footer2.xml><?xml version="1.0" encoding="utf-8"?>
 <w:ftr xmlns:wpc="http://schemas.microsoft.com/office/word/2010/wordprocessingCanvas" xmlns:cx="http://schemas.microsoft.com/office/drawing/2014/chartex" xmlns:cx1="http://schemas.microsoft.com/office/drawing/2015/9/8/chartex" xmlns:cx2="http://schemas.microsoft.com/office/drawing/2015/10/21/chartex" xmlns:cx3="http://schemas.microsoft.com/office/drawing/2016/5/9/chartex" xmlns:cx4="http://schemas.microsoft.com/office/drawing/2016/5/10/chartex" xmlns:cx5="http://schemas.microsoft.com/office/drawing/2016/5/11/chartex" xmlns:cx6="http://schemas.microsoft.com/office/drawing/2016/5/12/chartex" xmlns:cx7="http://schemas.microsoft.com/office/drawing/2016/5/13/chartex" xmlns:cx8="http://schemas.microsoft.com/office/drawing/2016/5/14/chartex" xmlns:mc="http://schemas.openxmlformats.org/markup-compatibility/2006" xmlns:aink="http://schemas.microsoft.com/office/drawing/2016/ink" xmlns:am3d="http://schemas.microsoft.com/office/drawing/2017/model3d" xmlns:o="urn:schemas-microsoft-com:office:office" xmlns:r="http://schemas.openxmlformats.org/officeDocument/2006/relationships" xmlns:m="http://schemas.openxmlformats.org/officeDocument/2006/math" xmlns:v="urn:schemas-microsoft-com:vml" xmlns:wp14="http://schemas.microsoft.com/office/word/2010/wordprocessingDrawing" xmlns:wp="http://schemas.openxmlformats.org/drawingml/2006/wordprocessingDrawing" xmlns:w10="urn:schemas-microsoft-com:office:word" xmlns:w="http://schemas.openxmlformats.org/wordprocessingml/2006/main" xmlns:w14="http://schemas.microsoft.com/office/word/2010/wordml" xmlns:w15="http://schemas.microsoft.com/office/word/2012/wordml" xmlns:w16cex="http://schemas.microsoft.com/office/word/2018/wordml/cex" xmlns:w16cid="http://schemas.microsoft.com/office/word/2016/wordml/cid" xmlns:w16="http://schemas.microsoft.com/office/word/2018/wordml" xmlns:w16sdtdh="http://schemas.microsoft.com/office/word/2020/wordml/sdtdatahash" xmlns:w16se="http://schemas.microsoft.com/office/word/2015/wordml/symex" xmlns:wpg="http://schemas.microsoft.com/office/word/2010/wordprocessingGroup" xmlns:wpi="http://schemas.microsoft.com/office/word/2010/wordprocessingInk" xmlns:wne="http://schemas.microsoft.com/office/word/2006/wordml" xmlns:wps="http://schemas.microsoft.com/office/word/2010/wordprocessingShape" mc:Ignorable="w14 w15 w16se w16cid w16 w16cex w16sdtdh wp14">
   <w:tbl>
     <w:tblPr>
       <w:tblStyle w:val="TableGrid"/>
-      <w:tblW w:w="0" w:type="auto"/>
+      <w:tblW w:w="10632" w:type="dxa"/>
       <w:tblBorders>
-        <w:top w:val="none" w:color="auto" w:sz="0" w:space="0"/>
-        <w:left w:val="none" w:color="auto" w:sz="0" w:space="0"/>
-        <w:bottom w:val="none" w:color="auto" w:sz="0" w:space="0"/>
-        <w:right w:val="none" w:color="auto" w:sz="0" w:space="0"/>
-        <w:insideH w:val="none" w:color="auto" w:sz="0" w:space="0"/>
-        <w:insideV w:val="none" w:color="auto" w:sz="0" w:space="0"/>
+        <w:top w:val="none" w:sz="0" w:space="0" w:color="auto"/>
+        <w:left w:val="none" w:sz="0" w:space="0" w:color="auto"/>
+        <w:bottom w:val="none" w:sz="0" w:space="0" w:color="auto"/>
+        <w:right w:val="none" w:sz="0" w:space="0" w:color="auto"/>
+        <w:insideH w:val="none" w:sz="0" w:space="0" w:color="auto"/>
+        <w:insideV w:val="none" w:sz="0" w:space="0" w:color="auto"/>
       </w:tblBorders>
       <w:tblLayout w:type="fixed"/>
       <w:tblLook w:val="04A0" w:firstRow="1" w:lastRow="0" w:firstColumn="1" w:lastColumn="0" w:noHBand="0" w:noVBand="1"/>
     </w:tblPr>
     <w:tblGrid>
-      <w:gridCol w:w="4118"/>
-      <w:gridCol w:w="1958"/>
-      <w:gridCol w:w="4118"/>
+      <w:gridCol w:w="3823"/>
+      <w:gridCol w:w="2835"/>
+      <w:gridCol w:w="3974"/>
     </w:tblGrid>
     <w:tr>
       <w:sdt>
@@ -2957,16 +2485,19 @@
         <w:sdtContent>
           <w:tc>
             <w:tcPr>
-              <w:tcW w:w="4118" w:type="dxa"/>
+              <w:tcW w:w="3823" w:type="dxa"/>
             </w:tcPr>
             <w:p>
               <w:pPr>
                 <w:pStyle w:val="Heading2"/>
+                <w:jc w:val="center"/>
                 <w:outlineLvl w:val="1"/>
               </w:pPr>
+              <w:proofErr w:type="spellStart"/>
               <w:r>
                 <w:t>CompanyHomePage_Lbl</w:t>
               </w:r>
+              <w:proofErr w:type="spellEnd"/>
             </w:p>
           </w:tc>
         </w:sdtContent>
@@ -2986,16 +2517,19 @@
         <w:sdtContent>
           <w:tc>
             <w:tcPr>
-              <w:tcW w:w="1958" w:type="dxa"/>
+              <w:tcW w:w="2835" w:type="dxa"/>
             </w:tcPr>
             <w:p>
               <w:pPr>
                 <w:pStyle w:val="Heading2"/>
+                <w:jc w:val="center"/>
                 <w:outlineLvl w:val="1"/>
               </w:pPr>
+              <w:proofErr w:type="spellStart"/>
               <w:r>
                 <w:t>CompanyPhoneNo_Lbl</w:t>
               </w:r>
+              <w:proofErr w:type="spellEnd"/>
             </w:p>
           </w:tc>
         </w:sdtContent>
@@ -3015,16 +2549,19 @@
         <w:sdtContent>
           <w:tc>
             <w:tcPr>
-              <w:tcW w:w="4118" w:type="dxa"/>
+              <w:tcW w:w="3974" w:type="dxa"/>
             </w:tcPr>
             <w:p>
               <w:pPr>
                 <w:pStyle w:val="Heading2"/>
+                <w:jc w:val="center"/>
                 <w:outlineLvl w:val="1"/>
               </w:pPr>
+              <w:proofErr w:type="spellStart"/>
               <w:r>
                 <w:t>CompanyEmail_Lbl</w:t>
               </w:r>
+              <w:proofErr w:type="spellEnd"/>
             </w:p>
           </w:tc>
         </w:sdtContent>
@@ -3046,12 +2583,17 @@
         <w:sdtContent>
           <w:tc>
             <w:tcPr>
-              <w:tcW w:w="4118" w:type="dxa"/>
+              <w:tcW w:w="3823" w:type="dxa"/>
             </w:tcPr>
             <w:p>
+              <w:pPr>
+                <w:jc w:val="center"/>
+              </w:pPr>
+              <w:proofErr w:type="spellStart"/>
               <w:r>
                 <w:t>CompanyHomePage</w:t>
               </w:r>
+              <w:proofErr w:type="spellEnd"/>
             </w:p>
           </w:tc>
         </w:sdtContent>
@@ -3071,36 +2613,403 @@
         <w:sdtContent>
           <w:tc>
             <w:tcPr>
-              <w:tcW w:w="1958" w:type="dxa"/>
+              <w:tcW w:w="2835" w:type="dxa"/>
             </w:tcPr>
             <w:p>
+              <w:pPr>
+                <w:jc w:val="center"/>
+              </w:pPr>
+              <w:proofErr w:type="spellStart"/>
               <w:r>
                 <w:t>CompanyPhoneNo</w:t>
               </w:r>
+              <w:proofErr w:type="spellEnd"/>
             </w:p>
           </w:tc>
         </w:sdtContent>
       </w:sdt>
+      <w:tc>
+        <w:tcPr>
+          <w:tcW w:w="3974" w:type="dxa"/>
+        </w:tcPr>
+        <w:p>
+          <w:pPr>
+            <w:tabs>
+              <w:tab w:val="center" w:pos="2170"/>
+            </w:tabs>
+            <w:jc w:val="center"/>
+          </w:pPr>
+          <w:sdt>
+            <w:sdtPr>
+              <w:alias w:val="#Nav: /Purchase_Header/CompanyEMail"/>
+              <w:tag w:val="#Nav: Standard_Purchase_Order/1322"/>
+              <w:id w:val="-921179310"/>
+              <w:placeholder>
+                <w:docPart w:val="DefaultPlaceholder_-1854013440"/>
+              </w:placeholder>
+              <w:dataBinding w:prefixMappings="xmlns:ns0='urn:microsoft-dynamics-nav/reports/Standard_Purchase_Order/1322/'" w:xpath="/ns0:NavWordReportXmlPart[1]/ns0:Purchase_Header[1]/ns0:CompanyEMail[1]" w:storeItemID="{87D04C01-A11F-4608-B8EC-EB9876D5B4B4}"/>
+              <w:text/>
+            </w:sdtPr>
+            <w:sdtEndPr/>
+            <w:sdtContent>
+              <w:proofErr w:type="spellStart"/>
+              <w:r>
+                <w:t>CompanyEMail</w:t>
+              </w:r>
+              <w:proofErr w:type="spellEnd"/>
+            </w:sdtContent>
+          </w:sdt>
+        </w:p>
+      </w:tc>
+    </w:tr>
+    <w:tr>
+      <w:tblPrEx>
+        <w:tblBorders>
+          <w:top w:val="single" w:sz="4" w:space="0" w:color="auto"/>
+          <w:left w:val="single" w:sz="4" w:space="0" w:color="auto"/>
+          <w:bottom w:val="single" w:sz="4" w:space="0" w:color="auto"/>
+          <w:right w:val="single" w:sz="4" w:space="0" w:color="auto"/>
+          <w:insideH w:val="single" w:sz="4" w:space="0" w:color="auto"/>
+          <w:insideV w:val="single" w:sz="4" w:space="0" w:color="auto"/>
+        </w:tblBorders>
+      </w:tblPrEx>
+      <w:tc>
+        <w:tcPr>
+          <w:tcW w:w="10632" w:type="dxa"/>
+          <w:gridSpan w:val="3"/>
+          <w:tcBorders>
+            <w:top w:val="nil"/>
+            <w:left w:val="nil"/>
+            <w:bottom w:val="nil"/>
+            <w:right w:val="nil"/>
+          </w:tcBorders>
+        </w:tcPr>
+        <w:p>
+          <w:pPr>
+            <w:pStyle w:val="Footer"/>
+            <w:tabs>
+              <w:tab w:val="clear" w:pos="4680"/>
+              <w:tab w:val="clear" w:pos="9360"/>
+              <w:tab w:val="left" w:pos="7020"/>
+            </w:tabs>
+            <w:jc w:val="center"/>
+          </w:pPr>
+        </w:p>
+      </w:tc>
+    </w:tr>
+    <w:tr>
+      <w:tblPrEx>
+        <w:tblBorders>
+          <w:top w:val="single" w:sz="4" w:space="0" w:color="auto"/>
+          <w:left w:val="single" w:sz="4" w:space="0" w:color="auto"/>
+          <w:bottom w:val="single" w:sz="4" w:space="0" w:color="auto"/>
+          <w:right w:val="single" w:sz="4" w:space="0" w:color="auto"/>
+          <w:insideH w:val="single" w:sz="4" w:space="0" w:color="auto"/>
+          <w:insideV w:val="single" w:sz="4" w:space="0" w:color="auto"/>
+        </w:tblBorders>
+      </w:tblPrEx>
+      <w:tc>
+        <w:tcPr>
+          <w:tcW w:w="10632" w:type="dxa"/>
+          <w:gridSpan w:val="3"/>
+          <w:tcBorders>
+            <w:top w:val="nil"/>
+            <w:left w:val="nil"/>
+            <w:bottom w:val="nil"/>
+            <w:right w:val="nil"/>
+          </w:tcBorders>
+        </w:tcPr>
+        <w:p>
+          <w:pPr>
+            <w:pStyle w:val="Footer"/>
+            <w:tabs>
+              <w:tab w:val="clear" w:pos="4680"/>
+              <w:tab w:val="clear" w:pos="9360"/>
+              <w:tab w:val="left" w:pos="6072"/>
+              <w:tab w:val="left" w:pos="7020"/>
+            </w:tabs>
+            <w:jc w:val="center"/>
+          </w:pPr>
+          <w:sdt>
+            <w:sdtPr>
+              <w:alias w:val="#Nav: /Purchase_Header/CompanyAddress1"/>
+              <w:tag w:val="#Nav: Standard_Purchase_Order/1322"/>
+              <w:id w:val="1189331624"/>
+              <w:placeholder>
+                <w:docPart w:val="DefaultPlaceholder_-1854013440"/>
+              </w:placeholder>
+              <w:dataBinding w:prefixMappings="xmlns:ns0='urn:microsoft-dynamics-nav/reports/Standard_Purchase_Order/1322/'" w:xpath="/ns0:NavWordReportXmlPart[1]/ns0:Purchase_Header[1]/ns0:CompanyAddress1[1]" w:storeItemID="{87D04C01-A11F-4608-B8EC-EB9876D5B4B4}"/>
+              <w:text/>
+            </w:sdtPr>
+            <w:sdtEndPr/>
+            <w:sdtContent>
+              <w:r>
+                <w:t>CompanyAddress1</w:t>
+              </w:r>
+            </w:sdtContent>
+          </w:sdt>
+        </w:p>
+      </w:tc>
+    </w:tr>
+    <w:tr>
+      <w:tblPrEx>
+        <w:tblBorders>
+          <w:top w:val="single" w:sz="4" w:space="0" w:color="auto"/>
+          <w:left w:val="single" w:sz="4" w:space="0" w:color="auto"/>
+          <w:bottom w:val="single" w:sz="4" w:space="0" w:color="auto"/>
+          <w:right w:val="single" w:sz="4" w:space="0" w:color="auto"/>
+          <w:insideH w:val="single" w:sz="4" w:space="0" w:color="auto"/>
+          <w:insideV w:val="single" w:sz="4" w:space="0" w:color="auto"/>
+        </w:tblBorders>
+      </w:tblPrEx>
       <w:sdt>
         <w:sdtPr>
-          <w:alias w:val="#Nav: /Purchase_Header/CompanyEMail"/>
+          <w:alias w:val="#Nav: /Purchase_Header/CompanyAddress2"/>
           <w:tag w:val="#Nav: Standard_Purchase_Order/1322"/>
-          <w:id w:val="-921179310"/>
+          <w:id w:val="1350917210"/>
           <w:placeholder>
             <w:docPart w:val="DefaultPlaceholder_-1854013440"/>
           </w:placeholder>
-          <w:dataBinding w:prefixMappings="xmlns:ns0='urn:microsoft-dynamics-nav/reports/Standard_Purchase_Order/1322/'" w:xpath="/ns0:NavWordReportXmlPart[1]/ns0:Purchase_Header[1]/ns0:CompanyEMail[1]" w:storeItemID="{87D04C01-A11F-4608-B8EC-EB9876D5B4B4}"/>
+          <w:dataBinding w:prefixMappings="xmlns:ns0='urn:microsoft-dynamics-nav/reports/Standard_Purchase_Order/1322/'" w:xpath="/ns0:NavWordReportXmlPart[1]/ns0:Purchase_Header[1]/ns0:CompanyAddress2[1]" w:storeItemID="{87D04C01-A11F-4608-B8EC-EB9876D5B4B4}"/>
           <w:text/>
         </w:sdtPr>
         <w:sdtEndPr/>
         <w:sdtContent>
           <w:tc>
             <w:tcPr>
-              <w:tcW w:w="4118" w:type="dxa"/>
+              <w:tcW w:w="10632" w:type="dxa"/>
+              <w:gridSpan w:val="3"/>
+              <w:tcBorders>
+                <w:top w:val="nil"/>
+                <w:left w:val="nil"/>
+                <w:bottom w:val="nil"/>
+                <w:right w:val="nil"/>
+              </w:tcBorders>
             </w:tcPr>
             <w:p>
+              <w:pPr>
+                <w:pStyle w:val="Footer"/>
+                <w:tabs>
+                  <w:tab w:val="clear" w:pos="4680"/>
+                  <w:tab w:val="clear" w:pos="9360"/>
+                  <w:tab w:val="left" w:pos="7020"/>
+                </w:tabs>
+                <w:jc w:val="center"/>
+              </w:pPr>
               <w:r>
-                <w:t>CompanyEMail</w:t>
+                <w:t>CompanyAddress2</w:t>
+              </w:r>
+            </w:p>
+          </w:tc>
+        </w:sdtContent>
+      </w:sdt>
+    </w:tr>
+    <w:tr>
+      <w:tblPrEx>
+        <w:tblBorders>
+          <w:top w:val="single" w:sz="4" w:space="0" w:color="auto"/>
+          <w:left w:val="single" w:sz="4" w:space="0" w:color="auto"/>
+          <w:bottom w:val="single" w:sz="4" w:space="0" w:color="auto"/>
+          <w:right w:val="single" w:sz="4" w:space="0" w:color="auto"/>
+          <w:insideH w:val="single" w:sz="4" w:space="0" w:color="auto"/>
+          <w:insideV w:val="single" w:sz="4" w:space="0" w:color="auto"/>
+        </w:tblBorders>
+      </w:tblPrEx>
+      <w:sdt>
+        <w:sdtPr>
+          <w:alias w:val="#Nav: /Purchase_Header/CompanyAddress3"/>
+          <w:tag w:val="#Nav: Standard_Purchase_Order/1322"/>
+          <w:id w:val="-1968810784"/>
+          <w:placeholder>
+            <w:docPart w:val="DefaultPlaceholder_-1854013440"/>
+          </w:placeholder>
+          <w:dataBinding w:prefixMappings="xmlns:ns0='urn:microsoft-dynamics-nav/reports/Standard_Purchase_Order/1322/'" w:xpath="/ns0:NavWordReportXmlPart[1]/ns0:Purchase_Header[1]/ns0:CompanyAddress3[1]" w:storeItemID="{87D04C01-A11F-4608-B8EC-EB9876D5B4B4}"/>
+          <w:text/>
+        </w:sdtPr>
+        <w:sdtEndPr/>
+        <w:sdtContent>
+          <w:tc>
+            <w:tcPr>
+              <w:tcW w:w="10632" w:type="dxa"/>
+              <w:gridSpan w:val="3"/>
+              <w:tcBorders>
+                <w:top w:val="nil"/>
+                <w:left w:val="nil"/>
+                <w:bottom w:val="nil"/>
+                <w:right w:val="nil"/>
+              </w:tcBorders>
+            </w:tcPr>
+            <w:p>
+              <w:pPr>
+                <w:pStyle w:val="Footer"/>
+                <w:tabs>
+                  <w:tab w:val="clear" w:pos="4680"/>
+                  <w:tab w:val="clear" w:pos="9360"/>
+                  <w:tab w:val="left" w:pos="7020"/>
+                </w:tabs>
+                <w:jc w:val="center"/>
+              </w:pPr>
+              <w:r>
+                <w:t>CompanyAddress3</w:t>
+              </w:r>
+            </w:p>
+          </w:tc>
+        </w:sdtContent>
+      </w:sdt>
+    </w:tr>
+    <w:tr>
+      <w:tblPrEx>
+        <w:tblBorders>
+          <w:top w:val="single" w:sz="4" w:space="0" w:color="auto"/>
+          <w:left w:val="single" w:sz="4" w:space="0" w:color="auto"/>
+          <w:bottom w:val="single" w:sz="4" w:space="0" w:color="auto"/>
+          <w:right w:val="single" w:sz="4" w:space="0" w:color="auto"/>
+          <w:insideH w:val="single" w:sz="4" w:space="0" w:color="auto"/>
+          <w:insideV w:val="single" w:sz="4" w:space="0" w:color="auto"/>
+        </w:tblBorders>
+      </w:tblPrEx>
+      <w:sdt>
+        <w:sdtPr>
+          <w:alias w:val="#Nav: /Purchase_Header/CompanyAddress4"/>
+          <w:tag w:val="#Nav: Standard_Purchase_Order/1322"/>
+          <w:id w:val="-836768174"/>
+          <w:placeholder>
+            <w:docPart w:val="DefaultPlaceholder_-1854013440"/>
+          </w:placeholder>
+          <w:dataBinding w:prefixMappings="xmlns:ns0='urn:microsoft-dynamics-nav/reports/Standard_Purchase_Order/1322/'" w:xpath="/ns0:NavWordReportXmlPart[1]/ns0:Purchase_Header[1]/ns0:CompanyAddress4[1]" w:storeItemID="{87D04C01-A11F-4608-B8EC-EB9876D5B4B4}"/>
+          <w:text/>
+        </w:sdtPr>
+        <w:sdtEndPr/>
+        <w:sdtContent>
+          <w:tc>
+            <w:tcPr>
+              <w:tcW w:w="10632" w:type="dxa"/>
+              <w:gridSpan w:val="3"/>
+              <w:tcBorders>
+                <w:top w:val="nil"/>
+                <w:left w:val="nil"/>
+                <w:bottom w:val="nil"/>
+                <w:right w:val="nil"/>
+              </w:tcBorders>
+            </w:tcPr>
+            <w:p>
+              <w:pPr>
+                <w:pStyle w:val="Footer"/>
+                <w:tabs>
+                  <w:tab w:val="clear" w:pos="4680"/>
+                  <w:tab w:val="clear" w:pos="9360"/>
+                  <w:tab w:val="left" w:pos="7020"/>
+                </w:tabs>
+                <w:jc w:val="center"/>
+              </w:pPr>
+              <w:r>
+                <w:t>CompanyAddress4</w:t>
+              </w:r>
+            </w:p>
+          </w:tc>
+        </w:sdtContent>
+      </w:sdt>
+    </w:tr>
+    <w:tr>
+      <w:tblPrEx>
+        <w:tblBorders>
+          <w:top w:val="single" w:sz="4" w:space="0" w:color="auto"/>
+          <w:left w:val="single" w:sz="4" w:space="0" w:color="auto"/>
+          <w:bottom w:val="single" w:sz="4" w:space="0" w:color="auto"/>
+          <w:right w:val="single" w:sz="4" w:space="0" w:color="auto"/>
+          <w:insideH w:val="single" w:sz="4" w:space="0" w:color="auto"/>
+          <w:insideV w:val="single" w:sz="4" w:space="0" w:color="auto"/>
+        </w:tblBorders>
+      </w:tblPrEx>
+      <w:sdt>
+        <w:sdtPr>
+          <w:alias w:val="#Nav: /Purchase_Header/CompanyAddress5"/>
+          <w:tag w:val="#Nav: Standard_Purchase_Order/1322"/>
+          <w:id w:val="1529519844"/>
+          <w:placeholder>
+            <w:docPart w:val="DefaultPlaceholder_-1854013440"/>
+          </w:placeholder>
+          <w:dataBinding w:prefixMappings="xmlns:ns0='urn:microsoft-dynamics-nav/reports/Standard_Purchase_Order/1322/'" w:xpath="/ns0:NavWordReportXmlPart[1]/ns0:Purchase_Header[1]/ns0:CompanyAddress5[1]" w:storeItemID="{87D04C01-A11F-4608-B8EC-EB9876D5B4B4}"/>
+          <w:text/>
+        </w:sdtPr>
+        <w:sdtEndPr/>
+        <w:sdtContent>
+          <w:tc>
+            <w:tcPr>
+              <w:tcW w:w="10632" w:type="dxa"/>
+              <w:gridSpan w:val="3"/>
+              <w:tcBorders>
+                <w:top w:val="nil"/>
+                <w:left w:val="nil"/>
+                <w:bottom w:val="nil"/>
+                <w:right w:val="nil"/>
+              </w:tcBorders>
+            </w:tcPr>
+            <w:p>
+              <w:pPr>
+                <w:pStyle w:val="Footer"/>
+                <w:tabs>
+                  <w:tab w:val="clear" w:pos="4680"/>
+                  <w:tab w:val="clear" w:pos="9360"/>
+                  <w:tab w:val="left" w:pos="7020"/>
+                </w:tabs>
+                <w:jc w:val="center"/>
+              </w:pPr>
+              <w:r>
+                <w:t>CompanyAddress5</w:t>
+              </w:r>
+            </w:p>
+          </w:tc>
+        </w:sdtContent>
+      </w:sdt>
+    </w:tr>
+    <w:tr>
+      <w:tblPrEx>
+        <w:tblBorders>
+          <w:top w:val="single" w:sz="4" w:space="0" w:color="auto"/>
+          <w:left w:val="single" w:sz="4" w:space="0" w:color="auto"/>
+          <w:bottom w:val="single" w:sz="4" w:space="0" w:color="auto"/>
+          <w:right w:val="single" w:sz="4" w:space="0" w:color="auto"/>
+          <w:insideH w:val="single" w:sz="4" w:space="0" w:color="auto"/>
+          <w:insideV w:val="single" w:sz="4" w:space="0" w:color="auto"/>
+        </w:tblBorders>
+      </w:tblPrEx>
+      <w:sdt>
+        <w:sdtPr>
+          <w:alias w:val="#Nav: /Purchase_Header/CompanyAddress6"/>
+          <w:tag w:val="#Nav: Standard_Purchase_Order/1322"/>
+          <w:id w:val="-1154678231"/>
+          <w:placeholder>
+            <w:docPart w:val="DefaultPlaceholder_-1854013440"/>
+          </w:placeholder>
+          <w:dataBinding w:prefixMappings="xmlns:ns0='urn:microsoft-dynamics-nav/reports/Standard_Purchase_Order/1322/'" w:xpath="/ns0:NavWordReportXmlPart[1]/ns0:Purchase_Header[1]/ns0:CompanyAddress6[1]" w:storeItemID="{87D04C01-A11F-4608-B8EC-EB9876D5B4B4}"/>
+          <w:text/>
+        </w:sdtPr>
+        <w:sdtEndPr/>
+        <w:sdtContent>
+          <w:tc>
+            <w:tcPr>
+              <w:tcW w:w="10632" w:type="dxa"/>
+              <w:gridSpan w:val="3"/>
+              <w:tcBorders>
+                <w:top w:val="nil"/>
+                <w:left w:val="nil"/>
+                <w:bottom w:val="nil"/>
+                <w:right w:val="nil"/>
+              </w:tcBorders>
+            </w:tcPr>
+            <w:p>
+              <w:pPr>
+                <w:pStyle w:val="Footer"/>
+                <w:tabs>
+                  <w:tab w:val="clear" w:pos="4680"/>
+                  <w:tab w:val="clear" w:pos="9360"/>
+                  <w:tab w:val="left" w:pos="7020"/>
+                </w:tabs>
+                <w:jc w:val="center"/>
+              </w:pPr>
+              <w:r>
+                <w:t>CompanyAddress6</w:t>
               </w:r>
             </w:p>
           </w:tc>
@@ -3111,6 +3020,12 @@
   <w:p>
     <w:pPr>
       <w:pStyle w:val="Footer"/>
+      <w:tabs>
+        <w:tab w:val="clear" w:pos="4680"/>
+        <w:tab w:val="clear" w:pos="9360"/>
+        <w:tab w:val="left" w:pos="7020"/>
+      </w:tabs>
+      <w:jc w:val="center"/>
     </w:pPr>
   </w:p>
 </w:ftr>
@@ -3143,27 +3058,17 @@
 
 <file path=word/header1.xml><?xml version="1.0" encoding="utf-8"?>
 <w:hdr xmlns:wpc="http://schemas.microsoft.com/office/word/2010/wordprocessingCanvas" xmlns:cx="http://schemas.microsoft.com/office/drawing/2014/chartex" xmlns:cx1="http://schemas.microsoft.com/office/drawing/2015/9/8/chartex" xmlns:cx2="http://schemas.microsoft.com/office/drawing/2015/10/21/chartex" xmlns:cx3="http://schemas.microsoft.com/office/drawing/2016/5/9/chartex" xmlns:cx4="http://schemas.microsoft.com/office/drawing/2016/5/10/chartex" xmlns:cx5="http://schemas.microsoft.com/office/drawing/2016/5/11/chartex" xmlns:cx6="http://schemas.microsoft.com/office/drawing/2016/5/12/chartex" xmlns:cx7="http://schemas.microsoft.com/office/drawing/2016/5/13/chartex" xmlns:cx8="http://schemas.microsoft.com/office/drawing/2016/5/14/chartex" xmlns:mc="http://schemas.openxmlformats.org/markup-compatibility/2006" xmlns:aink="http://schemas.microsoft.com/office/drawing/2016/ink" xmlns:am3d="http://schemas.microsoft.com/office/drawing/2017/model3d" xmlns:o="urn:schemas-microsoft-com:office:office" xmlns:r="http://schemas.openxmlformats.org/officeDocument/2006/relationships" xmlns:m="http://schemas.openxmlformats.org/officeDocument/2006/math" xmlns:v="urn:schemas-microsoft-com:vml" xmlns:wp14="http://schemas.microsoft.com/office/word/2010/wordprocessingDrawing" xmlns:wp="http://schemas.openxmlformats.org/drawingml/2006/wordprocessingDrawing" xmlns:w10="urn:schemas-microsoft-com:office:word" xmlns:w="http://schemas.openxmlformats.org/wordprocessingml/2006/main" xmlns:w14="http://schemas.microsoft.com/office/word/2010/wordml" xmlns:w15="http://schemas.microsoft.com/office/word/2012/wordml" xmlns:w16cex="http://schemas.microsoft.com/office/word/2018/wordml/cex" xmlns:w16cid="http://schemas.microsoft.com/office/word/2016/wordml/cid" xmlns:w16="http://schemas.microsoft.com/office/word/2018/wordml" xmlns:w16sdtdh="http://schemas.microsoft.com/office/word/2020/wordml/sdtdatahash" xmlns:w16se="http://schemas.microsoft.com/office/word/2015/wordml/symex" xmlns:wpg="http://schemas.microsoft.com/office/word/2010/wordprocessingGroup" xmlns:wpi="http://schemas.microsoft.com/office/word/2010/wordprocessingInk" xmlns:wne="http://schemas.microsoft.com/office/word/2006/wordml" xmlns:wps="http://schemas.microsoft.com/office/word/2010/wordprocessingShape" mc:Ignorable="w14 w15 w16se w16cid w16 w16cex w16sdtdh wp14">
-  <w:p>
-    <w:pPr>
-      <w:pStyle w:val="Header"/>
-    </w:pPr>
-  </w:p>
-</w:hdr>
-</file>
-
-<file path=word/header2.xml><?xml version="1.0" encoding="utf-8"?>
-<w:hdr xmlns:wpc="http://schemas.microsoft.com/office/word/2010/wordprocessingCanvas" xmlns:cx="http://schemas.microsoft.com/office/drawing/2014/chartex" xmlns:cx1="http://schemas.microsoft.com/office/drawing/2015/9/8/chartex" xmlns:cx2="http://schemas.microsoft.com/office/drawing/2015/10/21/chartex" xmlns:cx3="http://schemas.microsoft.com/office/drawing/2016/5/9/chartex" xmlns:cx4="http://schemas.microsoft.com/office/drawing/2016/5/10/chartex" xmlns:cx5="http://schemas.microsoft.com/office/drawing/2016/5/11/chartex" xmlns:cx6="http://schemas.microsoft.com/office/drawing/2016/5/12/chartex" xmlns:cx7="http://schemas.microsoft.com/office/drawing/2016/5/13/chartex" xmlns:cx8="http://schemas.microsoft.com/office/drawing/2016/5/14/chartex" xmlns:mc="http://schemas.openxmlformats.org/markup-compatibility/2006" xmlns:aink="http://schemas.microsoft.com/office/drawing/2016/ink" xmlns:am3d="http://schemas.microsoft.com/office/drawing/2017/model3d" xmlns:o="urn:schemas-microsoft-com:office:office" xmlns:r="http://schemas.openxmlformats.org/officeDocument/2006/relationships" xmlns:m="http://schemas.openxmlformats.org/officeDocument/2006/math" xmlns:v="urn:schemas-microsoft-com:vml" xmlns:wp14="http://schemas.microsoft.com/office/word/2010/wordprocessingDrawing" xmlns:wp="http://schemas.openxmlformats.org/drawingml/2006/wordprocessingDrawing" xmlns:w10="urn:schemas-microsoft-com:office:word" xmlns:w="http://schemas.openxmlformats.org/wordprocessingml/2006/main" xmlns:w14="http://schemas.microsoft.com/office/word/2010/wordml" xmlns:w15="http://schemas.microsoft.com/office/word/2012/wordml" xmlns:w16cex="http://schemas.microsoft.com/office/word/2018/wordml/cex" xmlns:w16cid="http://schemas.microsoft.com/office/word/2016/wordml/cid" xmlns:w16="http://schemas.microsoft.com/office/word/2018/wordml" xmlns:w16sdtdh="http://schemas.microsoft.com/office/word/2020/wordml/sdtdatahash" xmlns:w16se="http://schemas.microsoft.com/office/word/2015/wordml/symex" xmlns:wpg="http://schemas.microsoft.com/office/word/2010/wordprocessingGroup" xmlns:wpi="http://schemas.microsoft.com/office/word/2010/wordprocessingInk" xmlns:wne="http://schemas.microsoft.com/office/word/2006/wordml" xmlns:wps="http://schemas.microsoft.com/office/word/2010/wordprocessingShape" mc:Ignorable="w14 w15 w16se w16cid w16 w16cex w16sdtdh wp14">
   <w:tbl>
     <w:tblPr>
       <w:tblStyle w:val="TableGrid"/>
       <w:tblW w:w="5000" w:type="pct"/>
       <w:tblBorders>
-        <w:top w:val="none" w:color="auto" w:sz="0" w:space="0"/>
-        <w:left w:val="none" w:color="auto" w:sz="0" w:space="0"/>
-        <w:bottom w:val="none" w:color="auto" w:sz="0" w:space="0"/>
-        <w:right w:val="none" w:color="auto" w:sz="0" w:space="0"/>
-        <w:insideH w:val="none" w:color="auto" w:sz="0" w:space="0"/>
-        <w:insideV w:val="none" w:color="auto" w:sz="0" w:space="0"/>
+        <w:top w:val="none" w:sz="0" w:space="0" w:color="auto"/>
+        <w:left w:val="none" w:sz="0" w:space="0" w:color="auto"/>
+        <w:bottom w:val="none" w:sz="0" w:space="0" w:color="auto"/>
+        <w:right w:val="none" w:sz="0" w:space="0" w:color="auto"/>
+        <w:insideH w:val="none" w:sz="0" w:space="0" w:color="auto"/>
+        <w:insideV w:val="none" w:sz="0" w:space="0" w:color="auto"/>
       </w:tblBorders>
       <w:tblCellMar>
         <w:left w:w="0" w:type="dxa"/>
@@ -3207,6 +3112,7 @@
             </w:sdtPr>
             <w:sdtEndPr/>
             <w:sdtContent>
+              <w:proofErr w:type="spellStart"/>
               <w:r>
                 <w:rPr>
                   <w:rFonts w:asciiTheme="minorHAnsi" w:hAnsiTheme="minorHAnsi" w:cstheme="minorHAnsi"/>
@@ -3215,6 +3121,7 @@
                 </w:rPr>
                 <w:t>DocumentTitle_Lbl</w:t>
               </w:r>
+              <w:proofErr w:type="spellEnd"/>
             </w:sdtContent>
           </w:sdt>
           <w:r>
@@ -3243,6 +3150,7 @@
             </w:sdtPr>
             <w:sdtEndPr/>
             <w:sdtContent>
+              <w:proofErr w:type="spellStart"/>
               <w:r>
                 <w:rPr>
                   <w:rFonts w:asciiTheme="minorHAnsi" w:hAnsiTheme="minorHAnsi" w:cstheme="minorHAnsi"/>
@@ -3251,6 +3159,7 @@
                 </w:rPr>
                 <w:t>No_PurchHeader</w:t>
               </w:r>
+              <w:proofErr w:type="spellEnd"/>
             </w:sdtContent>
           </w:sdt>
         </w:p>
@@ -3279,6 +3188,7 @@
                   <w:szCs w:val="22"/>
                 </w:rPr>
               </w:pPr>
+              <w:proofErr w:type="spellStart"/>
               <w:r>
                 <w:rPr>
                   <w:rFonts w:cstheme="minorHAnsi"/>
@@ -3286,6 +3196,7 @@
                 </w:rPr>
                 <w:t>DocumentDate</w:t>
               </w:r>
+              <w:proofErr w:type="spellEnd"/>
             </w:p>
           </w:sdtContent>
         </w:sdt>
@@ -3312,12 +3223,14 @@
             </w:sdtPr>
             <w:sdtEndPr/>
             <w:sdtContent>
+              <w:proofErr w:type="spellStart"/>
               <w:r>
                 <w:rPr>
                   <w:rFonts w:cstheme="minorHAnsi"/>
                 </w:rPr>
                 <w:t>Page_Lbl</w:t>
               </w:r>
+              <w:proofErr w:type="spellEnd"/>
             </w:sdtContent>
           </w:sdt>
           <w:r>
@@ -3427,19 +3340,19 @@
 </w:hdr>
 </file>
 
-<file path=word/header3.xml><?xml version="1.0" encoding="utf-8"?>
-<w:hdr xmlns:a="http://schemas.openxmlformats.org/drawingml/2006/main" xmlns:pic="http://schemas.openxmlformats.org/drawingml/2006/picture" xmlns:wpc="http://schemas.microsoft.com/office/word/2010/wordprocessingCanvas" xmlns:cx="http://schemas.microsoft.com/office/drawing/2014/chartex" xmlns:cx1="http://schemas.microsoft.com/office/drawing/2015/9/8/chartex" xmlns:cx2="http://schemas.microsoft.com/office/drawing/2015/10/21/chartex" xmlns:cx3="http://schemas.microsoft.com/office/drawing/2016/5/9/chartex" xmlns:cx4="http://schemas.microsoft.com/office/drawing/2016/5/10/chartex" xmlns:cx5="http://schemas.microsoft.com/office/drawing/2016/5/11/chartex" xmlns:cx6="http://schemas.microsoft.com/office/drawing/2016/5/12/chartex" xmlns:cx7="http://schemas.microsoft.com/office/drawing/2016/5/13/chartex" xmlns:cx8="http://schemas.microsoft.com/office/drawing/2016/5/14/chartex" xmlns:mc="http://schemas.openxmlformats.org/markup-compatibility/2006" xmlns:aink="http://schemas.microsoft.com/office/drawing/2016/ink" xmlns:am3d="http://schemas.microsoft.com/office/drawing/2017/model3d" xmlns:o="urn:schemas-microsoft-com:office:office" xmlns:r="http://schemas.openxmlformats.org/officeDocument/2006/relationships" xmlns:m="http://schemas.openxmlformats.org/officeDocument/2006/math" xmlns:v="urn:schemas-microsoft-com:vml" xmlns:wp14="http://schemas.microsoft.com/office/word/2010/wordprocessingDrawing" xmlns:wp="http://schemas.openxmlformats.org/drawingml/2006/wordprocessingDrawing" xmlns:w10="urn:schemas-microsoft-com:office:word" xmlns:w="http://schemas.openxmlformats.org/wordprocessingml/2006/main" xmlns:w14="http://schemas.microsoft.com/office/word/2010/wordml" xmlns:w15="http://schemas.microsoft.com/office/word/2012/wordml" xmlns:w16cex="http://schemas.microsoft.com/office/word/2018/wordml/cex" xmlns:w16cid="http://schemas.microsoft.com/office/word/2016/wordml/cid" xmlns:w16="http://schemas.microsoft.com/office/word/2018/wordml" xmlns:w16sdtdh="http://schemas.microsoft.com/office/word/2020/wordml/sdtdatahash" xmlns:w16se="http://schemas.microsoft.com/office/word/2015/wordml/symex" xmlns:wpg="http://schemas.microsoft.com/office/word/2010/wordprocessingGroup" xmlns:wpi="http://schemas.microsoft.com/office/word/2010/wordprocessingInk" xmlns:wne="http://schemas.microsoft.com/office/word/2006/wordml" xmlns:wps="http://schemas.microsoft.com/office/word/2010/wordprocessingShape" mc:Ignorable="w14 w15 w16se w16cid w16 w16cex w16sdtdh wp14">
+<file path=word/header2.xml><?xml version="1.0" encoding="utf-8"?>
+<w:hdr xmlns:wpc="http://schemas.microsoft.com/office/word/2010/wordprocessingCanvas" xmlns:cx="http://schemas.microsoft.com/office/drawing/2014/chartex" xmlns:cx1="http://schemas.microsoft.com/office/drawing/2015/9/8/chartex" xmlns:cx2="http://schemas.microsoft.com/office/drawing/2015/10/21/chartex" xmlns:cx3="http://schemas.microsoft.com/office/drawing/2016/5/9/chartex" xmlns:cx4="http://schemas.microsoft.com/office/drawing/2016/5/10/chartex" xmlns:cx5="http://schemas.microsoft.com/office/drawing/2016/5/11/chartex" xmlns:cx6="http://schemas.microsoft.com/office/drawing/2016/5/12/chartex" xmlns:cx7="http://schemas.microsoft.com/office/drawing/2016/5/13/chartex" xmlns:cx8="http://schemas.microsoft.com/office/drawing/2016/5/14/chartex" xmlns:mc="http://schemas.openxmlformats.org/markup-compatibility/2006" xmlns:aink="http://schemas.microsoft.com/office/drawing/2016/ink" xmlns:am3d="http://schemas.microsoft.com/office/drawing/2017/model3d" xmlns:o="urn:schemas-microsoft-com:office:office" xmlns:r="http://schemas.openxmlformats.org/officeDocument/2006/relationships" xmlns:m="http://schemas.openxmlformats.org/officeDocument/2006/math" xmlns:v="urn:schemas-microsoft-com:vml" xmlns:wp14="http://schemas.microsoft.com/office/word/2010/wordprocessingDrawing" xmlns:wp="http://schemas.openxmlformats.org/drawingml/2006/wordprocessingDrawing" xmlns:w10="urn:schemas-microsoft-com:office:word" xmlns:w="http://schemas.openxmlformats.org/wordprocessingml/2006/main" xmlns:w14="http://schemas.microsoft.com/office/word/2010/wordml" xmlns:w15="http://schemas.microsoft.com/office/word/2012/wordml" xmlns:w16cex="http://schemas.microsoft.com/office/word/2018/wordml/cex" xmlns:w16cid="http://schemas.microsoft.com/office/word/2016/wordml/cid" xmlns:w16="http://schemas.microsoft.com/office/word/2018/wordml" xmlns:w16sdtdh="http://schemas.microsoft.com/office/word/2020/wordml/sdtdatahash" xmlns:w16se="http://schemas.microsoft.com/office/word/2015/wordml/symex" xmlns:wpg="http://schemas.microsoft.com/office/word/2010/wordprocessingGroup" xmlns:wpi="http://schemas.microsoft.com/office/word/2010/wordprocessingInk" xmlns:wne="http://schemas.microsoft.com/office/word/2006/wordml" xmlns:wps="http://schemas.microsoft.com/office/word/2010/wordprocessingShape" mc:Ignorable="w14 w15 w16se w16cid w16 w16cex w16sdtdh wp14">
   <w:tbl>
     <w:tblPr>
       <w:tblStyle w:val="TableGrid"/>
       <w:tblW w:w="5000" w:type="pct"/>
       <w:tblBorders>
-        <w:top w:val="none" w:color="auto" w:sz="0" w:space="0"/>
-        <w:left w:val="none" w:color="auto" w:sz="0" w:space="0"/>
-        <w:bottom w:val="none" w:color="auto" w:sz="0" w:space="0"/>
-        <w:right w:val="none" w:color="auto" w:sz="0" w:space="0"/>
-        <w:insideH w:val="none" w:color="auto" w:sz="0" w:space="0"/>
-        <w:insideV w:val="none" w:color="auto" w:sz="0" w:space="0"/>
+        <w:top w:val="none" w:sz="0" w:space="0" w:color="auto"/>
+        <w:left w:val="none" w:sz="0" w:space="0" w:color="auto"/>
+        <w:bottom w:val="none" w:sz="0" w:space="0" w:color="auto"/>
+        <w:right w:val="none" w:sz="0" w:space="0" w:color="auto"/>
+        <w:insideH w:val="none" w:sz="0" w:space="0" w:color="auto"/>
+        <w:insideV w:val="none" w:sz="0" w:space="0" w:color="auto"/>
       </w:tblBorders>
       <w:tblCellMar>
         <w:left w:w="0" w:type="dxa"/>
@@ -3473,9 +3386,11 @@
             </w:sdtPr>
             <w:sdtEndPr/>
             <w:sdtContent>
+              <w:proofErr w:type="spellStart"/>
               <w:r>
                 <w:t>DocumentTitle_Lbl</w:t>
               </w:r>
+              <w:proofErr w:type="spellEnd"/>
             </w:sdtContent>
           </w:sdt>
           <w:r>
@@ -3494,9 +3409,11 @@
             </w:sdtPr>
             <w:sdtEndPr/>
             <w:sdtContent>
+              <w:proofErr w:type="spellStart"/>
               <w:r>
                 <w:t>No_PurchHeader</w:t>
               </w:r>
+              <w:proofErr w:type="spellEnd"/>
             </w:sdtContent>
           </w:sdt>
         </w:p>
@@ -3517,9 +3434,11 @@
               <w:pPr>
                 <w:pStyle w:val="Subtitle"/>
               </w:pPr>
+              <w:proofErr w:type="spellStart"/>
               <w:r>
                 <w:t>DocumentDate</w:t>
               </w:r>
+              <w:proofErr w:type="spellEnd"/>
             </w:p>
           </w:sdtContent>
         </w:sdt>
@@ -3540,9 +3459,11 @@
             </w:sdtPr>
             <w:sdtEndPr/>
             <w:sdtContent>
+              <w:proofErr w:type="spellStart"/>
               <w:r>
                 <w:t>Page_Lbl</w:t>
               </w:r>
+              <w:proofErr w:type="spellEnd"/>
             </w:sdtContent>
           </w:sdt>
           <w:r>
@@ -4453,209 +4374,6 @@
     </w:docPart>
     <w:docPart>
       <w:docPartPr>
-        <w:name w:val="91B5E8ABC584427DAE793DF6A8F4A35A"/>
-        <w:category>
-          <w:name w:val="General"/>
-          <w:gallery w:val="placeholder"/>
-        </w:category>
-        <w:types>
-          <w:type w:val="bbPlcHdr"/>
-        </w:types>
-        <w:behaviors>
-          <w:behavior w:val="content"/>
-        </w:behaviors>
-        <w:guid w:val="{0FD5FE07-11CF-4F21-94CD-227D0B82C25F}"/>
-      </w:docPartPr>
-      <w:docPartBody>
-        <w:p>
-          <w:pPr>
-            <w:pStyle w:val="91B5E8ABC584427DAE793DF6A8F4A35A"/>
-          </w:pPr>
-          <w:r>
-            <w:rPr>
-              <w:rStyle w:val="PlaceholderText"/>
-            </w:rPr>
-            <w:t>Click or tap here to enter text.</w:t>
-          </w:r>
-        </w:p>
-      </w:docPartBody>
-    </w:docPart>
-    <w:docPart>
-      <w:docPartPr>
-        <w:name w:val="598DD3ABF51348559E5D6211D2ACE404"/>
-        <w:category>
-          <w:name w:val="General"/>
-          <w:gallery w:val="placeholder"/>
-        </w:category>
-        <w:types>
-          <w:type w:val="bbPlcHdr"/>
-        </w:types>
-        <w:behaviors>
-          <w:behavior w:val="content"/>
-        </w:behaviors>
-        <w:guid w:val="{F94DA2D6-B749-4415-B17A-9D7DD976941A}"/>
-      </w:docPartPr>
-      <w:docPartBody>
-        <w:p>
-          <w:pPr>
-            <w:pStyle w:val="598DD3ABF51348559E5D6211D2ACE404"/>
-          </w:pPr>
-          <w:r>
-            <w:rPr>
-              <w:rStyle w:val="PlaceholderText"/>
-            </w:rPr>
-            <w:t>Click or tap here to enter text.</w:t>
-          </w:r>
-        </w:p>
-      </w:docPartBody>
-    </w:docPart>
-    <w:docPart>
-      <w:docPartPr>
-        <w:name w:val="7D9E37430DCB48BF9C7F29F1AE4E21D0"/>
-        <w:category>
-          <w:name w:val="General"/>
-          <w:gallery w:val="placeholder"/>
-        </w:category>
-        <w:types>
-          <w:type w:val="bbPlcHdr"/>
-        </w:types>
-        <w:behaviors>
-          <w:behavior w:val="content"/>
-        </w:behaviors>
-        <w:guid w:val="{16A0F974-9C0C-4FDC-B512-4436D2AC755F}"/>
-      </w:docPartPr>
-      <w:docPartBody>
-        <w:p>
-          <w:pPr>
-            <w:pStyle w:val="7D9E37430DCB48BF9C7F29F1AE4E21D0"/>
-          </w:pPr>
-          <w:r>
-            <w:rPr>
-              <w:rStyle w:val="PlaceholderText"/>
-            </w:rPr>
-            <w:t>Click or tap here to enter text.</w:t>
-          </w:r>
-        </w:p>
-      </w:docPartBody>
-    </w:docPart>
-    <w:docPart>
-      <w:docPartPr>
-        <w:name w:val="8A02928710804C16ABBDEF5544AE5693"/>
-        <w:category>
-          <w:name w:val="General"/>
-          <w:gallery w:val="placeholder"/>
-        </w:category>
-        <w:types>
-          <w:type w:val="bbPlcHdr"/>
-        </w:types>
-        <w:behaviors>
-          <w:behavior w:val="content"/>
-        </w:behaviors>
-        <w:guid w:val="{C8A3DF3C-1204-4C0E-BD34-856E2CF6149B}"/>
-      </w:docPartPr>
-      <w:docPartBody>
-        <w:p>
-          <w:pPr>
-            <w:pStyle w:val="8A02928710804C16ABBDEF5544AE5693"/>
-          </w:pPr>
-          <w:r>
-            <w:rPr>
-              <w:rStyle w:val="PlaceholderText"/>
-            </w:rPr>
-            <w:t>Click or tap here to enter text.</w:t>
-          </w:r>
-        </w:p>
-      </w:docPartBody>
-    </w:docPart>
-    <w:docPart>
-      <w:docPartPr>
-        <w:name w:val="C3C8F42419BC4CF19A81C875FEB126C8"/>
-        <w:category>
-          <w:name w:val="General"/>
-          <w:gallery w:val="placeholder"/>
-        </w:category>
-        <w:types>
-          <w:type w:val="bbPlcHdr"/>
-        </w:types>
-        <w:behaviors>
-          <w:behavior w:val="content"/>
-        </w:behaviors>
-        <w:guid w:val="{40142950-5CE4-4CD2-81BC-B217EF8D5563}"/>
-      </w:docPartPr>
-      <w:docPartBody>
-        <w:p>
-          <w:pPr>
-            <w:pStyle w:val="C3C8F42419BC4CF19A81C875FEB126C8"/>
-          </w:pPr>
-          <w:r>
-            <w:rPr>
-              <w:rStyle w:val="PlaceholderText"/>
-            </w:rPr>
-            <w:t>Click or tap here to enter text.</w:t>
-          </w:r>
-        </w:p>
-      </w:docPartBody>
-    </w:docPart>
-    <w:docPart>
-      <w:docPartPr>
-        <w:name w:val="644575690FA0464D847145EF11CA0989"/>
-        <w:category>
-          <w:name w:val="General"/>
-          <w:gallery w:val="placeholder"/>
-        </w:category>
-        <w:types>
-          <w:type w:val="bbPlcHdr"/>
-        </w:types>
-        <w:behaviors>
-          <w:behavior w:val="content"/>
-        </w:behaviors>
-        <w:guid w:val="{89A54C1D-6546-4473-9AE2-F3F4A8A3FBA3}"/>
-      </w:docPartPr>
-      <w:docPartBody>
-        <w:p>
-          <w:pPr>
-            <w:pStyle w:val="644575690FA0464D847145EF11CA0989"/>
-          </w:pPr>
-          <w:r>
-            <w:rPr>
-              <w:rStyle w:val="PlaceholderText"/>
-            </w:rPr>
-            <w:t>Click or tap here to enter text.</w:t>
-          </w:r>
-        </w:p>
-      </w:docPartBody>
-    </w:docPart>
-    <w:docPart>
-      <w:docPartPr>
-        <w:name w:val="B8F3BA27E3374E15A18EF017A46592C4"/>
-        <w:category>
-          <w:name w:val="General"/>
-          <w:gallery w:val="placeholder"/>
-        </w:category>
-        <w:types>
-          <w:type w:val="bbPlcHdr"/>
-        </w:types>
-        <w:behaviors>
-          <w:behavior w:val="content"/>
-        </w:behaviors>
-        <w:guid w:val="{BFBD9862-E6A9-4FAD-A742-FB709219D78B}"/>
-      </w:docPartPr>
-      <w:docPartBody>
-        <w:p>
-          <w:pPr>
-            <w:pStyle w:val="B8F3BA27E3374E15A18EF017A46592C4"/>
-          </w:pPr>
-          <w:r>
-            <w:rPr>
-              <w:rStyle w:val="PlaceholderText"/>
-            </w:rPr>
-            <w:t>Click or tap here to enter text.</w:t>
-          </w:r>
-        </w:p>
-      </w:docPartBody>
-    </w:docPart>
-    <w:docPart>
-      <w:docPartPr>
         <w:name w:val="9485722AD625498C8BC2196EF140A656"/>
         <w:category>
           <w:name w:val="General"/>
@@ -5002,6 +4720,64 @@
         </w:p>
       </w:docPartBody>
     </w:docPart>
+    <w:docPart>
+      <w:docPartPr>
+        <w:name w:val="07F282B309054205B663C44C3FB8D0E2"/>
+        <w:category>
+          <w:name w:val="General"/>
+          <w:gallery w:val="placeholder"/>
+        </w:category>
+        <w:types>
+          <w:type w:val="bbPlcHdr"/>
+        </w:types>
+        <w:behaviors>
+          <w:behavior w:val="content"/>
+        </w:behaviors>
+        <w:guid w:val="{3E288309-365F-4393-9927-FAAF569E200D}"/>
+      </w:docPartPr>
+      <w:docPartBody>
+        <w:p>
+          <w:pPr>
+            <w:pStyle w:val="07F282B309054205B663C44C3FB8D0E2"/>
+          </w:pPr>
+          <w:r>
+            <w:rPr>
+              <w:rStyle w:val="PlaceholderText"/>
+            </w:rPr>
+            <w:t>Click or tap here to enter text.</w:t>
+          </w:r>
+        </w:p>
+      </w:docPartBody>
+    </w:docPart>
+    <w:docPart>
+      <w:docPartPr>
+        <w:name w:val="3E9E45F4A0874C6B9B6BE52F88B3B3BC"/>
+        <w:category>
+          <w:name w:val="General"/>
+          <w:gallery w:val="placeholder"/>
+        </w:category>
+        <w:types>
+          <w:type w:val="bbPlcHdr"/>
+        </w:types>
+        <w:behaviors>
+          <w:behavior w:val="content"/>
+        </w:behaviors>
+        <w:guid w:val="{B15CB31C-808A-405D-8C75-7B4D75699412}"/>
+      </w:docPartPr>
+      <w:docPartBody>
+        <w:p>
+          <w:pPr>
+            <w:pStyle w:val="3E9E45F4A0874C6B9B6BE52F88B3B3BC"/>
+          </w:pPr>
+          <w:r>
+            <w:rPr>
+              <w:rStyle w:val="PlaceholderText"/>
+            </w:rPr>
+            <w:t>Click or tap here to enter text.</w:t>
+          </w:r>
+        </w:p>
+      </w:docPartBody>
+    </w:docPart>
   </w:docParts>
 </w:glossaryDocument>
 </file>
@@ -5054,6 +4830,7 @@
     <w:rsid w:val="000524FD"/>
     <w:rsid w:val="00065643"/>
     <w:rsid w:val="0008782E"/>
+    <w:rsid w:val="000D7F2C"/>
     <w:rsid w:val="000E70CA"/>
     <w:rsid w:val="00111379"/>
     <w:rsid w:val="00140901"/>
@@ -5070,15 +4847,18 @@
     <w:rsid w:val="002F0F71"/>
     <w:rsid w:val="002F228D"/>
     <w:rsid w:val="0031294D"/>
+    <w:rsid w:val="0034551C"/>
     <w:rsid w:val="0037797B"/>
     <w:rsid w:val="00377D7B"/>
     <w:rsid w:val="003B4E73"/>
     <w:rsid w:val="003E39BD"/>
     <w:rsid w:val="004A6305"/>
+    <w:rsid w:val="004D42B5"/>
     <w:rsid w:val="0052071E"/>
     <w:rsid w:val="005954E4"/>
     <w:rsid w:val="005C05B6"/>
     <w:rsid w:val="005F14B1"/>
+    <w:rsid w:val="005F5FD5"/>
     <w:rsid w:val="006427AC"/>
     <w:rsid w:val="00672748"/>
     <w:rsid w:val="00676164"/>
@@ -5593,7 +5373,7 @@
     <w:basedOn w:val="DefaultParagraphFont"/>
     <w:uiPriority w:val="99"/>
     <w:semiHidden/>
-    <w:rsid w:val="00D12AB0"/>
+    <w:rsid w:val="005F5FD5"/>
     <w:rPr>
       <w:color w:val="808080"/>
     </w:rPr>
@@ -5605,181 +5385,20 @@
       <w:lang w:val="en-CA" w:eastAsia="en-CA"/>
     </w:rPr>
   </w:style>
-  <w:style w:type="paragraph" w:customStyle="1" w:styleId="91B5E8ABC584427DAE793DF6A8F4A35A">
-    <w:name w:val="91B5E8ABC584427DAE793DF6A8F4A35A"/>
-    <w:rsid w:val="00845ABD"/>
-  </w:style>
-  <w:style w:type="paragraph" w:customStyle="1" w:styleId="598DD3ABF51348559E5D6211D2ACE404">
-    <w:name w:val="598DD3ABF51348559E5D6211D2ACE404"/>
-    <w:rsid w:val="00845ABD"/>
-  </w:style>
-  <w:style w:type="paragraph" w:customStyle="1" w:styleId="7D9E37430DCB48BF9C7F29F1AE4E21D0">
-    <w:name w:val="7D9E37430DCB48BF9C7F29F1AE4E21D0"/>
-    <w:rsid w:val="00845ABD"/>
-  </w:style>
-  <w:style w:type="paragraph" w:customStyle="1" w:styleId="8A02928710804C16ABBDEF5544AE5693">
-    <w:name w:val="8A02928710804C16ABBDEF5544AE5693"/>
-    <w:rsid w:val="00845ABD"/>
-  </w:style>
-  <w:style w:type="paragraph" w:customStyle="1" w:styleId="C3C8F42419BC4CF19A81C875FEB126C8">
-    <w:name w:val="C3C8F42419BC4CF19A81C875FEB126C8"/>
-    <w:rsid w:val="00845ABD"/>
-  </w:style>
-  <w:style w:type="paragraph" w:customStyle="1" w:styleId="644575690FA0464D847145EF11CA0989">
-    <w:name w:val="644575690FA0464D847145EF11CA0989"/>
-    <w:rsid w:val="00845ABD"/>
-  </w:style>
-  <w:style w:type="paragraph" w:customStyle="1" w:styleId="B8F3BA27E3374E15A18EF017A46592C4">
-    <w:name w:val="B8F3BA27E3374E15A18EF017A46592C4"/>
-    <w:rsid w:val="00845ABD"/>
-  </w:style>
   <w:style w:type="paragraph" w:customStyle="1" w:styleId="9485722AD625498C8BC2196EF140A656">
     <w:name w:val="9485722AD625498C8BC2196EF140A656"/>
     <w:rsid w:val="00C02972"/>
   </w:style>
-  <w:style w:type="paragraph" w:customStyle="1" w:styleId="DC3729A310A041B38CBAA492A9EAF389">
-    <w:name w:val="DC3729A310A041B38CBAA492A9EAF389"/>
-    <w:rsid w:val="00160AD2"/>
-  </w:style>
-  <w:style w:type="paragraph" w:customStyle="1" w:styleId="9679D947C87C41E49BFF2C517421541B">
-    <w:name w:val="9679D947C87C41E49BFF2C517421541B"/>
-    <w:rsid w:val="00160AD2"/>
-  </w:style>
-  <w:style w:type="paragraph" w:customStyle="1" w:styleId="1AA8A355CD3F4B779E1FB91F6873FBA0">
-    <w:name w:val="1AA8A355CD3F4B779E1FB91F6873FBA0"/>
-    <w:rsid w:val="00160AD2"/>
-  </w:style>
-  <w:style w:type="paragraph" w:customStyle="1" w:styleId="19E464F5B8C04D8E883721A03DDA6EB9">
-    <w:name w:val="19E464F5B8C04D8E883721A03DDA6EB9"/>
-    <w:rsid w:val="00FE5710"/>
-  </w:style>
-  <w:style w:type="paragraph" w:customStyle="1" w:styleId="7FEECE5F513646ACA7D97489C86C5B51">
-    <w:name w:val="7FEECE5F513646ACA7D97489C86C5B51"/>
-    <w:rsid w:val="00FE5710"/>
-  </w:style>
-  <w:style w:type="paragraph" w:customStyle="1" w:styleId="5D5878EAFB77474EA4AAF3C98D2DB113">
-    <w:name w:val="5D5878EAFB77474EA4AAF3C98D2DB113"/>
-    <w:rsid w:val="00FE5710"/>
-  </w:style>
-  <w:style w:type="paragraph" w:customStyle="1" w:styleId="155146DD3356445FAB8A3E4C1886A1B7">
-    <w:name w:val="155146DD3356445FAB8A3E4C1886A1B7"/>
-    <w:rsid w:val="00FE5710"/>
-  </w:style>
-  <w:style w:type="paragraph" w:customStyle="1" w:styleId="0B8CF8D3E75440A3B8062E6B1E067A73">
-    <w:name w:val="0B8CF8D3E75440A3B8062E6B1E067A73"/>
-    <w:rsid w:val="00D12AB0"/>
+  <w:style w:type="paragraph" w:customStyle="1" w:styleId="07F282B309054205B663C44C3FB8D0E2">
+    <w:name w:val="07F282B309054205B663C44C3FB8D0E2"/>
+    <w:rsid w:val="005F5FD5"/>
     <w:rPr>
       <w:lang w:val="en-CA" w:eastAsia="en-CA"/>
     </w:rPr>
   </w:style>
-  <w:style w:type="paragraph" w:customStyle="1" w:styleId="57BF002E8A3342578D225EE493CC15B7">
-    <w:name w:val="57BF002E8A3342578D225EE493CC15B7"/>
-    <w:rsid w:val="00D12AB0"/>
-    <w:rPr>
-      <w:lang w:val="en-CA" w:eastAsia="en-CA"/>
-    </w:rPr>
-  </w:style>
-  <w:style w:type="paragraph" w:customStyle="1" w:styleId="8D3645CA15E346DB8953D0E1BF097F72">
-    <w:name w:val="8D3645CA15E346DB8953D0E1BF097F72"/>
-    <w:rsid w:val="00D12AB0"/>
-    <w:rPr>
-      <w:lang w:val="en-CA" w:eastAsia="en-CA"/>
-    </w:rPr>
-  </w:style>
-  <w:style w:type="paragraph" w:customStyle="1" w:styleId="09CA5872EBC5423AB32A4BD121C9FA1F">
-    <w:name w:val="09CA5872EBC5423AB32A4BD121C9FA1F"/>
-    <w:rsid w:val="00D12AB0"/>
-    <w:rPr>
-      <w:lang w:val="en-CA" w:eastAsia="en-CA"/>
-    </w:rPr>
-  </w:style>
-  <w:style w:type="paragraph" w:customStyle="1" w:styleId="A55757B0D2A34768B07D99A110262003">
-    <w:name w:val="A55757B0D2A34768B07D99A110262003"/>
-    <w:rsid w:val="00D12AB0"/>
-    <w:rPr>
-      <w:lang w:val="en-CA" w:eastAsia="en-CA"/>
-    </w:rPr>
-  </w:style>
-  <w:style w:type="paragraph" w:customStyle="1" w:styleId="6E8C8C9C0DBF4646826F293A12FA3E94">
-    <w:name w:val="6E8C8C9C0DBF4646826F293A12FA3E94"/>
-    <w:rsid w:val="00D12AB0"/>
-    <w:rPr>
-      <w:lang w:val="en-CA" w:eastAsia="en-CA"/>
-    </w:rPr>
-  </w:style>
-  <w:style w:type="paragraph" w:customStyle="1" w:styleId="0D95C970019845168BEEEE424266C9CB">
-    <w:name w:val="0D95C970019845168BEEEE424266C9CB"/>
-    <w:rsid w:val="00D12AB0"/>
-    <w:rPr>
-      <w:lang w:val="en-CA" w:eastAsia="en-CA"/>
-    </w:rPr>
-  </w:style>
-  <w:style w:type="paragraph" w:customStyle="1" w:styleId="9D77C6C71C154E9FA8ECE693D0E62DDA">
-    <w:name w:val="9D77C6C71C154E9FA8ECE693D0E62DDA"/>
-    <w:rsid w:val="00D12AB0"/>
-    <w:rPr>
-      <w:lang w:val="en-CA" w:eastAsia="en-CA"/>
-    </w:rPr>
-  </w:style>
-  <w:style w:type="paragraph" w:customStyle="1" w:styleId="B64D282F6A4B490AAD56946D3F459C98">
-    <w:name w:val="B64D282F6A4B490AAD56946D3F459C98"/>
-    <w:rsid w:val="00D12AB0"/>
-    <w:rPr>
-      <w:lang w:val="en-CA" w:eastAsia="en-CA"/>
-    </w:rPr>
-  </w:style>
-  <w:style w:type="paragraph" w:customStyle="1" w:styleId="08C2E2BA2FE146B49EDD43CF58204A61">
-    <w:name w:val="08C2E2BA2FE146B49EDD43CF58204A61"/>
-    <w:rsid w:val="00D12AB0"/>
-    <w:rPr>
-      <w:lang w:val="en-CA" w:eastAsia="en-CA"/>
-    </w:rPr>
-  </w:style>
-  <w:style w:type="paragraph" w:customStyle="1" w:styleId="12C67C7E475645EAB7963F9159362B99">
-    <w:name w:val="12C67C7E475645EAB7963F9159362B99"/>
-    <w:rsid w:val="00D12AB0"/>
-    <w:rPr>
-      <w:lang w:val="en-CA" w:eastAsia="en-CA"/>
-    </w:rPr>
-  </w:style>
-  <w:style w:type="paragraph" w:customStyle="1" w:styleId="5E5F10FBD702491F9E61067A46DF6F90">
-    <w:name w:val="5E5F10FBD702491F9E61067A46DF6F90"/>
-    <w:rsid w:val="00D12AB0"/>
-    <w:rPr>
-      <w:lang w:val="en-CA" w:eastAsia="en-CA"/>
-    </w:rPr>
-  </w:style>
-  <w:style w:type="paragraph" w:customStyle="1" w:styleId="E38284A9C8964A33A2A378834DD4BE0F">
-    <w:name w:val="E38284A9C8964A33A2A378834DD4BE0F"/>
-    <w:rsid w:val="00D12AB0"/>
-    <w:rPr>
-      <w:lang w:val="en-CA" w:eastAsia="en-CA"/>
-    </w:rPr>
-  </w:style>
-  <w:style w:type="paragraph" w:customStyle="1" w:styleId="159E1E40C0404135902B1FF2575F8631">
-    <w:name w:val="159E1E40C0404135902B1FF2575F8631"/>
-    <w:rsid w:val="00D12AB0"/>
-    <w:rPr>
-      <w:lang w:val="en-CA" w:eastAsia="en-CA"/>
-    </w:rPr>
-  </w:style>
-  <w:style w:type="paragraph" w:customStyle="1" w:styleId="7893BC21ECD844EAA937944C250EED6C">
-    <w:name w:val="7893BC21ECD844EAA937944C250EED6C"/>
-    <w:rsid w:val="00D12AB0"/>
-    <w:rPr>
-      <w:lang w:val="en-CA" w:eastAsia="en-CA"/>
-    </w:rPr>
-  </w:style>
-  <w:style w:type="paragraph" w:customStyle="1" w:styleId="02C6B84E6FF440B88B207B13530E01A8">
-    <w:name w:val="02C6B84E6FF440B88B207B13530E01A8"/>
-    <w:rsid w:val="00D12AB0"/>
-    <w:rPr>
-      <w:lang w:val="en-CA" w:eastAsia="en-CA"/>
-    </w:rPr>
-  </w:style>
-  <w:style w:type="paragraph" w:customStyle="1" w:styleId="657F979340304A8A8E292CB7A2697B6A">
-    <w:name w:val="657F979340304A8A8E292CB7A2697B6A"/>
-    <w:rsid w:val="00D12AB0"/>
+  <w:style w:type="paragraph" w:customStyle="1" w:styleId="3E9E45F4A0874C6B9B6BE52F88B3B3BC">
+    <w:name w:val="3E9E45F4A0874C6B9B6BE52F88B3B3BC"/>
+    <w:rsid w:val="005F5FD5"/>
     <w:rPr>
       <w:lang w:val="en-CA" w:eastAsia="en-CA"/>
     </w:rPr>
@@ -6491,7 +6110,7 @@
  
              < Q t y _ P u r c h L i n e > Q t y _ P u r c h L i n e < / Q t y _ P u r c h L i n e >   
-             < Q t y _ P u r c h L i n e _ L b l > Q t y _ P u r c h L i n e _ L b l < / Q t y _ P u r c h L i n e _ L b l > +             < Q t y _ P u r c h L i n e _ L b l > Q u a n t i t y < / Q t y _ P u r c h L i n e _ L b l >   
              < R e q u e s t e d R e c e i p t D a t e > R e q u e s t e d R e c e i p t D a t e < / R e q u e s t e d R e c e i p t D a t e >   

</xml_diff>

<commit_message>
Updated layout to include serial number in the Description field.
</commit_message>
<xml_diff>
--- a/App/Objects/Reports/Layouts/Purchase Order.docx
+++ b/App/Objects/Reports/Layouts/Purchase Order.docx
@@ -826,7 +826,7 @@
     <w:tbl>
       <w:tblPr>
         <w:tblStyle w:val="TableGrid"/>
-        <w:tblW w:w="10877" w:type="dxa"/>
+        <w:tblW w:w="10313" w:type="dxa"/>
         <w:tblBorders>
           <w:top w:val="none" w:sz="0" w:space="0" w:color="auto"/>
           <w:left w:val="none" w:sz="0" w:space="0" w:color="auto"/>
@@ -839,23 +839,23 @@
         <w:tblLook w:val="04A0" w:firstRow="1" w:lastRow="0" w:firstColumn="1" w:lastColumn="0" w:noHBand="0" w:noVBand="1"/>
       </w:tblPr>
       <w:tblGrid>
-        <w:gridCol w:w="851"/>
-        <w:gridCol w:w="845"/>
-        <w:gridCol w:w="1418"/>
-        <w:gridCol w:w="2131"/>
-        <w:gridCol w:w="987"/>
-        <w:gridCol w:w="709"/>
-        <w:gridCol w:w="1405"/>
-        <w:gridCol w:w="1355"/>
-        <w:gridCol w:w="1176"/>
+        <w:gridCol w:w="928"/>
+        <w:gridCol w:w="921"/>
+        <w:gridCol w:w="414"/>
+        <w:gridCol w:w="2127"/>
+        <w:gridCol w:w="859"/>
+        <w:gridCol w:w="773"/>
+        <w:gridCol w:w="1532"/>
+        <w:gridCol w:w="1477"/>
+        <w:gridCol w:w="1282"/>
       </w:tblGrid>
       <w:tr>
         <w:trPr>
-          <w:trHeight w:val="741"/>
+          <w:trHeight w:val="742"/>
         </w:trPr>
         <w:tc>
           <w:tcPr>
-            <w:tcW w:w="851" w:type="dxa"/>
+            <w:tcW w:w="928" w:type="dxa"/>
             <w:vAlign w:val="bottom"/>
           </w:tcPr>
           <w:p>
@@ -874,7 +874,7 @@
             <w:tag w:val="#Nav: Standard_Purchase_Order/1322"/>
             <w:id w:val="-409309781"/>
             <w:placeholder>
-              <w:docPart w:val="25F587CD746048DBB7093A4D36E82ECB"/>
+              <w:docPart w:val="210580165EFF47C5BC58D176D1550F24"/>
             </w:placeholder>
             <w:dataBinding w:prefixMappings="xmlns:ns0='urn:microsoft-dynamics-nav/reports/Standard_Purchase_Order/1322/'" w:xpath="/ns0:NavWordReportXmlPart[1]/ns0:Purchase_Header[1]/ns0:Purchase_Line[1]/ns0:No_PurchLine_Lbl[1]" w:storeItemID="{87D04C01-A11F-4608-B8EC-EB9876D5B4B4}"/>
             <w:text/>
@@ -883,7 +883,8 @@
           <w:sdtContent>
             <w:tc>
               <w:tcPr>
-                <w:tcW w:w="845" w:type="dxa"/>
+                <w:tcW w:w="1335" w:type="dxa"/>
+                <w:gridSpan w:val="2"/>
                 <w:vAlign w:val="bottom"/>
               </w:tcPr>
               <w:p>
@@ -900,28 +901,13 @@
             </w:tc>
           </w:sdtContent>
         </w:sdt>
-        <w:tc>
-          <w:tcPr>
-            <w:tcW w:w="1418" w:type="dxa"/>
-            <w:vAlign w:val="bottom"/>
-          </w:tcPr>
-          <w:p>
-            <w:pPr>
-              <w:pStyle w:val="Heading1"/>
-              <w:outlineLvl w:val="0"/>
-            </w:pPr>
-            <w:r>
-              <w:t>Serial No.</w:t>
-            </w:r>
-          </w:p>
-        </w:tc>
         <w:sdt>
           <w:sdtPr>
             <w:alias w:val="#Nav: /Purchase_Header/Purchase_Line/Desc_PurchLine_Lbl"/>
             <w:tag w:val="#Nav: Standard_Purchase_Order/1322"/>
             <w:id w:val="590206617"/>
             <w:placeholder>
-              <w:docPart w:val="25F587CD746048DBB7093A4D36E82ECB"/>
+              <w:docPart w:val="210580165EFF47C5BC58D176D1550F24"/>
             </w:placeholder>
             <w:dataBinding w:prefixMappings="xmlns:ns0='urn:microsoft-dynamics-nav/reports/Standard_Purchase_Order/1322/'" w:xpath="/ns0:NavWordReportXmlPart[1]/ns0:Purchase_Header[1]/ns0:Purchase_Line[1]/ns0:Desc_PurchLine_Lbl[1]" w:storeItemID="{87D04C01-A11F-4608-B8EC-EB9876D5B4B4}"/>
             <w:text/>
@@ -930,7 +916,7 @@
           <w:sdtContent>
             <w:tc>
               <w:tcPr>
-                <w:tcW w:w="2131" w:type="dxa"/>
+                <w:tcW w:w="2127" w:type="dxa"/>
                 <w:vAlign w:val="bottom"/>
               </w:tcPr>
               <w:p>
@@ -947,44 +933,28 @@
             </w:tc>
           </w:sdtContent>
         </w:sdt>
-        <w:sdt>
-          <w:sdtPr>
-            <w:alias w:val="#Nav: /Purchase_Header/Purchase_Line/Qty_PurchLine_Lbl"/>
-            <w:tag w:val="#Nav: Standard_Purchase_Order/1322"/>
-            <w:id w:val="53900689"/>
-            <w:placeholder>
-              <w:docPart w:val="25F587CD746048DBB7093A4D36E82ECB"/>
-            </w:placeholder>
-            <w:dataBinding w:prefixMappings="xmlns:ns0='urn:microsoft-dynamics-nav/reports/Standard_Purchase_Order/1322/'" w:xpath="/ns0:NavWordReportXmlPart[1]/ns0:Purchase_Header[1]/ns0:Purchase_Line[1]/ns0:Qty_PurchLine_Lbl[1]" w:storeItemID="{87D04C01-A11F-4608-B8EC-EB9876D5B4B4}"/>
-            <w:text/>
-          </w:sdtPr>
-          <w:sdtEndPr/>
-          <w:sdtContent>
-            <w:tc>
-              <w:tcPr>
-                <w:tcW w:w="987" w:type="dxa"/>
-                <w:vAlign w:val="bottom"/>
-              </w:tcPr>
-              <w:p>
-                <w:pPr>
-                  <w:pStyle w:val="Heading1"/>
-                  <w:jc w:val="right"/>
-                  <w:outlineLvl w:val="0"/>
-                </w:pPr>
-                <w:r>
-                  <w:t>Quantity</w:t>
-                </w:r>
-              </w:p>
-            </w:tc>
-          </w:sdtContent>
-        </w:sdt>
+        <w:tc>
+          <w:tcPr>
+            <w:tcW w:w="859" w:type="dxa"/>
+            <w:vAlign w:val="bottom"/>
+          </w:tcPr>
+          <w:p>
+            <w:pPr>
+              <w:pStyle w:val="Heading1"/>
+              <w:outlineLvl w:val="0"/>
+            </w:pPr>
+            <w:r>
+              <w:t>Qty.</w:t>
+            </w:r>
+          </w:p>
+        </w:tc>
         <w:sdt>
           <w:sdtPr>
             <w:alias w:val="#Nav: /Purchase_Header/Purchase_Line/UOM_PurchLine_Lbl"/>
             <w:tag w:val="#Nav: Standard_Purchase_Order/1322"/>
             <w:id w:val="-1783717093"/>
             <w:placeholder>
-              <w:docPart w:val="25F587CD746048DBB7093A4D36E82ECB"/>
+              <w:docPart w:val="210580165EFF47C5BC58D176D1550F24"/>
             </w:placeholder>
             <w:dataBinding w:prefixMappings="xmlns:ns0='urn:microsoft-dynamics-nav/reports/Standard_Purchase_Order/1322/'" w:xpath="/ns0:NavWordReportXmlPart[1]/ns0:Purchase_Header[1]/ns0:Purchase_Line[1]/ns0:UOM_PurchLine_Lbl[1]" w:storeItemID="{87D04C01-A11F-4608-B8EC-EB9876D5B4B4}"/>
             <w:text/>
@@ -993,7 +963,7 @@
           <w:sdtContent>
             <w:tc>
               <w:tcPr>
-                <w:tcW w:w="709" w:type="dxa"/>
+                <w:tcW w:w="773" w:type="dxa"/>
                 <w:vAlign w:val="bottom"/>
               </w:tcPr>
               <w:p>
@@ -1016,7 +986,7 @@
             <w:tag w:val="#Nav: Standard_Purchase_Order/1322"/>
             <w:id w:val="641704104"/>
             <w:placeholder>
-              <w:docPart w:val="25F587CD746048DBB7093A4D36E82ECB"/>
+              <w:docPart w:val="210580165EFF47C5BC58D176D1550F24"/>
             </w:placeholder>
             <w:dataBinding w:prefixMappings="xmlns:ns0='urn:microsoft-dynamics-nav/reports/Standard_Purchase_Order/1322/'" w:xpath="/ns0:NavWordReportXmlPart[1]/ns0:Purchase_Header[1]/ns0:Purchase_Line[1]/ns0:DirectUniCost_Lbl[1]" w:storeItemID="{87D04C01-A11F-4608-B8EC-EB9876D5B4B4}"/>
             <w:text/>
@@ -1025,13 +995,12 @@
           <w:sdtContent>
             <w:tc>
               <w:tcPr>
-                <w:tcW w:w="1405" w:type="dxa"/>
+                <w:tcW w:w="1532" w:type="dxa"/>
                 <w:vAlign w:val="bottom"/>
               </w:tcPr>
               <w:p>
                 <w:pPr>
                   <w:pStyle w:val="Heading1"/>
-                  <w:jc w:val="right"/>
                   <w:outlineLvl w:val="0"/>
                 </w:pPr>
                 <w:proofErr w:type="spellStart"/>
@@ -1049,7 +1018,7 @@
             <w:tag w:val="#Nav: Standard_Purchase_Order/1322"/>
             <w:id w:val="-1587685460"/>
             <w:placeholder>
-              <w:docPart w:val="3B95AC3589B44C9AAF7AADF4A84DF389"/>
+              <w:docPart w:val="6196C1721610439AAE336736C1D21668"/>
             </w:placeholder>
             <w:dataBinding w:prefixMappings="xmlns:ns0='urn:microsoft-dynamics-nav/reports/Standard_Purchase_Order/1322/'" w:xpath="/ns0:NavWordReportXmlPart[1]/ns0:Purchase_Header[1]/ns0:ItemLineAmount_Lbl[1]" w:storeItemID="{87D04C01-A11F-4608-B8EC-EB9876D5B4B4}"/>
             <w:text/>
@@ -1058,13 +1027,12 @@
           <w:sdtContent>
             <w:tc>
               <w:tcPr>
-                <w:tcW w:w="1355" w:type="dxa"/>
+                <w:tcW w:w="1477" w:type="dxa"/>
                 <w:vAlign w:val="bottom"/>
               </w:tcPr>
               <w:p>
                 <w:pPr>
                   <w:pStyle w:val="Heading1"/>
-                  <w:jc w:val="right"/>
                   <w:outlineLvl w:val="0"/>
                 </w:pPr>
                 <w:proofErr w:type="spellStart"/>
@@ -1078,13 +1046,12 @@
         </w:sdt>
         <w:tc>
           <w:tcPr>
-            <w:tcW w:w="1176" w:type="dxa"/>
+            <w:tcW w:w="1282" w:type="dxa"/>
             <w:vAlign w:val="bottom"/>
           </w:tcPr>
           <w:p>
             <w:pPr>
               <w:pStyle w:val="Heading1"/>
-              <w:jc w:val="right"/>
               <w:outlineLvl w:val="0"/>
             </w:pPr>
             <w:r>
@@ -1099,7 +1066,7 @@
         </w:trPr>
         <w:tc>
           <w:tcPr>
-            <w:tcW w:w="851" w:type="dxa"/>
+            <w:tcW w:w="928" w:type="dxa"/>
           </w:tcPr>
           <w:p>
             <w:pPr>
@@ -1110,7 +1077,8 @@
         </w:tc>
         <w:tc>
           <w:tcPr>
-            <w:tcW w:w="845" w:type="dxa"/>
+            <w:tcW w:w="1335" w:type="dxa"/>
+            <w:gridSpan w:val="2"/>
             <w:vAlign w:val="bottom"/>
           </w:tcPr>
           <w:p>
@@ -1122,18 +1090,7 @@
         </w:tc>
         <w:tc>
           <w:tcPr>
-            <w:tcW w:w="1418" w:type="dxa"/>
-          </w:tcPr>
-          <w:p>
-            <w:pPr>
-              <w:pStyle w:val="Heading1"/>
-              <w:outlineLvl w:val="0"/>
-            </w:pPr>
-          </w:p>
-        </w:tc>
-        <w:tc>
-          <w:tcPr>
-            <w:tcW w:w="2131" w:type="dxa"/>
+            <w:tcW w:w="2127" w:type="dxa"/>
             <w:vAlign w:val="bottom"/>
           </w:tcPr>
           <w:p>
@@ -1145,7 +1102,7 @@
         </w:tc>
         <w:tc>
           <w:tcPr>
-            <w:tcW w:w="987" w:type="dxa"/>
+            <w:tcW w:w="859" w:type="dxa"/>
             <w:vAlign w:val="bottom"/>
           </w:tcPr>
           <w:p>
@@ -1158,7 +1115,7 @@
         </w:tc>
         <w:tc>
           <w:tcPr>
-            <w:tcW w:w="709" w:type="dxa"/>
+            <w:tcW w:w="773" w:type="dxa"/>
             <w:vAlign w:val="bottom"/>
           </w:tcPr>
           <w:p>
@@ -1170,7 +1127,7 @@
         </w:tc>
         <w:tc>
           <w:tcPr>
-            <w:tcW w:w="1405" w:type="dxa"/>
+            <w:tcW w:w="1532" w:type="dxa"/>
             <w:vAlign w:val="bottom"/>
           </w:tcPr>
           <w:p>
@@ -1183,7 +1140,7 @@
         </w:tc>
         <w:tc>
           <w:tcPr>
-            <w:tcW w:w="1355" w:type="dxa"/>
+            <w:tcW w:w="1477" w:type="dxa"/>
             <w:vAlign w:val="bottom"/>
           </w:tcPr>
           <w:p>
@@ -1196,7 +1153,7 @@
         </w:tc>
         <w:tc>
           <w:tcPr>
-            <w:tcW w:w="1176" w:type="dxa"/>
+            <w:tcW w:w="1282" w:type="dxa"/>
           </w:tcPr>
           <w:p>
             <w:pPr>
@@ -1229,7 +1186,7 @@
               </w:rPr>
               <w:id w:val="-326910685"/>
               <w:placeholder>
-                <w:docPart w:val="594D05C5BBED446EA502FD4F825BD546"/>
+                <w:docPart w:val="54CEF33073B84500BFCB1F7C4C3C79D7"/>
               </w:placeholder>
               <w15:repeatingSectionItem/>
             </w:sdtPr>
@@ -1249,7 +1206,7 @@
                     <w:tag w:val="#Nav: Standard_Purchase_Order/1322"/>
                     <w:id w:val="864250102"/>
                     <w:placeholder>
-                      <w:docPart w:val="976E63A16E2643E5B611191FC3151582"/>
+                      <w:docPart w:val="521FDA4594904D56A05B834A0BC06429"/>
                     </w:placeholder>
                     <w:dataBinding w:prefixMappings="xmlns:ns0='urn:microsoft-dynamics-nav/reports/Standard_Purchase_Order/1322/'" w:xpath="/ns0:NavWordReportXmlPart[1]/ns0:Purchase_Header[1]/ns0:Purchase_Line[1]/ns0:LineNo[1]" w:storeItemID="{87D04C01-A11F-4608-B8EC-EB9876D5B4B4}"/>
                     <w:text/>
@@ -1258,7 +1215,7 @@
                   <w:sdtContent>
                     <w:tc>
                       <w:tcPr>
-                        <w:tcW w:w="851" w:type="dxa"/>
+                        <w:tcW w:w="928" w:type="dxa"/>
                       </w:tcPr>
                       <w:p>
                         <w:pPr>
@@ -1290,7 +1247,7 @@
                     <w:tag w:val="#Nav: Standard_Purchase_Order/1322"/>
                     <w:id w:val="-1775087102"/>
                     <w:placeholder>
-                      <w:docPart w:val="25F587CD746048DBB7093A4D36E82ECB"/>
+                      <w:docPart w:val="210580165EFF47C5BC58D176D1550F24"/>
                     </w:placeholder>
                     <w:dataBinding w:prefixMappings="xmlns:ns0='urn:microsoft-dynamics-nav/reports/Standard_Purchase_Order/1322/'" w:xpath="/ns0:NavWordReportXmlPart[1]/ns0:Purchase_Header[1]/ns0:Purchase_Line[1]/ns0:No_PurchLine[1]" w:storeItemID="{87D04C01-A11F-4608-B8EC-EB9876D5B4B4}"/>
                     <w:text/>
@@ -1299,7 +1256,8 @@
                   <w:sdtContent>
                     <w:tc>
                       <w:tcPr>
-                        <w:tcW w:w="845" w:type="dxa"/>
+                        <w:tcW w:w="1335" w:type="dxa"/>
+                        <w:gridSpan w:val="2"/>
                       </w:tcPr>
                       <w:p>
                         <w:pPr>
@@ -1327,20 +1285,20 @@
                       <w:sz w:val="20"/>
                       <w:szCs w:val="20"/>
                     </w:rPr>
-                    <w:alias w:val="#Nav: /Purchase_Header/Purchase_Line/SerialNo"/>
+                    <w:alias w:val="#Nav: /Purchase_Header/Purchase_Line/DescriptionWithSerial"/>
                     <w:tag w:val="#Nav: Standard_Purchase_Order/1322"/>
-                    <w:id w:val="1295725183"/>
+                    <w:id w:val="418677702"/>
                     <w:placeholder>
-                      <w:docPart w:val="97C66FE0DD534BDD807894570C6A005C"/>
+                      <w:docPart w:val="DefaultPlaceholder_-1854013440"/>
                     </w:placeholder>
-                    <w:dataBinding w:prefixMappings="xmlns:ns0='urn:microsoft-dynamics-nav/reports/Standard_Purchase_Order/1322/'" w:xpath="/ns0:NavWordReportXmlPart[1]/ns0:Purchase_Header[1]/ns0:Purchase_Line[1]/ns0:SerialNo[1]" w:storeItemID="{87D04C01-A11F-4608-B8EC-EB9876D5B4B4}"/>
+                    <w:dataBinding w:prefixMappings="xmlns:ns0='urn:microsoft-dynamics-nav/reports/Standard_Purchase_Order/1322/'" w:xpath="/ns0:NavWordReportXmlPart[1]/ns0:Purchase_Header[1]/ns0:Purchase_Line[1]/ns0:DescriptionWithSerial[1]" w:storeItemID="{87D04C01-A11F-4608-B8EC-EB9876D5B4B4}"/>
                     <w:text/>
                   </w:sdtPr>
                   <w:sdtEndPr/>
                   <w:sdtContent>
                     <w:tc>
                       <w:tcPr>
-                        <w:tcW w:w="1418" w:type="dxa"/>
+                        <w:tcW w:w="2127" w:type="dxa"/>
                       </w:tcPr>
                       <w:p>
                         <w:pPr>
@@ -1355,48 +1313,7 @@
                             <w:sz w:val="20"/>
                             <w:szCs w:val="20"/>
                           </w:rPr>
-                          <w:t>SerialNo</w:t>
-                        </w:r>
-                        <w:proofErr w:type="spellEnd"/>
-                      </w:p>
-                    </w:tc>
-                  </w:sdtContent>
-                </w:sdt>
-                <w:sdt>
-                  <w:sdtPr>
-                    <w:rPr>
-                      <w:sz w:val="20"/>
-                      <w:szCs w:val="20"/>
-                    </w:rPr>
-                    <w:alias w:val="#Nav: /Purchase_Header/Purchase_Line/Desc_PurchLine"/>
-                    <w:tag w:val="#Nav: Standard_Purchase_Order/1322"/>
-                    <w:id w:val="-2035417205"/>
-                    <w:placeholder>
-                      <w:docPart w:val="25F587CD746048DBB7093A4D36E82ECB"/>
-                    </w:placeholder>
-                    <w:dataBinding w:prefixMappings="xmlns:ns0='urn:microsoft-dynamics-nav/reports/Standard_Purchase_Order/1322/'" w:xpath="/ns0:NavWordReportXmlPart[1]/ns0:Purchase_Header[1]/ns0:Purchase_Line[1]/ns0:Desc_PurchLine[1]" w:storeItemID="{87D04C01-A11F-4608-B8EC-EB9876D5B4B4}"/>
-                    <w:text/>
-                  </w:sdtPr>
-                  <w:sdtEndPr/>
-                  <w:sdtContent>
-                    <w:tc>
-                      <w:tcPr>
-                        <w:tcW w:w="2131" w:type="dxa"/>
-                      </w:tcPr>
-                      <w:p>
-                        <w:pPr>
-                          <w:rPr>
-                            <w:sz w:val="20"/>
-                            <w:szCs w:val="20"/>
-                          </w:rPr>
-                        </w:pPr>
-                        <w:proofErr w:type="spellStart"/>
-                        <w:r>
-                          <w:rPr>
-                            <w:sz w:val="20"/>
-                            <w:szCs w:val="20"/>
-                          </w:rPr>
-                          <w:t>Desc_PurchLine</w:t>
+                          <w:t>DescriptionWithSerial</w:t>
                         </w:r>
                         <w:proofErr w:type="spellEnd"/>
                       </w:p>
@@ -1413,7 +1330,7 @@
                     <w:tag w:val="#Nav: Standard_Purchase_Order/1322"/>
                     <w:id w:val="-496340238"/>
                     <w:placeholder>
-                      <w:docPart w:val="25F587CD746048DBB7093A4D36E82ECB"/>
+                      <w:docPart w:val="210580165EFF47C5BC58D176D1550F24"/>
                     </w:placeholder>
                     <w:dataBinding w:prefixMappings="xmlns:ns0='urn:microsoft-dynamics-nav/reports/Standard_Purchase_Order/1322/'" w:xpath="/ns0:NavWordReportXmlPart[1]/ns0:Purchase_Header[1]/ns0:Purchase_Line[1]/ns0:Qty_PurchLine[1]" w:storeItemID="{87D04C01-A11F-4608-B8EC-EB9876D5B4B4}"/>
                     <w:text/>
@@ -1422,11 +1339,10 @@
                   <w:sdtContent>
                     <w:tc>
                       <w:tcPr>
-                        <w:tcW w:w="987" w:type="dxa"/>
+                        <w:tcW w:w="859" w:type="dxa"/>
                       </w:tcPr>
                       <w:p>
                         <w:pPr>
-                          <w:jc w:val="right"/>
                           <w:rPr>
                             <w:sz w:val="20"/>
                             <w:szCs w:val="20"/>
@@ -1455,7 +1371,7 @@
                     <w:tag w:val="#Nav: Standard_Purchase_Order/1322"/>
                     <w:id w:val="108783416"/>
                     <w:placeholder>
-                      <w:docPart w:val="25F587CD746048DBB7093A4D36E82ECB"/>
+                      <w:docPart w:val="210580165EFF47C5BC58D176D1550F24"/>
                     </w:placeholder>
                     <w:dataBinding w:prefixMappings="xmlns:ns0='urn:microsoft-dynamics-nav/reports/Standard_Purchase_Order/1322/'" w:xpath="/ns0:NavWordReportXmlPart[1]/ns0:Purchase_Header[1]/ns0:Purchase_Line[1]/ns0:UOM_PurchLine[1]" w:storeItemID="{87D04C01-A11F-4608-B8EC-EB9876D5B4B4}"/>
                     <w:text/>
@@ -1464,11 +1380,10 @@
                   <w:sdtContent>
                     <w:tc>
                       <w:tcPr>
-                        <w:tcW w:w="709" w:type="dxa"/>
+                        <w:tcW w:w="773" w:type="dxa"/>
                       </w:tcPr>
                       <w:p>
                         <w:pPr>
-                          <w:jc w:val="right"/>
                           <w:rPr>
                             <w:sz w:val="20"/>
                             <w:szCs w:val="20"/>
@@ -1497,7 +1412,7 @@
                     <w:tag w:val="#Nav: Standard_Purchase_Order/1322"/>
                     <w:id w:val="210084333"/>
                     <w:placeholder>
-                      <w:docPart w:val="25F587CD746048DBB7093A4D36E82ECB"/>
+                      <w:docPart w:val="210580165EFF47C5BC58D176D1550F24"/>
                     </w:placeholder>
                     <w:dataBinding w:prefixMappings="xmlns:ns0='urn:microsoft-dynamics-nav/reports/Standard_Purchase_Order/1322/'" w:xpath="/ns0:NavWordReportXmlPart[1]/ns0:Purchase_Header[1]/ns0:Purchase_Line[1]/ns0:DirUnitCost_PurchLine[1]" w:storeItemID="{87D04C01-A11F-4608-B8EC-EB9876D5B4B4}"/>
                     <w:text/>
@@ -1506,11 +1421,10 @@
                   <w:sdtContent>
                     <w:tc>
                       <w:tcPr>
-                        <w:tcW w:w="1405" w:type="dxa"/>
+                        <w:tcW w:w="1532" w:type="dxa"/>
                       </w:tcPr>
                       <w:p>
                         <w:pPr>
-                          <w:jc w:val="right"/>
                           <w:rPr>
                             <w:sz w:val="20"/>
                             <w:szCs w:val="20"/>
@@ -1539,7 +1453,7 @@
                     <w:tag w:val="#Nav: Standard_Purchase_Order/1322"/>
                     <w:id w:val="804432387"/>
                     <w:placeholder>
-                      <w:docPart w:val="25F587CD746048DBB7093A4D36E82ECB"/>
+                      <w:docPart w:val="210580165EFF47C5BC58D176D1550F24"/>
                     </w:placeholder>
                     <w:dataBinding w:prefixMappings="xmlns:ns0='urn:microsoft-dynamics-nav/reports/Standard_Purchase_Order/1322/'" w:xpath="/ns0:NavWordReportXmlPart[1]/ns0:Purchase_Header[1]/ns0:Purchase_Line[1]/ns0:LineAmt_PurchLine[1]" w:storeItemID="{87D04C01-A11F-4608-B8EC-EB9876D5B4B4}"/>
                     <w:text/>
@@ -1548,11 +1462,10 @@
                   <w:sdtContent>
                     <w:tc>
                       <w:tcPr>
-                        <w:tcW w:w="1355" w:type="dxa"/>
+                        <w:tcW w:w="1477" w:type="dxa"/>
                       </w:tcPr>
                       <w:p>
                         <w:pPr>
-                          <w:jc w:val="right"/>
                           <w:rPr>
                             <w:sz w:val="20"/>
                             <w:szCs w:val="20"/>
@@ -1581,7 +1494,7 @@
                     <w:tag w:val="#Nav: Standard_Purchase_Order/1322"/>
                     <w:id w:val="-1965413580"/>
                     <w:placeholder>
-                      <w:docPart w:val="DefaultPlaceholder_-1854013440"/>
+                      <w:docPart w:val="BB4FB48A7BF046E4B3BC55843E18DE91"/>
                     </w:placeholder>
                     <w:dataBinding w:prefixMappings="xmlns:ns0='urn:microsoft-dynamics-nav/reports/Standard_Purchase_Order/1322/'" w:xpath="/ns0:NavWordReportXmlPart[1]/ns0:Purchase_Header[1]/ns0:Purchase_Line[1]/ns0:PlannedReceiptDate[1]" w:storeItemID="{87D04C01-A11F-4608-B8EC-EB9876D5B4B4}"/>
                     <w:text/>
@@ -1590,11 +1503,10 @@
                   <w:sdtContent>
                     <w:tc>
                       <w:tcPr>
-                        <w:tcW w:w="1176" w:type="dxa"/>
+                        <w:tcW w:w="1282" w:type="dxa"/>
                       </w:tcPr>
                       <w:p>
                         <w:pPr>
-                          <w:jc w:val="right"/>
                           <w:rPr>
                             <w:sz w:val="20"/>
                             <w:szCs w:val="20"/>
@@ -1624,7 +1536,7 @@
         </w:trPr>
         <w:tc>
           <w:tcPr>
-            <w:tcW w:w="851" w:type="dxa"/>
+            <w:tcW w:w="928" w:type="dxa"/>
           </w:tcPr>
           <w:p>
             <w:pPr>
@@ -1635,7 +1547,7 @@
         </w:tc>
         <w:tc>
           <w:tcPr>
-            <w:tcW w:w="845" w:type="dxa"/>
+            <w:tcW w:w="921" w:type="dxa"/>
           </w:tcPr>
           <w:p>
             <w:pPr>
@@ -1646,7 +1558,8 @@
         </w:tc>
         <w:tc>
           <w:tcPr>
-            <w:tcW w:w="1418" w:type="dxa"/>
+            <w:tcW w:w="2541" w:type="dxa"/>
+            <w:gridSpan w:val="2"/>
           </w:tcPr>
           <w:p>
             <w:pPr>
@@ -1657,7 +1570,7 @@
         </w:tc>
         <w:tc>
           <w:tcPr>
-            <w:tcW w:w="2131" w:type="dxa"/>
+            <w:tcW w:w="859" w:type="dxa"/>
           </w:tcPr>
           <w:p>
             <w:pPr>
@@ -1668,7 +1581,7 @@
         </w:tc>
         <w:tc>
           <w:tcPr>
-            <w:tcW w:w="987" w:type="dxa"/>
+            <w:tcW w:w="773" w:type="dxa"/>
           </w:tcPr>
           <w:p>
             <w:pPr>
@@ -1679,7 +1592,7 @@
         </w:tc>
         <w:tc>
           <w:tcPr>
-            <w:tcW w:w="709" w:type="dxa"/>
+            <w:tcW w:w="1532" w:type="dxa"/>
           </w:tcPr>
           <w:p>
             <w:pPr>
@@ -1690,7 +1603,7 @@
         </w:tc>
         <w:tc>
           <w:tcPr>
-            <w:tcW w:w="1405" w:type="dxa"/>
+            <w:tcW w:w="1477" w:type="dxa"/>
           </w:tcPr>
           <w:p>
             <w:pPr>
@@ -1701,18 +1614,7 @@
         </w:tc>
         <w:tc>
           <w:tcPr>
-            <w:tcW w:w="1355" w:type="dxa"/>
-          </w:tcPr>
-          <w:p>
-            <w:pPr>
-              <w:pStyle w:val="Heading1"/>
-              <w:outlineLvl w:val="0"/>
-            </w:pPr>
-          </w:p>
-        </w:tc>
-        <w:tc>
-          <w:tcPr>
-            <w:tcW w:w="1176" w:type="dxa"/>
+            <w:tcW w:w="1282" w:type="dxa"/>
           </w:tcPr>
           <w:p>
             <w:pPr>
@@ -1728,25 +1630,15 @@
         </w:trPr>
         <w:tc>
           <w:tcPr>
-            <w:tcW w:w="851" w:type="dxa"/>
+            <w:tcW w:w="928" w:type="dxa"/>
           </w:tcPr>
           <w:p/>
         </w:tc>
         <w:tc>
           <w:tcPr>
-            <w:tcW w:w="845" w:type="dxa"/>
+            <w:tcW w:w="921" w:type="dxa"/>
           </w:tcPr>
           <w:p/>
-        </w:tc>
-        <w:tc>
-          <w:tcPr>
-            <w:tcW w:w="1418" w:type="dxa"/>
-          </w:tcPr>
-          <w:p>
-            <w:pPr>
-              <w:jc w:val="right"/>
-            </w:pPr>
-          </w:p>
         </w:tc>
         <w:sdt>
           <w:sdtPr>
@@ -1754,7 +1646,7 @@
             <w:tag w:val="#Nav: Standard_Purchase_Order/1322"/>
             <w:id w:val="-221911365"/>
             <w:placeholder>
-              <w:docPart w:val="FF2AFFF6688B4990B5A6D33634108C20"/>
+              <w:docPart w:val="AF470BAEBFD44A8AB063F25CA90FAF6A"/>
             </w:placeholder>
             <w:dataBinding w:prefixMappings="xmlns:ns0='urn:microsoft-dynamics-nav/reports/Standard_Purchase_Order/1322/'" w:xpath="/ns0:NavWordReportXmlPart[1]/ns0:Purchase_Header[1]/ns0:TaxBreakdown[1]/ns0:BreakdownTitle[1]" w:storeItemID="{87D04C01-A11F-4608-B8EC-EB9876D5B4B4}"/>
             <w:text/>
@@ -1763,7 +1655,8 @@
           <w:sdtContent>
             <w:tc>
               <w:tcPr>
-                <w:tcW w:w="2131" w:type="dxa"/>
+                <w:tcW w:w="2541" w:type="dxa"/>
+                <w:gridSpan w:val="2"/>
               </w:tcPr>
               <w:p>
                 <w:pPr>
@@ -1780,7 +1673,7 @@
         </w:sdt>
         <w:tc>
           <w:tcPr>
-            <w:tcW w:w="987" w:type="dxa"/>
+            <w:tcW w:w="859" w:type="dxa"/>
           </w:tcPr>
           <w:p/>
         </w:tc>
@@ -1790,7 +1683,7 @@
             <w:tag w:val="#Nav: Standard_Purchase_Order/1322"/>
             <w:id w:val="64612779"/>
             <w:placeholder>
-              <w:docPart w:val="64005EB1E96C4F7A85514867BCB38441"/>
+              <w:docPart w:val="9D0D5AEC293C4A148C832EC7B5811BA4"/>
             </w:placeholder>
             <w:dataBinding w:prefixMappings="xmlns:ns0='urn:microsoft-dynamics-nav/reports/Standard_Purchase_Order/1322/'" w:xpath="/ns0:NavWordReportXmlPart[1]/ns0:Purchase_Header[1]/ns0:Subtotal_Lbl[1]" w:storeItemID="{87D04C01-A11F-4608-B8EC-EB9876D5B4B4}"/>
             <w:text/>
@@ -1799,7 +1692,7 @@
           <w:sdtContent>
             <w:tc>
               <w:tcPr>
-                <w:tcW w:w="2114" w:type="dxa"/>
+                <w:tcW w:w="2305" w:type="dxa"/>
                 <w:gridSpan w:val="2"/>
               </w:tcPr>
               <w:p>
@@ -1821,7 +1714,7 @@
             <w:tag w:val="#Nav: Standard_Purchase_Order/1322"/>
             <w:id w:val="1253085506"/>
             <w:placeholder>
-              <w:docPart w:val="64005EB1E96C4F7A85514867BCB38441"/>
+              <w:docPart w:val="9D0D5AEC293C4A148C832EC7B5811BA4"/>
             </w:placeholder>
             <w:dataBinding w:prefixMappings="xmlns:ns0='urn:microsoft-dynamics-nav/reports/Standard_Purchase_Order/1322/'" w:xpath="/ns0:NavWordReportXmlPart[1]/ns0:Purchase_Header[1]/ns0:Totals[1]/ns0:TotalSubTotal[1]" w:storeItemID="{87D04C01-A11F-4608-B8EC-EB9876D5B4B4}"/>
             <w:text/>
@@ -1830,7 +1723,7 @@
           <w:sdtContent>
             <w:tc>
               <w:tcPr>
-                <w:tcW w:w="1355" w:type="dxa"/>
+                <w:tcW w:w="1477" w:type="dxa"/>
               </w:tcPr>
               <w:p>
                 <w:pPr>
@@ -1847,7 +1740,7 @@
         </w:sdt>
         <w:tc>
           <w:tcPr>
-            <w:tcW w:w="1176" w:type="dxa"/>
+            <w:tcW w:w="1282" w:type="dxa"/>
           </w:tcPr>
           <w:p>
             <w:pPr>
@@ -1862,25 +1755,15 @@
         </w:trPr>
         <w:tc>
           <w:tcPr>
-            <w:tcW w:w="851" w:type="dxa"/>
+            <w:tcW w:w="928" w:type="dxa"/>
           </w:tcPr>
           <w:p/>
         </w:tc>
         <w:tc>
           <w:tcPr>
-            <w:tcW w:w="845" w:type="dxa"/>
+            <w:tcW w:w="921" w:type="dxa"/>
           </w:tcPr>
           <w:p/>
-        </w:tc>
-        <w:tc>
-          <w:tcPr>
-            <w:tcW w:w="1418" w:type="dxa"/>
-          </w:tcPr>
-          <w:p>
-            <w:pPr>
-              <w:jc w:val="right"/>
-            </w:pPr>
-          </w:p>
         </w:tc>
         <w:sdt>
           <w:sdtPr>
@@ -1888,7 +1771,7 @@
             <w:tag w:val="#Nav: Standard_Purchase_Order/1322"/>
             <w:id w:val="-199399282"/>
             <w:placeholder>
-              <w:docPart w:val="FF2AFFF6688B4990B5A6D33634108C20"/>
+              <w:docPart w:val="AF470BAEBFD44A8AB063F25CA90FAF6A"/>
             </w:placeholder>
             <w:dataBinding w:prefixMappings="xmlns:ns0='urn:microsoft-dynamics-nav/reports/Standard_Purchase_Order/1322/'" w:xpath="/ns0:NavWordReportXmlPart[1]/ns0:Purchase_Header[1]/ns0:TaxBreakdown[1]/ns0:BreakdownLabel1[1]" w:storeItemID="{87D04C01-A11F-4608-B8EC-EB9876D5B4B4}"/>
             <w:text/>
@@ -1897,7 +1780,8 @@
           <w:sdtContent>
             <w:tc>
               <w:tcPr>
-                <w:tcW w:w="2131" w:type="dxa"/>
+                <w:tcW w:w="2541" w:type="dxa"/>
+                <w:gridSpan w:val="2"/>
               </w:tcPr>
               <w:p>
                 <w:pPr>
@@ -1916,7 +1800,7 @@
             <w:tag w:val="#Nav: Standard_Purchase_Order/1322"/>
             <w:id w:val="-1011520701"/>
             <w:placeholder>
-              <w:docPart w:val="FF2AFFF6688B4990B5A6D33634108C20"/>
+              <w:docPart w:val="AF470BAEBFD44A8AB063F25CA90FAF6A"/>
             </w:placeholder>
             <w:dataBinding w:prefixMappings="xmlns:ns0='urn:microsoft-dynamics-nav/reports/Standard_Purchase_Order/1322/'" w:xpath="/ns0:NavWordReportXmlPart[1]/ns0:Purchase_Header[1]/ns0:TaxBreakdown[1]/ns0:BreakdownAmt1[1]" w:storeItemID="{87D04C01-A11F-4608-B8EC-EB9876D5B4B4}"/>
             <w:text/>
@@ -1925,7 +1809,7 @@
           <w:sdtContent>
             <w:tc>
               <w:tcPr>
-                <w:tcW w:w="987" w:type="dxa"/>
+                <w:tcW w:w="859" w:type="dxa"/>
               </w:tcPr>
               <w:p>
                 <w:r>
@@ -1941,7 +1825,7 @@
             <w:tag w:val="#Nav: Standard_Purchase_Order/1322"/>
             <w:id w:val="-695161431"/>
             <w:placeholder>
-              <w:docPart w:val="4121CAE457A240088EC6CB57BD9A5E6B"/>
+              <w:docPart w:val="7F92435331CF40D6B7F50D13D2C1B561"/>
             </w:placeholder>
             <w:dataBinding w:prefixMappings="xmlns:ns0='urn:microsoft-dynamics-nav/reports/Standard_Purchase_Order/1322/'" w:xpath="/ns0:NavWordReportXmlPart[1]/ns0:Purchase_Header[1]/ns0:InvoiceDiscountCaption_Lbl[1]" w:storeItemID="{87D04C01-A11F-4608-B8EC-EB9876D5B4B4}"/>
             <w:text/>
@@ -1950,7 +1834,7 @@
           <w:sdtContent>
             <w:tc>
               <w:tcPr>
-                <w:tcW w:w="2114" w:type="dxa"/>
+                <w:tcW w:w="2305" w:type="dxa"/>
                 <w:gridSpan w:val="2"/>
               </w:tcPr>
               <w:p>
@@ -1972,7 +1856,7 @@
             <w:tag w:val="#Nav: Standard_Purchase_Order/1322"/>
             <w:id w:val="-393744238"/>
             <w:placeholder>
-              <w:docPart w:val="4121CAE457A240088EC6CB57BD9A5E6B"/>
+              <w:docPart w:val="7F92435331CF40D6B7F50D13D2C1B561"/>
             </w:placeholder>
             <w:dataBinding w:prefixMappings="xmlns:ns0='urn:microsoft-dynamics-nav/reports/Standard_Purchase_Order/1322/'" w:xpath="/ns0:NavWordReportXmlPart[1]/ns0:Purchase_Header[1]/ns0:Totals[1]/ns0:TotalInvoiceDiscountAmount[1]" w:storeItemID="{87D04C01-A11F-4608-B8EC-EB9876D5B4B4}"/>
             <w:text/>
@@ -1981,7 +1865,7 @@
           <w:sdtContent>
             <w:tc>
               <w:tcPr>
-                <w:tcW w:w="1355" w:type="dxa"/>
+                <w:tcW w:w="1477" w:type="dxa"/>
               </w:tcPr>
               <w:p>
                 <w:pPr>
@@ -1998,7 +1882,7 @@
         </w:sdt>
         <w:tc>
           <w:tcPr>
-            <w:tcW w:w="1176" w:type="dxa"/>
+            <w:tcW w:w="1282" w:type="dxa"/>
           </w:tcPr>
           <w:p>
             <w:pPr>
@@ -2013,25 +1897,15 @@
         </w:trPr>
         <w:tc>
           <w:tcPr>
-            <w:tcW w:w="851" w:type="dxa"/>
+            <w:tcW w:w="928" w:type="dxa"/>
           </w:tcPr>
           <w:p/>
         </w:tc>
         <w:tc>
           <w:tcPr>
-            <w:tcW w:w="845" w:type="dxa"/>
+            <w:tcW w:w="921" w:type="dxa"/>
           </w:tcPr>
           <w:p/>
-        </w:tc>
-        <w:tc>
-          <w:tcPr>
-            <w:tcW w:w="1418" w:type="dxa"/>
-          </w:tcPr>
-          <w:p>
-            <w:pPr>
-              <w:jc w:val="right"/>
-            </w:pPr>
-          </w:p>
         </w:tc>
         <w:sdt>
           <w:sdtPr>
@@ -2039,7 +1913,7 @@
             <w:tag w:val="#Nav: Standard_Purchase_Order/1322"/>
             <w:id w:val="2056575402"/>
             <w:placeholder>
-              <w:docPart w:val="FF2AFFF6688B4990B5A6D33634108C20"/>
+              <w:docPart w:val="AF470BAEBFD44A8AB063F25CA90FAF6A"/>
             </w:placeholder>
             <w:dataBinding w:prefixMappings="xmlns:ns0='urn:microsoft-dynamics-nav/reports/Standard_Purchase_Order/1322/'" w:xpath="/ns0:NavWordReportXmlPart[1]/ns0:Purchase_Header[1]/ns0:TaxBreakdown[1]/ns0:BreakdownLabel2[1]" w:storeItemID="{87D04C01-A11F-4608-B8EC-EB9876D5B4B4}"/>
             <w:text/>
@@ -2048,7 +1922,8 @@
           <w:sdtContent>
             <w:tc>
               <w:tcPr>
-                <w:tcW w:w="2131" w:type="dxa"/>
+                <w:tcW w:w="2541" w:type="dxa"/>
+                <w:gridSpan w:val="2"/>
               </w:tcPr>
               <w:p>
                 <w:pPr>
@@ -2067,7 +1942,7 @@
             <w:tag w:val="#Nav: Standard_Purchase_Order/1322"/>
             <w:id w:val="1415517941"/>
             <w:placeholder>
-              <w:docPart w:val="FF2AFFF6688B4990B5A6D33634108C20"/>
+              <w:docPart w:val="AF470BAEBFD44A8AB063F25CA90FAF6A"/>
             </w:placeholder>
             <w:dataBinding w:prefixMappings="xmlns:ns0='urn:microsoft-dynamics-nav/reports/Standard_Purchase_Order/1322/'" w:xpath="/ns0:NavWordReportXmlPart[1]/ns0:Purchase_Header[1]/ns0:TaxBreakdown[1]/ns0:BreakdownAmt2[1]" w:storeItemID="{87D04C01-A11F-4608-B8EC-EB9876D5B4B4}"/>
             <w:text/>
@@ -2076,7 +1951,7 @@
           <w:sdtContent>
             <w:tc>
               <w:tcPr>
-                <w:tcW w:w="987" w:type="dxa"/>
+                <w:tcW w:w="859" w:type="dxa"/>
               </w:tcPr>
               <w:p>
                 <w:r>
@@ -2092,7 +1967,7 @@
             <w:tag w:val="#Nav: Standard_Purchase_Order/1322"/>
             <w:id w:val="-1862042300"/>
             <w:placeholder>
-              <w:docPart w:val="A333D65A23B44FA1A55A30146E014EC1"/>
+              <w:docPart w:val="56FB95AEF6454AB59C46B522CFD4CA0A"/>
             </w:placeholder>
             <w:dataBinding w:prefixMappings="xmlns:ns0='urn:microsoft-dynamics-nav/reports/Standard_Purchase_Order/1322/'" w:xpath="/ns0:NavWordReportXmlPart[1]/ns0:Purchase_Header[1]/ns0:Tax_Lbl[1]" w:storeItemID="{87D04C01-A11F-4608-B8EC-EB9876D5B4B4}"/>
             <w:text/>
@@ -2101,7 +1976,7 @@
           <w:sdtContent>
             <w:tc>
               <w:tcPr>
-                <w:tcW w:w="2114" w:type="dxa"/>
+                <w:tcW w:w="2305" w:type="dxa"/>
                 <w:gridSpan w:val="2"/>
               </w:tcPr>
               <w:p>
@@ -2123,7 +1998,7 @@
             <w:tag w:val="#Nav: Standard_Purchase_Order/1322"/>
             <w:id w:val="1728335327"/>
             <w:placeholder>
-              <w:docPart w:val="A333D65A23B44FA1A55A30146E014EC1"/>
+              <w:docPart w:val="56FB95AEF6454AB59C46B522CFD4CA0A"/>
             </w:placeholder>
             <w:dataBinding w:prefixMappings="xmlns:ns0='urn:microsoft-dynamics-nav/reports/Standard_Purchase_Order/1322/'" w:xpath="/ns0:NavWordReportXmlPart[1]/ns0:Purchase_Header[1]/ns0:Totals[1]/ns0:TaxAmount[1]" w:storeItemID="{87D04C01-A11F-4608-B8EC-EB9876D5B4B4}"/>
             <w:text/>
@@ -2132,7 +2007,7 @@
           <w:sdtContent>
             <w:tc>
               <w:tcPr>
-                <w:tcW w:w="1355" w:type="dxa"/>
+                <w:tcW w:w="1477" w:type="dxa"/>
               </w:tcPr>
               <w:p>
                 <w:pPr>
@@ -2149,7 +2024,7 @@
         </w:sdt>
         <w:tc>
           <w:tcPr>
-            <w:tcW w:w="1176" w:type="dxa"/>
+            <w:tcW w:w="1282" w:type="dxa"/>
           </w:tcPr>
           <w:p>
             <w:pPr>
@@ -2164,31 +2039,26 @@
         </w:trPr>
         <w:tc>
           <w:tcPr>
-            <w:tcW w:w="851" w:type="dxa"/>
+            <w:tcW w:w="928" w:type="dxa"/>
           </w:tcPr>
           <w:p/>
         </w:tc>
         <w:tc>
           <w:tcPr>
-            <w:tcW w:w="845" w:type="dxa"/>
+            <w:tcW w:w="921" w:type="dxa"/>
           </w:tcPr>
           <w:p/>
         </w:tc>
         <w:tc>
           <w:tcPr>
-            <w:tcW w:w="1418" w:type="dxa"/>
+            <w:tcW w:w="2541" w:type="dxa"/>
+            <w:gridSpan w:val="2"/>
           </w:tcPr>
           <w:p/>
         </w:tc>
         <w:tc>
           <w:tcPr>
-            <w:tcW w:w="2131" w:type="dxa"/>
-          </w:tcPr>
-          <w:p/>
-        </w:tc>
-        <w:tc>
-          <w:tcPr>
-            <w:tcW w:w="987" w:type="dxa"/>
+            <w:tcW w:w="859" w:type="dxa"/>
           </w:tcPr>
           <w:p/>
         </w:tc>
@@ -2201,7 +2071,7 @@
             <w:tag w:val="#Nav: Standard_Purchase_Order/1322"/>
             <w:id w:val="219027958"/>
             <w:placeholder>
-              <w:docPart w:val="856BFA3DEB8B48E2853CB6BC4F5EAA26"/>
+              <w:docPart w:val="6371079CD5BE4456BB97BB932E5F7A96"/>
             </w:placeholder>
             <w:dataBinding w:prefixMappings="xmlns:ns0='urn:microsoft-dynamics-nav/reports/Standard_Purchase_Order/1322/'" w:xpath="/ns0:NavWordReportXmlPart[1]/ns0:Purchase_Header[1]/ns0:Totals[1]/ns0:TotalText[1]" w:storeItemID="{87D04C01-A11F-4608-B8EC-EB9876D5B4B4}"/>
             <w:text/>
@@ -2210,7 +2080,7 @@
           <w:sdtContent>
             <w:tc>
               <w:tcPr>
-                <w:tcW w:w="2114" w:type="dxa"/>
+                <w:tcW w:w="2305" w:type="dxa"/>
                 <w:gridSpan w:val="2"/>
                 <w:tcBorders>
                   <w:bottom w:val="single" w:sz="4" w:space="0" w:color="auto"/>
@@ -2244,7 +2114,7 @@
             <w:tag w:val="#Nav: Standard_Purchase_Order/1322"/>
             <w:id w:val="-1479840756"/>
             <w:placeholder>
-              <w:docPart w:val="856BFA3DEB8B48E2853CB6BC4F5EAA26"/>
+              <w:docPart w:val="6371079CD5BE4456BB97BB932E5F7A96"/>
             </w:placeholder>
             <w:dataBinding w:prefixMappings="xmlns:ns0='urn:microsoft-dynamics-nav/reports/Standard_Purchase_Order/1322/'" w:xpath="/ns0:NavWordReportXmlPart[1]/ns0:Purchase_Header[1]/ns0:Totals[1]/ns0:TotalAmount[1]" w:storeItemID="{87D04C01-A11F-4608-B8EC-EB9876D5B4B4}"/>
             <w:text/>
@@ -2253,7 +2123,7 @@
           <w:sdtContent>
             <w:tc>
               <w:tcPr>
-                <w:tcW w:w="1355" w:type="dxa"/>
+                <w:tcW w:w="1477" w:type="dxa"/>
                 <w:tcBorders>
                   <w:bottom w:val="single" w:sz="4" w:space="0" w:color="auto"/>
                 </w:tcBorders>
@@ -2279,7 +2149,7 @@
         </w:sdt>
         <w:tc>
           <w:tcPr>
-            <w:tcW w:w="1176" w:type="dxa"/>
+            <w:tcW w:w="1282" w:type="dxa"/>
             <w:tcBorders>
               <w:bottom w:val="single" w:sz="4" w:space="0" w:color="auto"/>
             </w:tcBorders>
@@ -4432,296 +4302,6 @@
     </w:docPart>
     <w:docPart>
       <w:docPartPr>
-        <w:name w:val="25F587CD746048DBB7093A4D36E82ECB"/>
-        <w:category>
-          <w:name w:val="General"/>
-          <w:gallery w:val="placeholder"/>
-        </w:category>
-        <w:types>
-          <w:type w:val="bbPlcHdr"/>
-        </w:types>
-        <w:behaviors>
-          <w:behavior w:val="content"/>
-        </w:behaviors>
-        <w:guid w:val="{92ED2046-6E2B-4EC5-A902-1AF4B89D836D}"/>
-      </w:docPartPr>
-      <w:docPartBody>
-        <w:p>
-          <w:pPr>
-            <w:pStyle w:val="25F587CD746048DBB7093A4D36E82ECB"/>
-          </w:pPr>
-          <w:r>
-            <w:rPr>
-              <w:rStyle w:val="PlaceholderText"/>
-            </w:rPr>
-            <w:t>Click or tap here to enter text.</w:t>
-          </w:r>
-        </w:p>
-      </w:docPartBody>
-    </w:docPart>
-    <w:docPart>
-      <w:docPartPr>
-        <w:name w:val="3B95AC3589B44C9AAF7AADF4A84DF389"/>
-        <w:category>
-          <w:name w:val="General"/>
-          <w:gallery w:val="placeholder"/>
-        </w:category>
-        <w:types>
-          <w:type w:val="bbPlcHdr"/>
-        </w:types>
-        <w:behaviors>
-          <w:behavior w:val="content"/>
-        </w:behaviors>
-        <w:guid w:val="{18ABDDEA-011E-4638-A609-9F135BBC8F30}"/>
-      </w:docPartPr>
-      <w:docPartBody>
-        <w:p>
-          <w:pPr>
-            <w:pStyle w:val="3B95AC3589B44C9AAF7AADF4A84DF389"/>
-          </w:pPr>
-          <w:r>
-            <w:rPr>
-              <w:rStyle w:val="PlaceholderText"/>
-            </w:rPr>
-            <w:t>Click or tap here to enter text.</w:t>
-          </w:r>
-        </w:p>
-      </w:docPartBody>
-    </w:docPart>
-    <w:docPart>
-      <w:docPartPr>
-        <w:name w:val="594D05C5BBED446EA502FD4F825BD546"/>
-        <w:category>
-          <w:name w:val="General"/>
-          <w:gallery w:val="placeholder"/>
-        </w:category>
-        <w:types>
-          <w:type w:val="bbPlcHdr"/>
-        </w:types>
-        <w:behaviors>
-          <w:behavior w:val="content"/>
-        </w:behaviors>
-        <w:guid w:val="{0ED90340-3F20-4562-A7FF-C595C06CE4C3}"/>
-      </w:docPartPr>
-      <w:docPartBody>
-        <w:p>
-          <w:pPr>
-            <w:pStyle w:val="594D05C5BBED446EA502FD4F825BD546"/>
-          </w:pPr>
-          <w:r>
-            <w:rPr>
-              <w:rStyle w:val="PlaceholderText"/>
-            </w:rPr>
-            <w:t>Enter any content that you want to repeat, including other content controls. You can also insert this control around table rows in order to repeat parts of a table.</w:t>
-          </w:r>
-        </w:p>
-      </w:docPartBody>
-    </w:docPart>
-    <w:docPart>
-      <w:docPartPr>
-        <w:name w:val="976E63A16E2643E5B611191FC3151582"/>
-        <w:category>
-          <w:name w:val="General"/>
-          <w:gallery w:val="placeholder"/>
-        </w:category>
-        <w:types>
-          <w:type w:val="bbPlcHdr"/>
-        </w:types>
-        <w:behaviors>
-          <w:behavior w:val="content"/>
-        </w:behaviors>
-        <w:guid w:val="{F9F379A2-E4FC-4795-BEC1-32D9730E949B}"/>
-      </w:docPartPr>
-      <w:docPartBody>
-        <w:p>
-          <w:pPr>
-            <w:pStyle w:val="976E63A16E2643E5B611191FC3151582"/>
-          </w:pPr>
-          <w:r>
-            <w:rPr>
-              <w:rStyle w:val="PlaceholderText"/>
-            </w:rPr>
-            <w:t>Click or tap here to enter text.</w:t>
-          </w:r>
-        </w:p>
-      </w:docPartBody>
-    </w:docPart>
-    <w:docPart>
-      <w:docPartPr>
-        <w:name w:val="97C66FE0DD534BDD807894570C6A005C"/>
-        <w:category>
-          <w:name w:val="General"/>
-          <w:gallery w:val="placeholder"/>
-        </w:category>
-        <w:types>
-          <w:type w:val="bbPlcHdr"/>
-        </w:types>
-        <w:behaviors>
-          <w:behavior w:val="content"/>
-        </w:behaviors>
-        <w:guid w:val="{3B0D9A55-9678-49C4-A98E-77B2CE32C842}"/>
-      </w:docPartPr>
-      <w:docPartBody>
-        <w:p>
-          <w:pPr>
-            <w:pStyle w:val="97C66FE0DD534BDD807894570C6A005C"/>
-          </w:pPr>
-          <w:r>
-            <w:rPr>
-              <w:rStyle w:val="PlaceholderText"/>
-            </w:rPr>
-            <w:t>Click or tap here to enter text.</w:t>
-          </w:r>
-        </w:p>
-      </w:docPartBody>
-    </w:docPart>
-    <w:docPart>
-      <w:docPartPr>
-        <w:name w:val="FF2AFFF6688B4990B5A6D33634108C20"/>
-        <w:category>
-          <w:name w:val="General"/>
-          <w:gallery w:val="placeholder"/>
-        </w:category>
-        <w:types>
-          <w:type w:val="bbPlcHdr"/>
-        </w:types>
-        <w:behaviors>
-          <w:behavior w:val="content"/>
-        </w:behaviors>
-        <w:guid w:val="{3FF1B8B8-0431-488D-B50A-50CE34E24474}"/>
-      </w:docPartPr>
-      <w:docPartBody>
-        <w:p>
-          <w:pPr>
-            <w:pStyle w:val="FF2AFFF6688B4990B5A6D33634108C20"/>
-          </w:pPr>
-          <w:r>
-            <w:rPr>
-              <w:rStyle w:val="PlaceholderText"/>
-            </w:rPr>
-            <w:t>Click or tap here to enter text.</w:t>
-          </w:r>
-        </w:p>
-      </w:docPartBody>
-    </w:docPart>
-    <w:docPart>
-      <w:docPartPr>
-        <w:name w:val="64005EB1E96C4F7A85514867BCB38441"/>
-        <w:category>
-          <w:name w:val="General"/>
-          <w:gallery w:val="placeholder"/>
-        </w:category>
-        <w:types>
-          <w:type w:val="bbPlcHdr"/>
-        </w:types>
-        <w:behaviors>
-          <w:behavior w:val="content"/>
-        </w:behaviors>
-        <w:guid w:val="{A386D7FF-AD2F-4699-B9CD-6BAC80293A6E}"/>
-      </w:docPartPr>
-      <w:docPartBody>
-        <w:p>
-          <w:pPr>
-            <w:pStyle w:val="64005EB1E96C4F7A85514867BCB38441"/>
-          </w:pPr>
-          <w:r>
-            <w:rPr>
-              <w:rStyle w:val="PlaceholderText"/>
-            </w:rPr>
-            <w:t>Click or tap here to enter text.</w:t>
-          </w:r>
-        </w:p>
-      </w:docPartBody>
-    </w:docPart>
-    <w:docPart>
-      <w:docPartPr>
-        <w:name w:val="4121CAE457A240088EC6CB57BD9A5E6B"/>
-        <w:category>
-          <w:name w:val="General"/>
-          <w:gallery w:val="placeholder"/>
-        </w:category>
-        <w:types>
-          <w:type w:val="bbPlcHdr"/>
-        </w:types>
-        <w:behaviors>
-          <w:behavior w:val="content"/>
-        </w:behaviors>
-        <w:guid w:val="{C6BE5CF3-AB7E-4920-85B8-73D62FB7F9DE}"/>
-      </w:docPartPr>
-      <w:docPartBody>
-        <w:p>
-          <w:pPr>
-            <w:pStyle w:val="4121CAE457A240088EC6CB57BD9A5E6B"/>
-          </w:pPr>
-          <w:r>
-            <w:rPr>
-              <w:rStyle w:val="PlaceholderText"/>
-            </w:rPr>
-            <w:t>Click or tap here to enter text.</w:t>
-          </w:r>
-        </w:p>
-      </w:docPartBody>
-    </w:docPart>
-    <w:docPart>
-      <w:docPartPr>
-        <w:name w:val="A333D65A23B44FA1A55A30146E014EC1"/>
-        <w:category>
-          <w:name w:val="General"/>
-          <w:gallery w:val="placeholder"/>
-        </w:category>
-        <w:types>
-          <w:type w:val="bbPlcHdr"/>
-        </w:types>
-        <w:behaviors>
-          <w:behavior w:val="content"/>
-        </w:behaviors>
-        <w:guid w:val="{DAED7B6E-2686-42E6-8E47-B6997AE1F280}"/>
-      </w:docPartPr>
-      <w:docPartBody>
-        <w:p>
-          <w:pPr>
-            <w:pStyle w:val="A333D65A23B44FA1A55A30146E014EC1"/>
-          </w:pPr>
-          <w:r>
-            <w:rPr>
-              <w:rStyle w:val="PlaceholderText"/>
-            </w:rPr>
-            <w:t>Click or tap here to enter text.</w:t>
-          </w:r>
-        </w:p>
-      </w:docPartBody>
-    </w:docPart>
-    <w:docPart>
-      <w:docPartPr>
-        <w:name w:val="856BFA3DEB8B48E2853CB6BC4F5EAA26"/>
-        <w:category>
-          <w:name w:val="General"/>
-          <w:gallery w:val="placeholder"/>
-        </w:category>
-        <w:types>
-          <w:type w:val="bbPlcHdr"/>
-        </w:types>
-        <w:behaviors>
-          <w:behavior w:val="content"/>
-        </w:behaviors>
-        <w:guid w:val="{B7483407-72BC-4AAC-AA99-07D678451CE5}"/>
-      </w:docPartPr>
-      <w:docPartBody>
-        <w:p>
-          <w:pPr>
-            <w:pStyle w:val="856BFA3DEB8B48E2853CB6BC4F5EAA26"/>
-          </w:pPr>
-          <w:r>
-            <w:rPr>
-              <w:rStyle w:val="PlaceholderText"/>
-            </w:rPr>
-            <w:t>Click or tap here to enter text.</w:t>
-          </w:r>
-        </w:p>
-      </w:docPartBody>
-    </w:docPart>
-    <w:docPart>
-      <w:docPartPr>
         <w:name w:val="07F282B309054205B663C44C3FB8D0E2"/>
         <w:category>
           <w:name w:val="General"/>
@@ -4768,6 +4348,296 @@
         <w:p>
           <w:pPr>
             <w:pStyle w:val="3E9E45F4A0874C6B9B6BE52F88B3B3BC"/>
+          </w:pPr>
+          <w:r>
+            <w:rPr>
+              <w:rStyle w:val="PlaceholderText"/>
+            </w:rPr>
+            <w:t>Click or tap here to enter text.</w:t>
+          </w:r>
+        </w:p>
+      </w:docPartBody>
+    </w:docPart>
+    <w:docPart>
+      <w:docPartPr>
+        <w:name w:val="210580165EFF47C5BC58D176D1550F24"/>
+        <w:category>
+          <w:name w:val="General"/>
+          <w:gallery w:val="placeholder"/>
+        </w:category>
+        <w:types>
+          <w:type w:val="bbPlcHdr"/>
+        </w:types>
+        <w:behaviors>
+          <w:behavior w:val="content"/>
+        </w:behaviors>
+        <w:guid w:val="{567DB0EC-7874-4D17-B63E-85848DB3C6FB}"/>
+      </w:docPartPr>
+      <w:docPartBody>
+        <w:p>
+          <w:pPr>
+            <w:pStyle w:val="210580165EFF47C5BC58D176D1550F24"/>
+          </w:pPr>
+          <w:r>
+            <w:rPr>
+              <w:rStyle w:val="PlaceholderText"/>
+            </w:rPr>
+            <w:t>Click or tap here to enter text.</w:t>
+          </w:r>
+        </w:p>
+      </w:docPartBody>
+    </w:docPart>
+    <w:docPart>
+      <w:docPartPr>
+        <w:name w:val="6196C1721610439AAE336736C1D21668"/>
+        <w:category>
+          <w:name w:val="General"/>
+          <w:gallery w:val="placeholder"/>
+        </w:category>
+        <w:types>
+          <w:type w:val="bbPlcHdr"/>
+        </w:types>
+        <w:behaviors>
+          <w:behavior w:val="content"/>
+        </w:behaviors>
+        <w:guid w:val="{69F00DF8-540A-47AE-815D-0F45673BA787}"/>
+      </w:docPartPr>
+      <w:docPartBody>
+        <w:p>
+          <w:pPr>
+            <w:pStyle w:val="6196C1721610439AAE336736C1D21668"/>
+          </w:pPr>
+          <w:r>
+            <w:rPr>
+              <w:rStyle w:val="PlaceholderText"/>
+            </w:rPr>
+            <w:t>Click or tap here to enter text.</w:t>
+          </w:r>
+        </w:p>
+      </w:docPartBody>
+    </w:docPart>
+    <w:docPart>
+      <w:docPartPr>
+        <w:name w:val="54CEF33073B84500BFCB1F7C4C3C79D7"/>
+        <w:category>
+          <w:name w:val="General"/>
+          <w:gallery w:val="placeholder"/>
+        </w:category>
+        <w:types>
+          <w:type w:val="bbPlcHdr"/>
+        </w:types>
+        <w:behaviors>
+          <w:behavior w:val="content"/>
+        </w:behaviors>
+        <w:guid w:val="{1AAF2F14-8E3C-4742-B51C-CF1C49BB5200}"/>
+      </w:docPartPr>
+      <w:docPartBody>
+        <w:p>
+          <w:pPr>
+            <w:pStyle w:val="54CEF33073B84500BFCB1F7C4C3C79D7"/>
+          </w:pPr>
+          <w:r>
+            <w:rPr>
+              <w:rStyle w:val="PlaceholderText"/>
+            </w:rPr>
+            <w:t>Enter any content that you want to repeat, including other content controls. You can also insert this control around table rows in order to repeat parts of a table.</w:t>
+          </w:r>
+        </w:p>
+      </w:docPartBody>
+    </w:docPart>
+    <w:docPart>
+      <w:docPartPr>
+        <w:name w:val="521FDA4594904D56A05B834A0BC06429"/>
+        <w:category>
+          <w:name w:val="General"/>
+          <w:gallery w:val="placeholder"/>
+        </w:category>
+        <w:types>
+          <w:type w:val="bbPlcHdr"/>
+        </w:types>
+        <w:behaviors>
+          <w:behavior w:val="content"/>
+        </w:behaviors>
+        <w:guid w:val="{CBA19231-57D6-440D-B180-FF30358B5CB3}"/>
+      </w:docPartPr>
+      <w:docPartBody>
+        <w:p>
+          <w:pPr>
+            <w:pStyle w:val="521FDA4594904D56A05B834A0BC06429"/>
+          </w:pPr>
+          <w:r>
+            <w:rPr>
+              <w:rStyle w:val="PlaceholderText"/>
+            </w:rPr>
+            <w:t>Click or tap here to enter text.</w:t>
+          </w:r>
+        </w:p>
+      </w:docPartBody>
+    </w:docPart>
+    <w:docPart>
+      <w:docPartPr>
+        <w:name w:val="BB4FB48A7BF046E4B3BC55843E18DE91"/>
+        <w:category>
+          <w:name w:val="General"/>
+          <w:gallery w:val="placeholder"/>
+        </w:category>
+        <w:types>
+          <w:type w:val="bbPlcHdr"/>
+        </w:types>
+        <w:behaviors>
+          <w:behavior w:val="content"/>
+        </w:behaviors>
+        <w:guid w:val="{4BE70B3D-4366-4D35-9045-A33E0829D518}"/>
+      </w:docPartPr>
+      <w:docPartBody>
+        <w:p>
+          <w:pPr>
+            <w:pStyle w:val="BB4FB48A7BF046E4B3BC55843E18DE91"/>
+          </w:pPr>
+          <w:r>
+            <w:rPr>
+              <w:rStyle w:val="PlaceholderText"/>
+            </w:rPr>
+            <w:t>Click or tap here to enter text.</w:t>
+          </w:r>
+        </w:p>
+      </w:docPartBody>
+    </w:docPart>
+    <w:docPart>
+      <w:docPartPr>
+        <w:name w:val="AF470BAEBFD44A8AB063F25CA90FAF6A"/>
+        <w:category>
+          <w:name w:val="General"/>
+          <w:gallery w:val="placeholder"/>
+        </w:category>
+        <w:types>
+          <w:type w:val="bbPlcHdr"/>
+        </w:types>
+        <w:behaviors>
+          <w:behavior w:val="content"/>
+        </w:behaviors>
+        <w:guid w:val="{82B06D22-68FA-4C60-B599-ED8E57A3516A}"/>
+      </w:docPartPr>
+      <w:docPartBody>
+        <w:p>
+          <w:pPr>
+            <w:pStyle w:val="AF470BAEBFD44A8AB063F25CA90FAF6A"/>
+          </w:pPr>
+          <w:r>
+            <w:rPr>
+              <w:rStyle w:val="PlaceholderText"/>
+            </w:rPr>
+            <w:t>Click or tap here to enter text.</w:t>
+          </w:r>
+        </w:p>
+      </w:docPartBody>
+    </w:docPart>
+    <w:docPart>
+      <w:docPartPr>
+        <w:name w:val="9D0D5AEC293C4A148C832EC7B5811BA4"/>
+        <w:category>
+          <w:name w:val="General"/>
+          <w:gallery w:val="placeholder"/>
+        </w:category>
+        <w:types>
+          <w:type w:val="bbPlcHdr"/>
+        </w:types>
+        <w:behaviors>
+          <w:behavior w:val="content"/>
+        </w:behaviors>
+        <w:guid w:val="{AA77E0B1-C31C-4A4B-84C0-F5F793AF55AB}"/>
+      </w:docPartPr>
+      <w:docPartBody>
+        <w:p>
+          <w:pPr>
+            <w:pStyle w:val="9D0D5AEC293C4A148C832EC7B5811BA4"/>
+          </w:pPr>
+          <w:r>
+            <w:rPr>
+              <w:rStyle w:val="PlaceholderText"/>
+            </w:rPr>
+            <w:t>Click or tap here to enter text.</w:t>
+          </w:r>
+        </w:p>
+      </w:docPartBody>
+    </w:docPart>
+    <w:docPart>
+      <w:docPartPr>
+        <w:name w:val="7F92435331CF40D6B7F50D13D2C1B561"/>
+        <w:category>
+          <w:name w:val="General"/>
+          <w:gallery w:val="placeholder"/>
+        </w:category>
+        <w:types>
+          <w:type w:val="bbPlcHdr"/>
+        </w:types>
+        <w:behaviors>
+          <w:behavior w:val="content"/>
+        </w:behaviors>
+        <w:guid w:val="{830C4E17-743B-4C47-81DC-587B803E2149}"/>
+      </w:docPartPr>
+      <w:docPartBody>
+        <w:p>
+          <w:pPr>
+            <w:pStyle w:val="7F92435331CF40D6B7F50D13D2C1B561"/>
+          </w:pPr>
+          <w:r>
+            <w:rPr>
+              <w:rStyle w:val="PlaceholderText"/>
+            </w:rPr>
+            <w:t>Click or tap here to enter text.</w:t>
+          </w:r>
+        </w:p>
+      </w:docPartBody>
+    </w:docPart>
+    <w:docPart>
+      <w:docPartPr>
+        <w:name w:val="56FB95AEF6454AB59C46B522CFD4CA0A"/>
+        <w:category>
+          <w:name w:val="General"/>
+          <w:gallery w:val="placeholder"/>
+        </w:category>
+        <w:types>
+          <w:type w:val="bbPlcHdr"/>
+        </w:types>
+        <w:behaviors>
+          <w:behavior w:val="content"/>
+        </w:behaviors>
+        <w:guid w:val="{529C4A8D-A3AD-4078-AC20-7183177D021E}"/>
+      </w:docPartPr>
+      <w:docPartBody>
+        <w:p>
+          <w:pPr>
+            <w:pStyle w:val="56FB95AEF6454AB59C46B522CFD4CA0A"/>
+          </w:pPr>
+          <w:r>
+            <w:rPr>
+              <w:rStyle w:val="PlaceholderText"/>
+            </w:rPr>
+            <w:t>Click or tap here to enter text.</w:t>
+          </w:r>
+        </w:p>
+      </w:docPartBody>
+    </w:docPart>
+    <w:docPart>
+      <w:docPartPr>
+        <w:name w:val="6371079CD5BE4456BB97BB932E5F7A96"/>
+        <w:category>
+          <w:name w:val="General"/>
+          <w:gallery w:val="placeholder"/>
+        </w:category>
+        <w:types>
+          <w:type w:val="bbPlcHdr"/>
+        </w:types>
+        <w:behaviors>
+          <w:behavior w:val="content"/>
+        </w:behaviors>
+        <w:guid w:val="{64E40FBC-9164-48DD-99CE-F51762674C87}"/>
+      </w:docPartPr>
+      <w:docPartBody>
+        <w:p>
+          <w:pPr>
+            <w:pStyle w:val="6371079CD5BE4456BB97BB932E5F7A96"/>
           </w:pPr>
           <w:r>
             <w:rPr>
@@ -4839,6 +4709,7 @@
     <w:rsid w:val="001A5EFF"/>
     <w:rsid w:val="001E1A05"/>
     <w:rsid w:val="0020281A"/>
+    <w:rsid w:val="00212687"/>
     <w:rsid w:val="002221B4"/>
     <w:rsid w:val="002607E2"/>
     <w:rsid w:val="00277793"/>
@@ -4850,10 +4721,12 @@
     <w:rsid w:val="0034551C"/>
     <w:rsid w:val="0037797B"/>
     <w:rsid w:val="00377D7B"/>
+    <w:rsid w:val="003A3EB5"/>
     <w:rsid w:val="003B4E73"/>
     <w:rsid w:val="003E39BD"/>
     <w:rsid w:val="004A6305"/>
     <w:rsid w:val="004D42B5"/>
+    <w:rsid w:val="005203C9"/>
     <w:rsid w:val="0052071E"/>
     <w:rsid w:val="005954E4"/>
     <w:rsid w:val="005C05B6"/>
@@ -4864,6 +4737,7 @@
     <w:rsid w:val="00676164"/>
     <w:rsid w:val="006802F3"/>
     <w:rsid w:val="006C7475"/>
+    <w:rsid w:val="006F3862"/>
     <w:rsid w:val="007306EB"/>
     <w:rsid w:val="00787A79"/>
     <w:rsid w:val="007B0F74"/>
@@ -4900,6 +4774,8 @@
     <w:rsid w:val="00D61155"/>
     <w:rsid w:val="00D678FD"/>
     <w:rsid w:val="00D94A8F"/>
+    <w:rsid w:val="00DB31B1"/>
+    <w:rsid w:val="00DD5BCC"/>
     <w:rsid w:val="00DD6387"/>
     <w:rsid w:val="00DF2317"/>
     <w:rsid w:val="00E02452"/>
@@ -5373,7 +5249,7 @@
     <w:basedOn w:val="DefaultParagraphFont"/>
     <w:uiPriority w:val="99"/>
     <w:semiHidden/>
-    <w:rsid w:val="005F5FD5"/>
+    <w:rsid w:val="00DD5BCC"/>
     <w:rPr>
       <w:color w:val="808080"/>
     </w:rPr>
@@ -5403,72 +5279,72 @@
       <w:lang w:val="en-CA" w:eastAsia="en-CA"/>
     </w:rPr>
   </w:style>
-  <w:style w:type="paragraph" w:customStyle="1" w:styleId="25F587CD746048DBB7093A4D36E82ECB">
-    <w:name w:val="25F587CD746048DBB7093A4D36E82ECB"/>
-    <w:rsid w:val="00D12AB0"/>
+  <w:style w:type="paragraph" w:customStyle="1" w:styleId="210580165EFF47C5BC58D176D1550F24">
+    <w:name w:val="210580165EFF47C5BC58D176D1550F24"/>
+    <w:rsid w:val="00DD5BCC"/>
     <w:rPr>
       <w:lang w:val="en-CA" w:eastAsia="en-CA"/>
     </w:rPr>
   </w:style>
-  <w:style w:type="paragraph" w:customStyle="1" w:styleId="3B95AC3589B44C9AAF7AADF4A84DF389">
-    <w:name w:val="3B95AC3589B44C9AAF7AADF4A84DF389"/>
-    <w:rsid w:val="00D12AB0"/>
+  <w:style w:type="paragraph" w:customStyle="1" w:styleId="6196C1721610439AAE336736C1D21668">
+    <w:name w:val="6196C1721610439AAE336736C1D21668"/>
+    <w:rsid w:val="00DD5BCC"/>
     <w:rPr>
       <w:lang w:val="en-CA" w:eastAsia="en-CA"/>
     </w:rPr>
   </w:style>
-  <w:style w:type="paragraph" w:customStyle="1" w:styleId="594D05C5BBED446EA502FD4F825BD546">
-    <w:name w:val="594D05C5BBED446EA502FD4F825BD546"/>
-    <w:rsid w:val="00D12AB0"/>
+  <w:style w:type="paragraph" w:customStyle="1" w:styleId="54CEF33073B84500BFCB1F7C4C3C79D7">
+    <w:name w:val="54CEF33073B84500BFCB1F7C4C3C79D7"/>
+    <w:rsid w:val="00DD5BCC"/>
     <w:rPr>
       <w:lang w:val="en-CA" w:eastAsia="en-CA"/>
     </w:rPr>
   </w:style>
-  <w:style w:type="paragraph" w:customStyle="1" w:styleId="976E63A16E2643E5B611191FC3151582">
-    <w:name w:val="976E63A16E2643E5B611191FC3151582"/>
-    <w:rsid w:val="00D12AB0"/>
+  <w:style w:type="paragraph" w:customStyle="1" w:styleId="521FDA4594904D56A05B834A0BC06429">
+    <w:name w:val="521FDA4594904D56A05B834A0BC06429"/>
+    <w:rsid w:val="00DD5BCC"/>
     <w:rPr>
       <w:lang w:val="en-CA" w:eastAsia="en-CA"/>
     </w:rPr>
   </w:style>
-  <w:style w:type="paragraph" w:customStyle="1" w:styleId="97C66FE0DD534BDD807894570C6A005C">
-    <w:name w:val="97C66FE0DD534BDD807894570C6A005C"/>
-    <w:rsid w:val="00D12AB0"/>
+  <w:style w:type="paragraph" w:customStyle="1" w:styleId="BB4FB48A7BF046E4B3BC55843E18DE91">
+    <w:name w:val="BB4FB48A7BF046E4B3BC55843E18DE91"/>
+    <w:rsid w:val="00DD5BCC"/>
     <w:rPr>
       <w:lang w:val="en-CA" w:eastAsia="en-CA"/>
     </w:rPr>
   </w:style>
-  <w:style w:type="paragraph" w:customStyle="1" w:styleId="FF2AFFF6688B4990B5A6D33634108C20">
-    <w:name w:val="FF2AFFF6688B4990B5A6D33634108C20"/>
-    <w:rsid w:val="00D12AB0"/>
+  <w:style w:type="paragraph" w:customStyle="1" w:styleId="AF470BAEBFD44A8AB063F25CA90FAF6A">
+    <w:name w:val="AF470BAEBFD44A8AB063F25CA90FAF6A"/>
+    <w:rsid w:val="00DD5BCC"/>
     <w:rPr>
       <w:lang w:val="en-CA" w:eastAsia="en-CA"/>
     </w:rPr>
   </w:style>
-  <w:style w:type="paragraph" w:customStyle="1" w:styleId="64005EB1E96C4F7A85514867BCB38441">
-    <w:name w:val="64005EB1E96C4F7A85514867BCB38441"/>
-    <w:rsid w:val="00D12AB0"/>
+  <w:style w:type="paragraph" w:customStyle="1" w:styleId="9D0D5AEC293C4A148C832EC7B5811BA4">
+    <w:name w:val="9D0D5AEC293C4A148C832EC7B5811BA4"/>
+    <w:rsid w:val="00DD5BCC"/>
     <w:rPr>
       <w:lang w:val="en-CA" w:eastAsia="en-CA"/>
     </w:rPr>
   </w:style>
-  <w:style w:type="paragraph" w:customStyle="1" w:styleId="4121CAE457A240088EC6CB57BD9A5E6B">
-    <w:name w:val="4121CAE457A240088EC6CB57BD9A5E6B"/>
-    <w:rsid w:val="00D12AB0"/>
+  <w:style w:type="paragraph" w:customStyle="1" w:styleId="7F92435331CF40D6B7F50D13D2C1B561">
+    <w:name w:val="7F92435331CF40D6B7F50D13D2C1B561"/>
+    <w:rsid w:val="00DD5BCC"/>
     <w:rPr>
       <w:lang w:val="en-CA" w:eastAsia="en-CA"/>
     </w:rPr>
   </w:style>
-  <w:style w:type="paragraph" w:customStyle="1" w:styleId="A333D65A23B44FA1A55A30146E014EC1">
-    <w:name w:val="A333D65A23B44FA1A55A30146E014EC1"/>
-    <w:rsid w:val="00D12AB0"/>
+  <w:style w:type="paragraph" w:customStyle="1" w:styleId="56FB95AEF6454AB59C46B522CFD4CA0A">
+    <w:name w:val="56FB95AEF6454AB59C46B522CFD4CA0A"/>
+    <w:rsid w:val="00DD5BCC"/>
     <w:rPr>
       <w:lang w:val="en-CA" w:eastAsia="en-CA"/>
     </w:rPr>
   </w:style>
-  <w:style w:type="paragraph" w:customStyle="1" w:styleId="856BFA3DEB8B48E2853CB6BC4F5EAA26">
-    <w:name w:val="856BFA3DEB8B48E2853CB6BC4F5EAA26"/>
-    <w:rsid w:val="00D12AB0"/>
+  <w:style w:type="paragraph" w:customStyle="1" w:styleId="6371079CD5BE4456BB97BB932E5F7A96">
+    <w:name w:val="6371079CD5BE4456BB97BB932E5F7A96"/>
+    <w:rsid w:val="00DD5BCC"/>
     <w:rPr>
       <w:lang w:val="en-CA" w:eastAsia="en-CA"/>
     </w:rPr>
@@ -6062,6 +5938,8 @@
  
              < D e s c _ P u r c h L i n e _ L b l > D e s c _ P u r c h L i n e _ L b l < / D e s c _ P u r c h L i n e _ L b l >   
+             < D e s c r i p t i o n W i t h S e r i a l > D e s c r i p t i o n W i t h S e r i a l < / D e s c r i p t i o n W i t h S e r i a l > + 
              < D i r e c t U n i C o s t _ L b l > D i r e c t U n i C o s t _ L b l < / D i r e c t U n i C o s t _ L b l >   
              < D i r U n i t C o s t _ P u r c h L i n e > D i r U n i t C o s t _ P u r c h L i n e < / D i r U n i t C o s t _ P u r c h L i n e > @@ -6110,7 +5988,7 @@
  
              < Q t y _ P u r c h L i n e > Q t y _ P u r c h L i n e < / Q t y _ P u r c h L i n e >   
-             < Q t y _ P u r c h L i n e _ L b l > Q u a n t i t y < / Q t y _ P u r c h L i n e _ L b l > +             < Q t y _ P u r c h L i n e _ L b l > Q t y _ P u r c h L i n e _ L b l < / Q t y _ P u r c h L i n e _ L b l >   
              < R e q u e s t e d R e c e i p t D a t e > R e q u e s t e d R e c e i p t D a t e < / R e q u e s t e d R e c e i p t D a t e >   

</xml_diff>

<commit_message>
Added custom fields to Sales Order card page.
</commit_message>
<xml_diff>
--- a/App/Objects/Reports/Layouts/Purchase Order.docx
+++ b/App/Objects/Reports/Layouts/Purchase Order.docx
@@ -7,12 +7,12 @@
         <w:tblStyle w:val="TableGrid"/>
         <w:tblW w:w="10452" w:type="dxa"/>
         <w:tblBorders>
-          <w:top w:val="none" w:sz="0" w:space="0" w:color="auto"/>
-          <w:left w:val="none" w:sz="0" w:space="0" w:color="auto"/>
-          <w:bottom w:val="none" w:sz="0" w:space="0" w:color="auto"/>
-          <w:right w:val="none" w:sz="0" w:space="0" w:color="auto"/>
-          <w:insideH w:val="none" w:sz="0" w:space="0" w:color="auto"/>
-          <w:insideV w:val="none" w:sz="0" w:space="0" w:color="auto"/>
+          <w:top w:val="none" w:color="auto" w:sz="0" w:space="0"/>
+          <w:left w:val="none" w:color="auto" w:sz="0" w:space="0"/>
+          <w:bottom w:val="none" w:color="auto" w:sz="0" w:space="0"/>
+          <w:right w:val="none" w:color="auto" w:sz="0" w:space="0"/>
+          <w:insideH w:val="none" w:color="auto" w:sz="0" w:space="0"/>
+          <w:insideV w:val="none" w:color="auto" w:sz="0" w:space="0"/>
         </w:tblBorders>
         <w:tblLayout w:type="fixed"/>
         <w:tblLook w:val="04A0" w:firstRow="1" w:lastRow="0" w:firstColumn="1" w:lastColumn="0" w:noHBand="0" w:noVBand="1"/>
@@ -562,12 +562,12 @@
         <w:tblStyle w:val="TableGrid"/>
         <w:tblW w:w="9776" w:type="dxa"/>
         <w:tblBorders>
-          <w:top w:val="none" w:sz="0" w:space="0" w:color="auto"/>
-          <w:left w:val="none" w:sz="0" w:space="0" w:color="auto"/>
-          <w:bottom w:val="none" w:sz="0" w:space="0" w:color="auto"/>
-          <w:right w:val="none" w:sz="0" w:space="0" w:color="auto"/>
-          <w:insideH w:val="none" w:sz="0" w:space="0" w:color="auto"/>
-          <w:insideV w:val="none" w:sz="0" w:space="0" w:color="auto"/>
+          <w:top w:val="none" w:color="auto" w:sz="0" w:space="0"/>
+          <w:left w:val="none" w:color="auto" w:sz="0" w:space="0"/>
+          <w:bottom w:val="none" w:color="auto" w:sz="0" w:space="0"/>
+          <w:right w:val="none" w:color="auto" w:sz="0" w:space="0"/>
+          <w:insideH w:val="none" w:color="auto" w:sz="0" w:space="0"/>
+          <w:insideV w:val="none" w:color="auto" w:sz="0" w:space="0"/>
         </w:tblBorders>
         <w:tblLayout w:type="fixed"/>
         <w:tblLook w:val="04A0" w:firstRow="1" w:lastRow="0" w:firstColumn="1" w:lastColumn="0" w:noHBand="0" w:noVBand="1"/>
@@ -828,12 +828,12 @@
         <w:tblStyle w:val="TableGrid"/>
         <w:tblW w:w="10313" w:type="dxa"/>
         <w:tblBorders>
-          <w:top w:val="none" w:sz="0" w:space="0" w:color="auto"/>
-          <w:left w:val="none" w:sz="0" w:space="0" w:color="auto"/>
-          <w:bottom w:val="none" w:sz="0" w:space="0" w:color="auto"/>
-          <w:right w:val="none" w:sz="0" w:space="0" w:color="auto"/>
-          <w:insideH w:val="none" w:sz="0" w:space="0" w:color="auto"/>
-          <w:insideV w:val="none" w:sz="0" w:space="0" w:color="auto"/>
+          <w:top w:val="none" w:color="auto" w:sz="0" w:space="0"/>
+          <w:left w:val="none" w:color="auto" w:sz="0" w:space="0"/>
+          <w:bottom w:val="none" w:color="auto" w:sz="0" w:space="0"/>
+          <w:right w:val="none" w:color="auto" w:sz="0" w:space="0"/>
+          <w:insideH w:val="none" w:color="auto" w:sz="0" w:space="0"/>
+          <w:insideV w:val="none" w:color="auto" w:sz="0" w:space="0"/>
         </w:tblBorders>
         <w:tblLayout w:type="fixed"/>
         <w:tblLook w:val="04A0" w:firstRow="1" w:lastRow="0" w:firstColumn="1" w:lastColumn="0" w:noHBand="0" w:noVBand="1"/>
@@ -1062,7 +1062,7 @@
       </w:tr>
       <w:tr>
         <w:trPr>
-          <w:trHeight w:hRule="exact" w:val="193"/>
+          <w:trHeight w:val="193" w:hRule="exact"/>
         </w:trPr>
         <w:tc>
           <w:tcPr>
@@ -1173,7 +1173,7 @@
           <w:alias w:val="#Nav: /Purchase_Header/Purchase_Line"/>
           <w:tag w:val="#Nav: Standard_Purchase_Order/1322"/>
           <w:id w:val="1326716514"/>
-          <w15:dataBinding w:prefixMappings="xmlns:ns0='urn:microsoft-dynamics-nav/reports/Standard_Purchase_Order/1322/' " w:xpath="/ns0:NavWordReportXmlPart[1]/ns0:Purchase_Header[1]/ns0:Purchase_Line" w:storeItemID="{87D04C01-A11F-4608-B8EC-EB9876D5B4B4}"/>
+          <w15:dataBinding w:prefixMappings="xmlns:ns0='urn:microsoft-dynamics-nav/reports/Standard_Purchase_Order/1322/'" w:xpath="/ns0:NavWordReportXmlPart[1]/ns0:Purchase_Header[1]/ns0:Purchase_Line" w:storeItemID="{87D04C01-A11F-4608-B8EC-EB9876D5B4B4}"/>
           <w15:repeatingSection/>
         </w:sdtPr>
         <w:sdtEndPr/>
@@ -1532,7 +1532,7 @@
       </w:sdt>
       <w:tr>
         <w:trPr>
-          <w:trHeight w:hRule="exact" w:val="193"/>
+          <w:trHeight w:val="193" w:hRule="exact"/>
         </w:trPr>
         <w:tc>
           <w:tcPr>
@@ -2083,7 +2083,7 @@
                 <w:tcW w:w="2305" w:type="dxa"/>
                 <w:gridSpan w:val="2"/>
                 <w:tcBorders>
-                  <w:bottom w:val="single" w:sz="4" w:space="0" w:color="auto"/>
+                  <w:bottom w:val="single" w:color="auto" w:sz="4" w:space="0"/>
                 </w:tcBorders>
               </w:tcPr>
               <w:p>
@@ -2125,7 +2125,7 @@
               <w:tcPr>
                 <w:tcW w:w="1477" w:type="dxa"/>
                 <w:tcBorders>
-                  <w:bottom w:val="single" w:sz="4" w:space="0" w:color="auto"/>
+                  <w:bottom w:val="single" w:color="auto" w:sz="4" w:space="0"/>
                 </w:tcBorders>
               </w:tcPr>
               <w:p>
@@ -2151,7 +2151,7 @@
           <w:tcPr>
             <w:tcW w:w="1282" w:type="dxa"/>
             <w:tcBorders>
-              <w:bottom w:val="single" w:sz="4" w:space="0" w:color="auto"/>
+              <w:bottom w:val="single" w:color="auto" w:sz="4" w:space="0"/>
             </w:tcBorders>
           </w:tcPr>
           <w:p>
@@ -2229,12 +2229,12 @@
       <w:tblW w:w="5000" w:type="pct"/>
       <w:tblCellSpacing w:w="11" w:type="dxa"/>
       <w:tblBorders>
-        <w:top w:val="none" w:sz="0" w:space="0" w:color="auto"/>
-        <w:left w:val="none" w:sz="0" w:space="0" w:color="auto"/>
-        <w:bottom w:val="none" w:sz="0" w:space="0" w:color="auto"/>
-        <w:right w:val="none" w:sz="0" w:space="0" w:color="auto"/>
-        <w:insideH w:val="none" w:sz="0" w:space="0" w:color="auto"/>
-        <w:insideV w:val="none" w:sz="0" w:space="0" w:color="auto"/>
+        <w:top w:val="none" w:color="auto" w:sz="0" w:space="0"/>
+        <w:left w:val="none" w:color="auto" w:sz="0" w:space="0"/>
+        <w:bottom w:val="none" w:color="auto" w:sz="0" w:space="0"/>
+        <w:right w:val="none" w:color="auto" w:sz="0" w:space="0"/>
+        <w:insideH w:val="none" w:color="auto" w:sz="0" w:space="0"/>
+        <w:insideV w:val="none" w:color="auto" w:sz="0" w:space="0"/>
       </w:tblBorders>
       <w:tblCellMar>
         <w:left w:w="0" w:type="dxa"/>
@@ -2260,12 +2260,12 @@
             <w:tblStyle w:val="TableGrid"/>
             <w:tblW w:w="5000" w:type="pct"/>
             <w:tblBorders>
-              <w:top w:val="none" w:sz="0" w:space="0" w:color="auto"/>
-              <w:left w:val="none" w:sz="0" w:space="0" w:color="auto"/>
-              <w:bottom w:val="none" w:sz="0" w:space="0" w:color="auto"/>
-              <w:right w:val="none" w:sz="0" w:space="0" w:color="auto"/>
-              <w:insideH w:val="none" w:sz="0" w:space="0" w:color="auto"/>
-              <w:insideV w:val="none" w:sz="0" w:space="0" w:color="auto"/>
+              <w:top w:val="none" w:color="auto" w:sz="0" w:space="0"/>
+              <w:left w:val="none" w:color="auto" w:sz="0" w:space="0"/>
+              <w:bottom w:val="none" w:color="auto" w:sz="0" w:space="0"/>
+              <w:right w:val="none" w:color="auto" w:sz="0" w:space="0"/>
+              <w:insideH w:val="none" w:color="auto" w:sz="0" w:space="0"/>
+              <w:insideV w:val="none" w:color="auto" w:sz="0" w:space="0"/>
             </w:tblBorders>
             <w:tblCellMar>
               <w:left w:w="0" w:type="dxa"/>
@@ -2324,12 +2324,12 @@
       <w:tblStyle w:val="TableGrid"/>
       <w:tblW w:w="10632" w:type="dxa"/>
       <w:tblBorders>
-        <w:top w:val="none" w:sz="0" w:space="0" w:color="auto"/>
-        <w:left w:val="none" w:sz="0" w:space="0" w:color="auto"/>
-        <w:bottom w:val="none" w:sz="0" w:space="0" w:color="auto"/>
-        <w:right w:val="none" w:sz="0" w:space="0" w:color="auto"/>
-        <w:insideH w:val="none" w:sz="0" w:space="0" w:color="auto"/>
-        <w:insideV w:val="none" w:sz="0" w:space="0" w:color="auto"/>
+        <w:top w:val="none" w:color="auto" w:sz="0" w:space="0"/>
+        <w:left w:val="none" w:color="auto" w:sz="0" w:space="0"/>
+        <w:bottom w:val="none" w:color="auto" w:sz="0" w:space="0"/>
+        <w:right w:val="none" w:color="auto" w:sz="0" w:space="0"/>
+        <w:insideH w:val="none" w:color="auto" w:sz="0" w:space="0"/>
+        <w:insideV w:val="none" w:color="auto" w:sz="0" w:space="0"/>
       </w:tblBorders>
       <w:tblLayout w:type="fixed"/>
       <w:tblLook w:val="04A0" w:firstRow="1" w:lastRow="0" w:firstColumn="1" w:lastColumn="0" w:noHBand="0" w:noVBand="1"/>
@@ -2535,12 +2535,12 @@
     <w:tr>
       <w:tblPrEx>
         <w:tblBorders>
-          <w:top w:val="single" w:sz="4" w:space="0" w:color="auto"/>
-          <w:left w:val="single" w:sz="4" w:space="0" w:color="auto"/>
-          <w:bottom w:val="single" w:sz="4" w:space="0" w:color="auto"/>
-          <w:right w:val="single" w:sz="4" w:space="0" w:color="auto"/>
-          <w:insideH w:val="single" w:sz="4" w:space="0" w:color="auto"/>
-          <w:insideV w:val="single" w:sz="4" w:space="0" w:color="auto"/>
+          <w:top w:val="single" w:color="auto" w:sz="4" w:space="0"/>
+          <w:left w:val="single" w:color="auto" w:sz="4" w:space="0"/>
+          <w:bottom w:val="single" w:color="auto" w:sz="4" w:space="0"/>
+          <w:right w:val="single" w:color="auto" w:sz="4" w:space="0"/>
+          <w:insideH w:val="single" w:color="auto" w:sz="4" w:space="0"/>
+          <w:insideV w:val="single" w:color="auto" w:sz="4" w:space="0"/>
         </w:tblBorders>
       </w:tblPrEx>
       <w:tc>
@@ -2570,12 +2570,12 @@
     <w:tr>
       <w:tblPrEx>
         <w:tblBorders>
-          <w:top w:val="single" w:sz="4" w:space="0" w:color="auto"/>
-          <w:left w:val="single" w:sz="4" w:space="0" w:color="auto"/>
-          <w:bottom w:val="single" w:sz="4" w:space="0" w:color="auto"/>
-          <w:right w:val="single" w:sz="4" w:space="0" w:color="auto"/>
-          <w:insideH w:val="single" w:sz="4" w:space="0" w:color="auto"/>
-          <w:insideV w:val="single" w:sz="4" w:space="0" w:color="auto"/>
+          <w:top w:val="single" w:color="auto" w:sz="4" w:space="0"/>
+          <w:left w:val="single" w:color="auto" w:sz="4" w:space="0"/>
+          <w:bottom w:val="single" w:color="auto" w:sz="4" w:space="0"/>
+          <w:right w:val="single" w:color="auto" w:sz="4" w:space="0"/>
+          <w:insideH w:val="single" w:color="auto" w:sz="4" w:space="0"/>
+          <w:insideV w:val="single" w:color="auto" w:sz="4" w:space="0"/>
         </w:tblBorders>
       </w:tblPrEx>
       <w:tc>
@@ -2624,12 +2624,12 @@
     <w:tr>
       <w:tblPrEx>
         <w:tblBorders>
-          <w:top w:val="single" w:sz="4" w:space="0" w:color="auto"/>
-          <w:left w:val="single" w:sz="4" w:space="0" w:color="auto"/>
-          <w:bottom w:val="single" w:sz="4" w:space="0" w:color="auto"/>
-          <w:right w:val="single" w:sz="4" w:space="0" w:color="auto"/>
-          <w:insideH w:val="single" w:sz="4" w:space="0" w:color="auto"/>
-          <w:insideV w:val="single" w:sz="4" w:space="0" w:color="auto"/>
+          <w:top w:val="single" w:color="auto" w:sz="4" w:space="0"/>
+          <w:left w:val="single" w:color="auto" w:sz="4" w:space="0"/>
+          <w:bottom w:val="single" w:color="auto" w:sz="4" w:space="0"/>
+          <w:right w:val="single" w:color="auto" w:sz="4" w:space="0"/>
+          <w:insideH w:val="single" w:color="auto" w:sz="4" w:space="0"/>
+          <w:insideV w:val="single" w:color="auto" w:sz="4" w:space="0"/>
         </w:tblBorders>
       </w:tblPrEx>
       <w:sdt>
@@ -2677,12 +2677,12 @@
     <w:tr>
       <w:tblPrEx>
         <w:tblBorders>
-          <w:top w:val="single" w:sz="4" w:space="0" w:color="auto"/>
-          <w:left w:val="single" w:sz="4" w:space="0" w:color="auto"/>
-          <w:bottom w:val="single" w:sz="4" w:space="0" w:color="auto"/>
-          <w:right w:val="single" w:sz="4" w:space="0" w:color="auto"/>
-          <w:insideH w:val="single" w:sz="4" w:space="0" w:color="auto"/>
-          <w:insideV w:val="single" w:sz="4" w:space="0" w:color="auto"/>
+          <w:top w:val="single" w:color="auto" w:sz="4" w:space="0"/>
+          <w:left w:val="single" w:color="auto" w:sz="4" w:space="0"/>
+          <w:bottom w:val="single" w:color="auto" w:sz="4" w:space="0"/>
+          <w:right w:val="single" w:color="auto" w:sz="4" w:space="0"/>
+          <w:insideH w:val="single" w:color="auto" w:sz="4" w:space="0"/>
+          <w:insideV w:val="single" w:color="auto" w:sz="4" w:space="0"/>
         </w:tblBorders>
       </w:tblPrEx>
       <w:sdt>
@@ -2730,12 +2730,12 @@
     <w:tr>
       <w:tblPrEx>
         <w:tblBorders>
-          <w:top w:val="single" w:sz="4" w:space="0" w:color="auto"/>
-          <w:left w:val="single" w:sz="4" w:space="0" w:color="auto"/>
-          <w:bottom w:val="single" w:sz="4" w:space="0" w:color="auto"/>
-          <w:right w:val="single" w:sz="4" w:space="0" w:color="auto"/>
-          <w:insideH w:val="single" w:sz="4" w:space="0" w:color="auto"/>
-          <w:insideV w:val="single" w:sz="4" w:space="0" w:color="auto"/>
+          <w:top w:val="single" w:color="auto" w:sz="4" w:space="0"/>
+          <w:left w:val="single" w:color="auto" w:sz="4" w:space="0"/>
+          <w:bottom w:val="single" w:color="auto" w:sz="4" w:space="0"/>
+          <w:right w:val="single" w:color="auto" w:sz="4" w:space="0"/>
+          <w:insideH w:val="single" w:color="auto" w:sz="4" w:space="0"/>
+          <w:insideV w:val="single" w:color="auto" w:sz="4" w:space="0"/>
         </w:tblBorders>
       </w:tblPrEx>
       <w:sdt>
@@ -2783,12 +2783,12 @@
     <w:tr>
       <w:tblPrEx>
         <w:tblBorders>
-          <w:top w:val="single" w:sz="4" w:space="0" w:color="auto"/>
-          <w:left w:val="single" w:sz="4" w:space="0" w:color="auto"/>
-          <w:bottom w:val="single" w:sz="4" w:space="0" w:color="auto"/>
-          <w:right w:val="single" w:sz="4" w:space="0" w:color="auto"/>
-          <w:insideH w:val="single" w:sz="4" w:space="0" w:color="auto"/>
-          <w:insideV w:val="single" w:sz="4" w:space="0" w:color="auto"/>
+          <w:top w:val="single" w:color="auto" w:sz="4" w:space="0"/>
+          <w:left w:val="single" w:color="auto" w:sz="4" w:space="0"/>
+          <w:bottom w:val="single" w:color="auto" w:sz="4" w:space="0"/>
+          <w:right w:val="single" w:color="auto" w:sz="4" w:space="0"/>
+          <w:insideH w:val="single" w:color="auto" w:sz="4" w:space="0"/>
+          <w:insideV w:val="single" w:color="auto" w:sz="4" w:space="0"/>
         </w:tblBorders>
       </w:tblPrEx>
       <w:sdt>
@@ -2836,12 +2836,12 @@
     <w:tr>
       <w:tblPrEx>
         <w:tblBorders>
-          <w:top w:val="single" w:sz="4" w:space="0" w:color="auto"/>
-          <w:left w:val="single" w:sz="4" w:space="0" w:color="auto"/>
-          <w:bottom w:val="single" w:sz="4" w:space="0" w:color="auto"/>
-          <w:right w:val="single" w:sz="4" w:space="0" w:color="auto"/>
-          <w:insideH w:val="single" w:sz="4" w:space="0" w:color="auto"/>
-          <w:insideV w:val="single" w:sz="4" w:space="0" w:color="auto"/>
+          <w:top w:val="single" w:color="auto" w:sz="4" w:space="0"/>
+          <w:left w:val="single" w:color="auto" w:sz="4" w:space="0"/>
+          <w:bottom w:val="single" w:color="auto" w:sz="4" w:space="0"/>
+          <w:right w:val="single" w:color="auto" w:sz="4" w:space="0"/>
+          <w:insideH w:val="single" w:color="auto" w:sz="4" w:space="0"/>
+          <w:insideV w:val="single" w:color="auto" w:sz="4" w:space="0"/>
         </w:tblBorders>
       </w:tblPrEx>
       <w:sdt>
@@ -2933,12 +2933,12 @@
       <w:tblStyle w:val="TableGrid"/>
       <w:tblW w:w="5000" w:type="pct"/>
       <w:tblBorders>
-        <w:top w:val="none" w:sz="0" w:space="0" w:color="auto"/>
-        <w:left w:val="none" w:sz="0" w:space="0" w:color="auto"/>
-        <w:bottom w:val="none" w:sz="0" w:space="0" w:color="auto"/>
-        <w:right w:val="none" w:sz="0" w:space="0" w:color="auto"/>
-        <w:insideH w:val="none" w:sz="0" w:space="0" w:color="auto"/>
-        <w:insideV w:val="none" w:sz="0" w:space="0" w:color="auto"/>
+        <w:top w:val="none" w:color="auto" w:sz="0" w:space="0"/>
+        <w:left w:val="none" w:color="auto" w:sz="0" w:space="0"/>
+        <w:bottom w:val="none" w:color="auto" w:sz="0" w:space="0"/>
+        <w:right w:val="none" w:color="auto" w:sz="0" w:space="0"/>
+        <w:insideH w:val="none" w:color="auto" w:sz="0" w:space="0"/>
+        <w:insideV w:val="none" w:color="auto" w:sz="0" w:space="0"/>
       </w:tblBorders>
       <w:tblCellMar>
         <w:left w:w="0" w:type="dxa"/>
@@ -3211,18 +3211,18 @@
 </file>
 
 <file path=word/header2.xml><?xml version="1.0" encoding="utf-8"?>
-<w:hdr xmlns:wpc="http://schemas.microsoft.com/office/word/2010/wordprocessingCanvas" xmlns:cx="http://schemas.microsoft.com/office/drawing/2014/chartex" xmlns:cx1="http://schemas.microsoft.com/office/drawing/2015/9/8/chartex" xmlns:cx2="http://schemas.microsoft.com/office/drawing/2015/10/21/chartex" xmlns:cx3="http://schemas.microsoft.com/office/drawing/2016/5/9/chartex" xmlns:cx4="http://schemas.microsoft.com/office/drawing/2016/5/10/chartex" xmlns:cx5="http://schemas.microsoft.com/office/drawing/2016/5/11/chartex" xmlns:cx6="http://schemas.microsoft.com/office/drawing/2016/5/12/chartex" xmlns:cx7="http://schemas.microsoft.com/office/drawing/2016/5/13/chartex" xmlns:cx8="http://schemas.microsoft.com/office/drawing/2016/5/14/chartex" xmlns:mc="http://schemas.openxmlformats.org/markup-compatibility/2006" xmlns:aink="http://schemas.microsoft.com/office/drawing/2016/ink" xmlns:am3d="http://schemas.microsoft.com/office/drawing/2017/model3d" xmlns:o="urn:schemas-microsoft-com:office:office" xmlns:r="http://schemas.openxmlformats.org/officeDocument/2006/relationships" xmlns:m="http://schemas.openxmlformats.org/officeDocument/2006/math" xmlns:v="urn:schemas-microsoft-com:vml" xmlns:wp14="http://schemas.microsoft.com/office/word/2010/wordprocessingDrawing" xmlns:wp="http://schemas.openxmlformats.org/drawingml/2006/wordprocessingDrawing" xmlns:w10="urn:schemas-microsoft-com:office:word" xmlns:w="http://schemas.openxmlformats.org/wordprocessingml/2006/main" xmlns:w14="http://schemas.microsoft.com/office/word/2010/wordml" xmlns:w15="http://schemas.microsoft.com/office/word/2012/wordml" xmlns:w16cex="http://schemas.microsoft.com/office/word/2018/wordml/cex" xmlns:w16cid="http://schemas.microsoft.com/office/word/2016/wordml/cid" xmlns:w16="http://schemas.microsoft.com/office/word/2018/wordml" xmlns:w16sdtdh="http://schemas.microsoft.com/office/word/2020/wordml/sdtdatahash" xmlns:w16se="http://schemas.microsoft.com/office/word/2015/wordml/symex" xmlns:wpg="http://schemas.microsoft.com/office/word/2010/wordprocessingGroup" xmlns:wpi="http://schemas.microsoft.com/office/word/2010/wordprocessingInk" xmlns:wne="http://schemas.microsoft.com/office/word/2006/wordml" xmlns:wps="http://schemas.microsoft.com/office/word/2010/wordprocessingShape" mc:Ignorable="w14 w15 w16se w16cid w16 w16cex w16sdtdh wp14">
+<w:hdr xmlns:a="http://schemas.openxmlformats.org/drawingml/2006/main" xmlns:pic="http://schemas.openxmlformats.org/drawingml/2006/picture" xmlns:wpc="http://schemas.microsoft.com/office/word/2010/wordprocessingCanvas" xmlns:cx="http://schemas.microsoft.com/office/drawing/2014/chartex" xmlns:cx1="http://schemas.microsoft.com/office/drawing/2015/9/8/chartex" xmlns:cx2="http://schemas.microsoft.com/office/drawing/2015/10/21/chartex" xmlns:cx3="http://schemas.microsoft.com/office/drawing/2016/5/9/chartex" xmlns:cx4="http://schemas.microsoft.com/office/drawing/2016/5/10/chartex" xmlns:cx5="http://schemas.microsoft.com/office/drawing/2016/5/11/chartex" xmlns:cx6="http://schemas.microsoft.com/office/drawing/2016/5/12/chartex" xmlns:cx7="http://schemas.microsoft.com/office/drawing/2016/5/13/chartex" xmlns:cx8="http://schemas.microsoft.com/office/drawing/2016/5/14/chartex" xmlns:mc="http://schemas.openxmlformats.org/markup-compatibility/2006" xmlns:aink="http://schemas.microsoft.com/office/drawing/2016/ink" xmlns:am3d="http://schemas.microsoft.com/office/drawing/2017/model3d" xmlns:o="urn:schemas-microsoft-com:office:office" xmlns:r="http://schemas.openxmlformats.org/officeDocument/2006/relationships" xmlns:m="http://schemas.openxmlformats.org/officeDocument/2006/math" xmlns:v="urn:schemas-microsoft-com:vml" xmlns:wp14="http://schemas.microsoft.com/office/word/2010/wordprocessingDrawing" xmlns:wp="http://schemas.openxmlformats.org/drawingml/2006/wordprocessingDrawing" xmlns:w10="urn:schemas-microsoft-com:office:word" xmlns:w="http://schemas.openxmlformats.org/wordprocessingml/2006/main" xmlns:w14="http://schemas.microsoft.com/office/word/2010/wordml" xmlns:w15="http://schemas.microsoft.com/office/word/2012/wordml" xmlns:w16cex="http://schemas.microsoft.com/office/word/2018/wordml/cex" xmlns:w16cid="http://schemas.microsoft.com/office/word/2016/wordml/cid" xmlns:w16="http://schemas.microsoft.com/office/word/2018/wordml" xmlns:w16sdtdh="http://schemas.microsoft.com/office/word/2020/wordml/sdtdatahash" xmlns:w16se="http://schemas.microsoft.com/office/word/2015/wordml/symex" xmlns:wpg="http://schemas.microsoft.com/office/word/2010/wordprocessingGroup" xmlns:wpi="http://schemas.microsoft.com/office/word/2010/wordprocessingInk" xmlns:wne="http://schemas.microsoft.com/office/word/2006/wordml" xmlns:wps="http://schemas.microsoft.com/office/word/2010/wordprocessingShape" mc:Ignorable="w14 w15 w16se w16cid w16 w16cex w16sdtdh wp14">
   <w:tbl>
     <w:tblPr>
       <w:tblStyle w:val="TableGrid"/>
       <w:tblW w:w="5000" w:type="pct"/>
       <w:tblBorders>
-        <w:top w:val="none" w:sz="0" w:space="0" w:color="auto"/>
-        <w:left w:val="none" w:sz="0" w:space="0" w:color="auto"/>
-        <w:bottom w:val="none" w:sz="0" w:space="0" w:color="auto"/>
-        <w:right w:val="none" w:sz="0" w:space="0" w:color="auto"/>
-        <w:insideH w:val="none" w:sz="0" w:space="0" w:color="auto"/>
-        <w:insideV w:val="none" w:sz="0" w:space="0" w:color="auto"/>
+        <w:top w:val="none" w:color="auto" w:sz="0" w:space="0"/>
+        <w:left w:val="none" w:color="auto" w:sz="0" w:space="0"/>
+        <w:bottom w:val="none" w:color="auto" w:sz="0" w:space="0"/>
+        <w:right w:val="none" w:color="auto" w:sz="0" w:space="0"/>
+        <w:insideH w:val="none" w:color="auto" w:sz="0" w:space="0"/>
+        <w:insideV w:val="none" w:color="auto" w:sz="0" w:space="0"/>
       </w:tblBorders>
       <w:tblCellMar>
         <w:left w:w="0" w:type="dxa"/>

</xml_diff>

<commit_message>
Updated Purhcase Order report layout.
</commit_message>
<xml_diff>
--- a/App/Objects/Reports/Layouts/Purchase Order.docx
+++ b/App/Objects/Reports/Layouts/Purchase Order.docx
@@ -560,7 +560,7 @@
     <w:tbl>
       <w:tblPr>
         <w:tblStyle w:val="TableGrid"/>
-        <w:tblW w:w="9776" w:type="dxa"/>
+        <w:tblW w:w="10632" w:type="dxa"/>
         <w:tblBorders>
           <w:top w:val="none" w:color="auto" w:sz="0" w:space="0"/>
           <w:left w:val="none" w:color="auto" w:sz="0" w:space="0"/>
@@ -573,18 +573,22 @@
         <w:tblLook w:val="04A0" w:firstRow="1" w:lastRow="0" w:firstColumn="1" w:lastColumn="0" w:noHBand="0" w:noVBand="1"/>
       </w:tblPr>
       <w:tblGrid>
-        <w:gridCol w:w="4390"/>
-        <w:gridCol w:w="3402"/>
-        <w:gridCol w:w="1984"/>
+        <w:gridCol w:w="3027"/>
+        <w:gridCol w:w="2346"/>
+        <w:gridCol w:w="2424"/>
+        <w:gridCol w:w="2835"/>
       </w:tblGrid>
       <w:tr>
+        <w:trPr>
+          <w:trHeight w:val="270"/>
+        </w:trPr>
         <w:sdt>
           <w:sdtPr>
             <w:alias w:val="#Nav: /Purchase_Header/VendorInvoiceNo_Lbl"/>
             <w:tag w:val="#Nav: Standard_Purchase_Order/1322"/>
             <w:id w:val="-1121076428"/>
             <w:placeholder>
-              <w:docPart w:val="F1720588C6EC40EDB311F610BCCD3B9B"/>
+              <w:docPart w:val="93B0144C71904227B9191D09E62A8E1B"/>
             </w:placeholder>
             <w:dataBinding w:prefixMappings="xmlns:ns0='urn:microsoft-dynamics-nav/reports/Standard_Purchase_Order/1322/'" w:xpath="/ns0:NavWordReportXmlPart[1]/ns0:Purchase_Header[1]/ns0:VendorInvoiceNo_Lbl[1]" w:storeItemID="{87D04C01-A11F-4608-B8EC-EB9876D5B4B4}"/>
             <w:text/>
@@ -593,7 +597,7 @@
           <w:sdtContent>
             <w:tc>
               <w:tcPr>
-                <w:tcW w:w="4390" w:type="dxa"/>
+                <w:tcW w:w="3027" w:type="dxa"/>
               </w:tcPr>
               <w:p>
                 <w:pPr>
@@ -615,7 +619,7 @@
             <w:tag w:val="#Nav: Standard_Purchase_Order/1322"/>
             <w:id w:val="-1623833866"/>
             <w:placeholder>
-              <w:docPart w:val="F1720588C6EC40EDB311F610BCCD3B9B"/>
+              <w:docPart w:val="93B0144C71904227B9191D09E62A8E1B"/>
             </w:placeholder>
             <w:dataBinding w:prefixMappings="xmlns:ns0='urn:microsoft-dynamics-nav/reports/Standard_Purchase_Order/1322/'" w:xpath="/ns0:NavWordReportXmlPart[1]/ns0:Purchase_Header[1]/ns0:VendorOrderNo_Lbl[1]" w:storeItemID="{87D04C01-A11F-4608-B8EC-EB9876D5B4B4}"/>
             <w:text/>
@@ -624,7 +628,7 @@
           <w:sdtContent>
             <w:tc>
               <w:tcPr>
-                <w:tcW w:w="3402" w:type="dxa"/>
+                <w:tcW w:w="2346" w:type="dxa"/>
               </w:tcPr>
               <w:p>
                 <w:pPr>
@@ -642,7 +646,21 @@
         </w:sdt>
         <w:tc>
           <w:tcPr>
-            <w:tcW w:w="1984" w:type="dxa"/>
+            <w:tcW w:w="2424" w:type="dxa"/>
+          </w:tcPr>
+          <w:p>
+            <w:pPr>
+              <w:pStyle w:val="Heading1"/>
+              <w:outlineLvl w:val="0"/>
+            </w:pPr>
+            <w:r>
+              <w:t>PO Rev No.</w:t>
+            </w:r>
+          </w:p>
+        </w:tc>
+        <w:tc>
+          <w:tcPr>
+            <w:tcW w:w="2835" w:type="dxa"/>
           </w:tcPr>
           <w:p>
             <w:pPr>
@@ -656,13 +674,16 @@
         </w:tc>
       </w:tr>
       <w:tr>
+        <w:trPr>
+          <w:trHeight w:val="665"/>
+        </w:trPr>
         <w:sdt>
           <w:sdtPr>
             <w:alias w:val="#Nav: /Purchase_Header/VendorInvoiceNo"/>
             <w:tag w:val="#Nav: Standard_Purchase_Order/1322"/>
             <w:id w:val="913667100"/>
             <w:placeholder>
-              <w:docPart w:val="F1720588C6EC40EDB311F610BCCD3B9B"/>
+              <w:docPart w:val="93B0144C71904227B9191D09E62A8E1B"/>
             </w:placeholder>
             <w:dataBinding w:prefixMappings="xmlns:ns0='urn:microsoft-dynamics-nav/reports/Standard_Purchase_Order/1322/'" w:xpath="/ns0:NavWordReportXmlPart[1]/ns0:Purchase_Header[1]/ns0:VendorInvoiceNo[1]" w:storeItemID="{87D04C01-A11F-4608-B8EC-EB9876D5B4B4}"/>
             <w:text/>
@@ -671,7 +692,7 @@
           <w:sdtContent>
             <w:tc>
               <w:tcPr>
-                <w:tcW w:w="4390" w:type="dxa"/>
+                <w:tcW w:w="3027" w:type="dxa"/>
               </w:tcPr>
               <w:p>
                 <w:proofErr w:type="spellStart"/>
@@ -689,7 +710,7 @@
             <w:tag w:val="#Nav: Standard_Purchase_Order/1322"/>
             <w:id w:val="766512318"/>
             <w:placeholder>
-              <w:docPart w:val="F1720588C6EC40EDB311F610BCCD3B9B"/>
+              <w:docPart w:val="93B0144C71904227B9191D09E62A8E1B"/>
             </w:placeholder>
             <w:dataBinding w:prefixMappings="xmlns:ns0='urn:microsoft-dynamics-nav/reports/Standard_Purchase_Order/1322/'" w:xpath="/ns0:NavWordReportXmlPart[1]/ns0:Purchase_Header[1]/ns0:VendorOrderNo[1]" w:storeItemID="{87D04C01-A11F-4608-B8EC-EB9876D5B4B4}"/>
             <w:text/>
@@ -698,7 +719,7 @@
           <w:sdtContent>
             <w:tc>
               <w:tcPr>
-                <w:tcW w:w="3402" w:type="dxa"/>
+                <w:tcW w:w="2346" w:type="dxa"/>
               </w:tcPr>
               <w:p>
                 <w:proofErr w:type="spellStart"/>
@@ -710,9 +731,41 @@
             </w:tc>
           </w:sdtContent>
         </w:sdt>
+        <w:sdt>
+          <w:sdtPr>
+            <w:alias w:val="#Nav: /Purchase_Header/NoOfArchivedVersions"/>
+            <w:tag w:val="#Nav: Standard_Purchase_Order/1322"/>
+            <w:id w:val="1610930645"/>
+            <w:placeholder>
+              <w:docPart w:val="DefaultPlaceholder_-1854013440"/>
+            </w:placeholder>
+            <w:dataBinding w:prefixMappings="xmlns:ns0='urn:microsoft-dynamics-nav/reports/Standard_Purchase_Order/1322/'" w:xpath="/ns0:NavWordReportXmlPart[1]/ns0:Purchase_Header[1]/ns0:NoOfArchivedVersions[1]" w:storeItemID="{87D04C01-A11F-4608-B8EC-EB9876D5B4B4}"/>
+            <w:text/>
+          </w:sdtPr>
+          <w:sdtEndPr/>
+          <w:sdtContent>
+            <w:tc>
+              <w:tcPr>
+                <w:tcW w:w="2424" w:type="dxa"/>
+              </w:tcPr>
+              <w:p>
+                <w:pPr>
+                  <w:tabs>
+                    <w:tab w:val="right" w:pos="2335"/>
+                  </w:tabs>
+                </w:pPr>
+                <w:proofErr w:type="spellStart"/>
+                <w:r>
+                  <w:t>NoOfArchivedVersions</w:t>
+                </w:r>
+                <w:proofErr w:type="spellEnd"/>
+              </w:p>
+            </w:tc>
+          </w:sdtContent>
+        </w:sdt>
         <w:tc>
           <w:tcPr>
-            <w:tcW w:w="1984" w:type="dxa"/>
+            <w:tcW w:w="2835" w:type="dxa"/>
           </w:tcPr>
           <w:p>
             <w:pPr>
@@ -722,20 +775,19 @@
             </w:pPr>
             <w:sdt>
               <w:sdtPr>
-                <w:alias w:val="#Nav: /Purchase_Header/DocumentDate"/>
-                <w:tag w:val="#Nav: Standard_Purchase_Order/1322"/>
-                <w:id w:val="2011252700"/>
+                <w:id w:val="1106006697"/>
                 <w:placeholder>
                   <w:docPart w:val="DefaultPlaceholder_-1854013440"/>
                 </w:placeholder>
-                <w:dataBinding w:prefixMappings="xmlns:ns0='urn:microsoft-dynamics-nav/reports/Standard_Purchase_Order/1322/'" w:xpath="/ns0:NavWordReportXmlPart[1]/ns0:Purchase_Header[1]/ns0:DocumentDate[1]" w:storeItemID="{87D04C01-A11F-4608-B8EC-EB9876D5B4B4}"/>
+                <w:dataBinding w:prefixMappings="xmlns:ns0='urn:microsoft-dynamics-nav/reports/Standard_Purchase_Order/1322/'" w:xpath="/ns0:NavWordReportXmlPart[1]/ns0:Purchase_Header[1]/ns0:FormattedDocumentDate[1]" w:storeItemID="{87D04C01-A11F-4608-B8EC-EB9876D5B4B4}"/>
                 <w:text/>
+                <w:alias w:val="#Nav: /Purchase_Header/FormattedDocumentDate"/>
+                <w:tag w:val="#Nav: Standard_Purchase_Order/1322"/>
               </w:sdtPr>
-              <w:sdtEndPr/>
               <w:sdtContent>
                 <w:proofErr w:type="spellStart"/>
                 <w:r>
-                  <w:t>DocumentDate</w:t>
+                  <w:t>FormattedDocumentDate</w:t>
                 </w:r>
                 <w:proofErr w:type="spellEnd"/>
               </w:sdtContent>
@@ -4273,35 +4325,6 @@
     </w:docPart>
     <w:docPart>
       <w:docPartPr>
-        <w:name w:val="F1720588C6EC40EDB311F610BCCD3B9B"/>
-        <w:category>
-          <w:name w:val="General"/>
-          <w:gallery w:val="placeholder"/>
-        </w:category>
-        <w:types>
-          <w:type w:val="bbPlcHdr"/>
-        </w:types>
-        <w:behaviors>
-          <w:behavior w:val="content"/>
-        </w:behaviors>
-        <w:guid w:val="{BB73DA06-689E-4AF7-8EB9-FAD34CD0AAC0}"/>
-      </w:docPartPr>
-      <w:docPartBody>
-        <w:p>
-          <w:pPr>
-            <w:pStyle w:val="F1720588C6EC40EDB311F610BCCD3B9B"/>
-          </w:pPr>
-          <w:r>
-            <w:rPr>
-              <w:rStyle w:val="PlaceholderText"/>
-            </w:rPr>
-            <w:t>Click here to enter text.</w:t>
-          </w:r>
-        </w:p>
-      </w:docPartBody>
-    </w:docPart>
-    <w:docPart>
-      <w:docPartPr>
         <w:name w:val="07F282B309054205B663C44C3FB8D0E2"/>
         <w:category>
           <w:name w:val="General"/>
@@ -4648,6 +4671,35 @@
         </w:p>
       </w:docPartBody>
     </w:docPart>
+    <w:docPart>
+      <w:docPartPr>
+        <w:name w:val="93B0144C71904227B9191D09E62A8E1B"/>
+        <w:category>
+          <w:name w:val="General"/>
+          <w:gallery w:val="placeholder"/>
+        </w:category>
+        <w:types>
+          <w:type w:val="bbPlcHdr"/>
+        </w:types>
+        <w:behaviors>
+          <w:behavior w:val="content"/>
+        </w:behaviors>
+        <w:guid w:val="{010AA7DB-253A-4B57-B158-84AF5CAB72A9}"/>
+      </w:docPartPr>
+      <w:docPartBody>
+        <w:p>
+          <w:pPr>
+            <w:pStyle w:val="93B0144C71904227B9191D09E62A8E1B"/>
+          </w:pPr>
+          <w:r>
+            <w:rPr>
+              <w:rStyle w:val="PlaceholderText"/>
+            </w:rPr>
+            <w:t>Click here to enter text.</w:t>
+          </w:r>
+        </w:p>
+      </w:docPartBody>
+    </w:docPart>
   </w:docParts>
 </w:glossaryDocument>
 </file>
@@ -4715,10 +4767,12 @@
     <w:rsid w:val="00277793"/>
     <w:rsid w:val="00280539"/>
     <w:rsid w:val="0029741B"/>
+    <w:rsid w:val="002E74B2"/>
     <w:rsid w:val="002F0F71"/>
     <w:rsid w:val="002F228D"/>
     <w:rsid w:val="0031294D"/>
     <w:rsid w:val="0034551C"/>
+    <w:rsid w:val="00360AEB"/>
     <w:rsid w:val="0037797B"/>
     <w:rsid w:val="00377D7B"/>
     <w:rsid w:val="003A3EB5"/>
@@ -4741,6 +4795,7 @@
     <w:rsid w:val="007306EB"/>
     <w:rsid w:val="00787A79"/>
     <w:rsid w:val="007B0F74"/>
+    <w:rsid w:val="00813A94"/>
     <w:rsid w:val="00814E65"/>
     <w:rsid w:val="0082504B"/>
     <w:rsid w:val="008268BB"/>
@@ -4790,6 +4845,7 @@
     <w:rsid w:val="00ED6B63"/>
     <w:rsid w:val="00F10EE3"/>
     <w:rsid w:val="00F11BE4"/>
+    <w:rsid w:val="00F37748"/>
     <w:rsid w:val="00F52410"/>
     <w:rsid w:val="00F74FD0"/>
     <w:rsid w:val="00F93C3D"/>
@@ -5249,16 +5305,9 @@
     <w:basedOn w:val="DefaultParagraphFont"/>
     <w:uiPriority w:val="99"/>
     <w:semiHidden/>
-    <w:rsid w:val="00DD5BCC"/>
+    <w:rsid w:val="00813A94"/>
     <w:rPr>
       <w:color w:val="808080"/>
-    </w:rPr>
-  </w:style>
-  <w:style w:type="paragraph" w:customStyle="1" w:styleId="F1720588C6EC40EDB311F610BCCD3B9B">
-    <w:name w:val="F1720588C6EC40EDB311F610BCCD3B9B"/>
-    <w:rsid w:val="0031294D"/>
-    <w:rPr>
-      <w:lang w:val="en-CA" w:eastAsia="en-CA"/>
     </w:rPr>
   </w:style>
   <w:style w:type="paragraph" w:customStyle="1" w:styleId="9485722AD625498C8BC2196EF140A656">
@@ -5345,6 +5394,20 @@
   <w:style w:type="paragraph" w:customStyle="1" w:styleId="6371079CD5BE4456BB97BB932E5F7A96">
     <w:name w:val="6371079CD5BE4456BB97BB932E5F7A96"/>
     <w:rsid w:val="00DD5BCC"/>
+    <w:rPr>
+      <w:lang w:val="en-CA" w:eastAsia="en-CA"/>
+    </w:rPr>
+  </w:style>
+  <w:style w:type="paragraph" w:customStyle="1" w:styleId="93B0144C71904227B9191D09E62A8E1B">
+    <w:name w:val="93B0144C71904227B9191D09E62A8E1B"/>
+    <w:rsid w:val="00813A94"/>
+    <w:rPr>
+      <w:lang w:val="en-CA" w:eastAsia="en-CA"/>
+    </w:rPr>
+  </w:style>
+  <w:style w:type="paragraph" w:customStyle="1" w:styleId="911A190CB1D945FB87542B494FDDCE8A">
+    <w:name w:val="911A190CB1D945FB87542B494FDDCE8A"/>
+    <w:rsid w:val="00813A94"/>
     <w:rPr>
       <w:lang w:val="en-CA" w:eastAsia="en-CA"/>
     </w:rPr>
@@ -5756,6 +5819,8 @@
  
          < E x p t R e c p t D t _ P u r c h a s e H e a d e r > E x p t R e c p t D t _ P u r c h a s e H e a d e r < / E x p t R e c p t D t _ P u r c h a s e H e a d e r >   
+         < F o r m a t t e d D o c u m e n t D a t e > F o r m a t t e d D o c u m e n t D a t e < / F o r m a t t e d D o c u m e n t D a t e > + 
          < H o m e P a g e _ L b l > H o m e P a g e _ L b l < / H o m e P a g e _ L b l >   
          < I n v o i c e D i s c o u n t C a p t i o n _ L b l > I n v o i c e D i s c o u n t C a p t i o n _ L b l < / I n v o i c e D i s c o u n t C a p t i o n _ L b l > @@ -5773,6 +5838,8 @@
          < I t e m U n i t P r i c e _ L b l > I t e m U n i t P r i c e _ L b l < / I t e m U n i t P r i c e _ L b l >   
          < N o _ P u r c h H e a d e r > N o _ P u r c h H e a d e r < / N o _ P u r c h H e a d e r > + 
+         < N o O f A r c h i v e d V e r s i o n s > N o O f A r c h i v e d V e r s i o n s < / N o O f A r c h i v e d V e r s i o n s >   
          < N o t e s > N o t e s < / N o t e s >   

</xml_diff>

<commit_message>
Updated report layout to display date in correct format.
</commit_message>
<xml_diff>
--- a/App/Objects/Reports/Layouts/Purchase Order.docx
+++ b/App/Objects/Reports/Layouts/Purchase Order.docx
@@ -775,15 +775,16 @@
             </w:pPr>
             <w:sdt>
               <w:sdtPr>
+                <w:alias w:val="#Nav: /Purchase_Header/FormattedDocumentDate"/>
+                <w:tag w:val="#Nav: Standard_Purchase_Order/1322"/>
                 <w:id w:val="1106006697"/>
                 <w:placeholder>
                   <w:docPart w:val="DefaultPlaceholder_-1854013440"/>
                 </w:placeholder>
                 <w:dataBinding w:prefixMappings="xmlns:ns0='urn:microsoft-dynamics-nav/reports/Standard_Purchase_Order/1322/'" w:xpath="/ns0:NavWordReportXmlPart[1]/ns0:Purchase_Header[1]/ns0:FormattedDocumentDate[1]" w:storeItemID="{87D04C01-A11F-4608-B8EC-EB9876D5B4B4}"/>
                 <w:text/>
-                <w:alias w:val="#Nav: /Purchase_Header/FormattedDocumentDate"/>
-                <w:tag w:val="#Nav: Standard_Purchase_Order/1322"/>
               </w:sdtPr>
+              <w:sdtEndPr/>
               <w:sdtContent>
                 <w:proofErr w:type="spellStart"/>
                 <w:r>
@@ -1542,16 +1543,15 @@
                       <w:sz w:val="20"/>
                       <w:szCs w:val="20"/>
                     </w:rPr>
-                    <w:alias w:val="#Nav: /Purchase_Header/Purchase_Line/PlannedReceiptDate"/>
+                    <w:id w:val="-168092813"/>
+                    <w:placeholder>
+                      <w:docPart w:val="DefaultPlaceholder_-1854013440"/>
+                    </w:placeholder>
+                    <w:dataBinding w:prefixMappings="xmlns:ns0='urn:microsoft-dynamics-nav/reports/Standard_Purchase_Order/1322/'" w:xpath="/ns0:NavWordReportXmlPart[1]/ns0:Purchase_Header[1]/ns0:Purchase_Line[1]/ns0:FormattedPlannedReceiptDate[1]" w:storeItemID="{87D04C01-A11F-4608-B8EC-EB9876D5B4B4}"/>
+                    <w:text/>
+                    <w:alias w:val="#Nav: /Purchase_Header/Purchase_Line/FormattedPlannedReceiptDate"/>
                     <w:tag w:val="#Nav: Standard_Purchase_Order/1322"/>
-                    <w:id w:val="-1965413580"/>
-                    <w:placeholder>
-                      <w:docPart w:val="BB4FB48A7BF046E4B3BC55843E18DE91"/>
-                    </w:placeholder>
-                    <w:dataBinding w:prefixMappings="xmlns:ns0='urn:microsoft-dynamics-nav/reports/Standard_Purchase_Order/1322/'" w:xpath="/ns0:NavWordReportXmlPart[1]/ns0:Purchase_Header[1]/ns0:Purchase_Line[1]/ns0:PlannedReceiptDate[1]" w:storeItemID="{87D04C01-A11F-4608-B8EC-EB9876D5B4B4}"/>
-                    <w:text/>
                   </w:sdtPr>
-                  <w:sdtEndPr/>
                   <w:sdtContent>
                     <w:tc>
                       <w:tcPr>
@@ -1570,7 +1570,7 @@
                             <w:sz w:val="20"/>
                             <w:szCs w:val="20"/>
                           </w:rPr>
-                          <w:t>PlannedReceiptDate</w:t>
+                          <w:t>FormattedPlannedReceiptDate</w:t>
                         </w:r>
                         <w:proofErr w:type="spellEnd"/>
                       </w:p>
@@ -3412,14 +3412,27 @@
           <w:r>
             <w:t xml:space="preserve"> / </w:t>
           </w:r>
-          <w:fldSimple w:instr=" NUMPAGES   \* MERGEFORMAT ">
-            <w:r>
-              <w:rPr>
-                <w:noProof/>
-              </w:rPr>
-              <w:t>1</w:t>
-            </w:r>
-          </w:fldSimple>
+          <w:r>
+            <w:fldChar w:fldCharType="begin"/>
+          </w:r>
+          <w:r>
+            <w:instrText xml:space="preserve"> NUMPAGES   \* MERGEFORMAT </w:instrText>
+          </w:r>
+          <w:r>
+            <w:fldChar w:fldCharType="separate"/>
+          </w:r>
+          <w:r>
+            <w:rPr>
+              <w:noProof/>
+            </w:rPr>
+            <w:t>1</w:t>
+          </w:r>
+          <w:r>
+            <w:rPr>
+              <w:noProof/>
+            </w:rPr>
+            <w:fldChar w:fldCharType="end"/>
+          </w:r>
         </w:p>
       </w:tc>
       <w:tc>
@@ -4499,35 +4512,6 @@
     </w:docPart>
     <w:docPart>
       <w:docPartPr>
-        <w:name w:val="BB4FB48A7BF046E4B3BC55843E18DE91"/>
-        <w:category>
-          <w:name w:val="General"/>
-          <w:gallery w:val="placeholder"/>
-        </w:category>
-        <w:types>
-          <w:type w:val="bbPlcHdr"/>
-        </w:types>
-        <w:behaviors>
-          <w:behavior w:val="content"/>
-        </w:behaviors>
-        <w:guid w:val="{4BE70B3D-4366-4D35-9045-A33E0829D518}"/>
-      </w:docPartPr>
-      <w:docPartBody>
-        <w:p>
-          <w:pPr>
-            <w:pStyle w:val="BB4FB48A7BF046E4B3BC55843E18DE91"/>
-          </w:pPr>
-          <w:r>
-            <w:rPr>
-              <w:rStyle w:val="PlaceholderText"/>
-            </w:rPr>
-            <w:t>Click or tap here to enter text.</w:t>
-          </w:r>
-        </w:p>
-      </w:docPartBody>
-    </w:docPart>
-    <w:docPart>
-      <w:docPartPr>
         <w:name w:val="AF470BAEBFD44A8AB063F25CA90FAF6A"/>
         <w:category>
           <w:name w:val="General"/>
@@ -4778,6 +4762,7 @@
     <w:rsid w:val="003A3EB5"/>
     <w:rsid w:val="003B4E73"/>
     <w:rsid w:val="003E39BD"/>
+    <w:rsid w:val="00454870"/>
     <w:rsid w:val="004A6305"/>
     <w:rsid w:val="004D42B5"/>
     <w:rsid w:val="005203C9"/>
@@ -5405,13 +5390,6 @@
       <w:lang w:val="en-CA" w:eastAsia="en-CA"/>
     </w:rPr>
   </w:style>
-  <w:style w:type="paragraph" w:customStyle="1" w:styleId="911A190CB1D945FB87542B494FDDCE8A">
-    <w:name w:val="911A190CB1D945FB87542B494FDDCE8A"/>
-    <w:rsid w:val="00813A94"/>
-    <w:rPr>
-      <w:lang w:val="en-CA" w:eastAsia="en-CA"/>
-    </w:rPr>
-  </w:style>
 </w:styles>
 </file>
 
@@ -5683,561 +5661,563 @@
 </a:theme>
 </file>
 
-<file path=customXml/item1.xml><?xml version="1.0" encoding="utf-8"?>
+<file path=customXml/item1.xml>��< ? x m l   v e r s i o n = " 1 . 0 "   e n c o d i n g = " u t f - 1 6 " ? > < N a v W o r d R e p o r t X m l P a r t   x m l n s = " u r n : m i c r o s o f t - d y n a m i c s - n a v / r e p o r t s / S t a n d a r d _ P u r c h a s e _ O r d e r / 1 3 2 2 / " > + 
+     < P u r c h a s e _ H e a d e r > + 
+         < A l l o w I n v o i c e D i s c _ L b l > A l l o w I n v o i c e D i s c _ L b l < / A l l o w I n v o i c e D i s c _ L b l > + 
+         < A m o u n t _ L b l > A m o u n t _ L b l < / A m o u n t _ L b l > + 
+         < B u y e r _ L b l > B u y e r _ L b l < / B u y e r _ L b l > + 
+         < B u y F r m V e n d N o _ P u r c h H e a d e r > B u y F r m V e n d N o _ P u r c h H e a d e r < / B u y F r m V e n d N o _ P u r c h H e a d e r > + 
+         < B u y F r m V e n d N o _ P u r c h H e a d e r _ L b l > B u y F r m V e n d N o _ P u r c h H e a d e r _ L b l < / B u y F r m V e n d N o _ P u r c h H e a d e r _ L b l > + 
+         < B u y F r o m A d d r 1 > B u y F r o m A d d r 1 < / B u y F r o m A d d r 1 > + 
+         < B u y F r o m A d d r 2 > B u y F r o m A d d r 2 < / B u y F r o m A d d r 2 > + 
+         < B u y F r o m A d d r 3 > B u y F r o m A d d r 3 < / B u y F r o m A d d r 3 > + 
+         < B u y F r o m A d d r 4 > B u y F r o m A d d r 4 < / B u y F r o m A d d r 4 > + 
+         < B u y F r o m A d d r 5 > B u y F r o m A d d r 5 < / B u y F r o m A d d r 5 > + 
+         < B u y F r o m A d d r 6 > B u y F r o m A d d r 6 < / B u y F r o m A d d r 6 > + 
+         < B u y F r o m A d d r 7 > B u y F r o m A d d r 7 < / B u y F r o m A d d r 7 > + 
+         < B u y F r o m A d d r 8 > B u y F r o m A d d r 8 < / B u y F r o m A d d r 8 > + 
+         < B u y F r o m C o n t a c t E m a i l > B u y F r o m C o n t a c t E m a i l < / B u y F r o m C o n t a c t E m a i l > + 
+         < B u y F r o m C o n t a c t E m a i l L b l > B u y F r o m C o n t a c t E m a i l L b l < / B u y F r o m C o n t a c t E m a i l L b l > + 
+         < B u y F r o m C o n t a c t M o b i l e P h o n e N o > B u y F r o m C o n t a c t M o b i l e P h o n e N o < / B u y F r o m C o n t a c t M o b i l e P h o n e N o > + 
+         < B u y F r o m C o n t a c t M o b i l e P h o n e N o L b l > B u y F r o m C o n t a c t M o b i l e P h o n e N o L b l < / B u y F r o m C o n t a c t M o b i l e P h o n e N o L b l > + 
+         < B u y F r o m C o n t a c t P h o n e N o > B u y F r o m C o n t a c t P h o n e N o < / B u y F r o m C o n t a c t P h o n e N o > + 
+         < B u y F r o m C o n t a c t P h o n e N o L b l > B u y F r o m C o n t a c t P h o n e N o L b l < / B u y F r o m C o n t a c t P h o n e N o L b l > + 
+         < C o m p a n y A d d r e s s 1 > C o m p a n y A d d r e s s 1 < / C o m p a n y A d d r e s s 1 > + 
+         < C o m p a n y A d d r e s s 2 > C o m p a n y A d d r e s s 2 < / C o m p a n y A d d r e s s 2 > + 
+         < C o m p a n y A d d r e s s 3 > C o m p a n y A d d r e s s 3 < / C o m p a n y A d d r e s s 3 > + 
+         < C o m p a n y A d d r e s s 4 > C o m p a n y A d d r e s s 4 < / C o m p a n y A d d r e s s 4 > + 
+         < C o m p a n y A d d r e s s 5 > C o m p a n y A d d r e s s 5 < / C o m p a n y A d d r e s s 5 > + 
+         < C o m p a n y A d d r e s s 6 > C o m p a n y A d d r e s s 6 < / C o m p a n y A d d r e s s 6 > + 
+         < C o m p a n y B a n k A c c o u n t N o > C o m p a n y B a n k A c c o u n t N o < / C o m p a n y B a n k A c c o u n t N o > + 
+         < C o m p a n y B a n k A c c o u n t N o _ L b l > C o m p a n y B a n k A c c o u n t N o _ L b l < / C o m p a n y B a n k A c c o u n t N o _ L b l > + 
+         < C o m p a n y B a n k B r a n c h N o > C o m p a n y B a n k B r a n c h N o < / C o m p a n y B a n k B r a n c h N o > + 
+         < C o m p a n y B a n k B r a n c h N o _ L b l > C o m p a n y B a n k B r a n c h N o _ L b l < / C o m p a n y B a n k B r a n c h N o _ L b l > + 
+         < C o m p a n y B a n k N a m e > C o m p a n y B a n k N a m e < / C o m p a n y B a n k N a m e > + 
+         < C o m p a n y B a n k N a m e _ L b l > C o m p a n y B a n k N a m e _ L b l < / C o m p a n y B a n k N a m e _ L b l > + 
+         < C o m p a n y C u s t o m G i r o > C o m p a n y C u s t o m G i r o < / C o m p a n y C u s t o m G i r o > + 
+         < C o m p a n y C u s t o m G i r o _ L b l > C o m p a n y C u s t o m G i r o _ L b l < / C o m p a n y C u s t o m G i r o _ L b l > + 
+         < C o m p a n y E M a i l > C o m p a n y E M a i l < / C o m p a n y E M a i l > + 
+         < C o m p a n y E m a i l _ L b l > C o m p a n y E m a i l _ L b l < / C o m p a n y E m a i l _ L b l > + 
+         < C o m p a n y G i r o N o > C o m p a n y G i r o N o < / C o m p a n y G i r o N o > + 
+         < C o m p a n y G i r o N o _ L b l > C o m p a n y G i r o N o _ L b l < / C o m p a n y G i r o N o _ L b l > + 
+         < C o m p a n y H o m e P a g e > C o m p a n y H o m e P a g e < / C o m p a n y H o m e P a g e > + 
+         < C o m p a n y H o m e P a g e _ L b l > C o m p a n y H o m e P a g e _ L b l < / C o m p a n y H o m e P a g e _ L b l > + 
+         < C o m p a n y I B A N > C o m p a n y I B A N < / C o m p a n y I B A N > + 
+         < C o m p a n y I B A N _ L b l > C o m p a n y I B A N _ L b l < / C o m p a n y I B A N _ L b l > + 
+         < C o m p a n y L e g a l O f f i c e > C o m p a n y L e g a l O f f i c e < / C o m p a n y L e g a l O f f i c e > + 
+         < C o m p a n y L e g a l O f f i c e _ L b l > C o m p a n y L e g a l O f f i c e _ L b l < / C o m p a n y L e g a l O f f i c e _ L b l > + 
+         < C o m p a n y L o g o P o s i t i o n > C o m p a n y L o g o P o s i t i o n < / C o m p a n y L o g o P o s i t i o n > + 
+         < C o m p a n y P h o n e N o > C o m p a n y P h o n e N o < / C o m p a n y P h o n e N o > + 
+         < C o m p a n y P h o n e N o _ L b l > C o m p a n y P h o n e N o _ L b l < / C o m p a n y P h o n e N o _ L b l > + 
+         < C o m p a n y P i c t u r e > C o m p a n y P i c t u r e < / C o m p a n y P i c t u r e > + 
+         < C o m p a n y R e g i s t r a t i o n N u m b e r > C o m p a n y R e g i s t r a t i o n N u m b e r < / C o m p a n y R e g i s t r a t i o n N u m b e r > + 
+         < C o m p a n y R e g i s t r a t i o n N u m b e r _ L b l > C o m p a n y R e g i s t r a t i o n N u m b e r _ L b l < / C o m p a n y R e g i s t r a t i o n N u m b e r _ L b l > + 
+         < C o m p a n y S W I F T > C o m p a n y S W I F T < / C o m p a n y S W I F T > + 
+         < C o m p a n y S W I F T _ L b l > C o m p a n y S W I F T _ L b l < / C o m p a n y S W I F T _ L b l > + 
+         < C o m p a n y V A T R e g i s t r a t i o n N o > C o m p a n y V A T R e g i s t r a t i o n N o < / C o m p a n y V A T R e g i s t r a t i o n N o > + 
+         < C o m p a n y V A T R e g i s t r a t i o n N o _ L b l > C o m p a n y V A T R e g i s t r a t i o n N o _ L b l < / C o m p a n y V A T R e g i s t r a t i o n N o _ L b l > + 
+         < C o m p a n y V A T R e g N o > C o m p a n y V A T R e g N o < / C o m p a n y V A T R e g N o > + 
+         < C o m p a n y V A T R e g N o _ L b l > C o m p a n y V A T R e g N o _ L b l < / C o m p a n y V A T R e g N o _ L b l > + 
+         < C o n f i r m T o C a p t i o n _ L b l > C o n f i r m T o C a p t i o n _ L b l < / C o n f i r m T o C a p t i o n _ L b l > + 
+         < D i m T e x t > D i m T e x t < / D i m T e x t > + 
+         < D o c T y p e _ P u r c h H e a d e r > D o c T y p e _ P u r c h H e a d e r < / D o c T y p e _ P u r c h H e a d e r > + 
+         < D o c u m e n t D a t e > D o c u m e n t D a t e < / D o c u m e n t D a t e > + 
+         < D o c u m e n t D a t e _ L b l > D o c u m e n t D a t e _ L b l < / D o c u m e n t D a t e _ L b l > + 
+         < D o c u m e n t T i t l e _ L b l > D o c u m e n t T i t l e _ L b l < / D o c u m e n t T i t l e _ L b l > + 
+         < D u e D a t e > D u e D a t e < / D u e D a t e > + 
+         < E m a i l I D _ L b l > E m a i l I D _ L b l < / E m a i l I D _ L b l > + 
+         < E x p t R e c p t D t _ P u r c h a s e H e a d e r > E x p t R e c p t D t _ P u r c h a s e H e a d e r < / E x p t R e c p t D t _ P u r c h a s e H e a d e r > + 
+         < F o r m a t t e d D o c u m e n t D a t e > F o r m a t t e d D o c u m e n t D a t e < / F o r m a t t e d D o c u m e n t D a t e > + 
+         < H o m e P a g e _ L b l > H o m e P a g e _ L b l < / H o m e P a g e _ L b l > + 
+         < I n v o i c e D i s c o u n t C a p t i o n _ L b l > I n v o i c e D i s c o u n t C a p t i o n _ L b l < / I n v o i c e D i s c o u n t C a p t i o n _ L b l > + 
+         < I t e m D e s c r i p t i o n _ L b l > I t e m D e s c r i p t i o n _ L b l < / I t e m D e s c r i p t i o n _ L b l > + 
+         < I t e m L i n e A m o u n t _ L b l > I t e m L i n e A m o u n t _ L b l < / I t e m L i n e A m o u n t _ L b l > + 
+         < I t e m N u m b e r _ L b l > I t e m N u m b e r _ L b l < / I t e m N u m b e r _ L b l > + 
+         < I t e m Q u a n t i t y _ L b l > I t e m Q u a n t i t y _ L b l < / I t e m Q u a n t i t y _ L b l > + 
+         < I t e m U n i t _ L b l > I t e m U n i t _ L b l < / I t e m U n i t _ L b l > + 
+         < I t e m U n i t P r i c e _ L b l > I t e m U n i t P r i c e _ L b l < / I t e m U n i t P r i c e _ L b l > + 
+         < N o _ P u r c h H e a d e r > N o _ P u r c h H e a d e r < / N o _ P u r c h H e a d e r > + 
+         < N o O f A r c h i v e d V e r s i o n s > N o O f A r c h i v e d V e r s i o n s < / N o O f A r c h i v e d V e r s i o n s > + 
+         < N o t e s > N o t e s < / N o t e s > + 
+         < O r d e r D a t e _ L b l > O r d e r D a t e _ L b l < / O r d e r D a t e _ L b l > + 
+         < O r d e r D a t e _ P u r c h a s e H e a d e r > O r d e r D a t e _ P u r c h a s e H e a d e r < / O r d e r D a t e _ P u r c h a s e H e a d e r > + 
+         < O r d e r N o _ L b l > O r d e r N o _ L b l < / O r d e r N o _ L b l > + 
+         < O u t p u t N o > O u t p u t N o < / O u t p u t N o > + 
+         < P a g e _ L b l > P a g e _ L b l < / P a g e _ L b l > + 
+         < P a y m e n t D e t a i l s _ L b l > P a y m e n t D e t a i l s _ L b l < / P a y m e n t D e t a i l s _ L b l > + 
+         < P a y m e n t T e r m s D e s c > P a y m e n t T e r m s D e s c < / P a y m e n t T e r m s D e s c > + 
+         < P a y m e n t T e r m s D e s c _ L b l > P a y m e n t T e r m s D e s c _ L b l < / P a y m e n t T e r m s D e s c _ L b l > + 
+         < P a y T o C o n t a c t E m a i l > P a y T o C o n t a c t E m a i l < / P a y T o C o n t a c t E m a i l > + 
+         < P a y T o C o n t a c t E m a i l L b l > P a y T o C o n t a c t E m a i l L b l < / P a y T o C o n t a c t E m a i l L b l > + 
+         < P a y T o C o n t a c t M o b i l e P h o n e N o > P a y T o C o n t a c t M o b i l e P h o n e N o < / P a y T o C o n t a c t M o b i l e P h o n e N o > + 
+         < P a y T o C o n t a c t M o b i l e P h o n e N o L b l > P a y T o C o n t a c t M o b i l e P h o n e N o L b l < / P a y T o C o n t a c t M o b i l e P h o n e N o L b l > + 
+         < P a y T o C o n t a c t P h o n e N o > P a y T o C o n t a c t P h o n e N o < / P a y T o C o n t a c t P h o n e N o > + 
+         < P a y T o C o n t a c t P h o n e N o L b l > P a y T o C o n t a c t P h o n e N o L b l < / P a y T o C o n t a c t P h o n e N o L b l > + 
+         < P a y T o V e n d N o _ P u r c h H e a d e r > P a y T o V e n d N o _ P u r c h H e a d e r < / P a y T o V e n d N o _ P u r c h H e a d e r > + 
+         < P r e p m t P a y m e n t T e r m s D e s c > P r e p m t P a y m e n t T e r m s D e s c < / P r e p m t P a y m e n t T e r m s D e s c > + 
+         < P r e p y m t T e r m s D e s c _ L b l > P r e p y m t T e r m s D e s c _ L b l < / P r e p y m t T e r m s D e s c _ L b l > + 
+         < P r i c e s I n c l u d i n g V A T _ L b l > P r i c e s I n c l u d i n g V A T _ L b l < / P r i c e s I n c l u d i n g V A T _ L b l > + 
+         < P r i c e s I n c l V A T _ P u r c h H e a d e r > P r i c e s I n c l V A T _ P u r c h H e a d e r < / P r i c e s I n c l V A T _ P u r c h H e a d e r > + 
+         < P r i c e s I n c l V A T _ P u r c h H e a d e r _ L b l > P r i c e s I n c l V A T _ P u r c h H e a d e r _ L b l < / P r i c e s I n c l V A T _ P u r c h H e a d e r _ L b l > + 
+         < P r i c e s I n c l V A T t x t > P r i c e s I n c l V A T t x t < / P r i c e s I n c l V A T t x t > + 
+         < P u r c h a s e r T e x t > P u r c h a s e r T e x t < / P u r c h a s e r T e x t > + 
+         < P u r c h L i n e I n v D i s c A m t _ L b l > P u r c h L i n e I n v D i s c A m t _ L b l < / P u r c h L i n e I n v D i s c A m t _ L b l > + 
+         < P u r c h O r d e r C a p t i o n _ L b l > P u r c h O r d e r C a p t i o n _ L b l < / P u r c h O r d e r C a p t i o n _ L b l > + 
+         < P u r c h O r d e r D a t e C a p t i o n _ L b l > P u r c h O r d e r D a t e C a p t i o n _ L b l < / P u r c h O r d e r D a t e C a p t i o n _ L b l > + 
+         < P u r c h O r d e r N u m C a p t i o n _ L b l > P u r c h O r d e r N u m C a p t i o n _ L b l < / P u r c h O r d e r N u m C a p t i o n _ L b l > + 
+         < R e c e i v e b y _ L b l > R e c e i v e b y _ L b l < / R e c e i v e b y _ L b l > + 
+         < R e f e r e n c e T e x t > R e f e r e n c e T e x t < / R e f e r e n c e T e x t > + 
+         < S a l e s P u r c h P e r s o n N a m e > S a l e s P u r c h P e r s o n N a m e < / S a l e s P u r c h P e r s o n N a m e > + 
+         < S e l l T o C u s t N o _ P u r c h H e a d e r > S e l l T o C u s t N o _ P u r c h H e a d e r < / S e l l T o C u s t N o _ P u r c h H e a d e r > + 
+         < S e l l T o C u s t N o _ P u r c h H e a d e r _ L b l > S e l l T o C u s t N o _ P u r c h H e a d e r _ L b l < / S e l l T o C u s t N o _ P u r c h H e a d e r _ L b l > + 
+         < S h i p m e n t M e t h o d D e s c > S h i p m e n t M e t h o d D e s c < / S h i p m e n t M e t h o d D e s c > + 
+         < S h i p m e n t M e t h o d D e s c _ L b l > S h i p m e n t M e t h o d D e s c _ L b l < / S h i p m e n t M e t h o d D e s c _ L b l > + 
+         < S h i p T o A d d r 1 > S h i p T o A d d r 1 < / S h i p T o A d d r 1 > + 
+         < S h i p T o A d d r 2 > S h i p T o A d d r 2 < / S h i p T o A d d r 2 > + 
+         < S h i p T o A d d r 3 > S h i p T o A d d r 3 < / S h i p T o A d d r 3 > + 
+         < S h i p T o A d d r 4 > S h i p T o A d d r 4 < / S h i p T o A d d r 4 > + 
+         < S h i p T o A d d r 5 > S h i p T o A d d r 5 < / S h i p T o A d d r 5 > + 
+         < S h i p T o A d d r 6 > S h i p T o A d d r 6 < / S h i p T o A d d r 6 > + 
+         < S h i p T o A d d r 7 > S h i p T o A d d r 7 < / S h i p T o A d d r 7 > + 
+         < S h i p T o A d d r 8 > S h i p T o A d d r 8 < / S h i p T o A d d r 8 > + 
+         < S h i p t o A d d r e s s _ L b l > S h i p t o A d d r e s s _ L b l < / S h i p t o A d d r e s s _ L b l > + 
+         < S u b t o t a l _ L b l > S u b t o t a l _ L b l < / S u b t o t a l _ L b l > + 
+         < T a x _ L b l > T a x _ L b l < / T a x _ L b l > + 
+         < T a x I d e n t T y p e C a p t i o n _ L b l > T a x I d e n t T y p e C a p t i o n _ L b l < / T a x I d e n t T y p e C a p t i o n _ L b l > + 
+         < T o C a p t i o n _ L b l > T o C a p t i o n _ L b l < / T o C a p t i o n _ L b l > + 
+         < T o t a l _ L b l > T o t a l _ L b l < / T o t a l _ L b l > + 
+         < T o t a l P r i c e C a p t i o n _ L b l > T o t a l P r i c e C a p t i o n _ L b l < / T o t a l P r i c e C a p t i o n _ L b l > + 
+         < T o t a l T a x L a b e l > T o t a l T a x L a b e l < / T o t a l T a x L a b e l > + 
+         < V A L V A T B a s e L C Y _ L b l > V A L V A T B a s e L C Y _ L b l < / V A L V A T B a s e L C Y _ L b l > + 
+         < V A T A m t L i n e I n v D i s c B a s e A m t _ L b l > V A T A m t L i n e I n v D i s c B a s e A m t _ L b l < / V A T A m t L i n e I n v D i s c B a s e A m t _ L b l > + 
+         < V A T A m t L i n e L i n e A m t _ L b l > V A T A m t L i n e L i n e A m t _ L b l < / V A T A m t L i n e L i n e A m t _ L b l > + 
+         < V A T A m t L i n e V A T _ L b l > V A T A m t L i n e V A T _ L b l < / V A T A m t L i n e V A T _ L b l > + 
+         < V A T A m t L i n e V A T A m t _ L b l > V A T A m t L i n e V A T A m t _ L b l < / V A T A m t L i n e V A T A m t _ L b l > + 
+         < V A T A m t S p e c _ L b l > V A T A m t S p e c _ L b l < / V A T A m t S p e c _ L b l > + 
+         < V A T B a s e D i s c _ P u r c h H e a d e r > V A T B a s e D i s c _ P u r c h H e a d e r < / V A T B a s e D i s c _ P u r c h H e a d e r > + 
+         < V A T I d e n t i f i e r _ L b l > V A T I d e n t i f i e r _ L b l < / V A T I d e n t i f i e r _ L b l > + 
+         < V A T N o T e x t > V A T N o T e x t < / V A T N o T e x t > + 
+         < V A T R e g N o _ P u r c h H e a d e r > V A T R e g N o _ P u r c h H e a d e r < / V A T R e g N o _ P u r c h H e a d e r > + 
+         < V e n d A d d r 1 > V e n d A d d r 1 < / V e n d A d d r 1 > + 
+         < V e n d A d d r 2 > V e n d A d d r 2 < / V e n d A d d r 2 > + 
+         < V e n d A d d r 3 > V e n d A d d r 3 < / V e n d A d d r 3 > + 
+         < V e n d A d d r 4 > V e n d A d d r 4 < / V e n d A d d r 4 > + 
+         < V e n d A d d r 5 > V e n d A d d r 5 < / V e n d A d d r 5 > + 
+         < V e n d A d d r 6 > V e n d A d d r 6 < / V e n d A d d r 6 > + 
+         < V e n d A d d r 7 > V e n d A d d r 7 < / V e n d A d d r 7 > + 
+         < V e n d A d d r 8 > V e n d A d d r 8 < / V e n d A d d r 8 > + 
+         < V e n d N o _ L b l > V e n d N o _ L b l < / V e n d N o _ L b l > + 
+         < V e n d o r I D C a p t i o n _ L b l > V e n d o r I D C a p t i o n _ L b l < / V e n d o r I D C a p t i o n _ L b l > + 
+         < V e n d o r I n v o i c e N o > V e n d o r I n v o i c e N o < / V e n d o r I n v o i c e N o > + 
+         < V e n d o r I n v o i c e N o _ L b l > V e n d o r I n v o i c e N o _ L b l < / V e n d o r I n v o i c e N o _ L b l > + 
+         < V e n d o r O r d e r N o > V e n d o r O r d e r N o < / V e n d o r O r d e r N o > + 
+         < V e n d o r O r d e r N o _ L b l > V e n d o r O r d e r N o _ L b l < / V e n d o r O r d e r N o _ L b l > + 
+         < Y o u r R e f _ P u r c h H e a d e r > Y o u r R e f _ P u r c h H e a d e r < / Y o u r R e f _ P u r c h H e a d e r > + 
+         < P u r c h a s e _ L i n e > + 
+             < A l l o w I n v D i s c _ P u r c h L i n e > A l l o w I n v D i s c _ P u r c h L i n e < / A l l o w I n v D i s c _ P u r c h L i n e > + 
+             < A l l o w I n v D i s c t x t > A l l o w I n v D i s c t x t < / A l l o w I n v D i s c t x t > + 
+             < A m o u n t I n c l u d i n g V A T > A m o u n t I n c l u d i n g V A T < / A m o u n t I n c l u d i n g V A T > + 
+             < C r o s s R e f e r e n c e N o _ P u r c h L i n e > C r o s s R e f e r e n c e N o _ P u r c h L i n e < / C r o s s R e f e r e n c e N o _ P u r c h L i n e > + 
+             < D e s c _ P u r c h L i n e > D e s c _ P u r c h L i n e < / D e s c _ P u r c h L i n e > + 
+             < D e s c _ P u r c h L i n e _ L b l > D e s c _ P u r c h L i n e _ L b l < / D e s c _ P u r c h L i n e _ L b l > + 
+             < D e s c r i p t i o n W i t h S e r i a l > D e s c r i p t i o n W i t h S e r i a l < / D e s c r i p t i o n W i t h S e r i a l > + 
+             < D i r e c t U n i C o s t _ L b l > D i r e c t U n i C o s t _ L b l < / D i r e c t U n i C o s t _ L b l > + 
+             < D i r U n i t C o s t _ P u r c h L i n e > D i r U n i t C o s t _ P u r c h L i n e < / D i r U n i t C o s t _ P u r c h L i n e > + 
+             < E x p e c t e d R e c e i p t D a t e > E x p e c t e d R e c e i p t D a t e < / E x p e c t e d R e c e i p t D a t e > + 
+             < E x p e c t e d R e c e i p t D a t e L b l > E x p e c t e d R e c e i p t D a t e L b l < / E x p e c t e d R e c e i p t D a t e L b l > + 
+             < F o r m a t t e d P l a n n e d R e c e i p t D a t e > F o r m a t t e d P l a n n e d R e c e i p t D a t e < / F o r m a t t e d P l a n n e d R e c e i p t D a t e > + 
+             < I n v D i s c A m t _ P u r c h L i n e > I n v D i s c A m t _ P u r c h L i n e < / I n v D i s c A m t _ P u r c h L i n e > + 
+             < I t e m N o _ P u r c h L i n e > I t e m N o _ P u r c h L i n e < / I t e m N o _ P u r c h L i n e > + 
+             < I t e m R e f e r e n c e N o _ P u r c h L i n e > I t e m R e f e r e n c e N o _ P u r c h L i n e < / I t e m R e f e r e n c e N o _ P u r c h L i n e > + 
+             < J o b N o _ P u r c h L i n e > J o b N o _ P u r c h L i n e < / J o b N o _ P u r c h L i n e > + 
+             < J o b N o _ P u r c h L i n e _ L b l > J o b N o _ P u r c h L i n e _ L b l < / J o b N o _ P u r c h L i n e _ L b l > + 
+             < J o b T a s k N o _ P u r c h L i n e > J o b T a s k N o _ P u r c h L i n e < / J o b T a s k N o _ P u r c h L i n e > + 
+             < J o b T a s k N o _ P u r c h L i n e _ L b l > J o b T a s k N o _ P u r c h L i n e _ L b l < / J o b T a s k N o _ P u r c h L i n e _ L b l > + 
+             < L i n e A m t _ P u r c h L i n e > L i n e A m t _ P u r c h L i n e < / L i n e A m t _ P u r c h L i n e > + 
+             < L i n e A m t T a x A m t I n v D i s c o u n t A m t > L i n e A m t T a x A m t I n v D i s c o u n t A m t < / L i n e A m t T a x A m t I n v D i s c o u n t A m t > + 
+             < L i n e D i s c _ P u r c h L i n e > L i n e D i s c _ P u r c h L i n e < / L i n e D i s c _ P u r c h L i n e > + 
+             < L i n e N o > L i n e N o < / L i n e N o > + 
+             < L i n e N o _ P u r c h L i n e > L i n e N o _ P u r c h L i n e < / L i n e N o _ P u r c h L i n e > + 
+             < N o _ P u r c h L i n e > N o _ P u r c h L i n e < / N o _ P u r c h L i n e > + 
+             < N o _ P u r c h L i n e _ L b l > N o _ P u r c h L i n e _ L b l < / N o _ P u r c h L i n e _ L b l > + 
+             < P l a n n e d R e c e i p t D a t e > P l a n n e d R e c e i p t D a t e < / P l a n n e d R e c e i p t D a t e > + 
+             < P l a n n e d R e c e i p t D a t e L b l > P l a n n e d R e c e i p t D a t e L b l < / P l a n n e d R e c e i p t D a t e L b l > + 
+             < P r o m i s e d R e c e i p t D a t e > P r o m i s e d R e c e i p t D a t e < / P r o m i s e d R e c e i p t D a t e > + 
+             < P r o m i s e d R e c e i p t D a t e L b l > P r o m i s e d R e c e i p t D a t e L b l < / P r o m i s e d R e c e i p t D a t e L b l > + 
+             < P u r c h L i n e L i n e D i s c _ L b l > P u r c h L i n e L i n e D i s c _ L b l < / P u r c h L i n e L i n e D i s c _ L b l > + 
+             < Q t y _ P u r c h L i n e > Q t y _ P u r c h L i n e < / Q t y _ P u r c h L i n e > + 
+             < Q t y _ P u r c h L i n e _ L b l > Q t y _ P u r c h L i n e _ L b l < / Q t y _ P u r c h L i n e _ L b l > + 
+             < R e q u e s t e d R e c e i p t D a t e > R e q u e s t e d R e c e i p t D a t e < / R e q u e s t e d R e c e i p t D a t e > + 
+             < R e q u e s t e d R e c e i p t D a t e L b l > R e q u e s t e d R e c e i p t D a t e L b l < / R e q u e s t e d R e c e i p t D a t e L b l > + 
+             < S e r i a l N o > S e r i a l N o < / S e r i a l N o > + 
+             < T o t a l I n c l V A T > T o t a l I n c l V A T < / T o t a l I n c l V A T > + 
+             < T y p e _ P u r c h L i n e > T y p e _ P u r c h L i n e < / T y p e _ P u r c h L i n e > + 
+             < U n i t P r i c e _ P u r c h L i n e > U n i t P r i c e _ P u r c h L i n e < / U n i t P r i c e _ P u r c h L i n e > + 
+             < U n i t P r i c e _ P u r c h L i n e _ L b l > U n i t P r i c e _ P u r c h L i n e _ L b l < / U n i t P r i c e _ P u r c h L i n e _ L b l > + 
+             < U O M _ P u r c h L i n e > U O M _ P u r c h L i n e < / U O M _ P u r c h L i n e > + 
+             < U O M _ P u r c h L i n e _ L b l > U O M _ P u r c h L i n e _ L b l < / U O M _ P u r c h L i n e _ L b l > + 
+             < V A T D i s c o u n t A m o u n t _ L b l > V A T D i s c o u n t A m o u n t _ L b l < / V A T D i s c o u n t A m o u n t _ L b l > + 
+             < V A T I d e n t i f i e r _ P u r c h L i n e > V A T I d e n t i f i e r _ P u r c h L i n e < / V A T I d e n t i f i e r _ P u r c h L i n e > + 
+             < V A T I d e n t i f i e r _ P u r c h L i n e _ L b l > V A T I d e n t i f i e r _ P u r c h L i n e _ L b l < / V A T I d e n t i f i e r _ P u r c h L i n e _ L b l > + 
+             < V e n d o r I t e m N o _ P u r c h L i n e > V e n d o r I t e m N o _ P u r c h L i n e < / V e n d o r I t e m N o _ P u r c h L i n e > + 
+         < / P u r c h a s e _ L i n e > + 
+         < T o t a l s > + 
+             < T a x A m o u n t > T a x A m o u n t < / T a x A m o u n t > + 
+             < T o t a l A m o u n t > T o t a l A m o u n t < / T o t a l A m o u n t > + 
+             < T o t a l A m o u n t I n c l V A T > T o t a l A m o u n t I n c l V A T < / T o t a l A m o u n t I n c l V A T > + 
+             < T o t a l E x c l V A T T e x t > T o t a l E x c l V A T T e x t < / T o t a l E x c l V A T T e x t > + 
+             < T o t a l I n c l V A T T e x t > T o t a l I n c l V A T T e x t < / T o t a l I n c l V A T T e x t > + 
+             < T o t a l I n v o i c e D i s c o u n t A m o u n t > T o t a l I n v o i c e D i s c o u n t A m o u n t < / T o t a l I n v o i c e D i s c o u n t A m o u n t > + 
+             < T o t a l S u b T o t a l > T o t a l S u b T o t a l < / T o t a l S u b T o t a l > + 
+             < T o t a l T e x t > T o t a l T e x t < / T o t a l T e x t > + 
+             < T o t a l V A T A m o u n t > T o t a l V A T A m o u n t < / T o t a l V A T A m o u n t > + 
+             < T o t a l V A T B a s e A m o u n t > T o t a l V A T B a s e A m o u n t < / T o t a l V A T B a s e A m o u n t > + 
+             < T o t a l V A T D i s c o u n t A m o u n t > T o t a l V A T D i s c o u n t A m o u n t < / T o t a l V A T D i s c o u n t A m o u n t > + 
+             < V A T A m o u n t T e x t > V A T A m o u n t T e x t < / V A T A m o u n t T e x t > + 
+         < / T o t a l s > + 
+         < T a x B r e a k d o w n > + 
+             < B r e a k d o w n A m t 1 > B r e a k d o w n A m t 1 < / B r e a k d o w n A m t 1 > + 
+             < B r e a k d o w n A m t 2 > B r e a k d o w n A m t 2 < / B r e a k d o w n A m t 2 > + 
+             < B r e a k d o w n A m t 3 > B r e a k d o w n A m t 3 < / B r e a k d o w n A m t 3 > + 
+             < B r e a k d o w n A m t 4 > B r e a k d o w n A m t 4 < / B r e a k d o w n A m t 4 > + 
+             < B r e a k d o w n L a b e l 1 > B r e a k d o w n L a b e l 1 < / B r e a k d o w n L a b e l 1 > + 
+             < B r e a k d o w n L a b e l 2 > B r e a k d o w n L a b e l 2 < / B r e a k d o w n L a b e l 2 > + 
+             < B r e a k d o w n L a b e l 3 > B r e a k d o w n L a b e l 3 < / B r e a k d o w n L a b e l 3 > + 
+             < B r e a k d o w n L a b e l 4 > B r e a k d o w n L a b e l 4 < / B r e a k d o w n L a b e l 4 > + 
+             < B r e a k d o w n T i t l e > B r e a k d o w n T i t l e < / B r e a k d o w n T i t l e > + 
+         < / T a x B r e a k d o w n > + 
+         < V A T C o u n t e r > + 
+             < V A T A m t L i n e I n v D i s c A m t > V A T A m t L i n e I n v D i s c A m t < / V A T A m t L i n e I n v D i s c A m t > + 
+             < V A T A m t L i n e I n v D i s c B a s e A m t > V A T A m t L i n e I n v D i s c B a s e A m t < / V A T A m t L i n e I n v D i s c B a s e A m t > + 
+             < V A T A m t L i n e L i n e A m t > V A T A m t L i n e L i n e A m t < / V A T A m t L i n e L i n e A m t > + 
+             < V A T A m t L i n e V A T > V A T A m t L i n e V A T < / V A T A m t L i n e V A T > + 
+             < V A T A m t L i n e V A T A m t > V A T A m t L i n e V A T A m t < / V A T A m t L i n e V A T A m t > + 
+             < V A T A m t L i n e V A T B a s e > V A T A m t L i n e V A T B a s e < / V A T A m t L i n e V A T B a s e > + 
+             < V A T A m t L i n e V A T I d e n t i f i e r > V A T A m t L i n e V A T I d e n t i f i e r < / V A T A m t L i n e V A T I d e n t i f i e r > + 
+         < / V A T C o u n t e r > + 
+         < V A T C o u n t e r L C Y > + 
+             < V A L E x c h R a t e > V A L E x c h R a t e < / V A L E x c h R a t e > + 
+             < V A L S p e c L C Y H e a d e r > V A L S p e c L C Y H e a d e r < / V A L S p e c L C Y H e a d e r > + 
+             < V A L V A T A m o u n t L C Y > V A L V A T A m o u n t L C Y < / V A L V A T A m o u n t L C Y > + 
+             < V A L V A T B a s e L C Y > V A L V A T B a s e L C Y < / V A L V A T B a s e L C Y > + 
+         < / V A T C o u n t e r L C Y > + 
+         < P r e p m t L o o p > + 
+             < P r e p a y m e n t S p e c C a p t i o n > P r e p a y m e n t S p e c C a p t i o n < / P r e p a y m e n t S p e c C a p t i o n > + 
+             < P r e p m t I n v B u D e s c C a p t i o n > P r e p m t I n v B u D e s c C a p t i o n < / P r e p m t I n v B u D e s c C a p t i o n > + 
+             < P r e p m t I n v B u f A m t > P r e p m t I n v B u f A m t < / P r e p m t I n v B u f A m t > + 
+             < P r e p m t I n v B u f D e s c > P r e p m t I n v B u f D e s c < / P r e p m t I n v B u f D e s c > + 
+             < P r e p m t I n v B u f G L A c c N o > P r e p m t I n v B u f G L A c c N o < / P r e p m t I n v B u f G L A c c N o > + 
+             < P r e p m t I n v B u f G L A c c N o C a p t i o n > P r e p m t I n v B u f G L A c c N o C a p t i o n < / P r e p m t I n v B u f G L A c c N o C a p t i o n > + 
+             < P r e p m t L i n e A m o u n t > P r e p m t L i n e A m o u n t < / P r e p m t L i n e A m o u n t > + 
+             < P r e p m t T o t a l A m o u n t I n c l V A T > P r e p m t T o t a l A m o u n t I n c l V A T < / P r e p m t T o t a l A m o u n t I n c l V A T > + 
+             < P r e p m t V A T A m o u n t > P r e p m t V A T A m o u n t < / P r e p m t V A T A m o u n t > + 
+             < P r e p m t V A T A m o u n t T e x t > P r e p m t V A T A m o u n t T e x t < / P r e p m t V A T A m o u n t T e x t > + 
+             < P r e p m t V A T B a s e A m o u n t > P r e p m t V A T B a s e A m o u n t < / P r e p m t V A T B a s e A m o u n t > + 
+             < T o t a l E x c l V A T T e x t 2 > T o t a l E x c l V A T T e x t 2 < / T o t a l E x c l V A T T e x t 2 > + 
+             < T o t a l I n c l V A T T e x t 2 > T o t a l I n c l V A T T e x t 2 < / T o t a l I n c l V A T T e x t 2 > + 
+         < / P r e p m t L o o p > + 
+         < P r e p m t V A T C o u n t e r > + 
+             < P r e p m t V A T A m t L i n e L i n e A m t > P r e p m t V A T A m t L i n e L i n e A m t < / P r e p m t V A T A m t L i n e L i n e A m t > + 
+             < P r e p m t V A T A m t L i n e V A T > P r e p m t V A T A m t L i n e V A T < / P r e p m t V A T A m t L i n e V A T > + 
+             < P r e p m t V A T A m t L i n e V A T A m t > P r e p m t V A T A m t L i n e V A T A m t < / P r e p m t V A T A m t L i n e V A T A m t > + 
+             < P r e p m t V A T A m t L i n e V A T B a s e > P r e p m t V A T A m t L i n e V A T B a s e < / P r e p m t V A T A m t L i n e V A T B a s e > + 
+             < P r e p m t V A T A m t L i n e V A T I d > P r e p m t V A T A m t L i n e V A T I d < / P r e p m t V A T A m t L i n e V A T I d > + 
+             < P r e p y m t V A T A m t S p e c C a p t i o n > P r e p y m t V A T A m t S p e c C a p t i o n < / P r e p y m t V A T A m t S p e c C a p t i o n > + 
+         < / P r e p m t V A T C o u n t e r > + 
+         < L e t t e r T e x t > + 
+             < B o d y T e x t > B o d y T e x t < / B o d y T e x t > + 
+             < C l o s i n g T e x t > C l o s i n g T e x t < / C l o s i n g T e x t > + 
+             < G r e e t i n g T e x t > G r e e t i n g T e x t < / G r e e t i n g T e x t > + 
+         < / L e t t e r T e x t > + 
+     < / P u r c h a s e _ H e a d e r > + 
+ < / N a v W o r d R e p o r t X m l P a r t > 
+</file>
+
+<file path=customXml/item2.xml><?xml version="1.0" encoding="utf-8"?>
 <b:Sources xmlns:b="http://schemas.openxmlformats.org/officeDocument/2006/bibliography" xmlns="http://schemas.openxmlformats.org/officeDocument/2006/bibliography" SelectedStyle="\APASixthEditionOfficeOnline.xsl" StyleName="APA" Version="6"/>
 </file>
 
-<file path=customXml/item2.xml>��< ? x m l   v e r s i o n = " 1 . 0 "   e n c o d i n g = " u t f - 1 6 " ? > < N a v W o r d R e p o r t X m l P a r t   x m l n s = " u r n : m i c r o s o f t - d y n a m i c s - n a v / r e p o r t s / S t a n d a r d _ P u r c h a s e _ O r d e r / 1 3 2 2 / " > - 
-     < P u r c h a s e _ H e a d e r > - 
-         < A l l o w I n v o i c e D i s c _ L b l > A l l o w I n v o i c e D i s c _ L b l < / A l l o w I n v o i c e D i s c _ L b l > - 
-         < A m o u n t _ L b l > A m o u n t _ L b l < / A m o u n t _ L b l > - 
-         < B u y e r _ L b l > B u y e r _ L b l < / B u y e r _ L b l > - 
-         < B u y F r m V e n d N o _ P u r c h H e a d e r > B u y F r m V e n d N o _ P u r c h H e a d e r < / B u y F r m V e n d N o _ P u r c h H e a d e r > - 
-         < B u y F r m V e n d N o _ P u r c h H e a d e r _ L b l > B u y F r m V e n d N o _ P u r c h H e a d e r _ L b l < / B u y F r m V e n d N o _ P u r c h H e a d e r _ L b l > - 
-         < B u y F r o m A d d r 1 > B u y F r o m A d d r 1 < / B u y F r o m A d d r 1 > - 
-         < B u y F r o m A d d r 2 > B u y F r o m A d d r 2 < / B u y F r o m A d d r 2 > - 
-         < B u y F r o m A d d r 3 > B u y F r o m A d d r 3 < / B u y F r o m A d d r 3 > - 
-         < B u y F r o m A d d r 4 > B u y F r o m A d d r 4 < / B u y F r o m A d d r 4 > - 
-         < B u y F r o m A d d r 5 > B u y F r o m A d d r 5 < / B u y F r o m A d d r 5 > - 
-         < B u y F r o m A d d r 6 > B u y F r o m A d d r 6 < / B u y F r o m A d d r 6 > - 
-         < B u y F r o m A d d r 7 > B u y F r o m A d d r 7 < / B u y F r o m A d d r 7 > - 
-         < B u y F r o m A d d r 8 > B u y F r o m A d d r 8 < / B u y F r o m A d d r 8 > - 
-         < B u y F r o m C o n t a c t E m a i l > B u y F r o m C o n t a c t E m a i l < / B u y F r o m C o n t a c t E m a i l > - 
-         < B u y F r o m C o n t a c t E m a i l L b l > B u y F r o m C o n t a c t E m a i l L b l < / B u y F r o m C o n t a c t E m a i l L b l > - 
-         < B u y F r o m C o n t a c t M o b i l e P h o n e N o > B u y F r o m C o n t a c t M o b i l e P h o n e N o < / B u y F r o m C o n t a c t M o b i l e P h o n e N o > - 
-         < B u y F r o m C o n t a c t M o b i l e P h o n e N o L b l > B u y F r o m C o n t a c t M o b i l e P h o n e N o L b l < / B u y F r o m C o n t a c t M o b i l e P h o n e N o L b l > - 
-         < B u y F r o m C o n t a c t P h o n e N o > B u y F r o m C o n t a c t P h o n e N o < / B u y F r o m C o n t a c t P h o n e N o > - 
-         < B u y F r o m C o n t a c t P h o n e N o L b l > B u y F r o m C o n t a c t P h o n e N o L b l < / B u y F r o m C o n t a c t P h o n e N o L b l > - 
-         < C o m p a n y A d d r e s s 1 > C o m p a n y A d d r e s s 1 < / C o m p a n y A d d r e s s 1 > - 
-         < C o m p a n y A d d r e s s 2 > C o m p a n y A d d r e s s 2 < / C o m p a n y A d d r e s s 2 > - 
-         < C o m p a n y A d d r e s s 3 > C o m p a n y A d d r e s s 3 < / C o m p a n y A d d r e s s 3 > - 
-         < C o m p a n y A d d r e s s 4 > C o m p a n y A d d r e s s 4 < / C o m p a n y A d d r e s s 4 > - 
-         < C o m p a n y A d d r e s s 5 > C o m p a n y A d d r e s s 5 < / C o m p a n y A d d r e s s 5 > - 
-         < C o m p a n y A d d r e s s 6 > C o m p a n y A d d r e s s 6 < / C o m p a n y A d d r e s s 6 > - 
-         < C o m p a n y B a n k A c c o u n t N o > C o m p a n y B a n k A c c o u n t N o < / C o m p a n y B a n k A c c o u n t N o > - 
-         < C o m p a n y B a n k A c c o u n t N o _ L b l > C o m p a n y B a n k A c c o u n t N o _ L b l < / C o m p a n y B a n k A c c o u n t N o _ L b l > - 
-         < C o m p a n y B a n k B r a n c h N o > C o m p a n y B a n k B r a n c h N o < / C o m p a n y B a n k B r a n c h N o > - 
-         < C o m p a n y B a n k B r a n c h N o _ L b l > C o m p a n y B a n k B r a n c h N o _ L b l < / C o m p a n y B a n k B r a n c h N o _ L b l > - 
-         < C o m p a n y B a n k N a m e > C o m p a n y B a n k N a m e < / C o m p a n y B a n k N a m e > - 
-         < C o m p a n y B a n k N a m e _ L b l > C o m p a n y B a n k N a m e _ L b l < / C o m p a n y B a n k N a m e _ L b l > - 
-         < C o m p a n y C u s t o m G i r o > C o m p a n y C u s t o m G i r o < / C o m p a n y C u s t o m G i r o > - 
-         < C o m p a n y C u s t o m G i r o _ L b l > C o m p a n y C u s t o m G i r o _ L b l < / C o m p a n y C u s t o m G i r o _ L b l > - 
-         < C o m p a n y E M a i l > C o m p a n y E M a i l < / C o m p a n y E M a i l > - 
-         < C o m p a n y E m a i l _ L b l > C o m p a n y E m a i l _ L b l < / C o m p a n y E m a i l _ L b l > - 
-         < C o m p a n y G i r o N o > C o m p a n y G i r o N o < / C o m p a n y G i r o N o > - 
-         < C o m p a n y G i r o N o _ L b l > C o m p a n y G i r o N o _ L b l < / C o m p a n y G i r o N o _ L b l > - 
-         < C o m p a n y H o m e P a g e > C o m p a n y H o m e P a g e < / C o m p a n y H o m e P a g e > - 
-         < C o m p a n y H o m e P a g e _ L b l > C o m p a n y H o m e P a g e _ L b l < / C o m p a n y H o m e P a g e _ L b l > - 
-         < C o m p a n y I B A N > C o m p a n y I B A N < / C o m p a n y I B A N > - 
-         < C o m p a n y I B A N _ L b l > C o m p a n y I B A N _ L b l < / C o m p a n y I B A N _ L b l > - 
-         < C o m p a n y L e g a l O f f i c e > C o m p a n y L e g a l O f f i c e < / C o m p a n y L e g a l O f f i c e > - 
-         < C o m p a n y L e g a l O f f i c e _ L b l > C o m p a n y L e g a l O f f i c e _ L b l < / C o m p a n y L e g a l O f f i c e _ L b l > - 
-         < C o m p a n y L o g o P o s i t i o n > C o m p a n y L o g o P o s i t i o n < / C o m p a n y L o g o P o s i t i o n > - 
-         < C o m p a n y P h o n e N o > C o m p a n y P h o n e N o < / C o m p a n y P h o n e N o > - 
-         < C o m p a n y P h o n e N o _ L b l > C o m p a n y P h o n e N o _ L b l < / C o m p a n y P h o n e N o _ L b l > - 
-         < C o m p a n y P i c t u r e > C o m p a n y P i c t u r e < / C o m p a n y P i c t u r e > - 
-         < C o m p a n y R e g i s t r a t i o n N u m b e r > C o m p a n y R e g i s t r a t i o n N u m b e r < / C o m p a n y R e g i s t r a t i o n N u m b e r > - 
-         < C o m p a n y R e g i s t r a t i o n N u m b e r _ L b l > C o m p a n y R e g i s t r a t i o n N u m b e r _ L b l < / C o m p a n y R e g i s t r a t i o n N u m b e r _ L b l > - 
-         < C o m p a n y S W I F T > C o m p a n y S W I F T < / C o m p a n y S W I F T > - 
-         < C o m p a n y S W I F T _ L b l > C o m p a n y S W I F T _ L b l < / C o m p a n y S W I F T _ L b l > - 
-         < C o m p a n y V A T R e g i s t r a t i o n N o > C o m p a n y V A T R e g i s t r a t i o n N o < / C o m p a n y V A T R e g i s t r a t i o n N o > - 
-         < C o m p a n y V A T R e g i s t r a t i o n N o _ L b l > C o m p a n y V A T R e g i s t r a t i o n N o _ L b l < / C o m p a n y V A T R e g i s t r a t i o n N o _ L b l > - 
-         < C o m p a n y V A T R e g N o > C o m p a n y V A T R e g N o < / C o m p a n y V A T R e g N o > - 
-         < C o m p a n y V A T R e g N o _ L b l > C o m p a n y V A T R e g N o _ L b l < / C o m p a n y V A T R e g N o _ L b l > - 
-         < C o n f i r m T o C a p t i o n _ L b l > C o n f i r m T o C a p t i o n _ L b l < / C o n f i r m T o C a p t i o n _ L b l > - 
-         < D i m T e x t > D i m T e x t < / D i m T e x t > - 
-         < D o c T y p e _ P u r c h H e a d e r > D o c T y p e _ P u r c h H e a d e r < / D o c T y p e _ P u r c h H e a d e r > - 
-         < D o c u m e n t D a t e > D o c u m e n t D a t e < / D o c u m e n t D a t e > - 
-         < D o c u m e n t D a t e _ L b l > D o c u m e n t D a t e _ L b l < / D o c u m e n t D a t e _ L b l > - 
-         < D o c u m e n t T i t l e _ L b l > D o c u m e n t T i t l e _ L b l < / D o c u m e n t T i t l e _ L b l > - 
-         < D u e D a t e > D u e D a t e < / D u e D a t e > - 
-         < E m a i l I D _ L b l > E m a i l I D _ L b l < / E m a i l I D _ L b l > - 
-         < E x p t R e c p t D t _ P u r c h a s e H e a d e r > E x p t R e c p t D t _ P u r c h a s e H e a d e r < / E x p t R e c p t D t _ P u r c h a s e H e a d e r > - 
-         < F o r m a t t e d D o c u m e n t D a t e > F o r m a t t e d D o c u m e n t D a t e < / F o r m a t t e d D o c u m e n t D a t e > - 
-         < H o m e P a g e _ L b l > H o m e P a g e _ L b l < / H o m e P a g e _ L b l > - 
-         < I n v o i c e D i s c o u n t C a p t i o n _ L b l > I n v o i c e D i s c o u n t C a p t i o n _ L b l < / I n v o i c e D i s c o u n t C a p t i o n _ L b l > - 
-         < I t e m D e s c r i p t i o n _ L b l > I t e m D e s c r i p t i o n _ L b l < / I t e m D e s c r i p t i o n _ L b l > - 
-         < I t e m L i n e A m o u n t _ L b l > I t e m L i n e A m o u n t _ L b l < / I t e m L i n e A m o u n t _ L b l > - 
-         < I t e m N u m b e r _ L b l > I t e m N u m b e r _ L b l < / I t e m N u m b e r _ L b l > - 
-         < I t e m Q u a n t i t y _ L b l > I t e m Q u a n t i t y _ L b l < / I t e m Q u a n t i t y _ L b l > - 
-         < I t e m U n i t _ L b l > I t e m U n i t _ L b l < / I t e m U n i t _ L b l > - 
-         < I t e m U n i t P r i c e _ L b l > I t e m U n i t P r i c e _ L b l < / I t e m U n i t P r i c e _ L b l > - 
-         < N o _ P u r c h H e a d e r > N o _ P u r c h H e a d e r < / N o _ P u r c h H e a d e r > - 
-         < N o O f A r c h i v e d V e r s i o n s > N o O f A r c h i v e d V e r s i o n s < / N o O f A r c h i v e d V e r s i o n s > - 
-         < N o t e s > N o t e s < / N o t e s > - 
-         < O r d e r D a t e _ L b l > O r d e r D a t e _ L b l < / O r d e r D a t e _ L b l > - 
-         < O r d e r D a t e _ P u r c h a s e H e a d e r > O r d e r D a t e _ P u r c h a s e H e a d e r < / O r d e r D a t e _ P u r c h a s e H e a d e r > - 
-         < O r d e r N o _ L b l > O r d e r N o _ L b l < / O r d e r N o _ L b l > - 
-         < O u t p u t N o > O u t p u t N o < / O u t p u t N o > - 
-         < P a g e _ L b l > P a g e _ L b l < / P a g e _ L b l > - 
-         < P a y m e n t D e t a i l s _ L b l > P a y m e n t D e t a i l s _ L b l < / P a y m e n t D e t a i l s _ L b l > - 
-         < P a y m e n t T e r m s D e s c > P a y m e n t T e r m s D e s c < / P a y m e n t T e r m s D e s c > - 
-         < P a y m e n t T e r m s D e s c _ L b l > P a y m e n t T e r m s D e s c _ L b l < / P a y m e n t T e r m s D e s c _ L b l > - 
-         < P a y T o C o n t a c t E m a i l > P a y T o C o n t a c t E m a i l < / P a y T o C o n t a c t E m a i l > - 
-         < P a y T o C o n t a c t E m a i l L b l > P a y T o C o n t a c t E m a i l L b l < / P a y T o C o n t a c t E m a i l L b l > - 
-         < P a y T o C o n t a c t M o b i l e P h o n e N o > P a y T o C o n t a c t M o b i l e P h o n e N o < / P a y T o C o n t a c t M o b i l e P h o n e N o > - 
-         < P a y T o C o n t a c t M o b i l e P h o n e N o L b l > P a y T o C o n t a c t M o b i l e P h o n e N o L b l < / P a y T o C o n t a c t M o b i l e P h o n e N o L b l > - 
-         < P a y T o C o n t a c t P h o n e N o > P a y T o C o n t a c t P h o n e N o < / P a y T o C o n t a c t P h o n e N o > - 
-         < P a y T o C o n t a c t P h o n e N o L b l > P a y T o C o n t a c t P h o n e N o L b l < / P a y T o C o n t a c t P h o n e N o L b l > - 
-         < P a y T o V e n d N o _ P u r c h H e a d e r > P a y T o V e n d N o _ P u r c h H e a d e r < / P a y T o V e n d N o _ P u r c h H e a d e r > - 
-         < P r e p m t P a y m e n t T e r m s D e s c > P r e p m t P a y m e n t T e r m s D e s c < / P r e p m t P a y m e n t T e r m s D e s c > - 
-         < P r e p y m t T e r m s D e s c _ L b l > P r e p y m t T e r m s D e s c _ L b l < / P r e p y m t T e r m s D e s c _ L b l > - 
-         < P r i c e s I n c l u d i n g V A T _ L b l > P r i c e s I n c l u d i n g V A T _ L b l < / P r i c e s I n c l u d i n g V A T _ L b l > - 
-         < P r i c e s I n c l V A T _ P u r c h H e a d e r > P r i c e s I n c l V A T _ P u r c h H e a d e r < / P r i c e s I n c l V A T _ P u r c h H e a d e r > - 
-         < P r i c e s I n c l V A T _ P u r c h H e a d e r _ L b l > P r i c e s I n c l V A T _ P u r c h H e a d e r _ L b l < / P r i c e s I n c l V A T _ P u r c h H e a d e r _ L b l > - 
-         < P r i c e s I n c l V A T t x t > P r i c e s I n c l V A T t x t < / P r i c e s I n c l V A T t x t > - 
-         < P u r c h a s e r T e x t > P u r c h a s e r T e x t < / P u r c h a s e r T e x t > - 
-         < P u r c h L i n e I n v D i s c A m t _ L b l > P u r c h L i n e I n v D i s c A m t _ L b l < / P u r c h L i n e I n v D i s c A m t _ L b l > - 
-         < P u r c h O r d e r C a p t i o n _ L b l > P u r c h O r d e r C a p t i o n _ L b l < / P u r c h O r d e r C a p t i o n _ L b l > - 
-         < P u r c h O r d e r D a t e C a p t i o n _ L b l > P u r c h O r d e r D a t e C a p t i o n _ L b l < / P u r c h O r d e r D a t e C a p t i o n _ L b l > - 
-         < P u r c h O r d e r N u m C a p t i o n _ L b l > P u r c h O r d e r N u m C a p t i o n _ L b l < / P u r c h O r d e r N u m C a p t i o n _ L b l > - 
-         < R e c e i v e b y _ L b l > R e c e i v e b y _ L b l < / R e c e i v e b y _ L b l > - 
-         < R e f e r e n c e T e x t > R e f e r e n c e T e x t < / R e f e r e n c e T e x t > - 
-         < S a l e s P u r c h P e r s o n N a m e > S a l e s P u r c h P e r s o n N a m e < / S a l e s P u r c h P e r s o n N a m e > - 
-         < S e l l T o C u s t N o _ P u r c h H e a d e r > S e l l T o C u s t N o _ P u r c h H e a d e r < / S e l l T o C u s t N o _ P u r c h H e a d e r > - 
-         < S e l l T o C u s t N o _ P u r c h H e a d e r _ L b l > S e l l T o C u s t N o _ P u r c h H e a d e r _ L b l < / S e l l T o C u s t N o _ P u r c h H e a d e r _ L b l > - 
-         < S h i p m e n t M e t h o d D e s c > S h i p m e n t M e t h o d D e s c < / S h i p m e n t M e t h o d D e s c > - 
-         < S h i p m e n t M e t h o d D e s c _ L b l > S h i p m e n t M e t h o d D e s c _ L b l < / S h i p m e n t M e t h o d D e s c _ L b l > - 
-         < S h i p T o A d d r 1 > S h i p T o A d d r 1 < / S h i p T o A d d r 1 > - 
-         < S h i p T o A d d r 2 > S h i p T o A d d r 2 < / S h i p T o A d d r 2 > - 
-         < S h i p T o A d d r 3 > S h i p T o A d d r 3 < / S h i p T o A d d r 3 > - 
-         < S h i p T o A d d r 4 > S h i p T o A d d r 4 < / S h i p T o A d d r 4 > - 
-         < S h i p T o A d d r 5 > S h i p T o A d d r 5 < / S h i p T o A d d r 5 > - 
-         < S h i p T o A d d r 6 > S h i p T o A d d r 6 < / S h i p T o A d d r 6 > - 
-         < S h i p T o A d d r 7 > S h i p T o A d d r 7 < / S h i p T o A d d r 7 > - 
-         < S h i p T o A d d r 8 > S h i p T o A d d r 8 < / S h i p T o A d d r 8 > - 
-         < S h i p t o A d d r e s s _ L b l > S h i p t o A d d r e s s _ L b l < / S h i p t o A d d r e s s _ L b l > - 
-         < S u b t o t a l _ L b l > S u b t o t a l _ L b l < / S u b t o t a l _ L b l > - 
-         < T a x _ L b l > T a x _ L b l < / T a x _ L b l > - 
-         < T a x I d e n t T y p e C a p t i o n _ L b l > T a x I d e n t T y p e C a p t i o n _ L b l < / T a x I d e n t T y p e C a p t i o n _ L b l > - 
-         < T o C a p t i o n _ L b l > T o C a p t i o n _ L b l < / T o C a p t i o n _ L b l > - 
-         < T o t a l _ L b l > T o t a l _ L b l < / T o t a l _ L b l > - 
-         < T o t a l P r i c e C a p t i o n _ L b l > T o t a l P r i c e C a p t i o n _ L b l < / T o t a l P r i c e C a p t i o n _ L b l > - 
-         < T o t a l T a x L a b e l > T o t a l T a x L a b e l < / T o t a l T a x L a b e l > - 
-         < V A L V A T B a s e L C Y _ L b l > V A L V A T B a s e L C Y _ L b l < / V A L V A T B a s e L C Y _ L b l > - 
-         < V A T A m t L i n e I n v D i s c B a s e A m t _ L b l > V A T A m t L i n e I n v D i s c B a s e A m t _ L b l < / V A T A m t L i n e I n v D i s c B a s e A m t _ L b l > - 
-         < V A T A m t L i n e L i n e A m t _ L b l > V A T A m t L i n e L i n e A m t _ L b l < / V A T A m t L i n e L i n e A m t _ L b l > - 
-         < V A T A m t L i n e V A T _ L b l > V A T A m t L i n e V A T _ L b l < / V A T A m t L i n e V A T _ L b l > - 
-         < V A T A m t L i n e V A T A m t _ L b l > V A T A m t L i n e V A T A m t _ L b l < / V A T A m t L i n e V A T A m t _ L b l > - 
-         < V A T A m t S p e c _ L b l > V A T A m t S p e c _ L b l < / V A T A m t S p e c _ L b l > - 
-         < V A T B a s e D i s c _ P u r c h H e a d e r > V A T B a s e D i s c _ P u r c h H e a d e r < / V A T B a s e D i s c _ P u r c h H e a d e r > - 
-         < V A T I d e n t i f i e r _ L b l > V A T I d e n t i f i e r _ L b l < / V A T I d e n t i f i e r _ L b l > - 
-         < V A T N o T e x t > V A T N o T e x t < / V A T N o T e x t > - 
-         < V A T R e g N o _ P u r c h H e a d e r > V A T R e g N o _ P u r c h H e a d e r < / V A T R e g N o _ P u r c h H e a d e r > - 
-         < V e n d A d d r 1 > V e n d A d d r 1 < / V e n d A d d r 1 > - 
-         < V e n d A d d r 2 > V e n d A d d r 2 < / V e n d A d d r 2 > - 
-         < V e n d A d d r 3 > V e n d A d d r 3 < / V e n d A d d r 3 > - 
-         < V e n d A d d r 4 > V e n d A d d r 4 < / V e n d A d d r 4 > - 
-         < V e n d A d d r 5 > V e n d A d d r 5 < / V e n d A d d r 5 > - 
-         < V e n d A d d r 6 > V e n d A d d r 6 < / V e n d A d d r 6 > - 
-         < V e n d A d d r 7 > V e n d A d d r 7 < / V e n d A d d r 7 > - 
-         < V e n d A d d r 8 > V e n d A d d r 8 < / V e n d A d d r 8 > - 
-         < V e n d N o _ L b l > V e n d N o _ L b l < / V e n d N o _ L b l > - 
-         < V e n d o r I D C a p t i o n _ L b l > V e n d o r I D C a p t i o n _ L b l < / V e n d o r I D C a p t i o n _ L b l > - 
-         < V e n d o r I n v o i c e N o > V e n d o r I n v o i c e N o < / V e n d o r I n v o i c e N o > - 
-         < V e n d o r I n v o i c e N o _ L b l > V e n d o r I n v o i c e N o _ L b l < / V e n d o r I n v o i c e N o _ L b l > - 
-         < V e n d o r O r d e r N o > V e n d o r O r d e r N o < / V e n d o r O r d e r N o > - 
-         < V e n d o r O r d e r N o _ L b l > V e n d o r O r d e r N o _ L b l < / V e n d o r O r d e r N o _ L b l > - 
-         < Y o u r R e f _ P u r c h H e a d e r > Y o u r R e f _ P u r c h H e a d e r < / Y o u r R e f _ P u r c h H e a d e r > - 
-         < P u r c h a s e _ L i n e > - 
-             < A l l o w I n v D i s c _ P u r c h L i n e > A l l o w I n v D i s c _ P u r c h L i n e < / A l l o w I n v D i s c _ P u r c h L i n e > - 
-             < A l l o w I n v D i s c t x t > A l l o w I n v D i s c t x t < / A l l o w I n v D i s c t x t > - 
-             < A m o u n t I n c l u d i n g V A T > A m o u n t I n c l u d i n g V A T < / A m o u n t I n c l u d i n g V A T > - 
-             < C r o s s R e f e r e n c e N o _ P u r c h L i n e > C r o s s R e f e r e n c e N o _ P u r c h L i n e < / C r o s s R e f e r e n c e N o _ P u r c h L i n e > - 
-             < D e s c _ P u r c h L i n e > D e s c _ P u r c h L i n e < / D e s c _ P u r c h L i n e > - 
-             < D e s c _ P u r c h L i n e _ L b l > D e s c _ P u r c h L i n e _ L b l < / D e s c _ P u r c h L i n e _ L b l > - 
-             < D e s c r i p t i o n W i t h S e r i a l > D e s c r i p t i o n W i t h S e r i a l < / D e s c r i p t i o n W i t h S e r i a l > - 
-             < D i r e c t U n i C o s t _ L b l > D i r e c t U n i C o s t _ L b l < / D i r e c t U n i C o s t _ L b l > - 
-             < D i r U n i t C o s t _ P u r c h L i n e > D i r U n i t C o s t _ P u r c h L i n e < / D i r U n i t C o s t _ P u r c h L i n e > - 
-             < E x p e c t e d R e c e i p t D a t e > E x p e c t e d R e c e i p t D a t e < / E x p e c t e d R e c e i p t D a t e > - 
-             < E x p e c t e d R e c e i p t D a t e L b l > E x p e c t e d R e c e i p t D a t e L b l < / E x p e c t e d R e c e i p t D a t e L b l > - 
-             < I n v D i s c A m t _ P u r c h L i n e > I n v D i s c A m t _ P u r c h L i n e < / I n v D i s c A m t _ P u r c h L i n e > - 
-             < I t e m N o _ P u r c h L i n e > I t e m N o _ P u r c h L i n e < / I t e m N o _ P u r c h L i n e > - 
-             < I t e m R e f e r e n c e N o _ P u r c h L i n e > I t e m R e f e r e n c e N o _ P u r c h L i n e < / I t e m R e f e r e n c e N o _ P u r c h L i n e > - 
-             < J o b N o _ P u r c h L i n e > J o b N o _ P u r c h L i n e < / J o b N o _ P u r c h L i n e > - 
-             < J o b N o _ P u r c h L i n e _ L b l > J o b N o _ P u r c h L i n e _ L b l < / J o b N o _ P u r c h L i n e _ L b l > - 
-             < J o b T a s k N o _ P u r c h L i n e > J o b T a s k N o _ P u r c h L i n e < / J o b T a s k N o _ P u r c h L i n e > - 
-             < J o b T a s k N o _ P u r c h L i n e _ L b l > J o b T a s k N o _ P u r c h L i n e _ L b l < / J o b T a s k N o _ P u r c h L i n e _ L b l > - 
-             < L i n e A m t _ P u r c h L i n e > L i n e A m t _ P u r c h L i n e < / L i n e A m t _ P u r c h L i n e > - 
-             < L i n e A m t T a x A m t I n v D i s c o u n t A m t > L i n e A m t T a x A m t I n v D i s c o u n t A m t < / L i n e A m t T a x A m t I n v D i s c o u n t A m t > - 
-             < L i n e D i s c _ P u r c h L i n e > L i n e D i s c _ P u r c h L i n e < / L i n e D i s c _ P u r c h L i n e > - 
-             < L i n e N o > L i n e N o < / L i n e N o > - 
-             < L i n e N o _ P u r c h L i n e > L i n e N o _ P u r c h L i n e < / L i n e N o _ P u r c h L i n e > - 
-             < N o _ P u r c h L i n e > N o _ P u r c h L i n e < / N o _ P u r c h L i n e > - 
-             < N o _ P u r c h L i n e _ L b l > N o _ P u r c h L i n e _ L b l < / N o _ P u r c h L i n e _ L b l > - 
-             < P l a n n e d R e c e i p t D a t e > P l a n n e d R e c e i p t D a t e < / P l a n n e d R e c e i p t D a t e > - 
-             < P l a n n e d R e c e i p t D a t e L b l > P l a n n e d R e c e i p t D a t e L b l < / P l a n n e d R e c e i p t D a t e L b l > - 
-             < P r o m i s e d R e c e i p t D a t e > P r o m i s e d R e c e i p t D a t e < / P r o m i s e d R e c e i p t D a t e > - 
-             < P r o m i s e d R e c e i p t D a t e L b l > P r o m i s e d R e c e i p t D a t e L b l < / P r o m i s e d R e c e i p t D a t e L b l > - 
-             < P u r c h L i n e L i n e D i s c _ L b l > P u r c h L i n e L i n e D i s c _ L b l < / P u r c h L i n e L i n e D i s c _ L b l > - 
-             < Q t y _ P u r c h L i n e > Q t y _ P u r c h L i n e < / Q t y _ P u r c h L i n e > - 
-             < Q t y _ P u r c h L i n e _ L b l > Q t y _ P u r c h L i n e _ L b l < / Q t y _ P u r c h L i n e _ L b l > - 
-             < R e q u e s t e d R e c e i p t D a t e > R e q u e s t e d R e c e i p t D a t e < / R e q u e s t e d R e c e i p t D a t e > - 
-             < R e q u e s t e d R e c e i p t D a t e L b l > R e q u e s t e d R e c e i p t D a t e L b l < / R e q u e s t e d R e c e i p t D a t e L b l > - 
-             < S e r i a l N o > S e r i a l N o < / S e r i a l N o > - 
-             < T o t a l I n c l V A T > T o t a l I n c l V A T < / T o t a l I n c l V A T > - 
-             < T y p e _ P u r c h L i n e > T y p e _ P u r c h L i n e < / T y p e _ P u r c h L i n e > - 
-             < U n i t P r i c e _ P u r c h L i n e > U n i t P r i c e _ P u r c h L i n e < / U n i t P r i c e _ P u r c h L i n e > - 
-             < U n i t P r i c e _ P u r c h L i n e _ L b l > U n i t P r i c e _ P u r c h L i n e _ L b l < / U n i t P r i c e _ P u r c h L i n e _ L b l > - 
-             < U O M _ P u r c h L i n e > U O M _ P u r c h L i n e < / U O M _ P u r c h L i n e > - 
-             < U O M _ P u r c h L i n e _ L b l > U O M _ P u r c h L i n e _ L b l < / U O M _ P u r c h L i n e _ L b l > - 
-             < V A T D i s c o u n t A m o u n t _ L b l > V A T D i s c o u n t A m o u n t _ L b l < / V A T D i s c o u n t A m o u n t _ L b l > - 
-             < V A T I d e n t i f i e r _ P u r c h L i n e > V A T I d e n t i f i e r _ P u r c h L i n e < / V A T I d e n t i f i e r _ P u r c h L i n e > - 
-             < V A T I d e n t i f i e r _ P u r c h L i n e _ L b l > V A T I d e n t i f i e r _ P u r c h L i n e _ L b l < / V A T I d e n t i f i e r _ P u r c h L i n e _ L b l > - 
-             < V e n d o r I t e m N o _ P u r c h L i n e > V e n d o r I t e m N o _ P u r c h L i n e < / V e n d o r I t e m N o _ P u r c h L i n e > - 
-         < / P u r c h a s e _ L i n e > - 
-         < T o t a l s > - 
-             < T a x A m o u n t > T a x A m o u n t < / T a x A m o u n t > - 
-             < T o t a l A m o u n t > T o t a l A m o u n t < / T o t a l A m o u n t > - 
-             < T o t a l A m o u n t I n c l V A T > T o t a l A m o u n t I n c l V A T < / T o t a l A m o u n t I n c l V A T > - 
-             < T o t a l E x c l V A T T e x t > T o t a l E x c l V A T T e x t < / T o t a l E x c l V A T T e x t > - 
-             < T o t a l I n c l V A T T e x t > T o t a l I n c l V A T T e x t < / T o t a l I n c l V A T T e x t > - 
-             < T o t a l I n v o i c e D i s c o u n t A m o u n t > T o t a l I n v o i c e D i s c o u n t A m o u n t < / T o t a l I n v o i c e D i s c o u n t A m o u n t > - 
-             < T o t a l S u b T o t a l > T o t a l S u b T o t a l < / T o t a l S u b T o t a l > - 
-             < T o t a l T e x t > T o t a l T e x t < / T o t a l T e x t > - 
-             < T o t a l V A T A m o u n t > T o t a l V A T A m o u n t < / T o t a l V A T A m o u n t > - 
-             < T o t a l V A T B a s e A m o u n t > T o t a l V A T B a s e A m o u n t < / T o t a l V A T B a s e A m o u n t > - 
-             < T o t a l V A T D i s c o u n t A m o u n t > T o t a l V A T D i s c o u n t A m o u n t < / T o t a l V A T D i s c o u n t A m o u n t > - 
-             < V A T A m o u n t T e x t > V A T A m o u n t T e x t < / V A T A m o u n t T e x t > - 
-         < / T o t a l s > - 
-         < T a x B r e a k d o w n > - 
-             < B r e a k d o w n A m t 1 > B r e a k d o w n A m t 1 < / B r e a k d o w n A m t 1 > - 
-             < B r e a k d o w n A m t 2 > B r e a k d o w n A m t 2 < / B r e a k d o w n A m t 2 > - 
-             < B r e a k d o w n A m t 3 > B r e a k d o w n A m t 3 < / B r e a k d o w n A m t 3 > - 
-             < B r e a k d o w n A m t 4 > B r e a k d o w n A m t 4 < / B r e a k d o w n A m t 4 > - 
-             < B r e a k d o w n L a b e l 1 > B r e a k d o w n L a b e l 1 < / B r e a k d o w n L a b e l 1 > - 
-             < B r e a k d o w n L a b e l 2 > B r e a k d o w n L a b e l 2 < / B r e a k d o w n L a b e l 2 > - 
-             < B r e a k d o w n L a b e l 3 > B r e a k d o w n L a b e l 3 < / B r e a k d o w n L a b e l 3 > - 
-             < B r e a k d o w n L a b e l 4 > B r e a k d o w n L a b e l 4 < / B r e a k d o w n L a b e l 4 > - 
-             < B r e a k d o w n T i t l e > B r e a k d o w n T i t l e < / B r e a k d o w n T i t l e > - 
-         < / T a x B r e a k d o w n > - 
-         < V A T C o u n t e r > - 
-             < V A T A m t L i n e I n v D i s c A m t > V A T A m t L i n e I n v D i s c A m t < / V A T A m t L i n e I n v D i s c A m t > - 
-             < V A T A m t L i n e I n v D i s c B a s e A m t > V A T A m t L i n e I n v D i s c B a s e A m t < / V A T A m t L i n e I n v D i s c B a s e A m t > - 
-             < V A T A m t L i n e L i n e A m t > V A T A m t L i n e L i n e A m t < / V A T A m t L i n e L i n e A m t > - 
-             < V A T A m t L i n e V A T > V A T A m t L i n e V A T < / V A T A m t L i n e V A T > - 
-             < V A T A m t L i n e V A T A m t > V A T A m t L i n e V A T A m t < / V A T A m t L i n e V A T A m t > - 
-             < V A T A m t L i n e V A T B a s e > V A T A m t L i n e V A T B a s e < / V A T A m t L i n e V A T B a s e > - 
-             < V A T A m t L i n e V A T I d e n t i f i e r > V A T A m t L i n e V A T I d e n t i f i e r < / V A T A m t L i n e V A T I d e n t i f i e r > - 
-         < / V A T C o u n t e r > - 
-         < V A T C o u n t e r L C Y > - 
-             < V A L E x c h R a t e > V A L E x c h R a t e < / V A L E x c h R a t e > - 
-             < V A L S p e c L C Y H e a d e r > V A L S p e c L C Y H e a d e r < / V A L S p e c L C Y H e a d e r > - 
-             < V A L V A T A m o u n t L C Y > V A L V A T A m o u n t L C Y < / V A L V A T A m o u n t L C Y > - 
-             < V A L V A T B a s e L C Y > V A L V A T B a s e L C Y < / V A L V A T B a s e L C Y > - 
-         < / V A T C o u n t e r L C Y > - 
-         < P r e p m t L o o p > - 
-             < P r e p a y m e n t S p e c C a p t i o n > P r e p a y m e n t S p e c C a p t i o n < / P r e p a y m e n t S p e c C a p t i o n > - 
-             < P r e p m t I n v B u D e s c C a p t i o n > P r e p m t I n v B u D e s c C a p t i o n < / P r e p m t I n v B u D e s c C a p t i o n > - 
-             < P r e p m t I n v B u f A m t > P r e p m t I n v B u f A m t < / P r e p m t I n v B u f A m t > - 
-             < P r e p m t I n v B u f D e s c > P r e p m t I n v B u f D e s c < / P r e p m t I n v B u f D e s c > - 
-             < P r e p m t I n v B u f G L A c c N o > P r e p m t I n v B u f G L A c c N o < / P r e p m t I n v B u f G L A c c N o > - 
-             < P r e p m t I n v B u f G L A c c N o C a p t i o n > P r e p m t I n v B u f G L A c c N o C a p t i o n < / P r e p m t I n v B u f G L A c c N o C a p t i o n > - 
-             < P r e p m t L i n e A m o u n t > P r e p m t L i n e A m o u n t < / P r e p m t L i n e A m o u n t > - 
-             < P r e p m t T o t a l A m o u n t I n c l V A T > P r e p m t T o t a l A m o u n t I n c l V A T < / P r e p m t T o t a l A m o u n t I n c l V A T > - 
-             < P r e p m t V A T A m o u n t > P r e p m t V A T A m o u n t < / P r e p m t V A T A m o u n t > - 
-             < P r e p m t V A T A m o u n t T e x t > P r e p m t V A T A m o u n t T e x t < / P r e p m t V A T A m o u n t T e x t > - 
-             < P r e p m t V A T B a s e A m o u n t > P r e p m t V A T B a s e A m o u n t < / P r e p m t V A T B a s e A m o u n t > - 
-             < T o t a l E x c l V A T T e x t 2 > T o t a l E x c l V A T T e x t 2 < / T o t a l E x c l V A T T e x t 2 > - 
-             < T o t a l I n c l V A T T e x t 2 > T o t a l I n c l V A T T e x t 2 < / T o t a l I n c l V A T T e x t 2 > - 
-         < / P r e p m t L o o p > - 
-         < P r e p m t V A T C o u n t e r > - 
-             < P r e p m t V A T A m t L i n e L i n e A m t > P r e p m t V A T A m t L i n e L i n e A m t < / P r e p m t V A T A m t L i n e L i n e A m t > - 
-             < P r e p m t V A T A m t L i n e V A T > P r e p m t V A T A m t L i n e V A T < / P r e p m t V A T A m t L i n e V A T > - 
-             < P r e p m t V A T A m t L i n e V A T A m t > P r e p m t V A T A m t L i n e V A T A m t < / P r e p m t V A T A m t L i n e V A T A m t > - 
-             < P r e p m t V A T A m t L i n e V A T B a s e > P r e p m t V A T A m t L i n e V A T B a s e < / P r e p m t V A T A m t L i n e V A T B a s e > - 
-             < P r e p m t V A T A m t L i n e V A T I d > P r e p m t V A T A m t L i n e V A T I d < / P r e p m t V A T A m t L i n e V A T I d > - 
-             < P r e p y m t V A T A m t S p e c C a p t i o n > P r e p y m t V A T A m t S p e c C a p t i o n < / P r e p y m t V A T A m t S p e c C a p t i o n > - 
-         < / P r e p m t V A T C o u n t e r > - 
-         < L e t t e r T e x t > - 
-             < B o d y T e x t > B o d y T e x t < / B o d y T e x t > - 
-             < C l o s i n g T e x t > C l o s i n g T e x t < / C l o s i n g T e x t > - 
-             < G r e e t i n g T e x t > G r e e t i n g T e x t < / G r e e t i n g T e x t > - 
-         < / L e t t e r T e x t > - 
-     < / P u r c h a s e _ H e a d e r > - 
- < / N a v W o r d R e p o r t X m l P a r t > 
+<file path=customXml/itemProps1.xml><?xml version="1.0" encoding="utf-8"?>
+<ds:datastoreItem xmlns:ds="http://schemas.openxmlformats.org/officeDocument/2006/customXml" ds:itemID="{87D04C01-A11F-4608-B8EC-EB9876D5B4B4}">
+  <ds:schemaRefs>
+    <ds:schemaRef ds:uri="urn:microsoft-dynamics-nav/reports/Standard_Purchase_Order/1322/"/>
+  </ds:schemaRefs>
+</ds:datastoreItem>
 </file>
 
-<file path=customXml/itemProps1.xml><?xml version="1.0" encoding="utf-8"?>
+<file path=customXml/itemProps2.xml><?xml version="1.0" encoding="utf-8"?>
 <ds:datastoreItem xmlns:ds="http://schemas.openxmlformats.org/officeDocument/2006/customXml" ds:itemID="{24479E73-25A7-4001-9AC7-F7B7B09CCD84}">
   <ds:schemaRefs>
     <ds:schemaRef ds:uri="http://schemas.openxmlformats.org/officeDocument/2006/bibliography"/>
   </ds:schemaRefs>
 </ds:datastoreItem>
-</file>
-
-<file path=customXml/itemProps2.xml><?xml version="1.0" encoding="utf-8"?>
-<ds:datastoreItem xmlns:ds="http://schemas.openxmlformats.org/officeDocument/2006/customXml" ds:itemID="{87D04C01-A11F-4608-B8EC-EB9876D5B4B4}">
-  <ds:schemaRefs>
-    <ds:schemaRef ds:uri="urn:microsoft-dynamics-nav/reports/Standard_Purchase_Order/1322/"/>
-  </ds:schemaRefs>
-</ds:datastoreItem>
 </file>
</xml_diff>

<commit_message>
Updated Bank Rec Test Report to show document no. for Bank Ledger Entries.
</commit_message>
<xml_diff>
--- a/App/Objects/Reports/Layouts/Purchase Order.docx
+++ b/App/Objects/Reports/Layouts/Purchase Order.docx
@@ -5661,7 +5661,9 @@
 </a:theme>
 </file>
 
-<file path=customXml/item1.xml>��< ? x m l   v e r s i o n = " 1 . 0 "   e n c o d i n g = " u t f - 1 6 " ? > < N a v W o r d R e p o r t X m l P a r t   x m l n s = " u r n : m i c r o s o f t - d y n a m i c s - n a v / r e p o r t s / S t a n d a r d _ P u r c h a s e _ O r d e r / 1 3 2 2 / " > +<file path=customXml/item1.xml>��< ? x m l   v e r s i o n = " 1 . 0 "   e n c o d i n g = " u t f - 1 6 " ? > + 
+ < N a v W o r d R e p o r t X m l P a r t   x m l n s = " u r n : m i c r o s o f t - d y n a m i c s - n a v / r e p o r t s / S t a n d a r d _ P u r c h a s e _ O r d e r / 1 3 2 2 / " >   
      < P u r c h a s e _ H e a d e r >   
@@ -6026,6 +6028,8 @@
              < P r o m i s e d R e c e i p t D a t e > P r o m i s e d R e c e i p t D a t e < / P r o m i s e d R e c e i p t D a t e >   
              < P r o m i s e d R e c e i p t D a t e L b l > P r o m i s e d R e c e i p t D a t e L b l < / P r o m i s e d R e c e i p t D a t e L b l > + 
+             < P u r c h L i n e _ V A T P c t > P u r c h L i n e _ V A T P c t < / P u r c h L i n e _ V A T P c t >   
              < P u r c h L i n e L i n e D i s c _ L b l > P u r c h L i n e L i n e D i s c _ L b l < / P u r c h L i n e L i n e D i s c _ L b l >   

</xml_diff>